<commit_message>
Added some references fixes
</commit_message>
<xml_diff>
--- a/docs/article/article.docx
+++ b/docs/article/article.docx
@@ -286,6 +286,33 @@
       </w:r>
       <w:proofErr w:type="spellEnd"/>
       <w:r>
+        <w:t xml:space="preserve"> – </w:t>
+      </w:r>
+      <w:r>
+        <w:rPr>
+          <w:lang w:val="en-US"/>
+        </w:rPr>
+        <w:t>Internet</w:t>
+      </w:r>
+      <w:r>
+        <w:t xml:space="preserve"> </w:t>
+      </w:r>
+      <w:r>
+        <w:rPr>
+          <w:lang w:val="en-US"/>
+        </w:rPr>
+        <w:t>of</w:t>
+      </w:r>
+      <w:r>
+        <w:t xml:space="preserve"> </w:t>
+      </w:r>
+      <w:r>
+        <w:rPr>
+          <w:lang w:val="en-US"/>
+        </w:rPr>
+        <w:t>Things</w:t>
+      </w:r>
+      <w:r>
         <w:t>) также в значительной мере опираются на встраиваемые системы для создания сети устройств, которые можно удаленно контролировать и управлять</w:t>
       </w:r>
       <w:r>
@@ -312,7 +339,13 @@
         <w:t>разрабатываемой</w:t>
       </w:r>
       <w:r>
-        <w:t xml:space="preserve"> встраиваемой системе в большинстве случаев невозможно в связи с отсутствием физического доступа к ней или </w:t>
+        <w:t xml:space="preserve"> встраиваемой системе </w:t>
+      </w:r>
+      <w:r>
+        <w:t xml:space="preserve">не всегда возможно </w:t>
+      </w:r>
+      <w:r>
+        <w:t xml:space="preserve">в связи с отсутствием физического доступа к ней или </w:t>
       </w:r>
       <w:r>
         <w:t>недостатка</w:t>
@@ -336,13 +369,31 @@
         <w:t>ы</w:t>
       </w:r>
       <w:r>
-        <w:t xml:space="preserve"> не всегда есть возможность получать подробную информацию о всех процессах, происходящих в ней, которые необходимо отлаживать и тестировать. Это связано с тем, что в современных встраиваемых системах используются множество аппаратных компонентов, между которыми происходит</w:t>
+        <w:t xml:space="preserve"> </w:t>
+      </w:r>
+      <w:r>
+        <w:t>в части случаев нету</w:t>
+      </w:r>
+      <w:r>
+        <w:t xml:space="preserve"> возможност</w:t>
+      </w:r>
+      <w:r>
+        <w:t>и</w:t>
+      </w:r>
+      <w:r>
+        <w:t xml:space="preserve"> получать подробную информацию о всех процессах, происходящих в ней, которые необходимо отлаживать и тестировать. Это связано с тем, что в современных встраиваемых системах используются множество аппаратных компонентов, между которыми происходит</w:t>
       </w:r>
       <w:r>
         <w:t xml:space="preserve"> различная</w:t>
       </w:r>
       <w:r>
-        <w:t xml:space="preserve"> коммуникация, и отслеживать состояния </w:t>
+        <w:t xml:space="preserve"> коммуникация, и отслеживать состояния</w:t>
+      </w:r>
+      <w:r>
+        <w:t xml:space="preserve"> ПО</w:t>
+      </w:r>
+      <w:r>
+        <w:t xml:space="preserve"> </w:t>
       </w:r>
       <w:r>
         <w:t>одновременно во</w:t>
@@ -737,7 +788,13 @@
         <w:t>могут привести к серьезным последствиям</w:t>
       </w:r>
       <w:r>
-        <w:t>, включая повреждение инфраструктуры и нанесения вреда человеку.</w:t>
+        <w:t>, включая повреждение</w:t>
+      </w:r>
+      <w:r>
+        <w:t xml:space="preserve"> критической</w:t>
+      </w:r>
+      <w:r>
+        <w:t xml:space="preserve"> инфраструктуры и нанесения вреда человеку.</w:t>
       </w:r>
     </w:p>
     <w:p>
@@ -751,7 +808,10 @@
         <w:t xml:space="preserve">и отладки </w:t>
       </w:r>
       <w:r>
-        <w:t>является запуск ПО в эмулирующей среде</w:t>
+        <w:t xml:space="preserve">является запуск ПО в </w:t>
+      </w:r>
+      <w:r>
+        <w:t>эмуляторе</w:t>
       </w:r>
       <w:r>
         <w:t>.</w:t>
@@ -842,13 +902,23 @@
       <w:r>
         <w:t xml:space="preserve"> оборудования. При запуске эмуляции ПО для тестирования загружается путем его записи непосредственно в эмулируемую память. Таким образом, нет необходимости загружать ПО </w:t>
       </w:r>
-      <w:proofErr w:type="spellStart"/>
-      <w:r>
-        <w:t>по</w:t>
-      </w:r>
-      <w:proofErr w:type="spellEnd"/>
-      <w:r>
-        <w:t xml:space="preserve"> последовательной линии или сети и запускать мониторинг состояния целевой встраиваемой системы.</w:t>
+      <w:r>
+        <w:t>через</w:t>
+      </w:r>
+      <w:r>
+        <w:t xml:space="preserve"> последовательн</w:t>
+      </w:r>
+      <w:r>
+        <w:t>ую</w:t>
+      </w:r>
+      <w:r>
+        <w:t xml:space="preserve"> лини</w:t>
+      </w:r>
+      <w:r>
+        <w:t>ю</w:t>
+      </w:r>
+      <w:r>
+        <w:t xml:space="preserve"> или сети и запускать мониторинг состояния целевой встраиваемой системы.</w:t>
       </w:r>
       <w:r>
         <w:t xml:space="preserve"> Эмулируемая встраиваемая система управляется по тому же интерфейсу передачи команд, что и реальная физическая система. </w:t>
@@ -886,7 +956,25 @@
         <w:t>, которая не менялась.</w:t>
       </w:r>
       <w:r>
-        <w:t xml:space="preserve"> Любое изменение результатов выполнения по сравнению с предыдущими выполнениями других версий того же ПО может быть вызвано только различиями в тестируемом ПО, а не аппаратными сбоями или другими случайными изменениями [</w:t>
+        <w:t xml:space="preserve"> Любое изменение результатов </w:t>
+      </w:r>
+      <w:r>
+        <w:t>работы</w:t>
+      </w:r>
+      <w:r>
+        <w:t xml:space="preserve"> по сравнению с </w:t>
+      </w:r>
+      <w:r>
+        <w:t>результатами</w:t>
+      </w:r>
+      <w:r>
+        <w:t xml:space="preserve"> </w:t>
+      </w:r>
+      <w:r>
+        <w:t>предыдущих</w:t>
+      </w:r>
+      <w:r>
+        <w:t xml:space="preserve"> версий того же ПО может быть вызвано только различиями в тестируемом ПО, а не аппаратными сбоями или другими случайными изменениями [</w:t>
       </w:r>
       <w:r>
         <w:t>1</w:t>
@@ -955,13 +1043,13 @@
         <w:t xml:space="preserve"> </w:t>
       </w:r>
       <w:r>
-        <w:t>часто</w:t>
-      </w:r>
-      <w:r>
-        <w:t xml:space="preserve"> встает вопрос о том какой язык программирования </w:t>
-      </w:r>
-      <w:r>
-        <w:t>использовать</w:t>
+        <w:t xml:space="preserve">выбора языка программирования является важной задачей, так как от данного выбора будут зависеть характеристики </w:t>
+      </w:r>
+      <w:r>
+        <w:t>разрабатываемого программного продукта</w:t>
+      </w:r>
+      <w:r>
+        <w:t xml:space="preserve"> и эффективность его поддержки</w:t>
       </w:r>
       <w:r>
         <w:t xml:space="preserve">. Для разработки современного </w:t>
@@ -1015,22 +1103,10 @@
         <w:t>]</w:t>
       </w:r>
       <w:r>
-        <w:t xml:space="preserve">. Очевидно, что среди них нет </w:t>
-      </w:r>
-      <w:r>
-        <w:t>универсального</w:t>
-      </w:r>
-      <w:r>
-        <w:t xml:space="preserve"> </w:t>
-      </w:r>
-      <w:r>
-        <w:t>я</w:t>
-      </w:r>
-      <w:r>
-        <w:t>зыка</w:t>
-      </w:r>
-      <w:r>
-        <w:t>. У</w:t>
+        <w:t xml:space="preserve">. </w:t>
+      </w:r>
+      <w:r>
+        <w:t>У</w:t>
       </w:r>
       <w:r>
         <w:t xml:space="preserve"> каждого из них есть своя область применения, своя философия, особенности, различные диалекты</w:t>
@@ -1089,7 +1165,19 @@
         <w:t xml:space="preserve"> </w:t>
       </w:r>
       <w:r>
-        <w:t xml:space="preserve">Хотя большинство языков являются и универсальными, но некоторые из них являются более подходящими для конкретных целей, нежели другие [15]. </w:t>
+        <w:t>Хотя большинство языков</w:t>
+      </w:r>
+      <w:r>
+        <w:t xml:space="preserve"> программирования</w:t>
+      </w:r>
+      <w:r>
+        <w:t xml:space="preserve"> универсальны</w:t>
+      </w:r>
+      <w:r>
+        <w:t xml:space="preserve"> с точки зрения получения требуемого результата</w:t>
+      </w:r>
+      <w:r>
+        <w:t xml:space="preserve">, некоторые из них являются более подходящими для конкретных целей, нежели другие [15]. </w:t>
       </w:r>
       <w:r>
         <w:t>Для уменьшения числа вариантов при выборе языка программирования необходимо отталкиваться от</w:t>
@@ -1115,10 +1203,19 @@
       <w:r>
         <w:t xml:space="preserve"> </w:t>
       </w:r>
-    </w:p>
-    <w:p>
-      <w:r>
-        <w:t xml:space="preserve">Так как язык программирования – это абстрактное описание вычислительного процесса, то объективно измерить можно только сам процесс и его результаты. Суть подобных методов сравнения языков программирования заключается в том, что оценивается код программы, написанной на разных языках. При этом следует учитывать разницу между языком программирования и программой при использовании этого метода и интерпретации результатов </w:t>
+      <w:r>
+        <w:t>Такими критериями могут быть: скорость работы, эффективность использования памяти, зависимость или независимость от платформы, наличие пользовательского интерфейса, среда выполнения и т.д.</w:t>
+      </w:r>
+    </w:p>
+    <w:p>
+      <w:r>
+        <w:t>Так как язык программирования – это абстрактное описание вычислительного процесса, то объективно измерить можно только сам процесс и его результаты. Суть подобных методов сравнения языков программирования заключается в том, что оценивается код, написанной на разных языках</w:t>
+      </w:r>
+      <w:r>
+        <w:t>, выполняющий один и тот же процесс для получения того-же результата</w:t>
+      </w:r>
+      <w:r>
+        <w:t xml:space="preserve">. При этом следует учитывать разницу между языком программирования и программой при использовании этого метода и интерпретации результатов </w:t>
       </w:r>
       <w:r>
         <w:t>[15]</w:t>
@@ -1126,8 +1223,9 @@
       <w:r>
         <w:t>.</w:t>
       </w:r>
-    </w:p>
-    <w:p>
+      <w:r>
+        <w:t xml:space="preserve"> </w:t>
+      </w:r>
       <w:r>
         <w:t xml:space="preserve">При </w:t>
       </w:r>
@@ -1209,7 +1307,11 @@
         <w:t xml:space="preserve"> </w:t>
       </w:r>
       <w:r>
-        <w:t>представляет собой сложную и многогранную задачу, требующую комплексного подхода и использования различных методов анализа.</w:t>
+        <w:t xml:space="preserve">представляет собой сложную и многогранную задачу, требующую комплексного подхода и </w:t>
+      </w:r>
+      <w:r>
+        <w:lastRenderedPageBreak/>
+        <w:t>использования различных методов анализа.</w:t>
       </w:r>
       <w:r>
         <w:t xml:space="preserve"> </w:t>
@@ -1221,11 +1323,7 @@
         <w:t xml:space="preserve">методик и программных средств для сравнения быстродействия языков программирования </w:t>
       </w:r>
       <w:r>
-        <w:t xml:space="preserve">является важным </w:t>
-      </w:r>
-      <w:r>
-        <w:lastRenderedPageBreak/>
-        <w:t>направлением для</w:t>
+        <w:t>является важным направлением для</w:t>
       </w:r>
       <w:r>
         <w:t xml:space="preserve"> </w:t>
@@ -1312,7 +1410,19 @@
         <w:t>–</w:t>
       </w:r>
       <w:r>
-        <w:t xml:space="preserve"> инструмент с открытым исходным кодом, который используется для эмуляции различных архитектур. </w:t>
+        <w:t xml:space="preserve"> инструмент с открытым исходным кодом, который используется для эмуляции различных архитектур</w:t>
+      </w:r>
+      <w:r>
+        <w:rPr>
+          <w:lang w:val="en-US"/>
+        </w:rPr>
+        <w:t> </w:t>
+      </w:r>
+      <w:r>
+        <w:t>[16]</w:t>
+      </w:r>
+      <w:r>
+        <w:t xml:space="preserve">. </w:t>
       </w:r>
       <w:proofErr w:type="spellStart"/>
       <w:r>
@@ -1455,7 +1565,19 @@
         <w:t>,</w:t>
       </w:r>
       <w:r>
-        <w:t xml:space="preserve"> это создает большой недостаток в виде высокой сложности написания новых модулей (архитектур, периферии и т.д.).</w:t>
+        <w:t xml:space="preserve"> это создает большой недостаток в виде высокой сложности</w:t>
+      </w:r>
+      <w:r>
+        <w:t xml:space="preserve"> поддержки и расширения, в частности</w:t>
+      </w:r>
+      <w:r>
+        <w:t xml:space="preserve"> написани</w:t>
+      </w:r>
+      <w:r>
+        <w:t>е</w:t>
+      </w:r>
+      <w:r>
+        <w:t xml:space="preserve"> новых модулей (архитектур, периферии и т.д.).</w:t>
       </w:r>
     </w:p>
     <w:p>
@@ -1477,7 +1599,23 @@
         <w:t>GDB</w:t>
       </w:r>
       <w:r>
-        <w:t xml:space="preserve">, поддерживаемый большинством средств разработки. Реализован на языке программирования </w:t>
+        <w:t>, поддерживаемый большинством средств разработки</w:t>
+      </w:r>
+      <w:r>
+        <w:rPr>
+          <w:lang w:val="en-US"/>
+        </w:rPr>
+        <w:t> </w:t>
+      </w:r>
+      <w:r>
+        <w:t>[17]</w:t>
+      </w:r>
+      <w:r>
+        <w:t xml:space="preserve">. Реализован на </w:t>
+      </w:r>
+      <w:r>
+        <w:lastRenderedPageBreak/>
+        <w:t xml:space="preserve">языке программирования </w:t>
       </w:r>
       <w:proofErr w:type="spellStart"/>
       <w:r>
@@ -1517,7 +1655,6 @@
         <w:rPr>
           <w:noProof/>
         </w:rPr>
-        <w:lastRenderedPageBreak/>
         <w:drawing>
           <wp:inline distT="0" distB="0" distL="0" distR="0" wp14:anchorId="48444FEF" wp14:editId="433222A6">
             <wp:extent cx="3409950" cy="1838439"/>
@@ -1625,7 +1762,13 @@
       </w:r>
       <w:proofErr w:type="spellEnd"/>
       <w:r>
-        <w:t xml:space="preserve">/Java. При поведенческом же описании в модуль могут быть добавлены обработчики записи или чтения с определенных адресов (к которому будет подключен модуль). Внутри обработчика при этом задается, каким образом модуль должен отрабатывать данное событие. Поведенческое описание может быть задано только на языке программирования </w:t>
+        <w:t>/Java. При поведенческом же описании в модуль могут быть добавлены обработчики записи или чтения с определенных адресов</w:t>
+      </w:r>
+      <w:r>
+        <w:t xml:space="preserve">. </w:t>
+      </w:r>
+      <w:r>
+        <w:t xml:space="preserve">Внутри обработчика при этом задается, каким образом модуль должен отрабатывать данное событие. Поведенческое описание может быть задано только на языке программирования </w:t>
       </w:r>
       <w:proofErr w:type="spellStart"/>
       <w:r>
@@ -1634,6 +1777,18 @@
       <w:proofErr w:type="spellEnd"/>
       <w:r>
         <w:t>/Java.</w:t>
+      </w:r>
+      <w:r>
+        <w:t xml:space="preserve"> Из недостатков стоит отметить среднее быстродействие при эмуляции встраиваемых систем, в которых не присутствуют полноценные ОС общего назначения (например дистрибутивы на основе ядра </w:t>
+      </w:r>
+      <w:r>
+        <w:rPr>
+          <w:lang w:val="en-US"/>
+        </w:rPr>
+        <w:t>Linux</w:t>
+      </w:r>
+      <w:r>
+        <w:t>). В случае эмуляции таких систем быстродействие значительно ухудшается.</w:t>
       </w:r>
     </w:p>
     <w:p>
@@ -1666,6 +1821,15 @@
         <w:t>Данный эмулятор отличается в своей архитектуре от остальных представленных в списке наличием только базовой функциональности</w:t>
       </w:r>
       <w:r>
+        <w:rPr>
+          <w:lang w:val="en-US"/>
+        </w:rPr>
+        <w:t> </w:t>
+      </w:r>
+      <w:r>
+        <w:t>[18]</w:t>
+      </w:r>
+      <w:r>
         <w:t xml:space="preserve">. Он не эмулирует работу всей программы или целой ОС. Он не поддерживает системные команды (такие как открытие файла, вывод символа в консоль и т. д.). Разработчику </w:t>
       </w:r>
       <w:r>
@@ -1740,6 +1904,7 @@
         <w:rPr>
           <w:noProof/>
         </w:rPr>
+        <w:lastRenderedPageBreak/>
         <w:drawing>
           <wp:inline distT="0" distB="0" distL="0" distR="0" wp14:anchorId="534705F2" wp14:editId="6330E3BB">
             <wp:extent cx="3038475" cy="2046443"/>
@@ -1829,7 +1994,6 @@
         <w:rPr>
           <w:lang w:bidi="ru-RU"/>
         </w:rPr>
-        <w:lastRenderedPageBreak/>
         <w:t>К недостаткам данного эмулятора относится отсутствие встроенных абстракций и инструментов по работе ПО, настройка и использование могут быть сложными для неопытных пользователей, отсутствие системных команд</w:t>
       </w:r>
       <w:r>
@@ -1889,12 +2053,30 @@
         <w:rPr>
           <w:lang w:bidi="ru-RU"/>
         </w:rPr>
-        <w:t xml:space="preserve"> пакет программ для автоматизированного проектирования электронных схем, отличительной чертой которого является возможность моделирования работы программируемых устройств.</w:t>
+        <w:t xml:space="preserve"> пакет программ для автоматизированного проектирования электронных схем, отличительной чертой которого является возможность моделирования работы программируемых устройств</w:t>
+      </w:r>
+      <w:r>
+        <w:rPr>
+          <w:lang w:val="en-US" w:bidi="ru-RU"/>
+        </w:rPr>
+        <w:t> </w:t>
       </w:r>
       <w:r>
         <w:rPr>
           <w:lang w:bidi="ru-RU"/>
         </w:rPr>
+        <w:t>[19]</w:t>
+      </w:r>
+      <w:r>
+        <w:rPr>
+          <w:lang w:bidi="ru-RU"/>
+        </w:rPr>
+        <w:t>.</w:t>
+      </w:r>
+      <w:r>
+        <w:rPr>
+          <w:lang w:bidi="ru-RU"/>
+        </w:rPr>
         <w:t xml:space="preserve"> Эмуляция МК семейства </w:t>
       </w:r>
       <w:r>
@@ -1943,6 +2125,12 @@
         <w:t>Qemu</w:t>
       </w:r>
       <w:proofErr w:type="spellEnd"/>
+      <w:r>
+        <w:rPr>
+          <w:lang w:bidi="ru-RU"/>
+        </w:rPr>
+        <w:t>,</w:t>
+      </w:r>
       <w:r>
         <w:rPr>
           <w:lang w:bidi="ru-RU"/>
@@ -2079,12 +2267,18 @@
         <w:rPr>
           <w:lang w:bidi="ru-RU"/>
         </w:rPr>
-        <w:t xml:space="preserve">Эффективность их разработки мала в связи с отсутствием </w:t>
+        <w:t xml:space="preserve">Для их реализации требуется высокая квалификация специалиста </w:t>
       </w:r>
       <w:r>
         <w:rPr>
           <w:lang w:bidi="ru-RU"/>
         </w:rPr>
+        <w:t xml:space="preserve">в связи с отсутствием </w:t>
+      </w:r>
+      <w:r>
+        <w:rPr>
+          <w:lang w:bidi="ru-RU"/>
+        </w:rPr>
         <w:t>подробной документации, слаб</w:t>
       </w:r>
       <w:r>
@@ -2121,19 +2315,39 @@
         <w:rPr>
           <w:lang w:bidi="ru-RU"/>
         </w:rPr>
-        <w:t xml:space="preserve"> разработчиков и специфик</w:t>
+        <w:t xml:space="preserve"> разработчиков и </w:t>
       </w:r>
       <w:r>
         <w:rPr>
           <w:lang w:bidi="ru-RU"/>
         </w:rPr>
-        <w:t>ой</w:t>
+        <w:t>особенностями</w:t>
       </w:r>
       <w:r>
         <w:rPr>
           <w:lang w:bidi="ru-RU"/>
         </w:rPr>
-        <w:t xml:space="preserve"> языка С++.</w:t>
+        <w:t xml:space="preserve"> языка</w:t>
+      </w:r>
+      <w:r>
+        <w:rPr>
+          <w:lang w:bidi="ru-RU"/>
+        </w:rPr>
+        <w:t xml:space="preserve"> </w:t>
+      </w:r>
+      <w:proofErr w:type="spellStart"/>
+      <w:r>
+        <w:rPr>
+          <w:lang w:bidi="ru-RU"/>
+        </w:rPr>
+        <w:t>программрования</w:t>
+      </w:r>
+      <w:proofErr w:type="spellEnd"/>
+      <w:r>
+        <w:rPr>
+          <w:lang w:bidi="ru-RU"/>
+        </w:rPr>
+        <w:t xml:space="preserve"> С++.</w:t>
       </w:r>
     </w:p>
     <w:p>
@@ -2192,7 +2406,32 @@
         <w:rPr>
           <w:lang w:bidi="ru-RU"/>
         </w:rPr>
-        <w:t xml:space="preserve">). Такие эмуляторы имеют слабую поддержку сообщества разработчиков, </w:t>
+        <w:t>)</w:t>
+      </w:r>
+      <w:r>
+        <w:rPr>
+          <w:lang w:val="en-US" w:bidi="ru-RU"/>
+        </w:rPr>
+        <w:t> </w:t>
+      </w:r>
+      <w:r>
+        <w:rPr>
+          <w:lang w:bidi="ru-RU"/>
+        </w:rPr>
+        <w:t>[20]</w:t>
+      </w:r>
+      <w:r>
+        <w:rPr>
+          <w:lang w:bidi="ru-RU"/>
+        </w:rPr>
+        <w:t xml:space="preserve">. Такие эмуляторы имеют слабую </w:t>
+      </w:r>
+      <w:r>
+        <w:rPr>
+          <w:lang w:bidi="ru-RU"/>
+        </w:rPr>
+        <w:lastRenderedPageBreak/>
+        <w:t xml:space="preserve">поддержку сообщества разработчиков, </w:t>
       </w:r>
       <w:r>
         <w:rPr>
@@ -2331,14 +2570,19 @@
     </w:p>
     <w:p>
       <w:r>
-        <w:lastRenderedPageBreak/>
         <w:t xml:space="preserve">Это связано с отсутствием в </w:t>
       </w:r>
       <w:r>
         <w:t xml:space="preserve">них </w:t>
       </w:r>
       <w:r>
-        <w:t>возможности эмулировать периферийные устройства, которые являются обязательной составляющей любой встраиваемой системы.</w:t>
+        <w:t>возможности</w:t>
+      </w:r>
+      <w:r>
+        <w:t xml:space="preserve"> реализовывать собственные модули и процессорные архитектуры, а также</w:t>
+      </w:r>
+      <w:r>
+        <w:t xml:space="preserve"> эмулировать периферийные устройства, которые являются обязательной составляющей любой встраиваемой системы.</w:t>
       </w:r>
     </w:p>
     <w:p>
@@ -2885,16 +3129,31 @@
         <w:t xml:space="preserve">встраиваемых систем </w:t>
       </w:r>
       <w:r>
-        <w:t>не обладают характеристикой быстродействия и возможностью простой реализации новых модулей одновременно. При высокой скорости работы таких языков как C</w:t>
-      </w:r>
-      <w:r>
-        <w:t xml:space="preserve"> и </w:t>
-      </w:r>
-      <w:r>
-        <w:t>C++ они обладают малым количеством встроенных средств и абстракций, слабо развиты и часто имеют не интуитивное поведение. Таким образом возникает потребность в разработке эмулятора, который будет обладать высокими характеристиками быстродействия и удобством реализации новых модулей.</w:t>
-      </w:r>
-    </w:p>
-    <w:p/>
+        <w:t>не обладают характеристикой быстродействия и возможностью простой реализации новых модулей одновременно. При высокой скорости работы язык</w:t>
+      </w:r>
+      <w:r>
+        <w:t>а программирования</w:t>
+      </w:r>
+      <w:r>
+        <w:t xml:space="preserve"> C он обладают малым количеством встроенных средств и абстракций, слабо развит</w:t>
+      </w:r>
+      <w:r>
+        <w:t xml:space="preserve">. С другой стороны, в языке программирования С++ присутствуют большое количество </w:t>
+      </w:r>
+      <w:r>
+        <w:t>встроенных средств и абстракций</w:t>
+      </w:r>
+      <w:r>
+        <w:t xml:space="preserve">, но сложность разработки на нем крайне высока и получающиеся результаты </w:t>
+      </w:r>
+      <w:r>
+        <w:t xml:space="preserve">часто имеют не интуитивное </w:t>
+      </w:r>
+      <w:r>
+        <w:lastRenderedPageBreak/>
+        <w:t>поведение. Таким образом возникает потребность в разработке эмулятора, который будет обладать высокими характеристиками быстродействия и удобством реализации новых модулей.</w:t>
+      </w:r>
+    </w:p>
     <w:p>
       <w:pPr>
         <w:rPr>
@@ -2954,7 +3213,13 @@
         <w:t xml:space="preserve">Программное средство для тестирования позволяет в автоматизированном режиме производить запуск </w:t>
       </w:r>
       <w:r>
-        <w:t xml:space="preserve">различных тестов для заданных языков программирования. Для его разработки был выбран язык программирования </w:t>
+        <w:t>различных</w:t>
+      </w:r>
+      <w:r>
+        <w:t xml:space="preserve"> заранее написанных</w:t>
+      </w:r>
+      <w:r>
+        <w:t xml:space="preserve"> тестов для заданных языков программирования. Для его разработки был выбран язык программирования </w:t>
       </w:r>
       <w:r>
         <w:rPr>
@@ -2969,152 +3234,152 @@
         <w:t xml:space="preserve">Он </w:t>
       </w:r>
       <w:r>
-        <w:t xml:space="preserve">имеет большую поддержку и активное сообщество разработчиков, что обеспечивает наличие </w:t>
+        <w:t>имеет большую поддержку и активное сообщество разработчиков, что обеспечивает наличие множества ресурсов, документации, библиотек и инструментов для разработки.</w:t>
+      </w:r>
+      <w:r>
+        <w:t xml:space="preserve"> В качестве окружения для исполнения алгоритмов была выбрана контейнерная платформа </w:t>
+      </w:r>
+      <w:r>
+        <w:rPr>
+          <w:lang w:val="en-US"/>
+        </w:rPr>
+        <w:t>Docker</w:t>
+      </w:r>
+      <w:r>
+        <w:t>. Это распространенный</w:t>
+      </w:r>
+      <w:r>
+        <w:t xml:space="preserve"> легкий и автономный выполняемый контейнер, который включает в себя вс</w:t>
+      </w:r>
+      <w:r>
+        <w:t>ё</w:t>
+      </w:r>
+      <w:r>
+        <w:t xml:space="preserve"> необходимое</w:t>
+      </w:r>
+      <w:r>
+        <w:t xml:space="preserve"> окружения</w:t>
+      </w:r>
+      <w:r>
+        <w:t xml:space="preserve"> для запуска </w:t>
+      </w:r>
+      <w:r>
+        <w:t>ПО</w:t>
+      </w:r>
+      <w:r>
+        <w:t>, в том числе библиотеки, системные инструменты, код и среду выполнения</w:t>
+      </w:r>
+      <w:r>
+        <w:t>.</w:t>
+      </w:r>
+      <w:r>
+        <w:t xml:space="preserve"> Он позволяет поддерживать окружение в одном и том же стабильном состоянии, что позволяет снизить влияние </w:t>
+      </w:r>
+      <w:r>
+        <w:t>различных процессов, происходящих на вычислительной системе, на которой происходит тестирование.</w:t>
+      </w:r>
+    </w:p>
+    <w:p>
+      <w:r>
+        <w:t xml:space="preserve">Для </w:t>
+      </w:r>
+      <w:r>
+        <w:t>оценки быстродействия выполнения тестируемого ПО</w:t>
+      </w:r>
+      <w:r>
+        <w:t xml:space="preserve"> была использована методология, предложенная в исследовании «С</w:t>
+      </w:r>
+      <w:r>
+        <w:t>равнительное тестирование языков программирования</w:t>
+      </w:r>
+      <w:r>
+        <w:t>» </w:t>
+      </w:r>
+      <w:r>
+        <w:t>[15].</w:t>
+      </w:r>
+      <w:r>
+        <w:t xml:space="preserve"> Значение времени исполнения </w:t>
+      </w:r>
+      <w:r>
+        <w:t xml:space="preserve">тестируемого ПО </w:t>
+      </w:r>
+      <w:r>
+        <w:t xml:space="preserve">на определенном языке программирования </w:t>
+      </w:r>
+      <w:r>
+        <w:t>измеряется</w:t>
+      </w:r>
+      <w:r>
+        <w:t xml:space="preserve"> </w:t>
+      </w:r>
+      <w:r>
+        <w:t>с помощью</w:t>
+      </w:r>
+      <w:r>
+        <w:t xml:space="preserve"> ПО «</w:t>
+      </w:r>
+      <w:r>
+        <w:rPr>
+          <w:lang w:val="en-US"/>
+        </w:rPr>
+        <w:t>time</w:t>
+      </w:r>
+      <w:r>
+        <w:t xml:space="preserve">». Это стандартная </w:t>
+      </w:r>
+      <w:proofErr w:type="spellStart"/>
+      <w:r>
+        <w:rPr>
+          <w:lang w:val="en-US"/>
+        </w:rPr>
+        <w:t>unix</w:t>
+      </w:r>
+      <w:proofErr w:type="spellEnd"/>
+      <w:r>
+        <w:t>-</w:t>
+      </w:r>
+      <w:r>
+        <w:t xml:space="preserve">утилита, которая </w:t>
+      </w:r>
+      <w:r>
+        <w:t>выводит на вывод статистическое сообщение об использованном времени</w:t>
+      </w:r>
+      <w:r>
+        <w:t xml:space="preserve"> запущенным ПО.</w:t>
+      </w:r>
+    </w:p>
+    <w:p>
+      <w:r>
+        <w:t>Выбор алгоритмов, скорость выполнения которых будет тестироваться, был основан на</w:t>
+      </w:r>
+      <w:r>
+        <w:t xml:space="preserve"> </w:t>
+      </w:r>
+      <w:r>
+        <w:t>работе «</w:t>
+      </w:r>
+      <w:r>
+        <w:t>Исследование скоростей выполнения базовых математических задач популярных языков программирования</w:t>
+      </w:r>
+      <w:r>
+        <w:t>» </w:t>
+      </w:r>
+      <w:r>
+        <w:t xml:space="preserve">[]. </w:t>
+      </w:r>
+      <w:r>
+        <w:t xml:space="preserve">Так как целью работы является </w:t>
+      </w:r>
+      <w:r>
+        <w:t>исследование характеристики быстродействия языков программирования в выполнении алгоритмов, наиболее часто используемых в процессе эмуляции встраиваемых систем</w:t>
+      </w:r>
+      <w:r>
+        <w:t xml:space="preserve">, то необходимо выбрать те алгоритмы, которые содержат в себе операции, чаще всего используемые в работе эмулятора. Этими операциями являются чтение и запись данных в память, а также базовые </w:t>
       </w:r>
       <w:r>
         <w:lastRenderedPageBreak/>
-        <w:t>множества ресурсов, документации, библиотек и инструментов для разработки.</w:t>
-      </w:r>
-      <w:r>
-        <w:t xml:space="preserve"> В качестве окружения для исполнения алгоритмов была выбрана контейнерная платформа </w:t>
-      </w:r>
-      <w:r>
-        <w:rPr>
-          <w:lang w:val="en-US"/>
-        </w:rPr>
-        <w:t>Docker</w:t>
-      </w:r>
-      <w:r>
-        <w:t>. Это распространенный</w:t>
-      </w:r>
-      <w:r>
-        <w:t xml:space="preserve"> легкий и автономный выполняемый контейнер, который включает в себя вс</w:t>
-      </w:r>
-      <w:r>
-        <w:t>ё</w:t>
-      </w:r>
-      <w:r>
-        <w:t xml:space="preserve"> необходимое</w:t>
-      </w:r>
-      <w:r>
-        <w:t xml:space="preserve"> окружения</w:t>
-      </w:r>
-      <w:r>
-        <w:t xml:space="preserve"> для запуска </w:t>
-      </w:r>
-      <w:r>
-        <w:t>ПО</w:t>
-      </w:r>
-      <w:r>
-        <w:t>, в том числе библиотеки, системные инструменты, код и среду выполнения</w:t>
-      </w:r>
-      <w:r>
-        <w:t>.</w:t>
-      </w:r>
-      <w:r>
-        <w:t xml:space="preserve"> Он позволяет поддерживать окружение в одном и том же стабильном состоянии, что позволяет снизить влияние </w:t>
-      </w:r>
-      <w:r>
-        <w:t>различных процессов, происходящих на вычислительной системе, на которой происходит тестирование.</w:t>
-      </w:r>
-    </w:p>
-    <w:p>
-      <w:r>
-        <w:t xml:space="preserve">Для </w:t>
-      </w:r>
-      <w:r>
-        <w:t>оценки быстродействия выполнения тестируемого ПО</w:t>
-      </w:r>
-      <w:r>
-        <w:t xml:space="preserve"> была использована методология, предложенная в исследовании «С</w:t>
-      </w:r>
-      <w:r>
-        <w:t>равнительное тестирование языков программирования</w:t>
-      </w:r>
-      <w:r>
-        <w:t>» </w:t>
-      </w:r>
-      <w:r>
-        <w:t>[15].</w:t>
-      </w:r>
-      <w:r>
-        <w:t xml:space="preserve"> Значение времени исполнения </w:t>
-      </w:r>
-      <w:r>
-        <w:t xml:space="preserve">тестируемого ПО </w:t>
-      </w:r>
-      <w:r>
-        <w:t xml:space="preserve">на определенном языке программирования </w:t>
-      </w:r>
-      <w:r>
-        <w:t>измеряется</w:t>
-      </w:r>
-      <w:r>
-        <w:t xml:space="preserve"> </w:t>
-      </w:r>
-      <w:r>
-        <w:t>с помощью</w:t>
-      </w:r>
-      <w:r>
-        <w:t xml:space="preserve"> ПО «</w:t>
-      </w:r>
-      <w:r>
-        <w:rPr>
-          <w:lang w:val="en-US"/>
-        </w:rPr>
-        <w:t>time</w:t>
-      </w:r>
-      <w:r>
-        <w:t xml:space="preserve">». Это стандартная </w:t>
-      </w:r>
-      <w:proofErr w:type="spellStart"/>
-      <w:r>
-        <w:rPr>
-          <w:lang w:val="en-US"/>
-        </w:rPr>
-        <w:t>unix</w:t>
-      </w:r>
-      <w:proofErr w:type="spellEnd"/>
-      <w:r>
-        <w:t>-</w:t>
-      </w:r>
-      <w:r>
-        <w:t xml:space="preserve">утилита, которая </w:t>
-      </w:r>
-      <w:r>
-        <w:t>выводит на вывод статистическое сообщение об использованном времени</w:t>
-      </w:r>
-      <w:r>
-        <w:t xml:space="preserve"> запущенным ПО.</w:t>
-      </w:r>
-    </w:p>
-    <w:p>
-      <w:r>
-        <w:t>Выбор алгоритмов, скорость выполнения которых будет тестироваться, был основан на</w:t>
-      </w:r>
-      <w:r>
-        <w:t xml:space="preserve"> </w:t>
-      </w:r>
-      <w:r>
-        <w:t>работе «</w:t>
-      </w:r>
-      <w:r>
-        <w:t>Исследование скоростей выполнения базовых математических задач популярных языков программирования</w:t>
-      </w:r>
-      <w:r>
-        <w:t>» </w:t>
-      </w:r>
-      <w:r>
-        <w:t xml:space="preserve">[16]. </w:t>
-      </w:r>
-      <w:r>
-        <w:t xml:space="preserve">Так как целью работы является </w:t>
-      </w:r>
-      <w:r>
-        <w:t>исследование характеристики быстродействия языков программирования в выполнении алгоритмов, наиболее часто используемых в процессе эмуляции встраиваемых систем</w:t>
-      </w:r>
-      <w:r>
-        <w:t>, то необходимо выбрать те алгоритмы, которые содержат в себе операции, чаще всего используемые в работе эмулятора. Этими операциями являются чтение и запись данных в память, а также базовые арифметические операции. Это связано со спецификой работы современных процессорных архитектур. Таким образом требуются алгоритмы, содержащие в себе подобные операции.</w:t>
+        <w:t>арифметические операции. Это связано со спецификой работы современных процессорных архитектур. Таким образом требуются алгоритмы, содержащие в себе подобные операции.</w:t>
       </w:r>
     </w:p>
     <w:p>
@@ -3272,7 +3537,6 @@
         <w:rPr>
           <w:noProof/>
         </w:rPr>
-        <w:lastRenderedPageBreak/>
         <w:drawing>
           <wp:inline distT="0" distB="0" distL="0" distR="0" wp14:anchorId="47DAA952" wp14:editId="2BE836F5">
             <wp:extent cx="2533650" cy="1809750"/>
@@ -3388,6 +3652,7 @@
         <w:rPr>
           <w:noProof/>
         </w:rPr>
+        <w:lastRenderedPageBreak/>
         <w:drawing>
           <wp:inline distT="0" distB="0" distL="0" distR="0" wp14:anchorId="762E9EF2" wp14:editId="7665087C">
             <wp:extent cx="3081338" cy="2280152"/>
@@ -3492,33 +3757,245 @@
         <w:t xml:space="preserve"> </w:t>
       </w:r>
       <w:r>
-        <w:t xml:space="preserve">Большинство </w:t>
+        <w:t>Большинство компилируемых языков программирования требуют явного объявления типов данных переменных. Это позволяет более эффективно использовать ресурсы компьютера и на ранних этапах разработки обнаруживать ошибки типизации, что способствует повышению надежности и безопасности программ.</w:t>
+      </w:r>
+    </w:p>
+    <w:p>
+      <w:r>
+        <w:t>Разработка программ на компилируемых языках может быть более трудоемкой, поскольку такие языки обычно требуют более строгого синтаксиса и языковых конструкций. Ошибка в исходном коде может привести к сложно обнаружимым ошибкам компиляции, что требует дополнительного времени на отладку и исправление проблемы.</w:t>
+      </w:r>
+      <w:r>
+        <w:t xml:space="preserve"> </w:t>
+      </w:r>
+      <w:r>
+        <w:t>Компилируемые языки программирования требуют повторной компиляции программного кода при каждом изменении, что может быть трудоемким и затратным процессом при работе с большими проектами. Это приводит к снижению гибкости и скорости разработки программ.</w:t>
+      </w:r>
+    </w:p>
+    <w:p>
+      <w:r>
+        <w:t>К</w:t>
+      </w:r>
+      <w:r>
+        <w:t xml:space="preserve"> </w:t>
+      </w:r>
+      <w:r>
+        <w:t xml:space="preserve">современным компилируемым языкам программирования относятся </w:t>
+      </w:r>
+      <w:r>
+        <w:rPr>
+          <w:lang w:val="en-US"/>
+        </w:rPr>
+        <w:t>C</w:t>
+      </w:r>
+      <w:r>
+        <w:t xml:space="preserve">, </w:t>
+      </w:r>
+      <w:r>
+        <w:rPr>
+          <w:lang w:val="en-US"/>
+        </w:rPr>
+        <w:t>C</w:t>
+      </w:r>
+      <w:r>
+        <w:t xml:space="preserve">++, </w:t>
+      </w:r>
+      <w:r>
+        <w:rPr>
+          <w:lang w:val="en-US"/>
+        </w:rPr>
+        <w:t>Rust</w:t>
+      </w:r>
+      <w:r>
+        <w:t xml:space="preserve">, </w:t>
+      </w:r>
+      <w:r>
+        <w:rPr>
+          <w:lang w:val="en-US"/>
+        </w:rPr>
+        <w:t>Go</w:t>
+      </w:r>
+      <w:r>
+        <w:t>.</w:t>
+      </w:r>
+    </w:p>
+    <w:p>
+      <w:r>
+        <w:t xml:space="preserve">Интерпретация </w:t>
+      </w:r>
+      <w:r>
+        <w:t>–</w:t>
+      </w:r>
+      <w:r>
+        <w:t xml:space="preserve"> это процесс выполнения исходного кода программы путем его анализа и последовательной интерпретации</w:t>
+      </w:r>
+      <w:r>
+        <w:t xml:space="preserve"> программой</w:t>
+      </w:r>
+      <w:r>
+        <w:t xml:space="preserve"> интерпретатором во время </w:t>
+      </w:r>
+      <w:r>
+        <w:t>исполнения ПО</w:t>
+      </w:r>
+      <w:r>
+        <w:t xml:space="preserve">. В отличие от компилированных языков программирования, где исходный код предварительно преобразуется в </w:t>
+      </w:r>
+      <w:r>
+        <w:t>процессорные инструкции</w:t>
+      </w:r>
+      <w:r>
+        <w:t xml:space="preserve"> и сохраняется в виде исполняемого файла, при </w:t>
       </w:r>
       <w:r>
         <w:lastRenderedPageBreak/>
-        <w:t>компилируемых языков программирования требуют явного объявления типов данных переменных. Это позволяет более эффективно использовать ресурсы компьютера и на ранних этапах разработки обнаруживать ошибки типизации, что способствует повышению надежности и безопасности программ.</w:t>
-      </w:r>
-    </w:p>
-    <w:p>
-      <w:r>
-        <w:t>Разработка программ на компилируемых языках может быть более трудоемкой, поскольку такие языки обычно требуют более строгого синтаксиса и языковых конструкций. Ошибка в исходном коде может привести к сложно обнаружимым ошибкам компиляции, что требует дополнительного времени на отладку и исправление проблемы.</w:t>
-      </w:r>
-      <w:r>
-        <w:t xml:space="preserve"> </w:t>
-      </w:r>
-      <w:r>
-        <w:t>Компилируемые языки программирования требуют повторной компиляции программного кода при каждом изменении, что может быть трудоемким и затратным процессом при работе с большими проектами. Это приводит к снижению гибкости и скорости разработки программ.</w:t>
-      </w:r>
-    </w:p>
-    <w:p>
-      <w:r>
-        <w:t>К</w:t>
-      </w:r>
-      <w:r>
-        <w:t xml:space="preserve"> </w:t>
-      </w:r>
-      <w:r>
-        <w:t xml:space="preserve">современным компилируемым языкам программирования относятся </w:t>
+        <w:t xml:space="preserve">интерпретации программы каждая инструкция анализируется и выполняется непосредственно в процессе </w:t>
+      </w:r>
+      <w:r>
+        <w:t>работы</w:t>
+      </w:r>
+      <w:r>
+        <w:t xml:space="preserve"> программы.</w:t>
+      </w:r>
+      <w:r>
+        <w:t xml:space="preserve"> </w:t>
+      </w:r>
+      <w:r>
+        <w:t xml:space="preserve">Языки программирования, которые используют </w:t>
+      </w:r>
+      <w:r>
+        <w:t>интерпретацию</w:t>
+      </w:r>
+      <w:r>
+        <w:t xml:space="preserve"> как способ трансляции исходного кода в процессорные инструкции называют </w:t>
+      </w:r>
+      <w:r>
+        <w:t>интерпретируемыми</w:t>
+      </w:r>
+      <w:r>
+        <w:t xml:space="preserve"> языками.</w:t>
+      </w:r>
+    </w:p>
+    <w:p>
+      <w:r>
+        <w:t xml:space="preserve">Одним из основных преимуществ интерпретации программ является ее платформенная независимость. </w:t>
+      </w:r>
+      <w:r>
+        <w:t>И</w:t>
+      </w:r>
+      <w:r>
+        <w:t>нтерпретируемые языки программирования</w:t>
+      </w:r>
+      <w:r>
+        <w:t xml:space="preserve"> </w:t>
+      </w:r>
+      <w:r>
+        <w:t>могут быть выполнены на различных платформах без необходимости перекомпиляции кода.</w:t>
+      </w:r>
+      <w:r>
+        <w:t xml:space="preserve"> </w:t>
+      </w:r>
+      <w:r>
+        <w:t xml:space="preserve">При интерпретации программы можно легко отслеживать и исправлять ошибки, так как интерпретатор выполняет код построчно. </w:t>
+      </w:r>
+      <w:r>
+        <w:t>Интерпретируемые языки обычно поддерживают динамическую типизацию, что означает, что типы переменных могут быть определены во время выполнения программы.</w:t>
+      </w:r>
+    </w:p>
+    <w:p>
+      <w:r>
+        <w:t xml:space="preserve">Однако, интерпретация программ также имеет свои минусы. Один из основных недостатков </w:t>
+      </w:r>
+      <w:r>
+        <w:t>–</w:t>
+      </w:r>
+      <w:r>
+        <w:t xml:space="preserve"> это низкая производительность по сравнению с компилируемыми языками программирования. Поскольку интерпретатор выполняет программу на лету, время выполнения может быть дольше, чем у программы, скомпилированной в машинный код. Это особенно заметно при обработке больших объемов данных или выполнении тяжелых вычислений.</w:t>
+      </w:r>
+    </w:p>
+    <w:p>
+      <w:r>
+        <w:t xml:space="preserve">К современным интерпретируемым языкам программирования относятся </w:t>
+      </w:r>
+      <w:r>
+        <w:rPr>
+          <w:lang w:val="en-US"/>
+        </w:rPr>
+        <w:t>Python</w:t>
+      </w:r>
+      <w:r>
+        <w:t xml:space="preserve">, </w:t>
+      </w:r>
+      <w:r>
+        <w:rPr>
+          <w:lang w:val="en-US"/>
+        </w:rPr>
+        <w:t>JavaScript</w:t>
+      </w:r>
+      <w:r>
+        <w:t xml:space="preserve">, </w:t>
+      </w:r>
+      <w:r>
+        <w:rPr>
+          <w:lang w:val="en-US"/>
+        </w:rPr>
+        <w:t>PHP</w:t>
+      </w:r>
+      <w:r>
+        <w:t xml:space="preserve">, </w:t>
+      </w:r>
+      <w:r>
+        <w:rPr>
+          <w:lang w:val="en-US"/>
+        </w:rPr>
+        <w:t>Ruby</w:t>
+      </w:r>
+      <w:r>
+        <w:t xml:space="preserve">, </w:t>
+      </w:r>
+      <w:r>
+        <w:rPr>
+          <w:lang w:val="en-US"/>
+        </w:rPr>
+        <w:t>SQL</w:t>
+      </w:r>
+      <w:r>
+        <w:t>.</w:t>
+      </w:r>
+    </w:p>
+    <w:p>
+      <w:r>
+        <w:t xml:space="preserve">Существуют также байт-код языки программирования, которые используют как компиляцию, так и интерпретацию. </w:t>
+      </w:r>
+      <w:r>
+        <w:t>Байт-код языки программирования используют байт-код, чтобы представлять исходный код программы в промежуточной форме. Компилятор преобразует исходный код в последовательность инструкций, которые являются низкоуровневыми и промежуточными для выполнения на виртуальной машине или интерпретаторе. Этот промежуточный код называется байт-кодом, поскольку он представлен в виде последовательности байтов.</w:t>
+      </w:r>
+    </w:p>
+    <w:p>
+      <w:r>
+        <w:t>Одним из основных преимуществ использования байт-кода является платформенная независимость. Построение виртуальной машины или интерпретатора, который выполняет байт-код, позволяет запускать программы на разных платформах без изменения исходного кода.</w:t>
+      </w:r>
+      <w:r>
+        <w:t xml:space="preserve"> </w:t>
+      </w:r>
+      <w:r>
+        <w:t>Байт-код также часто используется для улучшения производительности программ. Он может быть скомпилирован наиболее эффективным образом для конкретной виртуальной машины или интерпретатора, что приводит к более быстрому выполнению программы.</w:t>
+      </w:r>
+      <w:r>
+        <w:t xml:space="preserve"> </w:t>
+      </w:r>
+    </w:p>
+    <w:p>
+      <w:r>
+        <w:t xml:space="preserve">К современным байт-код языкам программирования относятся </w:t>
+      </w:r>
+      <w:r>
+        <w:rPr>
+          <w:lang w:val="en-US"/>
+        </w:rPr>
+        <w:t>Java</w:t>
+      </w:r>
+      <w:r>
+        <w:t xml:space="preserve">, </w:t>
       </w:r>
       <w:r>
         <w:rPr>
@@ -3527,31 +4004,40 @@
         <w:t>C</w:t>
       </w:r>
       <w:r>
-        <w:t xml:space="preserve">, </w:t>
-      </w:r>
-      <w:r>
-        <w:rPr>
-          <w:lang w:val="en-US"/>
-        </w:rPr>
-        <w:t>C</w:t>
-      </w:r>
-      <w:r>
-        <w:t xml:space="preserve">++, </w:t>
-      </w:r>
-      <w:r>
-        <w:rPr>
-          <w:lang w:val="en-US"/>
-        </w:rPr>
-        <w:t>Rust</w:t>
-      </w:r>
-      <w:r>
-        <w:t xml:space="preserve">, </w:t>
-      </w:r>
-      <w:r>
-        <w:rPr>
-          <w:lang w:val="en-US"/>
-        </w:rPr>
-        <w:t>Go</w:t>
+        <w:t xml:space="preserve">#, </w:t>
+      </w:r>
+      <w:r>
+        <w:rPr>
+          <w:lang w:val="en-US"/>
+        </w:rPr>
+        <w:t>Kotlin</w:t>
+      </w:r>
+      <w:r>
+        <w:t xml:space="preserve"> </w:t>
+      </w:r>
+      <w:r>
+        <w:t xml:space="preserve">и </w:t>
+      </w:r>
+      <w:r>
+        <w:rPr>
+          <w:lang w:val="en-US"/>
+        </w:rPr>
+        <w:t>Scala</w:t>
+      </w:r>
+      <w:r>
+        <w:t xml:space="preserve"> (</w:t>
+      </w:r>
+      <w:r>
+        <w:t xml:space="preserve">работают поверх </w:t>
+      </w:r>
+      <w:r>
+        <w:rPr>
+          <w:lang w:val="en-US"/>
+        </w:rPr>
+        <w:t>Java</w:t>
+      </w:r>
+      <w:r>
+        <w:t>)</w:t>
       </w:r>
       <w:r>
         <w:t>.</w:t>
@@ -3559,239 +4045,18 @@
     </w:p>
     <w:p>
       <w:r>
-        <w:t xml:space="preserve">Интерпретация </w:t>
-      </w:r>
-      <w:r>
-        <w:t>–</w:t>
-      </w:r>
-      <w:r>
-        <w:t xml:space="preserve"> это процесс выполнения исходного кода программы путем его анализа и последовательной интерпретации</w:t>
-      </w:r>
-      <w:r>
-        <w:t xml:space="preserve"> программой</w:t>
-      </w:r>
-      <w:r>
-        <w:t xml:space="preserve"> интерпретатором во время </w:t>
-      </w:r>
-      <w:r>
-        <w:t>исполнения ПО</w:t>
-      </w:r>
-      <w:r>
-        <w:t xml:space="preserve">. В отличие от компилированных языков программирования, где исходный код предварительно преобразуется в </w:t>
-      </w:r>
-      <w:r>
-        <w:t>процессорные инструкции</w:t>
-      </w:r>
-      <w:r>
-        <w:t xml:space="preserve"> и сохраняется в виде исполняемого файла, при интерпретации программы каждая инструкция анализируется и выполняется непосредственно в процессе </w:t>
-      </w:r>
-      <w:r>
-        <w:t>работы</w:t>
-      </w:r>
-      <w:r>
-        <w:t xml:space="preserve"> программы.</w:t>
-      </w:r>
-      <w:r>
-        <w:t xml:space="preserve"> </w:t>
-      </w:r>
-      <w:r>
-        <w:t xml:space="preserve">Языки программирования, которые используют </w:t>
-      </w:r>
-      <w:r>
-        <w:t>интерпретацию</w:t>
-      </w:r>
-      <w:r>
-        <w:t xml:space="preserve"> как способ трансляции исходного кода в процессорные инструкции называют </w:t>
-      </w:r>
-      <w:r>
-        <w:t>интерпретируемыми</w:t>
-      </w:r>
-      <w:r>
-        <w:t xml:space="preserve"> языками.</w:t>
-      </w:r>
-    </w:p>
-    <w:p>
-      <w:r>
-        <w:t xml:space="preserve">Одним из основных преимуществ интерпретации программ является ее платформенная независимость. </w:t>
-      </w:r>
-      <w:r>
-        <w:t>И</w:t>
-      </w:r>
-      <w:r>
-        <w:t>нтерпретируемые языки программирования</w:t>
-      </w:r>
-      <w:r>
-        <w:t xml:space="preserve"> </w:t>
-      </w:r>
-      <w:r>
-        <w:t>могут быть выполнены на различных платформах без необходимости перекомпиляции кода.</w:t>
-      </w:r>
-      <w:r>
-        <w:t xml:space="preserve"> </w:t>
-      </w:r>
-      <w:r>
-        <w:t xml:space="preserve">При интерпретации программы можно легко отслеживать и исправлять ошибки, так как интерпретатор выполняет код построчно. </w:t>
-      </w:r>
-      <w:r>
-        <w:t>Интерпретируемые языки обычно поддерживают динамическую типизацию, что означает, что типы переменных могут быть определены во время выполнения программы.</w:t>
-      </w:r>
-    </w:p>
-    <w:p>
-      <w:r>
-        <w:t xml:space="preserve">Однако, интерпретация программ также имеет свои минусы. Один из основных недостатков </w:t>
-      </w:r>
-      <w:r>
-        <w:t>–</w:t>
-      </w:r>
-      <w:r>
-        <w:t xml:space="preserve"> это низкая производительность по сравнению с компилируемыми языками программирования. Поскольку интерпретатор выполняет программу на лету, время выполнения может быть дольше, чем у программы, скомпилированной в машинный код. Это особенно заметно при обработке больших объемов данных или выполнении тяжелых вычислений.</w:t>
-      </w:r>
-    </w:p>
-    <w:p>
-      <w:r>
-        <w:t xml:space="preserve">К современным интерпретируемым языкам программирования относятся </w:t>
-      </w:r>
-      <w:r>
-        <w:rPr>
-          <w:lang w:val="en-US"/>
-        </w:rPr>
-        <w:t>Python</w:t>
-      </w:r>
-      <w:r>
-        <w:t xml:space="preserve">, </w:t>
-      </w:r>
-      <w:r>
-        <w:rPr>
-          <w:lang w:val="en-US"/>
-        </w:rPr>
-        <w:t>JavaScript</w:t>
-      </w:r>
-      <w:r>
-        <w:t xml:space="preserve">, </w:t>
-      </w:r>
-      <w:r>
-        <w:rPr>
-          <w:lang w:val="en-US"/>
-        </w:rPr>
-        <w:t>PHP</w:t>
-      </w:r>
-      <w:r>
-        <w:t xml:space="preserve">, </w:t>
-      </w:r>
-      <w:r>
-        <w:rPr>
-          <w:lang w:val="en-US"/>
-        </w:rPr>
-        <w:t>Ruby</w:t>
-      </w:r>
-      <w:r>
-        <w:t xml:space="preserve">, </w:t>
-      </w:r>
-      <w:r>
-        <w:rPr>
-          <w:lang w:val="en-US"/>
-        </w:rPr>
-        <w:t>SQL</w:t>
-      </w:r>
-      <w:r>
-        <w:t>.</w:t>
-      </w:r>
-    </w:p>
-    <w:p>
-      <w:r>
+        <w:t>На рисунке 8 представлена ментальная карта классификации языков программирования по критерию преобразования исходного кода в процессорные инструкции.</w:t>
+      </w:r>
+    </w:p>
+    <w:p>
+      <w:pPr>
+        <w:jc w:val="center"/>
+      </w:pPr>
+      <w:r>
+        <w:rPr>
+          <w:noProof/>
+        </w:rPr>
         <w:lastRenderedPageBreak/>
-        <w:t xml:space="preserve">Существуют также байт-код языки программирования, которые используют как компиляцию, так и интерпретацию. </w:t>
-      </w:r>
-      <w:r>
-        <w:t>Байт-код языки программирования используют байт-код, чтобы представлять исходный код программы в промежуточной форме. Компилятор преобразует исходный код в последовательность инструкций, которые являются низкоуровневыми и промежуточными для выполнения на виртуальной машине или интерпретаторе. Этот промежуточный код называется байт-кодом, поскольку он представлен в виде последовательности байтов.</w:t>
-      </w:r>
-    </w:p>
-    <w:p>
-      <w:r>
-        <w:t>Одним из основных преимуществ использования байт-кода является платформенная независимость. Построение виртуальной машины или интерпретатора, который выполняет байт-код, позволяет запускать программы на разных платформах без изменения исходного кода.</w:t>
-      </w:r>
-      <w:r>
-        <w:t xml:space="preserve"> </w:t>
-      </w:r>
-      <w:r>
-        <w:t>Байт-код также часто используется для улучшения производительности программ. Он может быть скомпилирован наиболее эффективным образом для конкретной виртуальной машины или интерпретатора, что приводит к более быстрому выполнению программы.</w:t>
-      </w:r>
-      <w:r>
-        <w:t xml:space="preserve"> </w:t>
-      </w:r>
-    </w:p>
-    <w:p>
-      <w:r>
-        <w:t xml:space="preserve">К современным байт-код языкам программирования относятся </w:t>
-      </w:r>
-      <w:r>
-        <w:rPr>
-          <w:lang w:val="en-US"/>
-        </w:rPr>
-        <w:t>Java</w:t>
-      </w:r>
-      <w:r>
-        <w:t xml:space="preserve">, </w:t>
-      </w:r>
-      <w:r>
-        <w:rPr>
-          <w:lang w:val="en-US"/>
-        </w:rPr>
-        <w:t>C</w:t>
-      </w:r>
-      <w:r>
-        <w:t xml:space="preserve">#, </w:t>
-      </w:r>
-      <w:r>
-        <w:rPr>
-          <w:lang w:val="en-US"/>
-        </w:rPr>
-        <w:t>Kotlin</w:t>
-      </w:r>
-      <w:r>
-        <w:t xml:space="preserve"> </w:t>
-      </w:r>
-      <w:r>
-        <w:t xml:space="preserve">и </w:t>
-      </w:r>
-      <w:r>
-        <w:rPr>
-          <w:lang w:val="en-US"/>
-        </w:rPr>
-        <w:t>Scala</w:t>
-      </w:r>
-      <w:r>
-        <w:t xml:space="preserve"> (</w:t>
-      </w:r>
-      <w:r>
-        <w:t xml:space="preserve">работают поверх </w:t>
-      </w:r>
-      <w:r>
-        <w:rPr>
-          <w:lang w:val="en-US"/>
-        </w:rPr>
-        <w:t>Java</w:t>
-      </w:r>
-      <w:r>
-        <w:t>)</w:t>
-      </w:r>
-      <w:r>
-        <w:t>.</w:t>
-      </w:r>
-    </w:p>
-    <w:p>
-      <w:r>
-        <w:t>На рисунке 8 представлена ментальная карта классификации языков программирования по критерию преобразования исходного кода в процессорные инструкции.</w:t>
-      </w:r>
-    </w:p>
-    <w:p>
-      <w:pPr>
-        <w:jc w:val="center"/>
-      </w:pPr>
-      <w:r>
-        <w:rPr>
-          <w:noProof/>
-        </w:rPr>
         <w:drawing>
           <wp:inline distT="0" distB="0" distL="0" distR="0" wp14:anchorId="1D239855" wp14:editId="36F6D5F4">
             <wp:extent cx="4591050" cy="2923068"/>
@@ -3890,11 +4155,7 @@
         <w:t>потенциально</w:t>
       </w:r>
       <w:r>
-        <w:t xml:space="preserve"> обладают характеристиками </w:t>
-      </w:r>
-      <w:r>
-        <w:lastRenderedPageBreak/>
-        <w:t>быстродействия и эффективности разработки с использованием их.</w:t>
+        <w:t xml:space="preserve"> обладают характеристиками быстродействия и эффективности разработки с использованием их.</w:t>
       </w:r>
       <w:r>
         <w:t xml:space="preserve"> А также необходимо произвести анализ алгоритмов, которые используются в качестве тестируемого </w:t>
@@ -3964,6 +4225,7 @@
     </w:p>
     <w:p>
       <w:r>
+        <w:lastRenderedPageBreak/>
         <w:t>Проведем обзор и анализ выбранных языков программирования для исследования их быстродействия:</w:t>
       </w:r>
     </w:p>
@@ -4057,11 +4319,7 @@
         <w:t xml:space="preserve"> оптимизированны</w:t>
       </w:r>
       <w:r>
-        <w:t xml:space="preserve">е по критерию </w:t>
-      </w:r>
-      <w:r>
-        <w:lastRenderedPageBreak/>
-        <w:t>быстродействия</w:t>
+        <w:t>е по критерию быстродействия</w:t>
       </w:r>
       <w:r>
         <w:t xml:space="preserve"> </w:t>
@@ -4207,7 +4465,11 @@
         <w:t>»</w:t>
       </w:r>
       <w:r>
-        <w:t xml:space="preserve">. C# сочетает в себе сильные стороны C++ и удобство Java, что делает его очень популярным среди разработчиков. Одним из основных преимуществ C# является его объектно-ориентированность. Он предоставляет механизмы наследования, инкапсуляции и полиморфизма для построения модульных и расширяемых программ. Кроме того, C# имеет </w:t>
+        <w:t xml:space="preserve">. C# сочетает в себе сильные стороны C++ и удобство Java, что делает его очень </w:t>
+      </w:r>
+      <w:r>
+        <w:lastRenderedPageBreak/>
+        <w:t xml:space="preserve">популярным среди разработчиков. Одним из основных преимуществ C# является его объектно-ориентированность. Он предоставляет механизмы наследования, инкапсуляции и полиморфизма для построения модульных и расширяемых программ. Кроме того, C# имеет </w:t>
       </w:r>
       <w:r>
         <w:t>встроенные средства</w:t>
@@ -4328,11 +4590,7 @@
         <w:t xml:space="preserve"> </w:t>
       </w:r>
       <w:r>
-        <w:t xml:space="preserve">Он имеет множество </w:t>
-      </w:r>
-      <w:r>
-        <w:lastRenderedPageBreak/>
-        <w:t>усовершенствований по сравнению с Java.</w:t>
+        <w:t>Он имеет множество усовершенствований по сравнению с Java.</w:t>
       </w:r>
       <w:r>
         <w:t xml:space="preserve"> Кроме того, </w:t>
@@ -4527,7 +4785,11 @@
         <w:t>йти применение</w:t>
       </w:r>
       <w:r>
-        <w:t xml:space="preserve"> в специализированных областях. Имеет </w:t>
+        <w:t xml:space="preserve"> в </w:t>
+      </w:r>
+      <w:r>
+        <w:lastRenderedPageBreak/>
+        <w:t xml:space="preserve">специализированных областях. Имеет </w:t>
       </w:r>
       <w:r>
         <w:t>развивающуюся</w:t>
@@ -4626,7 +4888,6 @@
           <w:b/>
           <w:bCs/>
         </w:rPr>
-        <w:lastRenderedPageBreak/>
         <w:t>2.</w:t>
       </w:r>
       <w:r>
@@ -4766,6 +5027,7 @@
     </w:p>
     <w:p>
       <w:r>
+        <w:lastRenderedPageBreak/>
         <w:t>Блок схема алгоритма перемножения матриц представлена на рисунке 9.</w:t>
       </w:r>
     </w:p>
@@ -4828,7 +5090,6 @@
           <w:b/>
           <w:bCs/>
         </w:rPr>
-        <w:lastRenderedPageBreak/>
         <w:t>Быстрая сортировка</w:t>
       </w:r>
       <w:r>
@@ -4954,6 +5215,7 @@
         <w:rPr>
           <w:noProof/>
         </w:rPr>
+        <w:lastRenderedPageBreak/>
         <w:drawing>
           <wp:inline distT="0" distB="0" distL="0" distR="0" wp14:anchorId="32B98C2D" wp14:editId="134365CE">
             <wp:extent cx="2819400" cy="3945980"/>
@@ -5060,11 +5322,7 @@
       </w:r>
       <w:proofErr w:type="spellEnd"/>
       <w:r>
-        <w:t xml:space="preserve"> основывается на идее использования квадратных шаблонов для определения простоты чисел в заданном интервале. В отличие от других алгоритмов, которые </w:t>
-      </w:r>
-      <w:r>
-        <w:lastRenderedPageBreak/>
-        <w:t xml:space="preserve">используют деление на простые числа, решето </w:t>
+        <w:t xml:space="preserve"> основывается на идее использования квадратных шаблонов для определения простоты чисел в заданном интервале. В отличие от других алгоритмов, которые используют деление на простые числа, решето </w:t>
       </w:r>
       <w:proofErr w:type="spellStart"/>
       <w:r>
@@ -5118,45 +5376,37 @@
         </m:r>
       </m:oMath>
       <w:r>
-        <w:t>, для которого выполняется одно из квадратных сравнений, его мультипликативный вес в булевом массиве обновл</w:t>
-      </w:r>
-      <w:proofErr w:type="spellStart"/>
-      <w:r>
-        <w:t>яется</w:t>
-      </w:r>
-      <w:proofErr w:type="spellEnd"/>
+        <w:t>, для которого выполняется одно из квадратных сравнений, его мультипликативный вес в булевом массиве обновляется.</w:t>
+      </w:r>
+    </w:p>
+    <w:p>
+      <w:r>
+        <w:t>После завершения прохода по всем числам, в булевом массиве отмечаются индексы, соответствующие простым числам. Таким образом, по окончании работы алгоритма получается подмножество простых чисел в заданном интервале.</w:t>
+      </w:r>
+    </w:p>
+    <w:p>
+      <w:r>
+        <w:t xml:space="preserve">Блок схема алгоритма </w:t>
+      </w:r>
+      <w:r>
+        <w:t xml:space="preserve">решето </w:t>
+      </w:r>
+      <w:proofErr w:type="spellStart"/>
+      <w:r>
+        <w:t>Аткина</w:t>
+      </w:r>
+      <w:proofErr w:type="spellEnd"/>
+      <w:r>
+        <w:t xml:space="preserve"> представлена на рисунке 1</w:t>
+      </w:r>
+      <w:r>
+        <w:t>1</w:t>
+      </w:r>
       <w:r>
         <w:t>.</w:t>
       </w:r>
     </w:p>
     <w:p>
-      <w:r>
-        <w:t>После завершения прохода по всем числам, в булевом массиве отмечаются индексы, соответствующие простым числам. Таким образом, по окончании работы алгоритма получается подмножество простых чисел в заданном интервале.</w:t>
-      </w:r>
-    </w:p>
-    <w:p>
-      <w:r>
-        <w:t xml:space="preserve">Блок схема алгоритма </w:t>
-      </w:r>
-      <w:r>
-        <w:t xml:space="preserve">решето </w:t>
-      </w:r>
-      <w:proofErr w:type="spellStart"/>
-      <w:r>
-        <w:t>Аткина</w:t>
-      </w:r>
-      <w:proofErr w:type="spellEnd"/>
-      <w:r>
-        <w:t xml:space="preserve"> представлена на рисунке 1</w:t>
-      </w:r>
-      <w:r>
-        <w:t>1</w:t>
-      </w:r>
-      <w:r>
-        <w:t>.</w:t>
-      </w:r>
-    </w:p>
-    <w:p>
       <w:pPr>
         <w:jc w:val="center"/>
       </w:pPr>
@@ -5164,6 +5414,7 @@
         <w:rPr>
           <w:noProof/>
         </w:rPr>
+        <w:lastRenderedPageBreak/>
         <w:drawing>
           <wp:inline distT="0" distB="0" distL="0" distR="0" wp14:anchorId="13E49FA3" wp14:editId="65CD9F60">
             <wp:extent cx="2266950" cy="3794309"/>
@@ -5312,199 +5563,167 @@
         <w:t xml:space="preserve"> на </w:t>
       </w:r>
       <w:r>
-        <w:t xml:space="preserve">скорость </w:t>
+        <w:t>скорость исполнения алгоритмов</w:t>
+      </w:r>
+      <w:r>
+        <w:t xml:space="preserve">. В качестве основы использовались стандартные сценарии </w:t>
+      </w:r>
+      <w:r>
+        <w:t>тестирования языков программирования на быстродействие.</w:t>
+      </w:r>
+    </w:p>
+    <w:p>
+      <w:r>
+        <w:t>Программное средство для проведения тестирования установлено на виртуальную машину с ОС</w:t>
+      </w:r>
+      <w:r>
+        <w:t xml:space="preserve"> семейства Linux Ubuntu 22.04</w:t>
+      </w:r>
+      <w:r>
+        <w:t>. Параметры виртуальной машины:</w:t>
+      </w:r>
+    </w:p>
+    <w:p>
+      <w:r>
+        <w:t xml:space="preserve">- </w:t>
+      </w:r>
+      <w:r>
+        <w:t>Процессор</w:t>
+      </w:r>
+      <w:r>
+        <w:t xml:space="preserve"> </w:t>
+      </w:r>
+      <w:r>
+        <w:rPr>
+          <w:lang w:val="en-US"/>
+        </w:rPr>
+        <w:t>AMD</w:t>
+      </w:r>
+      <w:r>
+        <w:t xml:space="preserve"> </w:t>
+      </w:r>
+      <w:r>
+        <w:rPr>
+          <w:lang w:val="en-US"/>
+        </w:rPr>
+        <w:t>Ryzen</w:t>
+      </w:r>
+      <w:r>
+        <w:t xml:space="preserve"> 5 5600</w:t>
+      </w:r>
+      <w:r>
+        <w:rPr>
+          <w:lang w:val="en-US"/>
+        </w:rPr>
+        <w:t>U</w:t>
+      </w:r>
+      <w:r>
+        <w:t xml:space="preserve"> </w:t>
+      </w:r>
+      <w:r>
+        <w:rPr>
+          <w:lang w:val="en-US"/>
+        </w:rPr>
+        <w:t>with</w:t>
+      </w:r>
+      <w:r>
+        <w:t xml:space="preserve"> </w:t>
+      </w:r>
+      <w:r>
+        <w:rPr>
+          <w:lang w:val="en-US"/>
+        </w:rPr>
+        <w:t>Radeon</w:t>
+      </w:r>
+      <w:r>
+        <w:t xml:space="preserve"> </w:t>
+      </w:r>
+      <w:r>
+        <w:rPr>
+          <w:lang w:val="en-US"/>
+        </w:rPr>
+        <w:t>Graphics</w:t>
+      </w:r>
+      <w:r>
+        <w:t xml:space="preserve"> 2 </w:t>
+      </w:r>
+      <w:r>
+        <w:t>ядра</w:t>
+      </w:r>
+      <w:r>
+        <w:t>;</w:t>
+      </w:r>
+    </w:p>
+    <w:p>
+      <w:r>
+        <w:t>- Оперативная память 4 Гб;</w:t>
+      </w:r>
+    </w:p>
+    <w:p>
+      <w:r>
+        <w:t>- Постоянная память 60 Гб;</w:t>
+      </w:r>
+    </w:p>
+    <w:p>
+      <w:r>
+        <w:t xml:space="preserve">- </w:t>
+      </w:r>
+      <w:r>
+        <w:t>Видео карта не используется.</w:t>
+      </w:r>
+    </w:p>
+    <w:p>
+      <w:r>
+        <w:t xml:space="preserve">Тестирование проводится в </w:t>
+      </w:r>
+      <w:r>
+        <w:rPr>
+          <w:lang w:val="en-US"/>
+        </w:rPr>
+        <w:t>Docker</w:t>
+      </w:r>
+      <w:r>
+        <w:t xml:space="preserve"> </w:t>
+      </w:r>
+      <w:r>
+        <w:t>контейнере, созданном на основе ОС</w:t>
+      </w:r>
+      <w:r>
+        <w:t xml:space="preserve"> </w:t>
+      </w:r>
+      <w:r>
+        <w:t xml:space="preserve">семейства </w:t>
+      </w:r>
+      <w:r>
+        <w:rPr>
+          <w:lang w:val="en-US"/>
+        </w:rPr>
+        <w:t>Linux</w:t>
+      </w:r>
+      <w:r>
+        <w:t xml:space="preserve"> </w:t>
+      </w:r>
+      <w:r>
+        <w:rPr>
+          <w:lang w:val="en-US"/>
+        </w:rPr>
+        <w:t>Ubuntu</w:t>
+      </w:r>
+      <w:r>
+        <w:t xml:space="preserve"> 22.04</w:t>
+      </w:r>
+      <w:r>
+        <w:t>.</w:t>
+      </w:r>
+      <w:r>
+        <w:t xml:space="preserve"> </w:t>
+      </w:r>
+      <w:r>
+        <w:t xml:space="preserve">Он позволяет поддерживать окружение в одном и том же стабильном </w:t>
       </w:r>
       <w:r>
         <w:lastRenderedPageBreak/>
-        <w:t>исполнения алгоритмов</w:t>
-      </w:r>
-      <w:r>
-        <w:t xml:space="preserve">. В качестве основы использовались стандартные сценарии </w:t>
-      </w:r>
-      <w:r>
-        <w:t>тестирования языков программирования на быстродействие.</w:t>
-      </w:r>
-    </w:p>
-    <w:p>
-      <w:r>
-        <w:t>Программное средство для проведения тестирования установлено на виртуальную машину с ОС</w:t>
-      </w:r>
-      <w:r>
-        <w:t xml:space="preserve"> семейства Linux Ubuntu 22.04</w:t>
-      </w:r>
-      <w:r>
-        <w:t>. Параметры виртуальной машины:</w:t>
-      </w:r>
-    </w:p>
-    <w:p>
-      <w:pPr>
-        <w:rPr>
-          <w:lang w:val="en-US"/>
-        </w:rPr>
-      </w:pPr>
-      <w:r>
-        <w:rPr>
-          <w:lang w:val="en-US"/>
-        </w:rPr>
-        <w:t xml:space="preserve">- </w:t>
-      </w:r>
-      <w:r>
-        <w:t>Процессор</w:t>
-      </w:r>
-      <w:r>
-        <w:rPr>
-          <w:lang w:val="en-US"/>
-        </w:rPr>
-        <w:t xml:space="preserve"> </w:t>
-      </w:r>
-      <w:r>
-        <w:rPr>
-          <w:lang w:val="en-US"/>
-        </w:rPr>
-        <w:t>AMD</w:t>
-      </w:r>
-      <w:r>
-        <w:rPr>
-          <w:lang w:val="en-US"/>
-        </w:rPr>
-        <w:t xml:space="preserve"> </w:t>
-      </w:r>
-      <w:r>
-        <w:rPr>
-          <w:lang w:val="en-US"/>
-        </w:rPr>
-        <w:t>Ryzen</w:t>
-      </w:r>
-      <w:r>
-        <w:rPr>
-          <w:lang w:val="en-US"/>
-        </w:rPr>
-        <w:t xml:space="preserve"> 5 5600</w:t>
-      </w:r>
-      <w:r>
-        <w:rPr>
-          <w:lang w:val="en-US"/>
-        </w:rPr>
-        <w:t>U</w:t>
-      </w:r>
-      <w:r>
-        <w:rPr>
-          <w:lang w:val="en-US"/>
-        </w:rPr>
-        <w:t xml:space="preserve"> </w:t>
-      </w:r>
-      <w:r>
-        <w:rPr>
-          <w:lang w:val="en-US"/>
-        </w:rPr>
-        <w:t>with</w:t>
-      </w:r>
-      <w:r>
-        <w:rPr>
-          <w:lang w:val="en-US"/>
-        </w:rPr>
-        <w:t xml:space="preserve"> </w:t>
-      </w:r>
-      <w:r>
-        <w:rPr>
-          <w:lang w:val="en-US"/>
-        </w:rPr>
-        <w:t>Radeon</w:t>
-      </w:r>
-      <w:r>
-        <w:rPr>
-          <w:lang w:val="en-US"/>
-        </w:rPr>
-        <w:t xml:space="preserve"> </w:t>
-      </w:r>
-      <w:r>
-        <w:rPr>
-          <w:lang w:val="en-US"/>
-        </w:rPr>
-        <w:t>Graphics</w:t>
-      </w:r>
-      <w:r>
-        <w:rPr>
-          <w:lang w:val="en-US"/>
-        </w:rPr>
-        <w:t xml:space="preserve"> 2 </w:t>
-      </w:r>
-      <w:r>
-        <w:t>ядра</w:t>
-      </w:r>
-      <w:r>
-        <w:rPr>
-          <w:lang w:val="en-US"/>
-        </w:rPr>
-        <w:t>;</w:t>
-      </w:r>
-    </w:p>
-    <w:p>
-      <w:r>
-        <w:t>- Оперативная память 4 Гб;</w:t>
-      </w:r>
-    </w:p>
-    <w:p>
-      <w:r>
-        <w:t>- Постоянная память 60 Гб;</w:t>
-      </w:r>
-    </w:p>
-    <w:p>
-      <w:r>
-        <w:t xml:space="preserve">- </w:t>
-      </w:r>
-      <w:r>
-        <w:t>Видео карта не используется.</w:t>
-      </w:r>
-    </w:p>
-    <w:p>
-      <w:r>
-        <w:t xml:space="preserve">Тестирование проводится в </w:t>
-      </w:r>
-      <w:r>
-        <w:rPr>
-          <w:lang w:val="en-US"/>
-        </w:rPr>
-        <w:t>Docker</w:t>
-      </w:r>
-      <w:r>
-        <w:t xml:space="preserve"> </w:t>
-      </w:r>
-      <w:r>
-        <w:t>контейнере, созданном на основе ОС</w:t>
-      </w:r>
-      <w:r>
-        <w:t xml:space="preserve"> </w:t>
-      </w:r>
-      <w:r>
-        <w:t xml:space="preserve">семейства </w:t>
-      </w:r>
-      <w:r>
-        <w:rPr>
-          <w:lang w:val="en-US"/>
-        </w:rPr>
-        <w:t>Linux</w:t>
-      </w:r>
-      <w:r>
-        <w:t xml:space="preserve"> </w:t>
-      </w:r>
-      <w:r>
-        <w:rPr>
-          <w:lang w:val="en-US"/>
-        </w:rPr>
-        <w:t>Ubuntu</w:t>
-      </w:r>
-      <w:r>
-        <w:t xml:space="preserve"> 22.04</w:t>
-      </w:r>
-      <w:r>
-        <w:t>.</w:t>
-      </w:r>
-      <w:r>
-        <w:t xml:space="preserve"> </w:t>
-      </w:r>
-      <w:r>
-        <w:t>Он позволяет поддерживать окружение в одном и том же стабильном состоянии, что позволяет снизить влияние различных процессов, происходящих на вычислительной системе, на которой происходит тестирование.</w:t>
+        <w:t>состоянии, что позволяет снизить влияние различных процессов, происходящих на вычислительной системе, на которой происходит тестирование.</w:t>
       </w:r>
     </w:p>
     <w:p>
@@ -5621,11 +5840,7 @@
         <w:t xml:space="preserve"> были подвергнуты анализу с целью выявления основных тенденций и зависимостей. </w:t>
       </w:r>
       <w:r>
-        <w:t xml:space="preserve">Получившиеся результаты оказались не столь однозначными, как </w:t>
-      </w:r>
-      <w:r>
-        <w:lastRenderedPageBreak/>
-        <w:t>можно было предположить. На рисунках 12-14 представлены результаты проведенного исследования.</w:t>
+        <w:t>Получившиеся результаты оказались не столь однозначными, как можно было предположить. На рисунках 12-14 представлены результаты проведенного исследования.</w:t>
       </w:r>
     </w:p>
     <w:p>
@@ -5637,6 +5852,7 @@
         <w:rPr>
           <w:noProof/>
         </w:rPr>
+        <w:lastRenderedPageBreak/>
         <w:drawing>
           <wp:inline distT="0" distB="0" distL="0" distR="0" wp14:anchorId="23F22687" wp14:editId="72D2AF0B">
             <wp:extent cx="3852862" cy="2890273"/>
@@ -5726,6 +5942,36 @@
       <w:r>
         <w:t xml:space="preserve">. </w:t>
       </w:r>
+    </w:p>
+    <w:p>
+      <w:pPr>
+        <w:ind w:firstLine="708"/>
+      </w:pPr>
+      <w:r>
+        <w:t xml:space="preserve">Написать про </w:t>
+      </w:r>
+      <w:proofErr w:type="spellStart"/>
+      <w:r>
+        <w:rPr>
+          <w:lang w:val="en-US"/>
+        </w:rPr>
+        <w:t>bigint</w:t>
+      </w:r>
+      <w:proofErr w:type="spellEnd"/>
+      <w:r>
+        <w:t xml:space="preserve"> </w:t>
+      </w:r>
+      <w:r>
+        <w:t xml:space="preserve">в </w:t>
+      </w:r>
+      <w:proofErr w:type="spellStart"/>
+      <w:r>
+        <w:rPr>
+          <w:lang w:val="en-US"/>
+        </w:rPr>
+        <w:t>js</w:t>
+      </w:r>
+      <w:proofErr w:type="spellEnd"/>
     </w:p>
     <w:p>
       <w:pPr>
@@ -7154,6 +7400,81 @@
         </w:numPr>
       </w:pPr>
       <w:r>
+        <w:t>https://www.qemu.org/</w:t>
+      </w:r>
+    </w:p>
+    <w:p>
+      <w:pPr>
+        <w:pStyle w:val="ListParagraph"/>
+        <w:numPr>
+          <w:ilvl w:val="0"/>
+          <w:numId w:val="3"/>
+        </w:numPr>
+      </w:pPr>
+      <w:hyperlink r:id="rId20" w:history="1">
+        <w:r>
+          <w:rPr>
+            <w:rStyle w:val="Hyperlink"/>
+          </w:rPr>
+          <w:t>https://kopycat.ru/</w:t>
+        </w:r>
+      </w:hyperlink>
+    </w:p>
+    <w:p>
+      <w:pPr>
+        <w:pStyle w:val="ListParagraph"/>
+        <w:numPr>
+          <w:ilvl w:val="0"/>
+          <w:numId w:val="3"/>
+        </w:numPr>
+      </w:pPr>
+      <w:hyperlink r:id="rId21" w:history="1">
+        <w:r>
+          <w:rPr>
+            <w:rStyle w:val="Hyperlink"/>
+          </w:rPr>
+          <w:t>https://www.unicorn-engine.org/</w:t>
+        </w:r>
+      </w:hyperlink>
+    </w:p>
+    <w:p>
+      <w:pPr>
+        <w:pStyle w:val="ListParagraph"/>
+        <w:numPr>
+          <w:ilvl w:val="0"/>
+          <w:numId w:val="3"/>
+        </w:numPr>
+      </w:pPr>
+      <w:hyperlink r:id="rId22" w:history="1">
+        <w:r>
+          <w:rPr>
+            <w:rStyle w:val="Hyperlink"/>
+          </w:rPr>
+          <w:t>https://www.labcenter.com/</w:t>
+        </w:r>
+      </w:hyperlink>
+    </w:p>
+    <w:p>
+      <w:pPr>
+        <w:pStyle w:val="ListParagraph"/>
+        <w:numPr>
+          <w:ilvl w:val="0"/>
+          <w:numId w:val="3"/>
+        </w:numPr>
+      </w:pPr>
+      <w:r>
+        <w:t>https://www.keil.com/</w:t>
+      </w:r>
+    </w:p>
+    <w:p>
+      <w:pPr>
+        <w:pStyle w:val="ListParagraph"/>
+        <w:numPr>
+          <w:ilvl w:val="0"/>
+          <w:numId w:val="3"/>
+        </w:numPr>
+      </w:pPr>
+      <w:r>
         <w:t xml:space="preserve">Коровин И.В., Пулькин И.А., </w:t>
       </w:r>
       <w:proofErr w:type="spellStart"/>
@@ -7198,887 +7519,6 @@
     </w:p>
     <w:p>
       <w:pPr>
-        <w:pStyle w:val="ListParagraph"/>
-        <w:ind w:left="360" w:firstLine="0"/>
-        <w:rPr>
-          <w:lang w:val="en-US"/>
-        </w:rPr>
-      </w:pPr>
-      <w:r>
-        <w:rPr>
-          <w:lang w:val="en-US"/>
-        </w:rPr>
-        <w:t xml:space="preserve">1. Petrov Alexey </w:t>
-      </w:r>
-      <w:proofErr w:type="spellStart"/>
-      <w:r>
-        <w:rPr>
-          <w:lang w:val="en-US"/>
-        </w:rPr>
-        <w:t>Alexandrovich</w:t>
-      </w:r>
-      <w:proofErr w:type="spellEnd"/>
-      <w:r>
-        <w:rPr>
-          <w:lang w:val="en-US"/>
-        </w:rPr>
-        <w:t xml:space="preserve">, </w:t>
-      </w:r>
-      <w:proofErr w:type="spellStart"/>
-      <w:r>
-        <w:rPr>
-          <w:lang w:val="en-US"/>
-        </w:rPr>
-        <w:t>Kolmanovich</w:t>
-      </w:r>
-      <w:proofErr w:type="spellEnd"/>
-      <w:r>
-        <w:rPr>
-          <w:lang w:val="en-US"/>
-        </w:rPr>
-        <w:t xml:space="preserve"> Anton </w:t>
-      </w:r>
-      <w:proofErr w:type="spellStart"/>
-      <w:r>
-        <w:rPr>
-          <w:lang w:val="en-US"/>
-        </w:rPr>
-        <w:t>Sergeevich</w:t>
-      </w:r>
-      <w:proofErr w:type="spellEnd"/>
-      <w:r>
-        <w:rPr>
-          <w:lang w:val="en-US"/>
-        </w:rPr>
-        <w:t xml:space="preserve"> Embedded systems // Scientific research. 2018. No. 5 (24).</w:t>
-      </w:r>
-    </w:p>
-    <w:p>
-      <w:pPr>
-        <w:pStyle w:val="ListParagraph"/>
-        <w:ind w:left="360" w:firstLine="0"/>
-        <w:rPr>
-          <w:lang w:val="en-US"/>
-        </w:rPr>
-      </w:pPr>
-      <w:r>
-        <w:rPr>
-          <w:lang w:val="en-US"/>
-        </w:rPr>
-        <w:t xml:space="preserve">2. </w:t>
-      </w:r>
-      <w:proofErr w:type="spellStart"/>
-      <w:r>
-        <w:rPr>
-          <w:lang w:val="en-US"/>
-        </w:rPr>
-        <w:t>Zobov</w:t>
-      </w:r>
-      <w:proofErr w:type="spellEnd"/>
-      <w:r>
-        <w:rPr>
-          <w:lang w:val="en-US"/>
-        </w:rPr>
-        <w:t xml:space="preserve"> O.V., </w:t>
-      </w:r>
-      <w:proofErr w:type="spellStart"/>
-      <w:r>
-        <w:rPr>
-          <w:lang w:val="en-US"/>
-        </w:rPr>
-        <w:t>Vlasov</w:t>
-      </w:r>
-      <w:proofErr w:type="spellEnd"/>
-      <w:r>
-        <w:rPr>
-          <w:lang w:val="en-US"/>
-        </w:rPr>
-        <w:t xml:space="preserve"> A.I., </w:t>
-      </w:r>
-      <w:proofErr w:type="spellStart"/>
-      <w:r>
-        <w:rPr>
-          <w:lang w:val="en-US"/>
-        </w:rPr>
-        <w:t>Juravleva</w:t>
-      </w:r>
-      <w:proofErr w:type="spellEnd"/>
-      <w:r>
-        <w:rPr>
-          <w:lang w:val="en-US"/>
-        </w:rPr>
-        <w:t xml:space="preserve"> L.V., </w:t>
-      </w:r>
-      <w:r>
-        <w:rPr>
-          <w:lang w:val="en-US"/>
-        </w:rPr>
-        <w:t>T</w:t>
-      </w:r>
-      <w:r>
-        <w:rPr>
-          <w:lang w:val="en-US"/>
-        </w:rPr>
-        <w:t xml:space="preserve">he building data collection devices problems analysis in the industrial </w:t>
-      </w:r>
-      <w:proofErr w:type="spellStart"/>
-      <w:r>
-        <w:rPr>
-          <w:lang w:val="en-US"/>
-        </w:rPr>
-        <w:t>iot</w:t>
-      </w:r>
-      <w:proofErr w:type="spellEnd"/>
-      <w:r>
-        <w:rPr>
-          <w:lang w:val="en-US"/>
-        </w:rPr>
-        <w:t xml:space="preserve"> paradigm </w:t>
-      </w:r>
-      <w:r>
-        <w:rPr>
-          <w:lang w:val="en-US"/>
-        </w:rPr>
-        <w:t>// III International conference on advanced technologies in materials science, mechanical and automation engineering, 2021.</w:t>
-      </w:r>
-    </w:p>
-    <w:p>
-      <w:pPr>
-        <w:pStyle w:val="ListParagraph"/>
-        <w:ind w:left="360" w:firstLine="0"/>
-        <w:rPr>
-          <w:lang w:val="en-US"/>
-        </w:rPr>
-      </w:pPr>
-      <w:r>
-        <w:rPr>
-          <w:lang w:val="en-US"/>
-        </w:rPr>
-        <w:t xml:space="preserve">3. </w:t>
-      </w:r>
-      <w:proofErr w:type="spellStart"/>
-      <w:r>
-        <w:rPr>
-          <w:lang w:val="en-US"/>
-        </w:rPr>
-        <w:t>Efimov</w:t>
-      </w:r>
-      <w:proofErr w:type="spellEnd"/>
-      <w:r>
-        <w:rPr>
-          <w:lang w:val="en-US"/>
-        </w:rPr>
-        <w:t xml:space="preserve"> S.N., </w:t>
-      </w:r>
-      <w:proofErr w:type="spellStart"/>
-      <w:r>
-        <w:rPr>
-          <w:lang w:val="en-US"/>
-        </w:rPr>
-        <w:t>Terskov</w:t>
-      </w:r>
-      <w:proofErr w:type="spellEnd"/>
-      <w:r>
-        <w:rPr>
-          <w:lang w:val="en-US"/>
-        </w:rPr>
-        <w:t xml:space="preserve"> V.A., </w:t>
-      </w:r>
-      <w:proofErr w:type="spellStart"/>
-      <w:r>
-        <w:rPr>
-          <w:lang w:val="en-US"/>
-        </w:rPr>
-        <w:t>Galushin</w:t>
-      </w:r>
-      <w:proofErr w:type="spellEnd"/>
-      <w:r>
-        <w:rPr>
-          <w:lang w:val="en-US"/>
-        </w:rPr>
-        <w:t xml:space="preserve"> P.V., </w:t>
-      </w:r>
-      <w:proofErr w:type="spellStart"/>
-      <w:r>
-        <w:rPr>
-          <w:lang w:val="en-US"/>
-        </w:rPr>
-        <w:t>Yarkov</w:t>
-      </w:r>
-      <w:proofErr w:type="spellEnd"/>
-      <w:r>
-        <w:rPr>
-          <w:lang w:val="en-US"/>
-        </w:rPr>
-        <w:t xml:space="preserve"> K.V. Reliability model of multiprocessor hardware-software complexes of real-time control systems with </w:t>
-      </w:r>
-      <w:proofErr w:type="spellStart"/>
-      <w:r>
-        <w:rPr>
-          <w:lang w:val="en-US"/>
-        </w:rPr>
-        <w:t>multiversion</w:t>
-      </w:r>
-      <w:proofErr w:type="spellEnd"/>
-      <w:r>
-        <w:rPr>
-          <w:lang w:val="en-US"/>
-        </w:rPr>
-        <w:t xml:space="preserve"> software // </w:t>
-      </w:r>
-      <w:proofErr w:type="spellStart"/>
-      <w:r>
-        <w:rPr>
-          <w:lang w:val="en-US"/>
-        </w:rPr>
-        <w:t>Vestnik</w:t>
-      </w:r>
-      <w:proofErr w:type="spellEnd"/>
-      <w:r>
-        <w:rPr>
-          <w:lang w:val="en-US"/>
-        </w:rPr>
-        <w:t xml:space="preserve"> MSTU </w:t>
-      </w:r>
-      <w:proofErr w:type="spellStart"/>
-      <w:r>
-        <w:rPr>
-          <w:lang w:val="en-US"/>
-        </w:rPr>
-        <w:t>im</w:t>
-      </w:r>
-      <w:proofErr w:type="spellEnd"/>
-      <w:r>
-        <w:rPr>
-          <w:lang w:val="en-US"/>
-        </w:rPr>
-        <w:t>. N.E. Bauman. Series "Instrument making". 2021. No. 4 (137).</w:t>
-      </w:r>
-    </w:p>
-    <w:p>
-      <w:pPr>
-        <w:pStyle w:val="ListParagraph"/>
-        <w:ind w:left="360" w:firstLine="0"/>
-        <w:rPr>
-          <w:lang w:val="en-US"/>
-        </w:rPr>
-      </w:pPr>
-      <w:r>
-        <w:rPr>
-          <w:lang w:val="en-US"/>
-        </w:rPr>
-        <w:t xml:space="preserve">4. </w:t>
-      </w:r>
-      <w:proofErr w:type="spellStart"/>
-      <w:r>
-        <w:rPr>
-          <w:lang w:val="en-US"/>
-        </w:rPr>
-        <w:t>Zaborovsky</w:t>
-      </w:r>
-      <w:proofErr w:type="spellEnd"/>
-      <w:r>
-        <w:rPr>
-          <w:lang w:val="en-US"/>
-        </w:rPr>
-        <w:t xml:space="preserve"> Nikita Vladimirovich, </w:t>
-      </w:r>
-      <w:proofErr w:type="spellStart"/>
-      <w:r>
-        <w:rPr>
-          <w:lang w:val="en-US"/>
-        </w:rPr>
-        <w:t>Tormasov</w:t>
-      </w:r>
-      <w:proofErr w:type="spellEnd"/>
-      <w:r>
-        <w:rPr>
-          <w:lang w:val="en-US"/>
-        </w:rPr>
-        <w:t xml:space="preserve"> Alexander </w:t>
-      </w:r>
-      <w:proofErr w:type="spellStart"/>
-      <w:r>
-        <w:rPr>
-          <w:lang w:val="en-US"/>
-        </w:rPr>
-        <w:t>Gennadievich</w:t>
-      </w:r>
-      <w:proofErr w:type="spellEnd"/>
-      <w:r>
-        <w:rPr>
-          <w:lang w:val="en-US"/>
-        </w:rPr>
-        <w:t xml:space="preserve"> Modeling of multi-threaded program execution and a method of static code analysis for race conditions // Applied Informatics. 2011. No. 4 (34).</w:t>
-      </w:r>
-    </w:p>
-    <w:p>
-      <w:pPr>
-        <w:pStyle w:val="ListParagraph"/>
-        <w:ind w:left="360" w:firstLine="0"/>
-        <w:rPr>
-          <w:lang w:val="en-US"/>
-        </w:rPr>
-      </w:pPr>
-      <w:r>
-        <w:rPr>
-          <w:lang w:val="en-US"/>
-        </w:rPr>
-        <w:t xml:space="preserve">5. Peter </w:t>
-      </w:r>
-      <w:proofErr w:type="spellStart"/>
-      <w:r>
-        <w:rPr>
-          <w:lang w:val="en-US"/>
-        </w:rPr>
-        <w:t>Boonstoppel</w:t>
-      </w:r>
-      <w:proofErr w:type="spellEnd"/>
-      <w:r>
-        <w:rPr>
-          <w:lang w:val="en-US"/>
-        </w:rPr>
-        <w:t xml:space="preserve">, Cristian </w:t>
-      </w:r>
-      <w:proofErr w:type="spellStart"/>
-      <w:r>
-        <w:rPr>
-          <w:lang w:val="en-US"/>
-        </w:rPr>
-        <w:t>Cadar</w:t>
-      </w:r>
-      <w:proofErr w:type="spellEnd"/>
-      <w:r>
-        <w:rPr>
-          <w:lang w:val="en-US"/>
-        </w:rPr>
-        <w:t xml:space="preserve">, Dawson Engler, </w:t>
-      </w:r>
-      <w:proofErr w:type="spellStart"/>
-      <w:r>
-        <w:rPr>
-          <w:lang w:val="en-US"/>
-        </w:rPr>
-        <w:t>RWset</w:t>
-      </w:r>
-      <w:proofErr w:type="spellEnd"/>
-      <w:r>
-        <w:rPr>
-          <w:lang w:val="en-US"/>
-        </w:rPr>
-        <w:t>: Attacking Path Explosion in Constraint-Based Test Generation // Lecture Notes in Computer Science book series (LNTCS, volume 4963)</w:t>
-      </w:r>
-    </w:p>
-    <w:p>
-      <w:pPr>
-        <w:pStyle w:val="ListParagraph"/>
-        <w:ind w:left="360" w:firstLine="0"/>
-        <w:rPr>
-          <w:lang w:val="en-US"/>
-        </w:rPr>
-      </w:pPr>
-      <w:r>
-        <w:rPr>
-          <w:lang w:val="en-US"/>
-        </w:rPr>
-        <w:t xml:space="preserve">6. Sepulveda Rodriguez L. E., </w:t>
-      </w:r>
-      <w:proofErr w:type="spellStart"/>
-      <w:r>
-        <w:rPr>
-          <w:lang w:val="en-US"/>
-        </w:rPr>
-        <w:t>Chavarro</w:t>
-      </w:r>
-      <w:proofErr w:type="spellEnd"/>
-      <w:r>
-        <w:rPr>
-          <w:lang w:val="en-US"/>
-        </w:rPr>
-        <w:t xml:space="preserve">-Porras J. C., Sanabria-Ordonez J. A., et al. A Survey of Virtualization Technologies: Towards a New Taxonomic Proposal // </w:t>
-      </w:r>
-      <w:proofErr w:type="spellStart"/>
-      <w:r>
-        <w:rPr>
-          <w:lang w:val="en-US"/>
-        </w:rPr>
-        <w:t>Ingenieria</w:t>
-      </w:r>
-      <w:proofErr w:type="spellEnd"/>
-      <w:r>
-        <w:rPr>
-          <w:lang w:val="en-US"/>
-        </w:rPr>
-        <w:t xml:space="preserve"> E </w:t>
-      </w:r>
-      <w:proofErr w:type="spellStart"/>
-      <w:r>
-        <w:rPr>
-          <w:lang w:val="en-US"/>
-        </w:rPr>
-        <w:t>Investigacion</w:t>
-      </w:r>
-      <w:proofErr w:type="spellEnd"/>
-      <w:r>
-        <w:rPr>
-          <w:lang w:val="en-US"/>
-        </w:rPr>
-        <w:t>, 2022, 42, (3</w:t>
-      </w:r>
-      <w:proofErr w:type="gramStart"/>
-      <w:r>
-        <w:rPr>
-          <w:lang w:val="en-US"/>
-        </w:rPr>
-        <w:t>):e</w:t>
-      </w:r>
-      <w:proofErr w:type="gramEnd"/>
-      <w:r>
-        <w:rPr>
-          <w:lang w:val="en-US"/>
-        </w:rPr>
-        <w:t>97363.</w:t>
-      </w:r>
-    </w:p>
-    <w:p>
-      <w:pPr>
-        <w:pStyle w:val="ListParagraph"/>
-        <w:ind w:left="360" w:firstLine="0"/>
-        <w:rPr>
-          <w:lang w:val="en-US"/>
-        </w:rPr>
-      </w:pPr>
-      <w:r>
-        <w:rPr>
-          <w:lang w:val="en-US"/>
-        </w:rPr>
-        <w:t xml:space="preserve">7. </w:t>
-      </w:r>
-      <w:proofErr w:type="spellStart"/>
-      <w:r>
-        <w:rPr>
-          <w:lang w:val="en-US"/>
-        </w:rPr>
-        <w:t>Selvesyuk</w:t>
-      </w:r>
-      <w:proofErr w:type="spellEnd"/>
-      <w:r>
-        <w:rPr>
-          <w:lang w:val="en-US"/>
-        </w:rPr>
-        <w:t xml:space="preserve"> N.I., Ostrovsky A.S., </w:t>
-      </w:r>
-      <w:proofErr w:type="spellStart"/>
-      <w:r>
-        <w:rPr>
-          <w:lang w:val="en-US"/>
-        </w:rPr>
-        <w:t>Rusanov</w:t>
-      </w:r>
-      <w:proofErr w:type="spellEnd"/>
-      <w:r>
-        <w:rPr>
-          <w:lang w:val="en-US"/>
-        </w:rPr>
-        <w:t xml:space="preserve"> P.V., </w:t>
-      </w:r>
-      <w:proofErr w:type="spellStart"/>
-      <w:r>
-        <w:rPr>
-          <w:lang w:val="en-US"/>
-        </w:rPr>
-        <w:t>Komakhin</w:t>
-      </w:r>
-      <w:proofErr w:type="spellEnd"/>
-      <w:r>
-        <w:rPr>
-          <w:lang w:val="en-US"/>
-        </w:rPr>
-        <w:t xml:space="preserve"> M.O., Object-oriented design of an application software interface emulation system in information security tasks // Informatics and Control Systems, 2 (</w:t>
-      </w:r>
-      <w:proofErr w:type="gramStart"/>
-      <w:r>
-        <w:rPr>
-          <w:lang w:val="en-US"/>
-        </w:rPr>
-        <w:t>56 )</w:t>
-      </w:r>
-      <w:proofErr w:type="gramEnd"/>
-      <w:r>
-        <w:rPr>
-          <w:lang w:val="en-US"/>
-        </w:rPr>
-        <w:t>, 2018.</w:t>
-      </w:r>
-    </w:p>
-    <w:p>
-      <w:pPr>
-        <w:pStyle w:val="ListParagraph"/>
-        <w:ind w:left="360" w:firstLine="0"/>
-        <w:rPr>
-          <w:lang w:val="en-US"/>
-        </w:rPr>
-      </w:pPr>
-      <w:r>
-        <w:rPr>
-          <w:lang w:val="en-US"/>
-        </w:rPr>
-        <w:t xml:space="preserve">8. B. Zhang et al. A Survey on I/O Virtualization and Optimization. 2010 Fifth Annual </w:t>
-      </w:r>
-      <w:proofErr w:type="spellStart"/>
-      <w:r>
-        <w:rPr>
-          <w:lang w:val="en-US"/>
-        </w:rPr>
-        <w:t>ChinaGrid</w:t>
-      </w:r>
-      <w:proofErr w:type="spellEnd"/>
-      <w:r>
-        <w:rPr>
-          <w:lang w:val="en-US"/>
-        </w:rPr>
-        <w:t xml:space="preserve"> Conference, Guangzhou, China, 2010, pp. 117-123.</w:t>
-      </w:r>
-    </w:p>
-    <w:p>
-      <w:pPr>
-        <w:pStyle w:val="ListParagraph"/>
-        <w:ind w:left="360" w:firstLine="0"/>
-        <w:rPr>
-          <w:lang w:val="en-US"/>
-        </w:rPr>
-      </w:pPr>
-      <w:r>
-        <w:rPr>
-          <w:lang w:val="en-US"/>
-        </w:rPr>
-        <w:t>9. Dileep P., Devesh G., Raghavendra R., et al, Verification of Linux device drivers using device virtualization // 2015 2nd International Conference on Computing for Sustainable Global Development (</w:t>
-      </w:r>
-      <w:proofErr w:type="spellStart"/>
-      <w:r>
-        <w:rPr>
-          <w:lang w:val="en-US"/>
-        </w:rPr>
-        <w:t>INDIACom</w:t>
-      </w:r>
-      <w:proofErr w:type="spellEnd"/>
-      <w:r>
-        <w:rPr>
-          <w:lang w:val="en-US"/>
-        </w:rPr>
-        <w:t>), New Delhi, India, 2015, pp. 694-698.</w:t>
-      </w:r>
-    </w:p>
-    <w:p>
-      <w:pPr>
-        <w:pStyle w:val="ListParagraph"/>
-        <w:ind w:left="360" w:firstLine="0"/>
-        <w:rPr>
-          <w:lang w:val="en-US"/>
-        </w:rPr>
-      </w:pPr>
-      <w:r>
-        <w:rPr>
-          <w:lang w:val="en-US"/>
-        </w:rPr>
-        <w:t xml:space="preserve">10. Uzenkov D.A., </w:t>
-      </w:r>
-      <w:proofErr w:type="spellStart"/>
-      <w:r>
-        <w:rPr>
-          <w:lang w:val="en-US"/>
-        </w:rPr>
-        <w:t>Vlasov</w:t>
-      </w:r>
-      <w:proofErr w:type="spellEnd"/>
-      <w:r>
-        <w:rPr>
-          <w:lang w:val="en-US"/>
-        </w:rPr>
-        <w:t xml:space="preserve"> A.I., </w:t>
-      </w:r>
-      <w:proofErr w:type="spellStart"/>
-      <w:r>
-        <w:rPr>
-          <w:lang w:val="en-US"/>
-        </w:rPr>
-        <w:t>Gladkikh</w:t>
-      </w:r>
-      <w:proofErr w:type="spellEnd"/>
-      <w:r>
-        <w:rPr>
-          <w:lang w:val="en-US"/>
-        </w:rPr>
-        <w:t xml:space="preserve"> A.A., etc. Dynamic modification of internal software of embedded devices for solving reverse engineering problems // Problems of development of advanced micro- and </w:t>
-      </w:r>
-      <w:proofErr w:type="spellStart"/>
-      <w:r>
-        <w:rPr>
-          <w:lang w:val="en-US"/>
-        </w:rPr>
-        <w:t>nanoelectronic</w:t>
-      </w:r>
-      <w:proofErr w:type="spellEnd"/>
-      <w:r>
-        <w:rPr>
-          <w:lang w:val="en-US"/>
-        </w:rPr>
-        <w:t xml:space="preserve"> systems (MES). Issue 2. 2021. pp. 63-69.</w:t>
-      </w:r>
-    </w:p>
-    <w:p>
-      <w:pPr>
-        <w:pStyle w:val="ListParagraph"/>
-        <w:ind w:left="360" w:firstLine="0"/>
-        <w:rPr>
-          <w:lang w:val="en-US"/>
-        </w:rPr>
-      </w:pPr>
-      <w:r>
-        <w:rPr>
-          <w:lang w:val="en-US"/>
-        </w:rPr>
-        <w:t>11. S. Gill, The Diagnosis of Mistakes in Programs on the EDSAC // Proceedings of the Royal Society of London. Series A, Mathematical and Physical Sciences, Vol. 206, No. 1087, May 1951.</w:t>
-      </w:r>
-    </w:p>
-    <w:p>
-      <w:pPr>
-        <w:pStyle w:val="ListParagraph"/>
-        <w:ind w:left="360" w:firstLine="0"/>
-        <w:rPr>
-          <w:lang w:val="en-US"/>
-        </w:rPr>
-      </w:pPr>
-      <w:r>
-        <w:rPr>
-          <w:lang w:val="en-US"/>
-        </w:rPr>
-        <w:t xml:space="preserve">12. Jakob </w:t>
-      </w:r>
-      <w:proofErr w:type="spellStart"/>
-      <w:r>
-        <w:rPr>
-          <w:lang w:val="en-US"/>
-        </w:rPr>
-        <w:t>Engblom</w:t>
-      </w:r>
-      <w:proofErr w:type="spellEnd"/>
-      <w:r>
-        <w:rPr>
-          <w:lang w:val="en-US"/>
-        </w:rPr>
-        <w:t>, Guillaume Girard, Bengt Werner, Testing Embedded Software using Simulated Hardware // ERTS 2006.</w:t>
-      </w:r>
-    </w:p>
-    <w:p>
-      <w:pPr>
-        <w:pStyle w:val="ListParagraph"/>
-        <w:ind w:left="360" w:firstLine="0"/>
-        <w:rPr>
-          <w:lang w:val="en-US"/>
-        </w:rPr>
-      </w:pPr>
-      <w:r>
-        <w:rPr>
-          <w:lang w:val="en-US"/>
-        </w:rPr>
-        <w:t>13. TIOBE Index, URL: https://www.tiobe.com/tiobe-index/ (access date: 21/10/2023).</w:t>
-      </w:r>
-    </w:p>
-    <w:p>
-      <w:pPr>
-        <w:pStyle w:val="ListParagraph"/>
-        <w:ind w:left="360" w:firstLine="0"/>
-        <w:rPr>
-          <w:lang w:val="en-US"/>
-        </w:rPr>
-      </w:pPr>
-      <w:r>
-        <w:rPr>
-          <w:lang w:val="en-US"/>
-        </w:rPr>
-        <w:lastRenderedPageBreak/>
-        <w:t xml:space="preserve">14. Stefan Marr, Benoit </w:t>
-      </w:r>
-      <w:proofErr w:type="spellStart"/>
-      <w:r>
-        <w:rPr>
-          <w:lang w:val="en-US"/>
-        </w:rPr>
-        <w:t>Daloze</w:t>
-      </w:r>
-      <w:proofErr w:type="spellEnd"/>
-      <w:r>
-        <w:rPr>
-          <w:lang w:val="en-US"/>
-        </w:rPr>
-        <w:t xml:space="preserve">, and </w:t>
-      </w:r>
-      <w:proofErr w:type="spellStart"/>
-      <w:r>
-        <w:rPr>
-          <w:lang w:val="en-US"/>
-        </w:rPr>
-        <w:t>Hanspeter</w:t>
-      </w:r>
-      <w:proofErr w:type="spellEnd"/>
-      <w:r>
-        <w:rPr>
-          <w:lang w:val="en-US"/>
-        </w:rPr>
-        <w:t xml:space="preserve"> </w:t>
-      </w:r>
-      <w:proofErr w:type="spellStart"/>
-      <w:r>
-        <w:rPr>
-          <w:lang w:val="en-US"/>
-        </w:rPr>
-        <w:t>Mössenböck</w:t>
-      </w:r>
-      <w:proofErr w:type="spellEnd"/>
-      <w:r>
-        <w:rPr>
-          <w:lang w:val="en-US"/>
-        </w:rPr>
-        <w:t>, Cross-language compiler benchmarking: are we fast yet? In Proceedings of the 12th Symposium on Dynamic Languages (DLS 2016). Association for Computing Machinery, New York, NY, USA, 120–131.</w:t>
-      </w:r>
-    </w:p>
-    <w:p>
-      <w:pPr>
-        <w:pStyle w:val="ListParagraph"/>
-        <w:ind w:left="360" w:firstLine="0"/>
-        <w:rPr>
-          <w:lang w:val="en-US"/>
-        </w:rPr>
-      </w:pPr>
-      <w:r>
-        <w:rPr>
-          <w:lang w:val="en-US"/>
-        </w:rPr>
-        <w:t xml:space="preserve">15. Ivanov Sergey </w:t>
-      </w:r>
-      <w:proofErr w:type="spellStart"/>
-      <w:r>
-        <w:rPr>
-          <w:lang w:val="en-US"/>
-        </w:rPr>
-        <w:t>Olegovich</w:t>
-      </w:r>
-      <w:proofErr w:type="spellEnd"/>
-      <w:r>
-        <w:rPr>
-          <w:lang w:val="en-US"/>
-        </w:rPr>
-        <w:t xml:space="preserve">, </w:t>
-      </w:r>
-      <w:proofErr w:type="spellStart"/>
-      <w:r>
-        <w:rPr>
-          <w:lang w:val="en-US"/>
-        </w:rPr>
-        <w:t>Ilyin</w:t>
-      </w:r>
-      <w:proofErr w:type="spellEnd"/>
-      <w:r>
-        <w:rPr>
-          <w:lang w:val="en-US"/>
-        </w:rPr>
-        <w:t xml:space="preserve"> Dmitry Vladimirovich, </w:t>
-      </w:r>
-      <w:proofErr w:type="spellStart"/>
-      <w:r>
-        <w:rPr>
-          <w:lang w:val="en-US"/>
-        </w:rPr>
-        <w:t>Bolshakov</w:t>
-      </w:r>
-      <w:proofErr w:type="spellEnd"/>
-      <w:r>
-        <w:rPr>
-          <w:lang w:val="en-US"/>
-        </w:rPr>
-        <w:t xml:space="preserve"> Ivan </w:t>
-      </w:r>
-      <w:proofErr w:type="spellStart"/>
-      <w:r>
-        <w:rPr>
-          <w:lang w:val="en-US"/>
-        </w:rPr>
-        <w:t>Yurievich</w:t>
-      </w:r>
-      <w:proofErr w:type="spellEnd"/>
-      <w:r>
-        <w:rPr>
-          <w:lang w:val="en-US"/>
-        </w:rPr>
-        <w:t xml:space="preserve"> Comparative testing of programming languages // Bulletin of </w:t>
-      </w:r>
-      <w:proofErr w:type="spellStart"/>
-      <w:r>
-        <w:rPr>
-          <w:lang w:val="en-US"/>
-        </w:rPr>
-        <w:t>ChSU</w:t>
-      </w:r>
-      <w:proofErr w:type="spellEnd"/>
-      <w:r>
-        <w:rPr>
-          <w:lang w:val="en-US"/>
-        </w:rPr>
-        <w:t xml:space="preserve">. 2017. </w:t>
-      </w:r>
-      <w:r>
-        <w:rPr>
-          <w:lang w:val="en-US"/>
-        </w:rPr>
-        <w:t>No. 3.</w:t>
-      </w:r>
-    </w:p>
-    <w:p>
-      <w:pPr>
-        <w:pStyle w:val="ListParagraph"/>
-        <w:ind w:left="360" w:firstLine="0"/>
-      </w:pPr>
-      <w:r>
-        <w:rPr>
-          <w:lang w:val="en-US"/>
-        </w:rPr>
-        <w:t xml:space="preserve">16. Korovin I.V., </w:t>
-      </w:r>
-      <w:proofErr w:type="spellStart"/>
-      <w:r>
-        <w:rPr>
-          <w:lang w:val="en-US"/>
-        </w:rPr>
-        <w:t>Pulkin</w:t>
-      </w:r>
-      <w:proofErr w:type="spellEnd"/>
-      <w:r>
-        <w:rPr>
-          <w:lang w:val="en-US"/>
-        </w:rPr>
-        <w:t xml:space="preserve"> I.A., </w:t>
-      </w:r>
-      <w:proofErr w:type="spellStart"/>
-      <w:r>
-        <w:rPr>
-          <w:lang w:val="en-US"/>
-        </w:rPr>
-        <w:t>Veranyan</w:t>
-      </w:r>
-      <w:proofErr w:type="spellEnd"/>
-      <w:r>
-        <w:rPr>
-          <w:lang w:val="en-US"/>
-        </w:rPr>
-        <w:t xml:space="preserve"> A.S. Study of the speed of execution of basic mathematical problems in popular programming languages // Economics and quality of communication systems. </w:t>
-      </w:r>
-      <w:r>
-        <w:t>2019. No. 3 (13).</w:t>
-      </w:r>
-    </w:p>
-    <w:p>
-      <w:pPr>
         <w:spacing w:after="160" w:line="259" w:lineRule="auto"/>
         <w:ind w:firstLine="0"/>
         <w:jc w:val="left"/>
@@ -8139,43 +7579,81 @@
     </w:p>
     <w:p/>
     <w:p>
+      <w:pPr>
+        <w:rPr>
+          <w:lang w:val="en-US"/>
+        </w:rPr>
+      </w:pPr>
       <w:r>
         <w:t>Кутаев Кирилл Сергеевич</w:t>
       </w:r>
       <w:r>
-        <w:t xml:space="preserve">, магистр кафедры ИУ4 "Проектирование и технология производства электронной аппаратуры", МГТУ им. Н.Э. Баумана, Москва, Россия. </w:t>
-      </w:r>
-      <w:proofErr w:type="spellStart"/>
-      <w:r>
-        <w:t>Email</w:t>
-      </w:r>
-      <w:proofErr w:type="spellEnd"/>
-      <w:r>
-        <w:t xml:space="preserve">: </w:t>
-      </w:r>
-      <w:proofErr w:type="spellStart"/>
+        <w:t>, магистр кафедры ИУ4 "Проектирование и технология производства электронной аппаратуры", МГТУ им. Н</w:t>
+      </w:r>
+      <w:r>
+        <w:rPr>
+          <w:lang w:val="en-US"/>
+        </w:rPr>
+        <w:t>.</w:t>
+      </w:r>
+      <w:r>
+        <w:t>Э</w:t>
+      </w:r>
+      <w:r>
+        <w:rPr>
+          <w:lang w:val="en-US"/>
+        </w:rPr>
+        <w:t xml:space="preserve">. </w:t>
+      </w:r>
+      <w:r>
+        <w:t>Баумана</w:t>
+      </w:r>
+      <w:r>
+        <w:rPr>
+          <w:lang w:val="en-US"/>
+        </w:rPr>
+        <w:t xml:space="preserve">, </w:t>
+      </w:r>
+      <w:r>
+        <w:t>Москва</w:t>
+      </w:r>
+      <w:r>
+        <w:rPr>
+          <w:lang w:val="en-US"/>
+        </w:rPr>
+        <w:t xml:space="preserve">, </w:t>
+      </w:r>
+      <w:r>
+        <w:t>Россия</w:t>
+      </w:r>
+      <w:r>
+        <w:rPr>
+          <w:lang w:val="en-US"/>
+        </w:rPr>
+        <w:t xml:space="preserve">. Email: </w:t>
+      </w:r>
       <w:r>
         <w:rPr>
           <w:lang w:val="en-US"/>
         </w:rPr>
         <w:t>kirSM</w:t>
       </w:r>
-      <w:proofErr w:type="spellEnd"/>
-      <w:r>
-        <w:t>2010</w:t>
-      </w:r>
-      <w:r>
-        <w:t>@</w:t>
-      </w:r>
-      <w:proofErr w:type="spellStart"/>
+      <w:r>
+        <w:rPr>
+          <w:lang w:val="en-US"/>
+        </w:rPr>
+        <w:t>2010@</w:t>
+      </w:r>
       <w:r>
         <w:rPr>
           <w:lang w:val="en-US"/>
         </w:rPr>
         <w:t>gmail</w:t>
       </w:r>
-      <w:proofErr w:type="spellEnd"/>
-      <w:r>
+      <w:r>
+        <w:rPr>
+          <w:lang w:val="en-US"/>
+        </w:rPr>
         <w:t>.</w:t>
       </w:r>
       <w:r>

</xml_diff>

<commit_message>
Added more about benchmarking
</commit_message>
<xml_diff>
--- a/docs/article/article.docx
+++ b/docs/article/article.docx
@@ -3174,12 +3174,66 @@
         <w:t xml:space="preserve">Ключевым методом исследования является </w:t>
       </w:r>
       <w:r>
-        <w:t>проведение тестирования быстродействия выполнения определенных алгоритмов различными языками программирования, сравнение результатов проведенных экспериментов.</w:t>
-      </w:r>
-    </w:p>
-    <w:p>
-      <w:r>
-        <w:t>Для проведения тестирования быстродействия языков программирования было разработано программное средство с необходимым для тестирования окружением, в проектировании которого были использованы исследования, представленные в работе «</w:t>
+        <w:t xml:space="preserve">проведение тестирования быстродействия выполнения </w:t>
+      </w:r>
+      <w:r>
+        <w:t>заданных</w:t>
+      </w:r>
+      <w:r>
+        <w:t xml:space="preserve"> алгоритмов различными языками программирования</w:t>
+      </w:r>
+      <w:r>
+        <w:t xml:space="preserve"> и последующее</w:t>
+      </w:r>
+      <w:r>
+        <w:t xml:space="preserve"> сравнение результатов проведенных экспериментов.</w:t>
+      </w:r>
+    </w:p>
+    <w:p>
+      <w:r>
+        <w:t>Для проведения тестирования быстродействия языков программирования было разработано программное средство</w:t>
+      </w:r>
+      <w:r>
+        <w:t xml:space="preserve"> «</w:t>
+      </w:r>
+      <w:r>
+        <w:t>FPLB</w:t>
+      </w:r>
+      <w:r>
+        <w:t>» (</w:t>
+      </w:r>
+      <w:proofErr w:type="spellStart"/>
+      <w:r>
+        <w:t>Flexible</w:t>
+      </w:r>
+      <w:proofErr w:type="spellEnd"/>
+      <w:r>
+        <w:t xml:space="preserve"> </w:t>
+      </w:r>
+      <w:proofErr w:type="spellStart"/>
+      <w:r>
+        <w:t>Programming</w:t>
+      </w:r>
+      <w:proofErr w:type="spellEnd"/>
+      <w:r>
+        <w:t xml:space="preserve"> Language </w:t>
+      </w:r>
+      <w:proofErr w:type="spellStart"/>
+      <w:r>
+        <w:t>Benchmarking</w:t>
+      </w:r>
+      <w:proofErr w:type="spellEnd"/>
+      <w:r>
+        <w:t>)</w:t>
+      </w:r>
+      <w:r>
+        <w:t> </w:t>
+      </w:r>
+      <w:r>
+        <w:t>[21]</w:t>
+      </w:r>
+      <w:r>
+        <w:t xml:space="preserve"> с необходимым для тестирования окружением, в проектировании которого были использованы исследования, представленные в работе «</w:t>
       </w:r>
       <w:r>
         <w:t xml:space="preserve">Cross-Language </w:t>
@@ -3210,16 +3264,48 @@
         <w:t xml:space="preserve">[14]. </w:t>
       </w:r>
       <w:r>
-        <w:t xml:space="preserve">Программное средство для тестирования позволяет в автоматизированном режиме производить запуск </w:t>
+        <w:t>Программное средство</w:t>
+      </w:r>
+      <w:r>
+        <w:t xml:space="preserve"> </w:t>
+      </w:r>
+      <w:r>
+        <w:t>«</w:t>
+      </w:r>
+      <w:r>
+        <w:t>FPLB</w:t>
+      </w:r>
+      <w:r>
+        <w:t>»</w:t>
+      </w:r>
+      <w:r>
+        <w:t xml:space="preserve"> позволяет в автоматизированном режиме производить запуск </w:t>
       </w:r>
       <w:r>
         <w:t>различных</w:t>
       </w:r>
       <w:r>
-        <w:t xml:space="preserve"> заранее написанных</w:t>
-      </w:r>
-      <w:r>
-        <w:t xml:space="preserve"> тестов для заданных языков программирования. Для его разработки был выбран язык программирования </w:t>
+        <w:t xml:space="preserve"> заранее </w:t>
+      </w:r>
+      <w:r>
+        <w:t>подготовленных алгоритмов</w:t>
+      </w:r>
+      <w:r>
+        <w:t xml:space="preserve"> для заданных языков программирования. </w:t>
+      </w:r>
+      <w:r>
+        <w:t xml:space="preserve">Оно также позволяет вести журналирование результатов тестирования, строить гистограмму на основе результатов тестирования, генерировать необходимые входные данные для проведения тестирования, а также запускать последовательность одинаковых тестов и вычислять среднее значение результатов проведенных тестов. Вывод справочных данных о использовании программного средства </w:t>
+      </w:r>
+      <w:r>
+        <w:t>«FPLB»</w:t>
+      </w:r>
+    </w:p>
+    <w:p>
+      <w:r>
+        <w:t xml:space="preserve"> </w:t>
+      </w:r>
+      <w:r>
+        <w:t xml:space="preserve">Для его разработки был выбран язык программирования </w:t>
       </w:r>
       <w:r>
         <w:rPr>
@@ -3360,7 +3446,11 @@
         <w:t>работе «</w:t>
       </w:r>
       <w:r>
-        <w:t>Исследование скоростей выполнения базовых математических задач популярных языков программирования</w:t>
+        <w:t xml:space="preserve">Исследование скоростей выполнения базовых математических задач популярных </w:t>
+      </w:r>
+      <w:r>
+        <w:lastRenderedPageBreak/>
+        <w:t>языков программирования</w:t>
       </w:r>
       <w:r>
         <w:t>» </w:t>
@@ -3375,11 +3465,7 @@
         <w:t>исследование характеристики быстродействия языков программирования в выполнении алгоритмов, наиболее часто используемых в процессе эмуляции встраиваемых систем</w:t>
       </w:r>
       <w:r>
-        <w:t xml:space="preserve">, то необходимо выбрать те алгоритмы, которые содержат в себе операции, чаще всего используемые в работе эмулятора. Этими операциями являются чтение и запись данных в память, а также базовые </w:t>
-      </w:r>
-      <w:r>
-        <w:lastRenderedPageBreak/>
-        <w:t>арифметические операции. Это связано со спецификой работы современных процессорных архитектур. Таким образом требуются алгоритмы, содержащие в себе подобные операции.</w:t>
+        <w:t>, то необходимо выбрать те алгоритмы, которые содержат в себе операции, чаще всего используемые в работе эмулятора. Этими операциями являются чтение и запись данных в память, а также базовые арифметические операции. Это связано со спецификой работы современных процессорных архитектур. Таким образом требуются алгоритмы, содержащие в себе подобные операции.</w:t>
       </w:r>
     </w:p>
     <w:p>
@@ -3632,6 +3718,7 @@
     </w:p>
     <w:p>
       <w:r>
+        <w:lastRenderedPageBreak/>
         <w:t>В конечном итоге исходные код программы преобразуется в процессорные инструкции. Способов преобразования существует множество. Рассмотрим самы</w:t>
       </w:r>
       <w:r>
@@ -3652,7 +3739,6 @@
         <w:rPr>
           <w:noProof/>
         </w:rPr>
-        <w:lastRenderedPageBreak/>
         <w:drawing>
           <wp:inline distT="0" distB="0" distL="0" distR="0" wp14:anchorId="762E9EF2" wp14:editId="7665087C">
             <wp:extent cx="3081338" cy="2280152"/>
@@ -3820,6 +3906,7 @@
     </w:p>
     <w:p>
       <w:r>
+        <w:lastRenderedPageBreak/>
         <w:t xml:space="preserve">Интерпретация </w:t>
       </w:r>
       <w:r>
@@ -3844,83 +3931,152 @@
         <w:t>процессорные инструкции</w:t>
       </w:r>
       <w:r>
-        <w:t xml:space="preserve"> и сохраняется в виде исполняемого файла, при </w:t>
-      </w:r>
+        <w:t xml:space="preserve"> и сохраняется в виде исполняемого файла, при интерпретации программы каждая инструкция анализируется и выполняется непосредственно в процессе </w:t>
+      </w:r>
+      <w:r>
+        <w:t>работы</w:t>
+      </w:r>
+      <w:r>
+        <w:t xml:space="preserve"> программы.</w:t>
+      </w:r>
+      <w:r>
+        <w:t xml:space="preserve"> </w:t>
+      </w:r>
+      <w:r>
+        <w:t xml:space="preserve">Языки программирования, которые используют </w:t>
+      </w:r>
+      <w:r>
+        <w:t>интерпретацию</w:t>
+      </w:r>
+      <w:r>
+        <w:t xml:space="preserve"> как способ трансляции исходного кода в процессорные инструкции называют </w:t>
+      </w:r>
+      <w:r>
+        <w:t>интерпретируемыми</w:t>
+      </w:r>
+      <w:r>
+        <w:t xml:space="preserve"> языками.</w:t>
+      </w:r>
+    </w:p>
+    <w:p>
+      <w:r>
+        <w:t xml:space="preserve">Одним из основных преимуществ интерпретации программ является ее платформенная независимость. </w:t>
+      </w:r>
+      <w:r>
+        <w:t>И</w:t>
+      </w:r>
+      <w:r>
+        <w:t>нтерпретируемые языки программирования</w:t>
+      </w:r>
+      <w:r>
+        <w:t xml:space="preserve"> </w:t>
+      </w:r>
+      <w:r>
+        <w:t>могут быть выполнены на различных платформах без необходимости перекомпиляции кода.</w:t>
+      </w:r>
+      <w:r>
+        <w:t xml:space="preserve"> </w:t>
+      </w:r>
+      <w:r>
+        <w:t xml:space="preserve">При интерпретации программы можно легко отслеживать и исправлять ошибки, так как интерпретатор выполняет код построчно. </w:t>
+      </w:r>
+      <w:r>
+        <w:t>Интерпретируемые языки обычно поддерживают динамическую типизацию, что означает, что типы переменных могут быть определены во время выполнения программы.</w:t>
+      </w:r>
+    </w:p>
+    <w:p>
+      <w:r>
+        <w:t xml:space="preserve">Однако, интерпретация программ также имеет свои минусы. Один из основных недостатков </w:t>
+      </w:r>
+      <w:r>
+        <w:t>–</w:t>
+      </w:r>
+      <w:r>
+        <w:t xml:space="preserve"> это низкая производительность по сравнению с компилируемыми языками программирования. Поскольку интерпретатор выполняет программу на лету, время выполнения может быть дольше, чем у программы, скомпилированной в машинный код. Это особенно заметно при обработке больших объемов данных или выполнении тяжелых вычислений.</w:t>
+      </w:r>
+    </w:p>
+    <w:p>
+      <w:r>
+        <w:t xml:space="preserve">К современным интерпретируемым языкам программирования относятся </w:t>
+      </w:r>
+      <w:r>
+        <w:rPr>
+          <w:lang w:val="en-US"/>
+        </w:rPr>
+        <w:t>Python</w:t>
+      </w:r>
+      <w:r>
+        <w:t xml:space="preserve">, </w:t>
+      </w:r>
+      <w:r>
+        <w:rPr>
+          <w:lang w:val="en-US"/>
+        </w:rPr>
+        <w:t>JavaScript</w:t>
+      </w:r>
+      <w:r>
+        <w:t xml:space="preserve">, </w:t>
+      </w:r>
+      <w:r>
+        <w:rPr>
+          <w:lang w:val="en-US"/>
+        </w:rPr>
+        <w:t>PHP</w:t>
+      </w:r>
+      <w:r>
+        <w:t xml:space="preserve">, </w:t>
+      </w:r>
+      <w:r>
+        <w:rPr>
+          <w:lang w:val="en-US"/>
+        </w:rPr>
+        <w:t>Ruby</w:t>
+      </w:r>
+      <w:r>
+        <w:t xml:space="preserve">, </w:t>
+      </w:r>
+      <w:r>
+        <w:rPr>
+          <w:lang w:val="en-US"/>
+        </w:rPr>
+        <w:t>SQL</w:t>
+      </w:r>
+      <w:r>
+        <w:t>.</w:t>
+      </w:r>
+    </w:p>
+    <w:p>
+      <w:r>
+        <w:t xml:space="preserve">Существуют также байт-код языки программирования, которые используют как компиляцию, так и интерпретацию. </w:t>
+      </w:r>
+      <w:r>
+        <w:t>Байт-код языки программирования используют байт-код, чтобы представлять исходный код программы в промежуточной форме. Компилятор преобразует исходный код в последовательность инструкций, которые являются низкоуровневыми и промежуточными для выполнения на виртуальной машине или интерпретаторе. Этот промежуточный код называется байт-кодом, поскольку он представлен в виде последовательности байтов.</w:t>
+      </w:r>
+    </w:p>
+    <w:p>
+      <w:r>
+        <w:t>Одним из основных преимуществ использования байт-кода является платформенная независимость. Построение виртуальной машины или интерпретатора, который выполняет байт-код, позволяет запускать программы на разных платформах без изменения исходного кода.</w:t>
+      </w:r>
+      <w:r>
+        <w:t xml:space="preserve"> </w:t>
+      </w:r>
+      <w:r>
+        <w:t>Байт-код также часто используется для улучшения производительности программ. Он может быть скомпилирован наиболее эффективным образом для конкретной виртуальной машины или интерпретатора, что приводит к более быстрому выполнению программы.</w:t>
+      </w:r>
+      <w:r>
+        <w:t xml:space="preserve"> </w:t>
+      </w:r>
+    </w:p>
+    <w:p>
       <w:r>
         <w:lastRenderedPageBreak/>
-        <w:t xml:space="preserve">интерпретации программы каждая инструкция анализируется и выполняется непосредственно в процессе </w:t>
-      </w:r>
-      <w:r>
-        <w:t>работы</w:t>
-      </w:r>
-      <w:r>
-        <w:t xml:space="preserve"> программы.</w:t>
-      </w:r>
-      <w:r>
-        <w:t xml:space="preserve"> </w:t>
-      </w:r>
-      <w:r>
-        <w:t xml:space="preserve">Языки программирования, которые используют </w:t>
-      </w:r>
-      <w:r>
-        <w:t>интерпретацию</w:t>
-      </w:r>
-      <w:r>
-        <w:t xml:space="preserve"> как способ трансляции исходного кода в процессорные инструкции называют </w:t>
-      </w:r>
-      <w:r>
-        <w:t>интерпретируемыми</w:t>
-      </w:r>
-      <w:r>
-        <w:t xml:space="preserve"> языками.</w:t>
-      </w:r>
-    </w:p>
-    <w:p>
-      <w:r>
-        <w:t xml:space="preserve">Одним из основных преимуществ интерпретации программ является ее платформенная независимость. </w:t>
-      </w:r>
-      <w:r>
-        <w:t>И</w:t>
-      </w:r>
-      <w:r>
-        <w:t>нтерпретируемые языки программирования</w:t>
-      </w:r>
-      <w:r>
-        <w:t xml:space="preserve"> </w:t>
-      </w:r>
-      <w:r>
-        <w:t>могут быть выполнены на различных платформах без необходимости перекомпиляции кода.</w:t>
-      </w:r>
-      <w:r>
-        <w:t xml:space="preserve"> </w:t>
-      </w:r>
-      <w:r>
-        <w:t xml:space="preserve">При интерпретации программы можно легко отслеживать и исправлять ошибки, так как интерпретатор выполняет код построчно. </w:t>
-      </w:r>
-      <w:r>
-        <w:t>Интерпретируемые языки обычно поддерживают динамическую типизацию, что означает, что типы переменных могут быть определены во время выполнения программы.</w:t>
-      </w:r>
-    </w:p>
-    <w:p>
-      <w:r>
-        <w:t xml:space="preserve">Однако, интерпретация программ также имеет свои минусы. Один из основных недостатков </w:t>
-      </w:r>
-      <w:r>
-        <w:t>–</w:t>
-      </w:r>
-      <w:r>
-        <w:t xml:space="preserve"> это низкая производительность по сравнению с компилируемыми языками программирования. Поскольку интерпретатор выполняет программу на лету, время выполнения может быть дольше, чем у программы, скомпилированной в машинный код. Это особенно заметно при обработке больших объемов данных или выполнении тяжелых вычислений.</w:t>
-      </w:r>
-    </w:p>
-    <w:p>
-      <w:r>
-        <w:t xml:space="preserve">К современным интерпретируемым языкам программирования относятся </w:t>
-      </w:r>
-      <w:r>
-        <w:rPr>
-          <w:lang w:val="en-US"/>
-        </w:rPr>
-        <w:t>Python</w:t>
+        <w:t xml:space="preserve">К современным байт-код языкам программирования относятся </w:t>
+      </w:r>
+      <w:r>
+        <w:rPr>
+          <w:lang w:val="en-US"/>
+        </w:rPr>
+        <w:t>Java</w:t>
       </w:r>
       <w:r>
         <w:t xml:space="preserve">, </w:t>
@@ -3929,34 +4085,43 @@
         <w:rPr>
           <w:lang w:val="en-US"/>
         </w:rPr>
-        <w:t>JavaScript</w:t>
-      </w:r>
-      <w:r>
-        <w:t xml:space="preserve">, </w:t>
-      </w:r>
-      <w:r>
-        <w:rPr>
-          <w:lang w:val="en-US"/>
-        </w:rPr>
-        <w:t>PHP</w:t>
-      </w:r>
-      <w:r>
-        <w:t xml:space="preserve">, </w:t>
-      </w:r>
-      <w:r>
-        <w:rPr>
-          <w:lang w:val="en-US"/>
-        </w:rPr>
-        <w:t>Ruby</w:t>
-      </w:r>
-      <w:r>
-        <w:t xml:space="preserve">, </w:t>
-      </w:r>
-      <w:r>
-        <w:rPr>
-          <w:lang w:val="en-US"/>
-        </w:rPr>
-        <w:t>SQL</w:t>
+        <w:t>C</w:t>
+      </w:r>
+      <w:r>
+        <w:t xml:space="preserve">#, </w:t>
+      </w:r>
+      <w:r>
+        <w:rPr>
+          <w:lang w:val="en-US"/>
+        </w:rPr>
+        <w:t>Kotlin</w:t>
+      </w:r>
+      <w:r>
+        <w:t xml:space="preserve"> </w:t>
+      </w:r>
+      <w:r>
+        <w:t xml:space="preserve">и </w:t>
+      </w:r>
+      <w:r>
+        <w:rPr>
+          <w:lang w:val="en-US"/>
+        </w:rPr>
+        <w:t>Scala</w:t>
+      </w:r>
+      <w:r>
+        <w:t xml:space="preserve"> (</w:t>
+      </w:r>
+      <w:r>
+        <w:t xml:space="preserve">работают поверх </w:t>
+      </w:r>
+      <w:r>
+        <w:rPr>
+          <w:lang w:val="en-US"/>
+        </w:rPr>
+        <w:t>Java</w:t>
+      </w:r>
+      <w:r>
+        <w:t>)</w:t>
       </w:r>
       <w:r>
         <w:t>.</w:t>
@@ -3964,87 +4129,6 @@
     </w:p>
     <w:p>
       <w:r>
-        <w:t xml:space="preserve">Существуют также байт-код языки программирования, которые используют как компиляцию, так и интерпретацию. </w:t>
-      </w:r>
-      <w:r>
-        <w:t>Байт-код языки программирования используют байт-код, чтобы представлять исходный код программы в промежуточной форме. Компилятор преобразует исходный код в последовательность инструкций, которые являются низкоуровневыми и промежуточными для выполнения на виртуальной машине или интерпретаторе. Этот промежуточный код называется байт-кодом, поскольку он представлен в виде последовательности байтов.</w:t>
-      </w:r>
-    </w:p>
-    <w:p>
-      <w:r>
-        <w:t>Одним из основных преимуществ использования байт-кода является платформенная независимость. Построение виртуальной машины или интерпретатора, который выполняет байт-код, позволяет запускать программы на разных платформах без изменения исходного кода.</w:t>
-      </w:r>
-      <w:r>
-        <w:t xml:space="preserve"> </w:t>
-      </w:r>
-      <w:r>
-        <w:t>Байт-код также часто используется для улучшения производительности программ. Он может быть скомпилирован наиболее эффективным образом для конкретной виртуальной машины или интерпретатора, что приводит к более быстрому выполнению программы.</w:t>
-      </w:r>
-      <w:r>
-        <w:t xml:space="preserve"> </w:t>
-      </w:r>
-    </w:p>
-    <w:p>
-      <w:r>
-        <w:t xml:space="preserve">К современным байт-код языкам программирования относятся </w:t>
-      </w:r>
-      <w:r>
-        <w:rPr>
-          <w:lang w:val="en-US"/>
-        </w:rPr>
-        <w:t>Java</w:t>
-      </w:r>
-      <w:r>
-        <w:t xml:space="preserve">, </w:t>
-      </w:r>
-      <w:r>
-        <w:rPr>
-          <w:lang w:val="en-US"/>
-        </w:rPr>
-        <w:t>C</w:t>
-      </w:r>
-      <w:r>
-        <w:t xml:space="preserve">#, </w:t>
-      </w:r>
-      <w:r>
-        <w:rPr>
-          <w:lang w:val="en-US"/>
-        </w:rPr>
-        <w:t>Kotlin</w:t>
-      </w:r>
-      <w:r>
-        <w:t xml:space="preserve"> </w:t>
-      </w:r>
-      <w:r>
-        <w:t xml:space="preserve">и </w:t>
-      </w:r>
-      <w:r>
-        <w:rPr>
-          <w:lang w:val="en-US"/>
-        </w:rPr>
-        <w:t>Scala</w:t>
-      </w:r>
-      <w:r>
-        <w:t xml:space="preserve"> (</w:t>
-      </w:r>
-      <w:r>
-        <w:t xml:space="preserve">работают поверх </w:t>
-      </w:r>
-      <w:r>
-        <w:rPr>
-          <w:lang w:val="en-US"/>
-        </w:rPr>
-        <w:t>Java</w:t>
-      </w:r>
-      <w:r>
-        <w:t>)</w:t>
-      </w:r>
-      <w:r>
-        <w:t>.</w:t>
-      </w:r>
-    </w:p>
-    <w:p>
-      <w:r>
         <w:t>На рисунке 8 представлена ментальная карта классификации языков программирования по критерию преобразования исходного кода в процессорные инструкции.</w:t>
       </w:r>
     </w:p>
@@ -4056,7 +4140,6 @@
         <w:rPr>
           <w:noProof/>
         </w:rPr>
-        <w:lastRenderedPageBreak/>
         <w:drawing>
           <wp:inline distT="0" distB="0" distL="0" distR="0" wp14:anchorId="1D239855" wp14:editId="36F6D5F4">
             <wp:extent cx="4591050" cy="2923068"/>
@@ -4220,12 +4303,12 @@
     </w:p>
     <w:p>
       <w:r>
+        <w:lastRenderedPageBreak/>
         <w:t>- экосистема – наличие интегрированных сред разработки (IDE) с автоматизацией рутинных процессов, наличие компилятора или интерпретатора без программных ошибок, наличие эффективной системы отладки разрабатываемого программного продукта.</w:t>
       </w:r>
     </w:p>
     <w:p>
       <w:r>
-        <w:lastRenderedPageBreak/>
         <w:t>Проведем обзор и анализ выбранных языков программирования для исследования их быстродействия:</w:t>
       </w:r>
     </w:p>
@@ -4429,7 +4512,11 @@
         <w:t>тродействие</w:t>
       </w:r>
       <w:r>
-        <w:t>. JavaScript является одним из самых распространенных языков программирования и имеет огромную аудиторию разработчиков. JavaScript пред</w:t>
+        <w:t xml:space="preserve">. JavaScript является одним из самых распространенных языков </w:t>
+      </w:r>
+      <w:r>
+        <w:lastRenderedPageBreak/>
+        <w:t>программирования и имеет огромную аудиторию разработчиков. JavaScript пред</w:t>
       </w:r>
       <w:r>
         <w:t>оставляет</w:t>
@@ -4465,11 +4552,7 @@
         <w:t>»</w:t>
       </w:r>
       <w:r>
-        <w:t xml:space="preserve">. C# сочетает в себе сильные стороны C++ и удобство Java, что делает его очень </w:t>
-      </w:r>
-      <w:r>
-        <w:lastRenderedPageBreak/>
-        <w:t xml:space="preserve">популярным среди разработчиков. Одним из основных преимуществ C# является его объектно-ориентированность. Он предоставляет механизмы наследования, инкапсуляции и полиморфизма для построения модульных и расширяемых программ. Кроме того, C# имеет </w:t>
+        <w:t xml:space="preserve">. C# сочетает в себе сильные стороны C++ и удобство Java, что делает его очень популярным среди разработчиков. Одним из основных преимуществ C# является его объектно-ориентированность. Он предоставляет механизмы наследования, инкапсуляции и полиморфизма для построения модульных и расширяемых программ. Кроме того, C# имеет </w:t>
       </w:r>
       <w:r>
         <w:t>встроенные средства</w:t>
@@ -4737,7 +4820,11 @@
         <w:t>эффективной</w:t>
       </w:r>
       <w:r>
-        <w:t xml:space="preserve"> системой типов и статическим анализом, что позволяет выявлять ошибки во время компиляции. Это сильно упрощает отладку и повышает качество разрабатываемого кода. Кроме того, </w:t>
+        <w:t xml:space="preserve"> системой типов и статическим анализом, что позволяет выявлять ошибки во время компиляции. Это сильно упрощает отладку и повышает </w:t>
+      </w:r>
+      <w:r>
+        <w:lastRenderedPageBreak/>
+        <w:t xml:space="preserve">качество разрабатываемого кода. Кроме того, </w:t>
       </w:r>
       <w:proofErr w:type="spellStart"/>
       <w:r>
@@ -4785,11 +4872,7 @@
         <w:t>йти применение</w:t>
       </w:r>
       <w:r>
-        <w:t xml:space="preserve"> в </w:t>
-      </w:r>
-      <w:r>
-        <w:lastRenderedPageBreak/>
-        <w:t xml:space="preserve">специализированных областях. Имеет </w:t>
+        <w:t xml:space="preserve"> в специализированных областях. Имеет </w:t>
       </w:r>
       <w:r>
         <w:t>развивающуюся</w:t>
@@ -4952,7 +5035,11 @@
         <w:t xml:space="preserve"> Отличие в реализации заключается в том, что</w:t>
       </w:r>
       <w:r>
-        <w:t xml:space="preserve"> вторая матрица транспонируется для более эффективного использования </w:t>
+        <w:t xml:space="preserve"> вторая матрица транспонируется для более эффективного </w:t>
+      </w:r>
+      <w:r>
+        <w:lastRenderedPageBreak/>
+        <w:t xml:space="preserve">использования </w:t>
       </w:r>
       <w:r>
         <w:t xml:space="preserve">памяти. </w:t>
@@ -5027,7 +5114,6 @@
     </w:p>
     <w:p>
       <w:r>
-        <w:lastRenderedPageBreak/>
         <w:t>Блок схема алгоритма перемножения матриц представлена на рисунке 9.</w:t>
       </w:r>
     </w:p>
@@ -6846,21 +6932,7 @@
         <w:rPr>
           <w:lang w:val="en-US"/>
         </w:rPr>
-        <w:t>, 2022, 42, (3</w:t>
-      </w:r>
-      <w:proofErr w:type="gramStart"/>
-      <w:r>
-        <w:rPr>
-          <w:lang w:val="en-US"/>
-        </w:rPr>
-        <w:t>):e</w:t>
-      </w:r>
-      <w:proofErr w:type="gramEnd"/>
-      <w:r>
-        <w:rPr>
-          <w:lang w:val="en-US"/>
-        </w:rPr>
-        <w:t>97363.</w:t>
+        <w:t>, 2022, 42, (3):e97363.</w:t>
       </w:r>
     </w:p>
     <w:p>
@@ -7462,9 +7534,23 @@
           <w:numId w:val="3"/>
         </w:numPr>
       </w:pPr>
-      <w:r>
-        <w:t>https://www.keil.com/</w:t>
-      </w:r>
+      <w:hyperlink r:id="rId23" w:history="1">
+        <w:r>
+          <w:rPr>
+            <w:rStyle w:val="Hyperlink"/>
+          </w:rPr>
+          <w:t>https://www.keil.com/</w:t>
+        </w:r>
+      </w:hyperlink>
+    </w:p>
+    <w:p>
+      <w:pPr>
+        <w:pStyle w:val="ListParagraph"/>
+        <w:numPr>
+          <w:ilvl w:val="0"/>
+          <w:numId w:val="3"/>
+        </w:numPr>
+      </w:pPr>
     </w:p>
     <w:p>
       <w:pPr>

</xml_diff>

<commit_message>
Added algorith and fixed first chapter
</commit_message>
<xml_diff>
--- a/docs/article/article.docx
+++ b/docs/article/article.docx
@@ -189,11 +189,19 @@
           <w:lang w:val="en-US"/>
         </w:rPr>
       </w:pPr>
-      <w:r>
-        <w:rPr>
-          <w:lang w:val="en-US"/>
-        </w:rPr>
-        <w:t>Gladkikh A.A., Kutaev K.S.</w:t>
+      <w:proofErr w:type="spellStart"/>
+      <w:r>
+        <w:rPr>
+          <w:lang w:val="en-US"/>
+        </w:rPr>
+        <w:t>Gladkikh</w:t>
+      </w:r>
+      <w:proofErr w:type="spellEnd"/>
+      <w:r>
+        <w:rPr>
+          <w:lang w:val="en-US"/>
+        </w:rPr>
+        <w:t xml:space="preserve"> A.A., Kutaev K.S.</w:t>
       </w:r>
     </w:p>
     <w:p>
@@ -270,8 +278,13 @@
         <w:t xml:space="preserve">Встраиваемая вычислительная система представляет собой любую вычислительную программно-аппаратную систему, не являющуюся системой общего назначения, такой как персональный компьютер или сервер. </w:t>
       </w:r>
       <w:r>
-        <w:t>Их применение охватывает самые разнообразные сферы, включая автомобильную промышленность, медицину, энергетику, системы безопасности, промышленное производство, бытовую технику и т.д. Технологии Интернета вещей (IoT</w:t>
-      </w:r>
+        <w:t>Их применение охватывает самые разнообразные сферы, включая автомобильную промышленность, медицину, энергетику, системы безопасности, промышленное производство, бытовую технику и т.д. Технологии Интернета вещей (</w:t>
+      </w:r>
+      <w:proofErr w:type="spellStart"/>
+      <w:r>
+        <w:t>IoT</w:t>
+      </w:r>
+      <w:proofErr w:type="spellEnd"/>
       <w:r>
         <w:t xml:space="preserve"> – </w:t>
       </w:r>
@@ -1361,12 +1374,37 @@
       </w:r>
     </w:p>
     <w:p>
+      <w:proofErr w:type="spellStart"/>
       <w:r>
         <w:rPr>
           <w:b/>
           <w:bCs/>
         </w:rPr>
-        <w:t>Qemu (Quick Emulator)</w:t>
+        <w:t>Qemu</w:t>
+      </w:r>
+      <w:proofErr w:type="spellEnd"/>
+      <w:r>
+        <w:rPr>
+          <w:b/>
+          <w:bCs/>
+        </w:rPr>
+        <w:t xml:space="preserve"> (Quick </w:t>
+      </w:r>
+      <w:proofErr w:type="spellStart"/>
+      <w:r>
+        <w:rPr>
+          <w:b/>
+          <w:bCs/>
+        </w:rPr>
+        <w:t>Emulator</w:t>
+      </w:r>
+      <w:proofErr w:type="spellEnd"/>
+      <w:r>
+        <w:rPr>
+          <w:b/>
+          <w:bCs/>
+        </w:rPr>
+        <w:t>)</w:t>
       </w:r>
       <w:r>
         <w:t xml:space="preserve"> </w:t>
@@ -1387,7 +1425,15 @@
         <w:t>[16]</w:t>
       </w:r>
       <w:r>
-        <w:t>. Qemu имеет большое сообщество разработчиков и, как следствие, хорошую поддержку. Поддерживает два режима эмуляции: пользовательский режим, в котором происходит полная эмуляция системы, включая процессор и периферию, и системный</w:t>
+        <w:t xml:space="preserve">. </w:t>
+      </w:r>
+      <w:proofErr w:type="spellStart"/>
+      <w:r>
+        <w:t>Qemu</w:t>
+      </w:r>
+      <w:proofErr w:type="spellEnd"/>
+      <w:r>
+        <w:t xml:space="preserve"> имеет большое сообщество разработчиков и, как следствие, хорошую поддержку. Поддерживает два режима эмуляции: пользовательский режим, в котором происходит полная эмуляция системы, включая процессор и периферию, и системный</w:t>
       </w:r>
       <w:r>
         <w:t xml:space="preserve"> </w:t>
@@ -1405,7 +1451,23 @@
         <w:t>1</w:t>
       </w:r>
       <w:r>
-        <w:t xml:space="preserve"> приведен пример работы Qemu в системном режиме, где происходит эмуляция операционной системы ReactOS.</w:t>
+        <w:t xml:space="preserve"> приведен пример работы </w:t>
+      </w:r>
+      <w:proofErr w:type="spellStart"/>
+      <w:r>
+        <w:t>Qemu</w:t>
+      </w:r>
+      <w:proofErr w:type="spellEnd"/>
+      <w:r>
+        <w:t xml:space="preserve"> в системном режиме, где происходит эмуляция операционной системы </w:t>
+      </w:r>
+      <w:proofErr w:type="spellStart"/>
+      <w:r>
+        <w:t>ReactOS</w:t>
+      </w:r>
+      <w:proofErr w:type="spellEnd"/>
+      <w:r>
+        <w:t>.</w:t>
       </w:r>
     </w:p>
     <w:p>
@@ -1477,12 +1539,30 @@
         <w:t>1</w:t>
       </w:r>
       <w:r>
-        <w:t xml:space="preserve"> - Эмуляция операционной системы ReactOS в эмуляторе Qemu</w:t>
-      </w:r>
-    </w:p>
-    <w:p>
-      <w:r>
-        <w:t>Qemu обладает такими положительными характеристиками, как наличие интерфейса RSP GDB, моделирование на основе логического соединения шин и высокое быстродействие, так как написан на языке С. С другой стороны</w:t>
+        <w:t xml:space="preserve"> - Эмуляция операционной системы </w:t>
+      </w:r>
+      <w:proofErr w:type="spellStart"/>
+      <w:r>
+        <w:t>ReactOS</w:t>
+      </w:r>
+      <w:proofErr w:type="spellEnd"/>
+      <w:r>
+        <w:t xml:space="preserve"> в эмуляторе </w:t>
+      </w:r>
+      <w:proofErr w:type="spellStart"/>
+      <w:r>
+        <w:t>Qemu</w:t>
+      </w:r>
+      <w:proofErr w:type="spellEnd"/>
+    </w:p>
+    <w:p>
+      <w:proofErr w:type="spellStart"/>
+      <w:r>
+        <w:t>Qemu</w:t>
+      </w:r>
+      <w:proofErr w:type="spellEnd"/>
+      <w:r>
+        <w:t xml:space="preserve"> обладает такими положительными характеристиками, как наличие интерфейса RSP GDB, моделирование на основе логического соединения шин и высокое быстродействие, так как написан на языке С. С другой стороны</w:t>
       </w:r>
       <w:r>
         <w:t>,</w:t>
@@ -1538,7 +1618,15 @@
       </w:r>
       <w:r>
         <w:lastRenderedPageBreak/>
-        <w:t>языке программирования Kotlin (Java), главным преимуществом которого является эффективность разработки новых решений. На рисунке</w:t>
+        <w:t xml:space="preserve">языке программирования </w:t>
+      </w:r>
+      <w:proofErr w:type="spellStart"/>
+      <w:r>
+        <w:t>Kotlin</w:t>
+      </w:r>
+      <w:proofErr w:type="spellEnd"/>
+      <w:r>
+        <w:t xml:space="preserve"> (Java), главным преимуществом которого является эффективность разработки новых решений. На рисунке</w:t>
       </w:r>
       <w:r>
         <w:t xml:space="preserve"> 2</w:t>
@@ -1669,13 +1757,29 @@
         <w:t>ПО</w:t>
       </w:r>
       <w:r>
-        <w:t xml:space="preserve"> и документации для создания новых вычислительных ядер и периферийных устройств. При этом возможно два подхода для создания новых модулей: первый — это структурный подход, второй — поведенческое описание. При структурном описании в файле в формате JSON указываются установленные модули и соединения между ними. Также структурное описание допустимо проводить и с помощью языка программирования Kotlin/Java. При поведенческом же описании в модуль могут быть добавлены обработчики записи или чтения с определенных адресов</w:t>
+        <w:t xml:space="preserve"> и документации для создания новых вычислительных ядер и периферийных устройств. При этом возможно два подхода для создания новых модулей: первый — это структурный подход, второй — поведенческое описание. При структурном описании в файле в формате JSON указываются установленные модули и соединения между ними. Также структурное описание допустимо проводить и с помощью языка программирования </w:t>
+      </w:r>
+      <w:proofErr w:type="spellStart"/>
+      <w:r>
+        <w:t>Kotlin</w:t>
+      </w:r>
+      <w:proofErr w:type="spellEnd"/>
+      <w:r>
+        <w:t>/Java. При поведенческом же описании в модуль могут быть добавлены обработчики записи или чтения с определенных адресов</w:t>
       </w:r>
       <w:r>
         <w:t xml:space="preserve">. </w:t>
       </w:r>
       <w:r>
-        <w:t>Внутри обработчика при этом задается, каким образом модуль должен отрабатывать данное событие. Поведенческое описание может быть задано только на языке программирования Kotlin/Java.</w:t>
+        <w:t xml:space="preserve">Внутри обработчика при этом задается, каким образом модуль должен отрабатывать данное событие. Поведенческое описание может быть задано только на языке программирования </w:t>
+      </w:r>
+      <w:proofErr w:type="spellStart"/>
+      <w:r>
+        <w:t>Kotlin</w:t>
+      </w:r>
+      <w:proofErr w:type="spellEnd"/>
+      <w:r>
+        <w:t>/Java.</w:t>
       </w:r>
       <w:r>
         <w:t xml:space="preserve"> Из недостатков стоит отметить среднее быстродействие при эмуляции встраиваемых систем, в которых не присутствуют полноценные ОС общего назначения (например дистрибутивы на основе ядра </w:t>
@@ -1706,7 +1810,15 @@
         <w:t>–</w:t>
       </w:r>
       <w:r>
-        <w:t xml:space="preserve"> это легковесный, мультиплатформенный и мультиархитектурный эмулятор процессора. </w:t>
+        <w:t xml:space="preserve"> это легковесный, мультиплатформенный и </w:t>
+      </w:r>
+      <w:proofErr w:type="spellStart"/>
+      <w:r>
+        <w:t>мультиархитектурный</w:t>
+      </w:r>
+      <w:proofErr w:type="spellEnd"/>
+      <w:r>
+        <w:t xml:space="preserve"> эмулятор процессора. </w:t>
       </w:r>
       <w:r>
         <w:t>Данный эмулятор отличается в своей архитектуре от остальных представленных в списке наличием только базовой функциональности</w:t>
@@ -1721,7 +1833,13 @@
         <w:t>[18]</w:t>
       </w:r>
       <w:r>
-        <w:t xml:space="preserve">. Он не эмулирует работу всей программы или целой ОС. Он не поддерживает системные команды (такие как открытие файла, вывод символа в консоль и т. д.). Разработчику </w:t>
+        <w:t>. Он не эмулирует работу все</w:t>
+      </w:r>
+      <w:r>
+        <w:t>го ПО</w:t>
+      </w:r>
+      <w:r>
+        <w:t xml:space="preserve"> или целой ОС. Он не поддерживает системные команды (такие как открытие файла, вывод символа в консоль и т. д.). Разработчику </w:t>
       </w:r>
       <w:r>
         <w:t>необходимо</w:t>
@@ -1918,6 +2036,7 @@
           <w:lang w:bidi="ru-RU"/>
         </w:rPr>
       </w:pPr>
+      <w:proofErr w:type="spellStart"/>
       <w:r>
         <w:rPr>
           <w:b/>
@@ -1926,6 +2045,7 @@
         </w:rPr>
         <w:t>Proteus</w:t>
       </w:r>
+      <w:proofErr w:type="spellEnd"/>
       <w:r>
         <w:rPr>
           <w:lang w:bidi="ru-RU"/>
@@ -1942,7 +2062,19 @@
         <w:rPr>
           <w:lang w:bidi="ru-RU"/>
         </w:rPr>
-        <w:t xml:space="preserve"> пакет программ для автоматизированного проектирования электронных схем, отличительной чертой которого является возможность моделирования работы программируемых устройств</w:t>
+        <w:t xml:space="preserve"> пакет </w:t>
+      </w:r>
+      <w:r>
+        <w:rPr>
+          <w:lang w:bidi="ru-RU"/>
+        </w:rPr>
+        <w:t>ПО</w:t>
+      </w:r>
+      <w:r>
+        <w:rPr>
+          <w:lang w:bidi="ru-RU"/>
+        </w:rPr>
+        <w:t xml:space="preserve"> для автоматизированного проектирования электронных схем, отличительной чертой которого является возможность моделирования работы программируемых устройств</w:t>
       </w:r>
       <w:r>
         <w:rPr>
@@ -1990,8 +2122,30 @@
         <w:rPr>
           <w:lang w:bidi="ru-RU"/>
         </w:rPr>
-        <w:t xml:space="preserve"> Эмуляция в Proteus, в отличие от Qemu</w:t>
-      </w:r>
+        <w:t xml:space="preserve"> Эмуляция в </w:t>
+      </w:r>
+      <w:proofErr w:type="spellStart"/>
+      <w:r>
+        <w:rPr>
+          <w:lang w:bidi="ru-RU"/>
+        </w:rPr>
+        <w:t>Proteus</w:t>
+      </w:r>
+      <w:proofErr w:type="spellEnd"/>
+      <w:r>
+        <w:rPr>
+          <w:lang w:bidi="ru-RU"/>
+        </w:rPr>
+        <w:t xml:space="preserve">, в отличие от </w:t>
+      </w:r>
+      <w:proofErr w:type="spellStart"/>
+      <w:r>
+        <w:rPr>
+          <w:lang w:bidi="ru-RU"/>
+        </w:rPr>
+        <w:t>Qemu</w:t>
+      </w:r>
+      <w:proofErr w:type="spellEnd"/>
       <w:r>
         <w:rPr>
           <w:lang w:bidi="ru-RU"/>
@@ -2074,8 +2228,13 @@
         <w:t xml:space="preserve"> 4</w:t>
       </w:r>
       <w:r>
-        <w:t xml:space="preserve"> - Эмуляция работы микроконтроллера семейства PIC16 в Proteus</w:t>
-      </w:r>
+        <w:t xml:space="preserve"> - Эмуляция работы микроконтроллера семейства PIC16 в </w:t>
+      </w:r>
+      <w:proofErr w:type="spellStart"/>
+      <w:r>
+        <w:t>Proteus</w:t>
+      </w:r>
+      <w:proofErr w:type="spellEnd"/>
     </w:p>
     <w:p>
       <w:pPr>
@@ -2195,7 +2354,13 @@
         <w:rPr>
           <w:lang w:bidi="ru-RU"/>
         </w:rPr>
-        <w:t xml:space="preserve"> программрования</w:t>
+        <w:t xml:space="preserve"> </w:t>
+      </w:r>
+      <w:r>
+        <w:rPr>
+          <w:lang w:bidi="ru-RU"/>
+        </w:rPr>
+        <w:t>программирования</w:t>
       </w:r>
       <w:r>
         <w:rPr>
@@ -2234,7 +2399,21 @@
         <w:rPr>
           <w:lang w:bidi="ru-RU"/>
         </w:rPr>
-        <w:t xml:space="preserve"> некоторые IDE, например ARM Keil имеют встроенный эмулятор аппаратных платформ (рисунок </w:t>
+        <w:t xml:space="preserve"> некоторые IDE, например ARM </w:t>
+      </w:r>
+      <w:proofErr w:type="spellStart"/>
+      <w:r>
+        <w:rPr>
+          <w:lang w:bidi="ru-RU"/>
+        </w:rPr>
+        <w:t>Keil</w:t>
+      </w:r>
+      <w:proofErr w:type="spellEnd"/>
+      <w:r>
+        <w:rPr>
+          <w:lang w:bidi="ru-RU"/>
+        </w:rPr>
+        <w:t xml:space="preserve"> имеют встроенный эмулятор аппаратных платформ (рисунок </w:t>
       </w:r>
       <w:r>
         <w:rPr>
@@ -2383,8 +2562,30 @@
         <w:rPr>
           <w:lang w:bidi="ru-RU"/>
         </w:rPr>
-        <w:t xml:space="preserve"> - Эмуляция работы ядра ARM Cortex-M33 в IDE Keil uVision</w:t>
-      </w:r>
+        <w:t xml:space="preserve"> - Эмуляция работы ядра ARM Cortex-M33 в IDE </w:t>
+      </w:r>
+      <w:proofErr w:type="spellStart"/>
+      <w:r>
+        <w:rPr>
+          <w:lang w:bidi="ru-RU"/>
+        </w:rPr>
+        <w:t>Keil</w:t>
+      </w:r>
+      <w:proofErr w:type="spellEnd"/>
+      <w:r>
+        <w:rPr>
+          <w:lang w:bidi="ru-RU"/>
+        </w:rPr>
+        <w:t xml:space="preserve"> </w:t>
+      </w:r>
+      <w:proofErr w:type="spellStart"/>
+      <w:r>
+        <w:rPr>
+          <w:lang w:bidi="ru-RU"/>
+        </w:rPr>
+        <w:t>uVision</w:t>
+      </w:r>
+      <w:proofErr w:type="spellEnd"/>
     </w:p>
     <w:p>
       <w:r>
@@ -2576,12 +2777,14 @@
                 <w:lang w:val="en-US"/>
               </w:rPr>
             </w:pPr>
+            <w:proofErr w:type="spellStart"/>
             <w:r>
               <w:rPr>
                 <w:lang w:val="en-US"/>
               </w:rPr>
               <w:t>Qemu</w:t>
             </w:r>
+            <w:proofErr w:type="spellEnd"/>
           </w:p>
         </w:tc>
         <w:tc>
@@ -3018,9 +3221,27 @@
       <w:r>
         <w:t>» (</w:t>
       </w:r>
-      <w:r>
-        <w:t>Flexible Programming Language Benchmarking</w:t>
-      </w:r>
+      <w:proofErr w:type="spellStart"/>
+      <w:r>
+        <w:t>Flexible</w:t>
+      </w:r>
+      <w:proofErr w:type="spellEnd"/>
+      <w:r>
+        <w:t xml:space="preserve"> </w:t>
+      </w:r>
+      <w:proofErr w:type="spellStart"/>
+      <w:r>
+        <w:t>Programming</w:t>
+      </w:r>
+      <w:proofErr w:type="spellEnd"/>
+      <w:r>
+        <w:t xml:space="preserve"> Language </w:t>
+      </w:r>
+      <w:proofErr w:type="spellStart"/>
+      <w:r>
+        <w:t>Benchmarking</w:t>
+      </w:r>
+      <w:proofErr w:type="spellEnd"/>
       <w:r>
         <w:t>)</w:t>
       </w:r>
@@ -3034,8 +3255,21 @@
         <w:t xml:space="preserve"> с необходимым для тестирования окружением, в проектировании которого были использованы исследования, представленные в работе «</w:t>
       </w:r>
       <w:r>
-        <w:t>Cross-Language Compiler Benchmarking</w:t>
-      </w:r>
+        <w:t xml:space="preserve">Cross-Language </w:t>
+      </w:r>
+      <w:proofErr w:type="spellStart"/>
+      <w:r>
+        <w:t>Compiler</w:t>
+      </w:r>
+      <w:proofErr w:type="spellEnd"/>
+      <w:r>
+        <w:t xml:space="preserve"> </w:t>
+      </w:r>
+      <w:proofErr w:type="spellStart"/>
+      <w:r>
+        <w:t>Benchmarking</w:t>
+      </w:r>
+      <w:proofErr w:type="spellEnd"/>
       <w:r>
         <w:t>»</w:t>
       </w:r>
@@ -3049,6 +3283,87 @@
         <w:t xml:space="preserve">[14]. </w:t>
       </w:r>
       <w:r>
+        <w:t xml:space="preserve">Блок схема алгоритма работы программного средства </w:t>
+      </w:r>
+      <w:r>
+        <w:t xml:space="preserve">«FPLB» </w:t>
+      </w:r>
+      <w:r>
+        <w:t>представлена на рисунке 6.</w:t>
+      </w:r>
+    </w:p>
+    <w:p>
+      <w:pPr>
+        <w:jc w:val="center"/>
+      </w:pPr>
+      <w:r>
+        <w:rPr>
+          <w:noProof/>
+        </w:rPr>
+        <w:drawing>
+          <wp:inline distT="0" distB="0" distL="0" distR="0" wp14:anchorId="08109199" wp14:editId="733B022C">
+            <wp:extent cx="4618602" cy="5324475"/>
+            <wp:effectExtent l="0" t="0" r="0" b="0"/>
+            <wp:docPr id="8" name="Picture 8"/>
+            <wp:cNvGraphicFramePr>
+              <a:graphicFrameLocks xmlns:a="http://schemas.openxmlformats.org/drawingml/2006/main" noChangeAspect="1"/>
+            </wp:cNvGraphicFramePr>
+            <a:graphic xmlns:a="http://schemas.openxmlformats.org/drawingml/2006/main">
+              <a:graphicData uri="http://schemas.openxmlformats.org/drawingml/2006/picture">
+                <pic:pic xmlns:pic="http://schemas.openxmlformats.org/drawingml/2006/picture">
+                  <pic:nvPicPr>
+                    <pic:cNvPr id="0" name="Picture 3"/>
+                    <pic:cNvPicPr>
+                      <a:picLocks noChangeAspect="1" noChangeArrowheads="1"/>
+                    </pic:cNvPicPr>
+                  </pic:nvPicPr>
+                  <pic:blipFill>
+                    <a:blip r:embed="rId11" cstate="print">
+                      <a:extLst>
+                        <a:ext uri="{28A0092B-C50C-407E-A947-70E740481C1C}">
+                          <a14:useLocalDpi xmlns:a14="http://schemas.microsoft.com/office/drawing/2010/main" val="0"/>
+                        </a:ext>
+                      </a:extLst>
+                    </a:blip>
+                    <a:srcRect/>
+                    <a:stretch>
+                      <a:fillRect/>
+                    </a:stretch>
+                  </pic:blipFill>
+                  <pic:spPr bwMode="auto">
+                    <a:xfrm>
+                      <a:off x="0" y="0"/>
+                      <a:ext cx="4618929" cy="5324852"/>
+                    </a:xfrm>
+                    <a:prstGeom prst="rect">
+                      <a:avLst/>
+                    </a:prstGeom>
+                    <a:noFill/>
+                    <a:ln>
+                      <a:noFill/>
+                    </a:ln>
+                  </pic:spPr>
+                </pic:pic>
+              </a:graphicData>
+            </a:graphic>
+          </wp:inline>
+        </w:drawing>
+      </w:r>
+    </w:p>
+    <w:p>
+      <w:pPr>
+        <w:jc w:val="center"/>
+      </w:pPr>
+      <w:r>
+        <w:t xml:space="preserve">Рисунок 6 – Блок схема алгоритма работы </w:t>
+      </w:r>
+      <w:r>
+        <w:t>программного средства «FPLB»</w:t>
+      </w:r>
+    </w:p>
+    <w:p>
+      <w:r>
+        <w:lastRenderedPageBreak/>
         <w:t>Программное средство</w:t>
       </w:r>
       <w:r>
@@ -3088,7 +3403,13 @@
         <w:t xml:space="preserve"> </w:t>
       </w:r>
       <w:r>
-        <w:t>представлен на рисунке 6.</w:t>
+        <w:t xml:space="preserve">представлен на рисунке </w:t>
+      </w:r>
+      <w:r>
+        <w:t>7</w:t>
+      </w:r>
+      <w:r>
+        <w:t>.</w:t>
       </w:r>
     </w:p>
     <w:p>
@@ -3096,6 +3417,9 @@
         <w:jc w:val="center"/>
       </w:pPr>
       <w:r>
+        <w:rPr>
+          <w:noProof/>
+        </w:rPr>
         <w:drawing>
           <wp:inline distT="0" distB="0" distL="0" distR="0" wp14:anchorId="64C79B37" wp14:editId="37686197">
             <wp:extent cx="5305425" cy="1651959"/>
@@ -3112,7 +3436,7 @@
                     <pic:cNvPicPr/>
                   </pic:nvPicPr>
                   <pic:blipFill>
-                    <a:blip r:embed="rId11"/>
+                    <a:blip r:embed="rId12"/>
                     <a:stretch>
                       <a:fillRect/>
                     </a:stretch>
@@ -3138,7 +3462,13 @@
         <w:jc w:val="center"/>
       </w:pPr>
       <w:r>
-        <w:t xml:space="preserve">Рисунок 6 - </w:t>
+        <w:t xml:space="preserve">Рисунок </w:t>
+      </w:r>
+      <w:r>
+        <w:t>7</w:t>
+      </w:r>
+      <w:r>
+        <w:t xml:space="preserve"> - </w:t>
       </w:r>
       <w:r>
         <w:t>Вывод справочных данных о использовании программного средства «FPLB»</w:t>
@@ -3236,193 +3566,208 @@
         <w:t xml:space="preserve"> тестируемых алгоритмов</w:t>
       </w:r>
       <w:r>
-        <w:t xml:space="preserve"> в одном и том </w:t>
+        <w:t xml:space="preserve"> в одном и том же стабильном состоянии, что позволяет снизить влияние </w:t>
+      </w:r>
+      <w:r>
+        <w:t xml:space="preserve">различных процессов, </w:t>
+      </w:r>
+      <w:r>
+        <w:t>выполняющихся</w:t>
+      </w:r>
+      <w:r>
+        <w:t xml:space="preserve"> </w:t>
+      </w:r>
+      <w:r>
+        <w:t>в вычислительной системе,</w:t>
+      </w:r>
+      <w:r>
+        <w:t xml:space="preserve"> </w:t>
+      </w:r>
+      <w:r>
+        <w:t xml:space="preserve">на которой </w:t>
+      </w:r>
+      <w:r>
+        <w:t>проходит</w:t>
+      </w:r>
+      <w:r>
+        <w:t xml:space="preserve"> тестирование.</w:t>
+      </w:r>
+    </w:p>
+    <w:p>
+      <w:r>
+        <w:t xml:space="preserve">Для </w:t>
+      </w:r>
+      <w:r>
+        <w:t>оценки быстродействия выполнения тестируемого ПО</w:t>
+      </w:r>
+      <w:r>
+        <w:t xml:space="preserve"> была использована методология, предложенная в исследовании «С</w:t>
+      </w:r>
+      <w:r>
+        <w:t>равнительное тестирование языков программирования</w:t>
+      </w:r>
+      <w:r>
+        <w:t>» </w:t>
+      </w:r>
+      <w:r>
+        <w:t>[15].</w:t>
+      </w:r>
+      <w:r>
+        <w:t xml:space="preserve"> Значение времени исполнения </w:t>
+      </w:r>
+      <w:r>
+        <w:t xml:space="preserve">тестируемого ПО </w:t>
+      </w:r>
+      <w:r>
+        <w:t xml:space="preserve">на определенном языке программирования </w:t>
+      </w:r>
+      <w:r>
+        <w:t>измеряется</w:t>
+      </w:r>
+      <w:r>
+        <w:t xml:space="preserve"> </w:t>
+      </w:r>
+      <w:r>
+        <w:t>с помощью</w:t>
+      </w:r>
+      <w:r>
+        <w:t xml:space="preserve"> ПО «</w:t>
+      </w:r>
+      <w:r>
+        <w:rPr>
+          <w:lang w:val="en-US"/>
+        </w:rPr>
+        <w:t>time</w:t>
+      </w:r>
+      <w:r>
+        <w:t xml:space="preserve">». Это стандартная </w:t>
+      </w:r>
+      <w:proofErr w:type="spellStart"/>
+      <w:r>
+        <w:rPr>
+          <w:lang w:val="en-US"/>
+        </w:rPr>
+        <w:t>unix</w:t>
+      </w:r>
+      <w:proofErr w:type="spellEnd"/>
+      <w:r>
+        <w:t>-</w:t>
+      </w:r>
+      <w:r>
+        <w:t xml:space="preserve">утилита, которая </w:t>
+      </w:r>
+      <w:r>
+        <w:t xml:space="preserve">выводит статистическое сообщение </w:t>
+      </w:r>
+      <w:r>
+        <w:t xml:space="preserve">о </w:t>
+      </w:r>
+      <w:r>
+        <w:t>времени</w:t>
+      </w:r>
+      <w:r>
+        <w:t>, затраченном на выполнение переданного на вход утилите ПО</w:t>
+      </w:r>
+      <w:r>
+        <w:t>.</w:t>
+      </w:r>
+    </w:p>
+    <w:p>
+      <w:r>
+        <w:t>Выбор алгоритмов, скорость выполнения которых будет тестироваться, был основан на</w:t>
+      </w:r>
+      <w:r>
+        <w:t xml:space="preserve"> </w:t>
+      </w:r>
+      <w:r>
+        <w:t>работе «</w:t>
+      </w:r>
+      <w:r>
+        <w:t>Исследование скоростей выполнения базовых математических задач популярных языков программирования</w:t>
+      </w:r>
+      <w:r>
+        <w:t>» </w:t>
+      </w:r>
+      <w:r>
+        <w:t>[</w:t>
+      </w:r>
+      <w:r>
+        <w:t>22</w:t>
+      </w:r>
+      <w:r>
+        <w:t xml:space="preserve">]. </w:t>
+      </w:r>
+      <w:r>
+        <w:t xml:space="preserve">Так как целью работы является </w:t>
+      </w:r>
+      <w:r>
+        <w:t xml:space="preserve">исследование характеристики </w:t>
       </w:r>
       <w:r>
         <w:lastRenderedPageBreak/>
-        <w:t xml:space="preserve">же стабильном состоянии, что позволяет снизить влияние </w:t>
-      </w:r>
-      <w:r>
-        <w:t xml:space="preserve">различных процессов, </w:t>
-      </w:r>
-      <w:r>
-        <w:t>выполняющихся</w:t>
-      </w:r>
-      <w:r>
-        <w:t xml:space="preserve"> </w:t>
-      </w:r>
-      <w:r>
-        <w:t>в вычислительной системе,</w:t>
-      </w:r>
-      <w:r>
-        <w:t xml:space="preserve"> </w:t>
-      </w:r>
-      <w:r>
-        <w:t xml:space="preserve">на которой </w:t>
-      </w:r>
-      <w:r>
-        <w:t>проходит</w:t>
-      </w:r>
-      <w:r>
-        <w:t xml:space="preserve"> тестирование.</w:t>
-      </w:r>
-    </w:p>
-    <w:p>
-      <w:r>
-        <w:t xml:space="preserve">Для </w:t>
-      </w:r>
-      <w:r>
-        <w:t>оценки быстродействия выполнения тестируемого ПО</w:t>
-      </w:r>
-      <w:r>
-        <w:t xml:space="preserve"> была использована методология, предложенная в исследовании «С</w:t>
-      </w:r>
-      <w:r>
-        <w:t>равнительное тестирование языков программирования</w:t>
-      </w:r>
+        <w:t>быстродействия языков программирования в выполнении алгоритмов, наиболее часто используемых в процессе эмуляции встраиваемых систем</w:t>
+      </w:r>
+      <w:r>
+        <w:t>, то необходимо выбрать те алгоритмы, которые содержат в себе операции, чаще всего используемые в работе эмулятора. Этими операциями являются чтение и запись данных в память, а также базовые арифметические операции. Это связано со спецификой работы современных процессорных архитектур</w:t>
+      </w:r>
+      <w:r>
+        <w:t> </w:t>
+      </w:r>
+      <w:r>
+        <w:t>[23]</w:t>
+      </w:r>
+      <w:r>
+        <w:t>. Таким образом требуются алгоритмы, содержащие в себе</w:t>
+      </w:r>
+      <w:r>
+        <w:t xml:space="preserve"> </w:t>
+      </w:r>
+      <w:r>
+        <w:t>множество</w:t>
+      </w:r>
+      <w:r>
+        <w:t xml:space="preserve"> подобны</w:t>
+      </w:r>
+      <w:r>
+        <w:t>х</w:t>
+      </w:r>
+      <w:r>
+        <w:t xml:space="preserve"> операци</w:t>
+      </w:r>
+      <w:r>
+        <w:t>й</w:t>
+      </w:r>
+      <w:r>
+        <w:t>.</w:t>
+      </w:r>
+    </w:p>
+    <w:p>
+      <w:r>
+        <w:t>Визуализация результатов была осуществлена с использованием метода, применяемого в исследовании «</w:t>
+      </w:r>
+      <w:r>
+        <w:t xml:space="preserve">Cross-Language </w:t>
+      </w:r>
+      <w:proofErr w:type="spellStart"/>
+      <w:r>
+        <w:t>Compiler</w:t>
+      </w:r>
+      <w:proofErr w:type="spellEnd"/>
+      <w:r>
+        <w:t xml:space="preserve"> </w:t>
+      </w:r>
+      <w:proofErr w:type="spellStart"/>
+      <w:r>
+        <w:t>Benchmarking</w:t>
+      </w:r>
+      <w:proofErr w:type="spellEnd"/>
       <w:r>
         <w:t>» </w:t>
       </w:r>
       <w:r>
-        <w:t>[15].</w:t>
-      </w:r>
-      <w:r>
-        <w:t xml:space="preserve"> Значение времени исполнения </w:t>
-      </w:r>
-      <w:r>
-        <w:t xml:space="preserve">тестируемого ПО </w:t>
-      </w:r>
-      <w:r>
-        <w:t xml:space="preserve">на определенном языке программирования </w:t>
-      </w:r>
-      <w:r>
-        <w:t>измеряется</w:t>
-      </w:r>
-      <w:r>
-        <w:t xml:space="preserve"> </w:t>
-      </w:r>
-      <w:r>
-        <w:t>с помощью</w:t>
-      </w:r>
-      <w:r>
-        <w:t xml:space="preserve"> ПО «</w:t>
-      </w:r>
-      <w:r>
-        <w:rPr>
-          <w:lang w:val="en-US"/>
-        </w:rPr>
-        <w:t>time</w:t>
-      </w:r>
-      <w:r>
-        <w:t xml:space="preserve">». Это стандартная </w:t>
-      </w:r>
-      <w:r>
-        <w:rPr>
-          <w:lang w:val="en-US"/>
-        </w:rPr>
-        <w:t>unix</w:t>
-      </w:r>
-      <w:r>
-        <w:t>-</w:t>
-      </w:r>
-      <w:r>
-        <w:t xml:space="preserve">утилита, которая </w:t>
-      </w:r>
-      <w:r>
-        <w:t xml:space="preserve">выводит статистическое сообщение </w:t>
-      </w:r>
-      <w:r>
-        <w:t xml:space="preserve">о </w:t>
-      </w:r>
-      <w:r>
-        <w:t>времени</w:t>
-      </w:r>
-      <w:r>
-        <w:t>, затраченном на выполнение переданного на вход утилите ПО</w:t>
-      </w:r>
-      <w:r>
-        <w:t>.</w:t>
-      </w:r>
-    </w:p>
-    <w:p>
-      <w:r>
-        <w:t>Выбор алгоритмов, скорость выполнения которых будет тестироваться, был основан на</w:t>
-      </w:r>
-      <w:r>
-        <w:t xml:space="preserve"> </w:t>
-      </w:r>
-      <w:r>
-        <w:t>работе «</w:t>
-      </w:r>
-      <w:r>
-        <w:t>Исследование скоростей выполнения базовых математических задач популярных языков программирования</w:t>
-      </w:r>
-      <w:r>
-        <w:t>» </w:t>
-      </w:r>
-      <w:r>
         <w:t>[</w:t>
       </w:r>
       <w:r>
-        <w:t>22</w:t>
-      </w:r>
-      <w:r>
-        <w:t xml:space="preserve">]. </w:t>
-      </w:r>
-      <w:r>
-        <w:t xml:space="preserve">Так как целью работы является </w:t>
-      </w:r>
-      <w:r>
-        <w:t>исследование характеристики быстродействия языков программирования в выполнении алгоритмов, наиболее часто используемых в процессе эмуляции встраиваемых систем</w:t>
-      </w:r>
-      <w:r>
-        <w:t>, то необходимо выбрать те алгоритмы, которые содержат в себе операции, чаще всего используемые в работе эмулятора. Этими операциями являются чтение и запись данных в память, а также базовые арифметические операции. Это связано со спецификой работы современных процессорных архитектур</w:t>
-      </w:r>
-      <w:r>
-        <w:t> </w:t>
-      </w:r>
-      <w:r>
-        <w:t>[23]</w:t>
-      </w:r>
-      <w:r>
-        <w:t>. Таким образом требуются алгоритмы, содержащие в себе</w:t>
-      </w:r>
-      <w:r>
-        <w:t xml:space="preserve"> </w:t>
-      </w:r>
-      <w:r>
-        <w:t>множество</w:t>
-      </w:r>
-      <w:r>
-        <w:t xml:space="preserve"> подобны</w:t>
-      </w:r>
-      <w:r>
-        <w:t>х</w:t>
-      </w:r>
-      <w:r>
-        <w:t xml:space="preserve"> операци</w:t>
-      </w:r>
-      <w:r>
-        <w:t>й</w:t>
-      </w:r>
-      <w:r>
-        <w:t>.</w:t>
-      </w:r>
-    </w:p>
-    <w:p>
-      <w:r>
-        <w:t>Визуализация результатов была осуществлена с использованием метода, применяемого в исследовании «</w:t>
-      </w:r>
-      <w:r>
-        <w:t>Cross-Language Compiler Benchmarking</w:t>
-      </w:r>
-      <w:r>
-        <w:t>» </w:t>
-      </w:r>
-      <w:r>
-        <w:t>[</w:t>
-      </w:r>
-      <w:r>
         <w:t>14</w:t>
       </w:r>
       <w:r>
@@ -3440,12 +3785,14 @@
       <w:r>
         <w:t xml:space="preserve"> «</w:t>
       </w:r>
+      <w:proofErr w:type="spellStart"/>
       <w:r>
         <w:rPr>
           <w:lang w:val="en-US"/>
         </w:rPr>
         <w:t>MatPlotLib</w:t>
       </w:r>
+      <w:proofErr w:type="spellEnd"/>
       <w:r>
         <w:t xml:space="preserve">». Она позволяет проводить </w:t>
       </w:r>
@@ -3489,40 +3836,33 @@
           <w:b/>
           <w:bCs/>
         </w:rPr>
-        <w:t>Теоретические о</w:t>
+        <w:t>Анализ</w:t>
       </w:r>
       <w:r>
         <w:rPr>
           <w:b/>
           <w:bCs/>
         </w:rPr>
-        <w:t>сновы</w:t>
+        <w:t xml:space="preserve"> исполнения</w:t>
       </w:r>
       <w:r>
         <w:rPr>
           <w:b/>
           <w:bCs/>
         </w:rPr>
-        <w:t xml:space="preserve"> исполнения</w:t>
+        <w:t xml:space="preserve"> </w:t>
       </w:r>
       <w:r>
         <w:rPr>
           <w:b/>
           <w:bCs/>
         </w:rPr>
-        <w:t xml:space="preserve"> </w:t>
-      </w:r>
-      <w:r>
-        <w:rPr>
-          <w:b/>
-          <w:bCs/>
-        </w:rPr>
         <w:t>программного обеспечения</w:t>
       </w:r>
     </w:p>
     <w:p>
       <w:r>
-        <w:t>Компьютерная программа</w:t>
+        <w:t>Программное обеспечение</w:t>
       </w:r>
       <w:r>
         <w:t xml:space="preserve"> с точки зрения процессора</w:t>
@@ -3534,7 +3874,13 @@
         <w:t>последовательность инструкций</w:t>
       </w:r>
       <w:r>
-        <w:t xml:space="preserve">, описывающие действия, которые необходимо совершить над набором данных. Данные инструкции могут быть записаны в виде мнемонических кодов на языке Ассемблера. Все языки Ассемблера являются </w:t>
+        <w:t>, описывающие действия, которые необходимо совершить над набором данных. Данные</w:t>
+      </w:r>
+      <w:r>
+        <w:t xml:space="preserve"> процессорные</w:t>
+      </w:r>
+      <w:r>
+        <w:t xml:space="preserve"> инструкции могут быть записаны в виде мнемонических кодов на языке Ассемблера. Все языки Ассемблера являются </w:t>
       </w:r>
       <w:r>
         <w:t>машинно-зависимыми</w:t>
@@ -3555,7 +3901,7 @@
         <w:t xml:space="preserve">представлены на рисунке </w:t>
       </w:r>
       <w:r>
-        <w:t>7</w:t>
+        <w:t>8</w:t>
       </w:r>
       <w:r>
         <w:t>.</w:t>
@@ -3569,7 +3915,6 @@
         <w:rPr>
           <w:noProof/>
         </w:rPr>
-        <w:lastRenderedPageBreak/>
         <w:drawing>
           <wp:inline distT="0" distB="0" distL="0" distR="0" wp14:anchorId="47DAA952" wp14:editId="2BE836F5">
             <wp:extent cx="2533650" cy="1809750"/>
@@ -3588,7 +3933,7 @@
                     </pic:cNvPicPr>
                   </pic:nvPicPr>
                   <pic:blipFill>
-                    <a:blip r:embed="rId12">
+                    <a:blip r:embed="rId13">
                       <a:extLst>
                         <a:ext uri="{28A0092B-C50C-407E-A947-70E740481C1C}">
                           <a14:useLocalDpi xmlns:a14="http://schemas.microsoft.com/office/drawing/2010/main" val="0"/>
@@ -3628,7 +3973,7 @@
         <w:t xml:space="preserve">Рисунок </w:t>
       </w:r>
       <w:r>
-        <w:t>7</w:t>
+        <w:t>8</w:t>
       </w:r>
       <w:r>
         <w:t xml:space="preserve">– Мнемоники инструкций на языке Ассемблера архитектуры </w:t>
@@ -3645,7 +3990,13 @@
     </w:p>
     <w:p>
       <w:r>
-        <w:t xml:space="preserve"> С точки зрения разработчика программа – это </w:t>
+        <w:t xml:space="preserve"> С точки зрения разработчика </w:t>
+      </w:r>
+      <w:r>
+        <w:t>ПО</w:t>
+      </w:r>
+      <w:r>
+        <w:t xml:space="preserve"> – это </w:t>
       </w:r>
       <w:r>
         <w:t>синтаксическая единица, которая соответствует правилам определённого языка программирования, состоящая из определений</w:t>
@@ -3675,7 +4026,7 @@
         <w:t xml:space="preserve">представлен на рисунке </w:t>
       </w:r>
       <w:r>
-        <w:t>8</w:t>
+        <w:t>9</w:t>
       </w:r>
       <w:r>
         <w:t>.</w:t>
@@ -3683,13 +4034,17 @@
     </w:p>
     <w:p>
       <w:r>
-        <w:t>В конечном итоге исходны</w:t>
-      </w:r>
-      <w:r>
-        <w:t>й</w:t>
-      </w:r>
-      <w:r>
-        <w:t xml:space="preserve"> код программы преобразуется в процессорные инструкции. Способов преобразования существует множество. Рассмотрим самы</w:t>
+        <w:lastRenderedPageBreak/>
+        <w:t xml:space="preserve">Чтобы процессор мог выполнить действия, указанные в исходном коде </w:t>
+      </w:r>
+      <w:r>
+        <w:t>ПО</w:t>
+      </w:r>
+      <w:r>
+        <w:t xml:space="preserve">, их необходимо преобразовать в процессорные инструкции. </w:t>
+      </w:r>
+      <w:r>
+        <w:t>Способов преобразования существует множество. Рассмотрим самы</w:t>
       </w:r>
       <w:r>
         <w:t>е основные и</w:t>
@@ -3727,7 +4082,7 @@
                     </pic:cNvPicPr>
                   </pic:nvPicPr>
                   <pic:blipFill>
-                    <a:blip r:embed="rId13" cstate="print">
+                    <a:blip r:embed="rId14" cstate="print">
                       <a:extLst>
                         <a:ext uri="{28A0092B-C50C-407E-A947-70E740481C1C}">
                           <a14:useLocalDpi xmlns:a14="http://schemas.microsoft.com/office/drawing/2010/main" val="0"/>
@@ -3767,7 +4122,7 @@
         <w:t xml:space="preserve">Рисунок </w:t>
       </w:r>
       <w:r>
-        <w:t>8</w:t>
+        <w:t>9</w:t>
       </w:r>
       <w:r>
         <w:t xml:space="preserve"> – Исходный код на языке программирования </w:t>
@@ -3781,13 +4136,55 @@
     </w:p>
     <w:p>
       <w:r>
-        <w:t xml:space="preserve">Компиляция – это процесс преобразования исходного кода программы в машинный код, который может быть непосредственно выполнен </w:t>
+        <w:t xml:space="preserve">Компиляция – это процесс преобразования исходного кода </w:t>
+      </w:r>
+      <w:r>
+        <w:t>ПО</w:t>
+      </w:r>
+      <w:r>
+        <w:t xml:space="preserve"> в </w:t>
+      </w:r>
+      <w:r>
+        <w:t>машинные код (набор процессорных инструкций)</w:t>
+      </w:r>
+      <w:r>
+        <w:t>, которы</w:t>
+      </w:r>
+      <w:r>
+        <w:t>е</w:t>
+      </w:r>
+      <w:r>
+        <w:t xml:space="preserve"> мо</w:t>
+      </w:r>
+      <w:r>
+        <w:t>гут</w:t>
+      </w:r>
+      <w:r>
+        <w:t xml:space="preserve"> быть непосредственно выполнен</w:t>
+      </w:r>
+      <w:r>
+        <w:t>ы</w:t>
+      </w:r>
+      <w:r>
+        <w:t xml:space="preserve"> </w:t>
       </w:r>
       <w:r>
         <w:t>процессором</w:t>
       </w:r>
       <w:r>
-        <w:t>. Во время компиляции, компилятор анализирует весь исходный код и создает исполняемый файл, который содержит машинный код программы.</w:t>
+        <w:t xml:space="preserve">. Во время компиляции, компилятор анализирует весь исходный код и создает исполняемый файл, который содержит </w:t>
+      </w:r>
+      <w:r>
+        <w:t>машинный код</w:t>
+      </w:r>
+      <w:r>
+        <w:t xml:space="preserve"> </w:t>
+      </w:r>
+      <w:r>
+        <w:t>ПО</w:t>
+      </w:r>
+      <w:r>
+        <w:t>.</w:t>
       </w:r>
       <w:r>
         <w:t xml:space="preserve"> </w:t>
@@ -3808,7 +4205,13 @@
         <w:t xml:space="preserve"> архитектуры необходимо проводить отдельный процесс компиляции. </w:t>
       </w:r>
       <w:r>
-        <w:t>Языки программирования, которые используют компиляцию как способ трансляции исходного кода в процессорные инструкции называют компилируемыми языками.</w:t>
+        <w:t xml:space="preserve">Языки программирования, которые используют компиляцию как способ </w:t>
+      </w:r>
+      <w:r>
+        <w:t>преобразования</w:t>
+      </w:r>
+      <w:r>
+        <w:t xml:space="preserve"> исходного кода в процессорные инструкции называют компилируемыми языками.</w:t>
       </w:r>
     </w:p>
     <w:p>
@@ -3816,7 +4219,13 @@
         <w:t>Одним из главных преимуществ компилируемых языков является их способность генерировать оптимизированный</w:t>
       </w:r>
       <w:r>
-        <w:t xml:space="preserve"> по времени и памяти</w:t>
+        <w:t xml:space="preserve"> по</w:t>
+      </w:r>
+      <w:r>
+        <w:t xml:space="preserve"> критериям</w:t>
+      </w:r>
+      <w:r>
+        <w:t xml:space="preserve"> времени и памяти</w:t>
       </w:r>
       <w:r>
         <w:t xml:space="preserve"> машинный код.</w:t>
@@ -3825,40 +4234,444 @@
         <w:t xml:space="preserve"> </w:t>
       </w:r>
       <w:r>
-        <w:t xml:space="preserve">Большинство </w:t>
-      </w:r>
+        <w:t>Большинство компилируемых языков программирования требуют явного объявления</w:t>
+      </w:r>
+      <w:r>
+        <w:t xml:space="preserve"> размеров и</w:t>
+      </w:r>
+      <w:r>
+        <w:t xml:space="preserve"> типов данных переменных. Это позволяет более эффективно использовать ресурсы</w:t>
+      </w:r>
+      <w:r>
+        <w:t xml:space="preserve"> вычислительной</w:t>
+      </w:r>
+      <w:r>
+        <w:t xml:space="preserve"> </w:t>
+      </w:r>
+      <w:r>
+        <w:t>системы</w:t>
+      </w:r>
+      <w:r>
+        <w:t xml:space="preserve"> и на ранних этапах разработки обнаруживать ошибки типизации, что способствует повышению надежности и безопасности </w:t>
+      </w:r>
+      <w:r>
+        <w:t>ПО</w:t>
+      </w:r>
+      <w:r>
+        <w:t>.</w:t>
+      </w:r>
+    </w:p>
+    <w:p>
+      <w:r>
+        <w:t xml:space="preserve">Разработка </w:t>
+      </w:r>
+      <w:r>
+        <w:t>ПО</w:t>
+      </w:r>
+      <w:r>
+        <w:t xml:space="preserve"> на компилируемых языках может быть более трудоемкой, поскольку такие языки обычно требуют более строгого синтаксиса и языковых конструкций. Ошибка в исходном коде может привести к сложно обнаружимым ошибкам компиляции, что требует дополнительного времени на отладку</w:t>
+      </w:r>
+      <w:r>
+        <w:t>, поиск и</w:t>
+      </w:r>
+      <w:r>
+        <w:t xml:space="preserve"> исправление п</w:t>
+      </w:r>
+      <w:r>
+        <w:t>ричины ошибки</w:t>
+      </w:r>
+      <w:r>
+        <w:t>.</w:t>
+      </w:r>
+      <w:r>
+        <w:t xml:space="preserve"> </w:t>
+      </w:r>
+      <w:r>
+        <w:t>Компилируемые языки программирования требуют повторной компиляции программного кода при каждом изменении, что может быть трудоемким и затратным процессом при работе с больши</w:t>
+      </w:r>
+      <w:r>
+        <w:t>м ПО</w:t>
+      </w:r>
+      <w:r>
+        <w:t xml:space="preserve">. Это приводит к снижению гибкости и скорости разработки </w:t>
+      </w:r>
+      <w:r>
+        <w:t>ПО</w:t>
+      </w:r>
+      <w:r>
+        <w:t>.</w:t>
+      </w:r>
+      <w:r>
+        <w:t xml:space="preserve"> </w:t>
+      </w:r>
+      <w:r>
+        <w:t>К</w:t>
+      </w:r>
+      <w:r>
+        <w:t xml:space="preserve"> распространенным</w:t>
+      </w:r>
+      <w:r>
+        <w:t xml:space="preserve"> компилируемым языкам программирования относятся </w:t>
+      </w:r>
+      <w:r>
+        <w:rPr>
+          <w:lang w:val="en-US"/>
+        </w:rPr>
+        <w:t>C</w:t>
+      </w:r>
+      <w:r>
+        <w:t xml:space="preserve">, </w:t>
+      </w:r>
+      <w:r>
+        <w:rPr>
+          <w:lang w:val="en-US"/>
+        </w:rPr>
+        <w:t>C</w:t>
+      </w:r>
+      <w:r>
+        <w:t xml:space="preserve">++, </w:t>
+      </w:r>
+      <w:r>
+        <w:rPr>
+          <w:lang w:val="en-US"/>
+        </w:rPr>
+        <w:t>Rust</w:t>
+      </w:r>
+      <w:r>
+        <w:t xml:space="preserve">, </w:t>
+      </w:r>
+      <w:r>
+        <w:rPr>
+          <w:lang w:val="en-US"/>
+        </w:rPr>
+        <w:t>Go</w:t>
+      </w:r>
+      <w:r>
+        <w:t>.</w:t>
+      </w:r>
+    </w:p>
+    <w:p>
       <w:r>
         <w:lastRenderedPageBreak/>
-        <w:t>компилируемых языков программирования требуют явного объявления типов данных переменных. Это позволяет более эффективно использовать ресурсы компьютера и на ранних этапах разработки обнаруживать ошибки типизации, что способствует повышению надежности и безопасности программ.</w:t>
-      </w:r>
-    </w:p>
-    <w:p>
-      <w:r>
-        <w:t>Разработка программ на компилируемых языках может быть более трудоемкой, поскольку такие языки обычно требуют более строгого синтаксиса и языковых конструкций. Ошибка в исходном коде может привести к сложно обнаружимым ошибкам компиляции, что требует дополнительного времени на отладку и исправление проблемы.</w:t>
-      </w:r>
-      <w:r>
-        <w:t xml:space="preserve"> </w:t>
-      </w:r>
-      <w:r>
-        <w:t>Компилируемые языки программирования требуют повторной компиляции программного кода при каждом изменении, что может быть трудоемким и затратным процессом при работе с больши</w:t>
-      </w:r>
-      <w:r>
-        <w:t>м ПО</w:t>
-      </w:r>
-      <w:r>
-        <w:t>. Это приводит к снижению гибкости и скорости разработки программ.</w:t>
-      </w:r>
-      <w:r>
-        <w:t xml:space="preserve"> </w:t>
-      </w:r>
-      <w:r>
-        <w:t>К</w:t>
-      </w:r>
-      <w:r>
-        <w:t xml:space="preserve"> </w:t>
-      </w:r>
-      <w:r>
-        <w:t xml:space="preserve">современным компилируемым языкам программирования относятся </w:t>
+        <w:t xml:space="preserve">Интерпретация </w:t>
+      </w:r>
+      <w:r>
+        <w:t>–</w:t>
+      </w:r>
+      <w:r>
+        <w:t xml:space="preserve"> это процесс выполнения исходного кода путем его анализа и последовательной интерпретации</w:t>
+      </w:r>
+      <w:r>
+        <w:t xml:space="preserve"> </w:t>
+      </w:r>
+      <w:r>
+        <w:t>отдельным ПО</w:t>
+      </w:r>
+      <w:r>
+        <w:t xml:space="preserve"> интерпретатором во время </w:t>
+      </w:r>
+      <w:r>
+        <w:t>исполнения ПО</w:t>
+      </w:r>
+      <w:r>
+        <w:t xml:space="preserve">. В отличие от компилированных языков программирования, где исходный код предварительно преобразуется в </w:t>
+      </w:r>
+      <w:r>
+        <w:t>процессорные инструкции</w:t>
+      </w:r>
+      <w:r>
+        <w:t xml:space="preserve"> и сохраняется в виде исполняемого файла, при интерпретации </w:t>
+      </w:r>
+      <w:r>
+        <w:t>ПО</w:t>
+      </w:r>
+      <w:r>
+        <w:t xml:space="preserve"> каждая </w:t>
+      </w:r>
+      <w:r>
+        <w:t>синтаксическая единица исходного кода</w:t>
+      </w:r>
+      <w:r>
+        <w:t xml:space="preserve"> анализируется и выполняется непосредственно в процессе </w:t>
+      </w:r>
+      <w:r>
+        <w:t>работы</w:t>
+      </w:r>
+      <w:r>
+        <w:t xml:space="preserve"> </w:t>
+      </w:r>
+      <w:r>
+        <w:t>ПО</w:t>
+      </w:r>
+      <w:r>
+        <w:t>.</w:t>
+      </w:r>
+      <w:r>
+        <w:t xml:space="preserve"> </w:t>
+      </w:r>
+      <w:r>
+        <w:t xml:space="preserve">Языки программирования, которые используют </w:t>
+      </w:r>
+      <w:r>
+        <w:t>интерпретацию</w:t>
+      </w:r>
+      <w:r>
+        <w:t xml:space="preserve"> как способ трансляции исходного кода в </w:t>
+      </w:r>
+      <w:r>
+        <w:t>машинный код</w:t>
+      </w:r>
+      <w:r>
+        <w:t xml:space="preserve"> называют </w:t>
+      </w:r>
+      <w:r>
+        <w:t>интерпретируемыми</w:t>
+      </w:r>
+      <w:r>
+        <w:t xml:space="preserve"> языками.</w:t>
+      </w:r>
+    </w:p>
+    <w:p>
+      <w:r>
+        <w:t xml:space="preserve">Одним из основных преимуществ интерпретации программ является ее платформенная независимость. </w:t>
+      </w:r>
+      <w:r>
+        <w:t>И</w:t>
+      </w:r>
+      <w:r>
+        <w:t>нтерпретируемые языки программирования</w:t>
+      </w:r>
+      <w:r>
+        <w:t xml:space="preserve"> в большинстве случаев</w:t>
+      </w:r>
+      <w:r>
+        <w:t xml:space="preserve"> </w:t>
+      </w:r>
+      <w:r>
+        <w:t xml:space="preserve">могут быть выполнены на различных платформах без необходимости </w:t>
+      </w:r>
+      <w:r>
+        <w:t>модификации исходного</w:t>
+      </w:r>
+      <w:r>
+        <w:t xml:space="preserve"> кода.</w:t>
+      </w:r>
+      <w:r>
+        <w:t xml:space="preserve"> </w:t>
+      </w:r>
+      <w:r>
+        <w:t xml:space="preserve">При интерпретации </w:t>
+      </w:r>
+      <w:r>
+        <w:t>ПО</w:t>
+      </w:r>
+      <w:r>
+        <w:t xml:space="preserve"> </w:t>
+      </w:r>
+      <w:r>
+        <w:t>проще</w:t>
+      </w:r>
+      <w:r>
+        <w:t xml:space="preserve"> отслеживать и исправлять ошибки, так как интерпретатор выполняет код построчно. </w:t>
+      </w:r>
+      <w:r>
+        <w:t>Интерпретируемые языки</w:t>
+      </w:r>
+      <w:r>
+        <w:t xml:space="preserve"> программирования</w:t>
+      </w:r>
+      <w:r>
+        <w:t xml:space="preserve"> обычно поддерживают динамическую типизацию, что означает, что типы переменных могут быть определены во время выполнения </w:t>
+      </w:r>
+      <w:r>
+        <w:t>ПО</w:t>
+      </w:r>
+      <w:r>
+        <w:t>.</w:t>
+      </w:r>
+    </w:p>
+    <w:p>
+      <w:r>
+        <w:t xml:space="preserve">Однако, интерпретация </w:t>
+      </w:r>
+      <w:r>
+        <w:t>ПО</w:t>
+      </w:r>
+      <w:r>
+        <w:t xml:space="preserve"> также имеет свои минусы. Один из основных недостатков </w:t>
+      </w:r>
+      <w:r>
+        <w:t>–</w:t>
+      </w:r>
+      <w:r>
+        <w:t xml:space="preserve"> это низкая производительность по сравнению с компилируемыми языками программирования. Поскольку интерпретатор </w:t>
+      </w:r>
+      <w:r>
+        <w:t>производит анализ и выполнение исходного кода</w:t>
+      </w:r>
+      <w:r>
+        <w:t xml:space="preserve">, время выполнения может быть дольше, чем у </w:t>
+      </w:r>
+      <w:r>
+        <w:t>ПО</w:t>
+      </w:r>
+      <w:r>
+        <w:t>, скомпилированно</w:t>
+      </w:r>
+      <w:r>
+        <w:t>го</w:t>
+      </w:r>
+      <w:r>
+        <w:t xml:space="preserve"> в машинный код. Это особенно заметно при обработке больших объемов данных или выполнении </w:t>
+      </w:r>
+      <w:r>
+        <w:t>высоконагруженных</w:t>
+      </w:r>
+      <w:r>
+        <w:t xml:space="preserve"> вычислений.</w:t>
+      </w:r>
+      <w:r>
+        <w:t xml:space="preserve"> </w:t>
+      </w:r>
+      <w:r>
+        <w:t xml:space="preserve">К </w:t>
+      </w:r>
+      <w:r>
+        <w:t>распространенным</w:t>
+      </w:r>
+      <w:r>
+        <w:t xml:space="preserve"> интерпретируемым языкам программирования относятся </w:t>
+      </w:r>
+      <w:r>
+        <w:rPr>
+          <w:lang w:val="en-US"/>
+        </w:rPr>
+        <w:t>Python</w:t>
+      </w:r>
+      <w:r>
+        <w:t xml:space="preserve">, </w:t>
+      </w:r>
+      <w:r>
+        <w:rPr>
+          <w:lang w:val="en-US"/>
+        </w:rPr>
+        <w:t>JavaScript</w:t>
+      </w:r>
+      <w:r>
+        <w:t xml:space="preserve">, </w:t>
+      </w:r>
+      <w:r>
+        <w:rPr>
+          <w:lang w:val="en-US"/>
+        </w:rPr>
+        <w:t>PHP</w:t>
+      </w:r>
+      <w:r>
+        <w:t xml:space="preserve">, </w:t>
+      </w:r>
+      <w:r>
+        <w:rPr>
+          <w:lang w:val="en-US"/>
+        </w:rPr>
+        <w:t>Ruby</w:t>
+      </w:r>
+      <w:r>
+        <w:t xml:space="preserve">, </w:t>
+      </w:r>
+      <w:r>
+        <w:rPr>
+          <w:lang w:val="en-US"/>
+        </w:rPr>
+        <w:t>SQL</w:t>
+      </w:r>
+      <w:r>
+        <w:t xml:space="preserve">, </w:t>
+      </w:r>
+      <w:r>
+        <w:rPr>
+          <w:lang w:val="en-US"/>
+        </w:rPr>
+        <w:t>bash</w:t>
+      </w:r>
+      <w:r>
+        <w:t>.</w:t>
+      </w:r>
+    </w:p>
+    <w:p>
+      <w:r>
+        <w:t>Существуют также байт-код языки программирования, которые используют как компиляцию, так и интерпретацию</w:t>
+      </w:r>
+      <w:r>
+        <w:t xml:space="preserve"> для преобразования исходного кода в машинный код</w:t>
+      </w:r>
+      <w:r>
+        <w:t xml:space="preserve">. </w:t>
+      </w:r>
+      <w:r>
+        <w:t>Байт-код языки программирования представля</w:t>
+      </w:r>
+      <w:r>
+        <w:t>ют</w:t>
+      </w:r>
+      <w:r>
+        <w:t xml:space="preserve"> исходный код программы в промежуточной форме. Компилятор преобразует исходный код в последовательность инструкций, которые являются низкоуровневыми и промежуточными для выполнения на виртуальной машине или интерпретаторе. Этот промежуточный код называется байт-кодом, поскольку он представлен в виде последовательности байтов.</w:t>
+      </w:r>
+    </w:p>
+    <w:p>
+      <w:r>
+        <w:t xml:space="preserve">Одним из основных преимуществ использования байт-кода является платформенная независимость. Построение виртуальной машины или интерпретатора, который выполняет байт-код, позволяет запускать </w:t>
+      </w:r>
+      <w:r>
+        <w:t>ПО</w:t>
+      </w:r>
+      <w:r>
+        <w:t xml:space="preserve"> на разных платформах без изменения исходного кода.</w:t>
+      </w:r>
+      <w:r>
+        <w:t xml:space="preserve"> </w:t>
+      </w:r>
+      <w:r>
+        <w:t xml:space="preserve">Байт-код также часто используется для улучшения производительности </w:t>
+      </w:r>
+      <w:r>
+        <w:t>ПО</w:t>
+      </w:r>
+      <w:r>
+        <w:t xml:space="preserve">. Он может быть скомпилирован наиболее эффективным образом для конкретной виртуальной машины или </w:t>
+      </w:r>
+      <w:r>
+        <w:lastRenderedPageBreak/>
+        <w:t xml:space="preserve">интерпретатора, что приводит к </w:t>
+      </w:r>
+      <w:r>
+        <w:t>повышению эффективности</w:t>
+      </w:r>
+      <w:r>
+        <w:t xml:space="preserve"> выполнению </w:t>
+      </w:r>
+      <w:r>
+        <w:t>ПО</w:t>
+      </w:r>
+      <w:r>
+        <w:t>.</w:t>
+      </w:r>
+      <w:r>
+        <w:t xml:space="preserve"> К </w:t>
+      </w:r>
+      <w:r>
+        <w:t xml:space="preserve">распространенным </w:t>
+      </w:r>
+      <w:r>
+        <w:t xml:space="preserve">байт-код языкам программирования относятся </w:t>
+      </w:r>
+      <w:r>
+        <w:rPr>
+          <w:lang w:val="en-US"/>
+        </w:rPr>
+        <w:t>Java</w:t>
+      </w:r>
+      <w:r>
+        <w:t xml:space="preserve">, </w:t>
       </w:r>
       <w:r>
         <w:rPr>
@@ -3867,31 +4680,25 @@
         <w:t>C</w:t>
       </w:r>
       <w:r>
-        <w:t xml:space="preserve">, </w:t>
-      </w:r>
-      <w:r>
-        <w:rPr>
-          <w:lang w:val="en-US"/>
-        </w:rPr>
-        <w:t>C</w:t>
-      </w:r>
-      <w:r>
-        <w:t xml:space="preserve">++, </w:t>
-      </w:r>
-      <w:r>
-        <w:rPr>
-          <w:lang w:val="en-US"/>
-        </w:rPr>
-        <w:t>Rust</w:t>
-      </w:r>
-      <w:r>
-        <w:t xml:space="preserve">, </w:t>
-      </w:r>
-      <w:r>
-        <w:rPr>
-          <w:lang w:val="en-US"/>
-        </w:rPr>
-        <w:t>Go</w:t>
+        <w:t xml:space="preserve">#, </w:t>
+      </w:r>
+      <w:r>
+        <w:rPr>
+          <w:lang w:val="en-US"/>
+        </w:rPr>
+        <w:t>Kotlin</w:t>
+      </w:r>
+      <w:r>
+        <w:t xml:space="preserve"> </w:t>
+      </w:r>
+      <w:r>
+        <w:t xml:space="preserve">и </w:t>
+      </w:r>
+      <w:r>
+        <w:rPr>
+          <w:lang w:val="en-US"/>
+        </w:rPr>
+        <w:t>Scala</w:t>
       </w:r>
       <w:r>
         <w:t>.</w:t>
@@ -3899,279 +4706,19 @@
     </w:p>
     <w:p>
       <w:r>
-        <w:t xml:space="preserve">Интерпретация </w:t>
-      </w:r>
-      <w:r>
-        <w:t>–</w:t>
-      </w:r>
-      <w:r>
-        <w:t xml:space="preserve"> это процесс выполнения исходного кода путем его анализа и последовательной интерпретации</w:t>
-      </w:r>
-      <w:r>
-        <w:t xml:space="preserve"> программой</w:t>
-      </w:r>
-      <w:r>
-        <w:t xml:space="preserve"> интерпретатором во время </w:t>
-      </w:r>
-      <w:r>
-        <w:t>исполнения ПО</w:t>
-      </w:r>
-      <w:r>
-        <w:t xml:space="preserve">. В отличие от компилированных языков программирования, где исходный код предварительно преобразуется в </w:t>
-      </w:r>
-      <w:r>
-        <w:t>процессорные инструкции</w:t>
-      </w:r>
-      <w:r>
-        <w:t xml:space="preserve"> и сохраняется в виде исполняемого файла, при интерпретации программы каждая инструкция анализируется и выполняется непосредственно в процессе </w:t>
-      </w:r>
-      <w:r>
-        <w:t>работы</w:t>
-      </w:r>
-      <w:r>
-        <w:t xml:space="preserve"> программы.</w:t>
-      </w:r>
-      <w:r>
-        <w:t xml:space="preserve"> </w:t>
-      </w:r>
-      <w:r>
-        <w:t xml:space="preserve">Языки программирования, которые используют </w:t>
-      </w:r>
-      <w:r>
-        <w:t>интерпретацию</w:t>
-      </w:r>
-      <w:r>
-        <w:t xml:space="preserve"> как способ трансляции исходного кода в процессорные инструкции называют </w:t>
-      </w:r>
-      <w:r>
-        <w:t>интерпретируемыми</w:t>
-      </w:r>
-      <w:r>
-        <w:t xml:space="preserve"> языками.</w:t>
-      </w:r>
-    </w:p>
-    <w:p>
-      <w:r>
-        <w:t xml:space="preserve">Одним из основных преимуществ интерпретации программ является ее платформенная независимость. </w:t>
-      </w:r>
-      <w:r>
-        <w:t>И</w:t>
-      </w:r>
-      <w:r>
-        <w:t>нтерпретируемые языки программирования</w:t>
-      </w:r>
-      <w:r>
-        <w:t xml:space="preserve"> в большинстве случаев</w:t>
-      </w:r>
-      <w:r>
-        <w:t xml:space="preserve"> </w:t>
-      </w:r>
-      <w:r>
-        <w:t xml:space="preserve">могут быть выполнены на различных платформах без необходимости </w:t>
-      </w:r>
-      <w:r>
-        <w:t>модификации исходного</w:t>
-      </w:r>
-      <w:r>
-        <w:t xml:space="preserve"> кода.</w:t>
-      </w:r>
-      <w:r>
-        <w:t xml:space="preserve"> </w:t>
-      </w:r>
-      <w:r>
-        <w:t xml:space="preserve">При интерпретации программы можно легко отслеживать и исправлять ошибки, так как интерпретатор выполняет код построчно. </w:t>
-      </w:r>
-      <w:r>
-        <w:t>Интерпретируемые языки обычно поддерживают динамическую типизацию, что означает, что типы переменных могут быть определены во время выполнения программы.</w:t>
-      </w:r>
-    </w:p>
-    <w:p>
-      <w:r>
-        <w:t xml:space="preserve">Однако, интерпретация программ также имеет свои минусы. Один из основных недостатков </w:t>
-      </w:r>
-      <w:r>
-        <w:t>–</w:t>
-      </w:r>
-      <w:r>
-        <w:t xml:space="preserve"> это низкая производительность по сравнению с компилируемыми языками программирования. Поскольку интерпретатор </w:t>
-      </w:r>
-      <w:r>
-        <w:t>производит анализ и выполнение исходного кода</w:t>
-      </w:r>
-      <w:r>
-        <w:t xml:space="preserve">, время выполнения может быть дольше, чем у программы, скомпилированной в машинный код. Это особенно заметно при обработке больших объемов данных или выполнении </w:t>
-      </w:r>
-      <w:r>
-        <w:t>высоконагруженных</w:t>
-      </w:r>
-      <w:r>
-        <w:t xml:space="preserve"> вычислений.</w:t>
-      </w:r>
-      <w:r>
-        <w:t xml:space="preserve"> </w:t>
-      </w:r>
-      <w:r>
-        <w:t xml:space="preserve">К современным интерпретируемым языкам программирования относятся </w:t>
-      </w:r>
-      <w:r>
-        <w:rPr>
-          <w:lang w:val="en-US"/>
-        </w:rPr>
-        <w:t>Python</w:t>
-      </w:r>
-      <w:r>
-        <w:t xml:space="preserve">, </w:t>
-      </w:r>
-      <w:r>
-        <w:rPr>
-          <w:lang w:val="en-US"/>
-        </w:rPr>
-        <w:t>JavaScript</w:t>
-      </w:r>
-      <w:r>
-        <w:t xml:space="preserve">, </w:t>
-      </w:r>
-      <w:r>
-        <w:rPr>
-          <w:lang w:val="en-US"/>
-        </w:rPr>
-        <w:t>PHP</w:t>
-      </w:r>
-      <w:r>
-        <w:t xml:space="preserve">, </w:t>
-      </w:r>
-      <w:r>
-        <w:rPr>
-          <w:lang w:val="en-US"/>
-        </w:rPr>
-        <w:t>Ruby</w:t>
-      </w:r>
-      <w:r>
-        <w:t xml:space="preserve">, </w:t>
-      </w:r>
-      <w:r>
-        <w:rPr>
-          <w:lang w:val="en-US"/>
-        </w:rPr>
-        <w:t>SQL</w:t>
-      </w:r>
-      <w:r>
-        <w:t xml:space="preserve">, </w:t>
-      </w:r>
-      <w:r>
-        <w:rPr>
-          <w:lang w:val="en-US"/>
-        </w:rPr>
-        <w:t>bash</w:t>
-      </w:r>
-      <w:r>
-        <w:t>.</w:t>
-      </w:r>
-    </w:p>
-    <w:p>
-      <w:r>
-        <w:lastRenderedPageBreak/>
-        <w:t xml:space="preserve">Существуют также байт-код языки программирования, которые используют как компиляцию, так и интерпретацию. </w:t>
-      </w:r>
-      <w:r>
-        <w:t>Байт-код языки программирования используют байт-код, чтобы представлять исходный код программы в промежуточной форме. Компилятор преобразует исходный код в последовательность инструкций, которые являются низкоуровневыми и промежуточными для выполнения на виртуальной машине или интерпретаторе. Этот промежуточный код называется байт-кодом, поскольку он представлен в виде последовательности байтов.</w:t>
-      </w:r>
-    </w:p>
-    <w:p>
-      <w:r>
-        <w:t>Одним из основных преимуществ использования байт-кода является платформенная независимость. Построение виртуальной машины или интерпретатора, который выполняет байт-код, позволяет запускать программы на разных платформах без изменения исходного кода.</w:t>
-      </w:r>
-      <w:r>
-        <w:t xml:space="preserve"> </w:t>
-      </w:r>
-      <w:r>
-        <w:t xml:space="preserve">Байт-код также часто используется для улучшения производительности программ. Он может быть скомпилирован наиболее эффективным образом для конкретной виртуальной машины или интерпретатора, что приводит к </w:t>
-      </w:r>
-      <w:r>
-        <w:t>повышению эффективности</w:t>
-      </w:r>
-      <w:r>
-        <w:t xml:space="preserve"> выполнению </w:t>
-      </w:r>
-      <w:r>
-        <w:t>ПО</w:t>
-      </w:r>
-      <w:r>
-        <w:t>.</w:t>
-      </w:r>
-      <w:r>
-        <w:t xml:space="preserve"> К современным байт-код языкам программирования относятся </w:t>
-      </w:r>
-      <w:r>
-        <w:rPr>
-          <w:lang w:val="en-US"/>
-        </w:rPr>
-        <w:t>Java</w:t>
-      </w:r>
-      <w:r>
-        <w:t xml:space="preserve">, </w:t>
-      </w:r>
-      <w:r>
-        <w:rPr>
-          <w:lang w:val="en-US"/>
-        </w:rPr>
-        <w:t>C</w:t>
-      </w:r>
-      <w:r>
-        <w:t xml:space="preserve">#, </w:t>
-      </w:r>
-      <w:r>
-        <w:rPr>
-          <w:lang w:val="en-US"/>
-        </w:rPr>
-        <w:t>Kotlin</w:t>
-      </w:r>
-      <w:r>
-        <w:t xml:space="preserve"> </w:t>
-      </w:r>
-      <w:r>
-        <w:t xml:space="preserve">и </w:t>
-      </w:r>
-      <w:r>
-        <w:rPr>
-          <w:lang w:val="en-US"/>
-        </w:rPr>
-        <w:t>Scala</w:t>
-      </w:r>
-      <w:r>
-        <w:t xml:space="preserve"> (</w:t>
-      </w:r>
-      <w:r>
-        <w:t xml:space="preserve">работают </w:t>
-      </w:r>
-      <w:r>
-        <w:t>на основе</w:t>
-      </w:r>
-      <w:r>
-        <w:t xml:space="preserve"> </w:t>
-      </w:r>
-      <w:r>
-        <w:rPr>
-          <w:lang w:val="en-US"/>
-        </w:rPr>
-        <w:t>Java</w:t>
-      </w:r>
-      <w:r>
-        <w:t>)</w:t>
-      </w:r>
-      <w:r>
-        <w:t>.</w:t>
-      </w:r>
-    </w:p>
-    <w:p>
-      <w:r>
-        <w:t xml:space="preserve">На рисунке </w:t>
-      </w:r>
-      <w:r>
-        <w:t>9</w:t>
-      </w:r>
-      <w:r>
-        <w:t xml:space="preserve"> представлена ментальная карта классификации языков программирования по критерию преобразования исходного кода в процессорные инструкции.</w:t>
+        <w:t xml:space="preserve">С использованием результатов </w:t>
+      </w:r>
+      <w:r>
+        <w:t xml:space="preserve">проведенного анализа </w:t>
+      </w:r>
+      <w:r>
+        <w:t xml:space="preserve">была составлена ментальная </w:t>
+      </w:r>
+      <w:r>
+        <w:t>карта классификации языков программирования по критерию преобразования исходного кода в процессорные инструкции</w:t>
+      </w:r>
+      <w:r>
+        <w:t>, представленная на рисунке 10.</w:t>
       </w:r>
     </w:p>
     <w:p>
@@ -4200,7 +4747,7 @@
                     </pic:cNvPicPr>
                   </pic:nvPicPr>
                   <pic:blipFill>
-                    <a:blip r:embed="rId14" cstate="print">
+                    <a:blip r:embed="rId15" cstate="print">
                       <a:extLst>
                         <a:ext uri="{28A0092B-C50C-407E-A947-70E740481C1C}">
                           <a14:useLocalDpi xmlns:a14="http://schemas.microsoft.com/office/drawing/2010/main" val="0"/>
@@ -4240,10 +4787,15 @@
         <w:t xml:space="preserve">Рисунок </w:t>
       </w:r>
       <w:r>
-        <w:t>9</w:t>
+        <w:t>10</w:t>
       </w:r>
       <w:r>
         <w:t xml:space="preserve"> – Ментальная карта классификации языков программирования</w:t>
+      </w:r>
+    </w:p>
+    <w:p>
+      <w:r>
+        <w:t>По результатам проведенного анализа можно сделать вывод о том, что каждый из представленных типов языков программирования обладает своими преимуществами и недостатками. Как следствие каждый из них находит применение в различных областях разработки ПО. Выбор типа языка программирования определяется требованиями к задаче, которую он должен решать.</w:t>
       </w:r>
     </w:p>
     <w:p>
@@ -4298,11 +4850,7 @@
         <w:t>.</w:t>
       </w:r>
       <w:r>
-        <w:t xml:space="preserve"> А также необходимо </w:t>
-      </w:r>
-      <w:r>
-        <w:lastRenderedPageBreak/>
-        <w:t xml:space="preserve">произвести анализ алгоритмов, которые используются </w:t>
+        <w:t xml:space="preserve"> А также необходимо произвести анализ алгоритмов, которые используются </w:t>
       </w:r>
       <w:r>
         <w:t>д</w:t>
@@ -4376,6 +4924,7 @@
     </w:p>
     <w:p>
       <w:r>
+        <w:lastRenderedPageBreak/>
         <w:t>- актуальность – насколько язык современен и какой он имеет потенциал в будущем для дальнейшего перспективного развития программного продукта;</w:t>
       </w:r>
     </w:p>
@@ -4420,7 +4969,23 @@
         <w:t>–</w:t>
       </w:r>
       <w:r>
-        <w:t xml:space="preserve"> интерпретируемый скриптовый язык программирования, разработанный в конце 1980-х годов Гвидо ван Россумом. Он обладает простым синтаксисом и является самым популярным языком программирования на данный момент по версии индекса TIOBE </w:t>
+        <w:t xml:space="preserve"> интерпретируемый скриптовый язык программирования, разработанный в конце 1980-х годов Гвидо </w:t>
+      </w:r>
+      <w:proofErr w:type="spellStart"/>
+      <w:r>
+        <w:t>ван</w:t>
+      </w:r>
+      <w:proofErr w:type="spellEnd"/>
+      <w:r>
+        <w:t xml:space="preserve"> </w:t>
+      </w:r>
+      <w:proofErr w:type="spellStart"/>
+      <w:r>
+        <w:t>Россумом</w:t>
+      </w:r>
+      <w:proofErr w:type="spellEnd"/>
+      <w:r>
+        <w:t>. Он обладает простым синтаксисом и является самым популярным языком программирования на данный момент по версии индекса TIOBE </w:t>
       </w:r>
       <w:r>
         <w:t>[13]</w:t>
@@ -4436,6 +5001,7 @@
       </w:r>
     </w:p>
     <w:p>
+      <w:proofErr w:type="spellStart"/>
       <w:r>
         <w:rPr>
           <w:b/>
@@ -4443,6 +5009,7 @@
         </w:rPr>
         <w:t>Cython</w:t>
       </w:r>
+      <w:proofErr w:type="spellEnd"/>
       <w:r>
         <w:t xml:space="preserve"> </w:t>
       </w:r>
@@ -4450,11 +5017,23 @@
         <w:t>–</w:t>
       </w:r>
       <w:r>
-        <w:t xml:space="preserve"> язык программирования, который представляет собой надстройку Python с возможностью явного определения типов данных. Он позволяет разработчикам писать высокопроизводительный код, близкий к языку C, который можно легко интегрировать с существующим кодом Python. Одним из главных преимуществ Cython является его производительность. Благодаря явному определению типов данных и использованию </w:t>
-      </w:r>
-      <w:r>
-        <w:lastRenderedPageBreak/>
-        <w:t xml:space="preserve">статической типизации, Cython может </w:t>
+        <w:t xml:space="preserve"> язык программирования, который представляет собой надстройку Python с возможностью явного определения типов данных. Он позволяет разработчикам писать высокопроизводительный код, близкий к языку C, который можно легко интегрировать с существующим кодом Python. Одним из главных преимуществ </w:t>
+      </w:r>
+      <w:proofErr w:type="spellStart"/>
+      <w:r>
+        <w:t>Cython</w:t>
+      </w:r>
+      <w:proofErr w:type="spellEnd"/>
+      <w:r>
+        <w:t xml:space="preserve"> является его производительность. Благодаря явному определению типов данных и использованию статической типизации, </w:t>
+      </w:r>
+      <w:proofErr w:type="spellStart"/>
+      <w:r>
+        <w:t>Cython</w:t>
+      </w:r>
+      <w:proofErr w:type="spellEnd"/>
+      <w:r>
+        <w:t xml:space="preserve"> может </w:t>
       </w:r>
       <w:r>
         <w:t>синтезировать</w:t>
@@ -4472,7 +5051,31 @@
         <w:t>инструкции процессора</w:t>
       </w:r>
       <w:r>
-        <w:t>. Cython активно используется в проектах, где требуется компромисс между простотой разработки и производительностью. Cython не так распространен, как Python, но все же имеет свою аудиторию и растет в популярности. Cython предоставляет ту же интеграцию и синтаксис, что и Python, добавляя возможность использования статической типизации.</w:t>
+        <w:t xml:space="preserve">. </w:t>
+      </w:r>
+      <w:proofErr w:type="spellStart"/>
+      <w:r>
+        <w:t>Cython</w:t>
+      </w:r>
+      <w:proofErr w:type="spellEnd"/>
+      <w:r>
+        <w:t xml:space="preserve"> активно используется в проектах, где требуется компромисс между простотой разработки и производительностью. </w:t>
+      </w:r>
+      <w:proofErr w:type="spellStart"/>
+      <w:r>
+        <w:t>Cython</w:t>
+      </w:r>
+      <w:proofErr w:type="spellEnd"/>
+      <w:r>
+        <w:t xml:space="preserve"> не так распространен, как Python, но все же имеет свою аудиторию и растет в популярности. </w:t>
+      </w:r>
+      <w:proofErr w:type="spellStart"/>
+      <w:r>
+        <w:t>Cython</w:t>
+      </w:r>
+      <w:proofErr w:type="spellEnd"/>
+      <w:r>
+        <w:t xml:space="preserve"> предоставляет ту же интеграцию и синтаксис, что и Python, добавляя возможность использования статической типизации.</w:t>
       </w:r>
     </w:p>
     <w:p>
@@ -4481,6 +5084,7 @@
           <w:b/>
           <w:bCs/>
         </w:rPr>
+        <w:lastRenderedPageBreak/>
         <w:t>JavaScript</w:t>
       </w:r>
       <w:r>
@@ -4638,10 +5242,19 @@
         <w:t xml:space="preserve"> компьютерных</w:t>
       </w:r>
       <w:r>
-        <w:t xml:space="preserve"> игр на платформе Unity. C# предлагает широкий набор интегрированных абстракций и имеет синтаксис, являющийся комбинацией C++ и Java. C# сопровождается обширной экосистемой, включая интегрированную среду разработки Visual Studio и множество библиотек для различных целей.</w:t>
-      </w:r>
-    </w:p>
-    <w:p>
+        <w:t xml:space="preserve"> игр на платформе </w:t>
+      </w:r>
+      <w:proofErr w:type="spellStart"/>
+      <w:r>
+        <w:t>Unity</w:t>
+      </w:r>
+      <w:proofErr w:type="spellEnd"/>
+      <w:r>
+        <w:t>. C# предлагает широкий набор интегрированных абстракций и имеет синтаксис, являющийся комбинацией C++ и Java. C# сопровождается обширной экосистемой, включая интегрированную среду разработки Visual Studio и множество библиотек для различных целей.</w:t>
+      </w:r>
+    </w:p>
+    <w:p>
+      <w:proofErr w:type="spellStart"/>
       <w:r>
         <w:rPr>
           <w:b/>
@@ -4649,6 +5262,7 @@
         </w:rPr>
         <w:t>Kotlin</w:t>
       </w:r>
+      <w:proofErr w:type="spellEnd"/>
       <w:r>
         <w:t xml:space="preserve"> </w:t>
       </w:r>
@@ -4662,7 +5276,39 @@
         <w:t xml:space="preserve"> компанией</w:t>
       </w:r>
       <w:r>
-        <w:t xml:space="preserve"> JetBrains в 2011 году, специально для разработки приложений на платформе Java. Kotlin является статически типизированным языком, который обладает простым и понятным синтаксисом и представляет собой расширение возможностей Java. Одним из основных преимуществ Kotlin является его совместимость с Java. Это позволяет разработчикам легко интегрировать Kotlin в существующие проекты на Java и </w:t>
+        <w:t xml:space="preserve"> </w:t>
+      </w:r>
+      <w:proofErr w:type="spellStart"/>
+      <w:r>
+        <w:t>JetBrains</w:t>
+      </w:r>
+      <w:proofErr w:type="spellEnd"/>
+      <w:r>
+        <w:t xml:space="preserve"> в 2011 году, специально для разработки приложений на платформе Java. </w:t>
+      </w:r>
+      <w:proofErr w:type="spellStart"/>
+      <w:r>
+        <w:t>Kotlin</w:t>
+      </w:r>
+      <w:proofErr w:type="spellEnd"/>
+      <w:r>
+        <w:t xml:space="preserve"> является статически типизированным языком, который обладает простым и понятным синтаксисом и представляет собой расширение возможностей Java. Одним из основных преимуществ </w:t>
+      </w:r>
+      <w:proofErr w:type="spellStart"/>
+      <w:r>
+        <w:t>Kotlin</w:t>
+      </w:r>
+      <w:proofErr w:type="spellEnd"/>
+      <w:r>
+        <w:t xml:space="preserve"> является его совместимость с Java. Это позволяет разработчикам легко интегрировать </w:t>
+      </w:r>
+      <w:proofErr w:type="spellStart"/>
+      <w:r>
+        <w:t>Kotlin</w:t>
+      </w:r>
+      <w:proofErr w:type="spellEnd"/>
+      <w:r>
+        <w:t xml:space="preserve"> в существующие проекты на Java и </w:t>
       </w:r>
       <w:r>
         <w:t>повторно использовать существующий исходный</w:t>
@@ -4674,14 +5320,18 @@
         <w:t xml:space="preserve"> </w:t>
       </w:r>
       <w:r>
-        <w:t xml:space="preserve">Он </w:t>
-      </w:r>
-      <w:r>
-        <w:lastRenderedPageBreak/>
-        <w:t>имеет множество усовершенствований по сравнению с Java.</w:t>
-      </w:r>
-      <w:r>
-        <w:t xml:space="preserve"> Кроме того, Kotlin предоставляет </w:t>
+        <w:t>Он имеет множество усовершенствований по сравнению с Java.</w:t>
+      </w:r>
+      <w:r>
+        <w:t xml:space="preserve"> Кроме того, </w:t>
+      </w:r>
+      <w:proofErr w:type="spellStart"/>
+      <w:r>
+        <w:t>Kotlin</w:t>
+      </w:r>
+      <w:proofErr w:type="spellEnd"/>
+      <w:r>
+        <w:t xml:space="preserve"> предоставляет </w:t>
       </w:r>
       <w:r>
         <w:t>широкие</w:t>
@@ -4731,7 +5381,15 @@
         <w:t>компилируемых</w:t>
       </w:r>
       <w:r>
-        <w:t xml:space="preserve"> языков. Kotlin не так широко распространен, как Java, но</w:t>
+        <w:t xml:space="preserve"> языков. </w:t>
+      </w:r>
+      <w:proofErr w:type="spellStart"/>
+      <w:r>
+        <w:t>Kotlin</w:t>
+      </w:r>
+      <w:proofErr w:type="spellEnd"/>
+      <w:r>
+        <w:t xml:space="preserve"> не так широко распространен, как Java, но</w:t>
       </w:r>
       <w:r>
         <w:t xml:space="preserve"> его популярность</w:t>
@@ -4741,13 +5399,16 @@
       </w:r>
     </w:p>
     <w:p>
+      <w:proofErr w:type="spellStart"/>
       <w:r>
         <w:rPr>
           <w:b/>
           <w:bCs/>
         </w:rPr>
+        <w:lastRenderedPageBreak/>
         <w:t>Rust</w:t>
       </w:r>
+      <w:proofErr w:type="spellEnd"/>
       <w:r>
         <w:t xml:space="preserve"> </w:t>
       </w:r>
@@ -4755,13 +5416,37 @@
         <w:t>–</w:t>
       </w:r>
       <w:r>
-        <w:t xml:space="preserve"> относительно новый системный язык программирования, разработанный Mozilla Research в 2010 году. Прежде всего, Rust известен своими возможностями по повышению безопасности и предотвращению множества типичных ошибок программирования. Одним из ключевых преимуществ Rust является его система контроля </w:t>
+        <w:t xml:space="preserve"> относительно новый системный язык программирования, разработанный Mozilla Research в 2010 году. Прежде всего, </w:t>
+      </w:r>
+      <w:proofErr w:type="spellStart"/>
+      <w:r>
+        <w:t>Rust</w:t>
+      </w:r>
+      <w:proofErr w:type="spellEnd"/>
+      <w:r>
+        <w:t xml:space="preserve"> известен своими возможностями по повышению безопасности и предотвращению множества типичных ошибок программирования. Одним из ключевых преимуществ </w:t>
+      </w:r>
+      <w:proofErr w:type="spellStart"/>
+      <w:r>
+        <w:t>Rust</w:t>
+      </w:r>
+      <w:proofErr w:type="spellEnd"/>
+      <w:r>
+        <w:t xml:space="preserve"> является его система контроля </w:t>
       </w:r>
       <w:r>
         <w:t>доступа к памяти</w:t>
       </w:r>
       <w:r>
-        <w:t>, которая позволяет предотвратить ошибки, связанные с несогласованным доступом к памяти. Это делает Rust особенно безопасным для разработки системного</w:t>
+        <w:t xml:space="preserve">, которая позволяет предотвратить ошибки, связанные с несогласованным доступом к памяти. Это делает </w:t>
+      </w:r>
+      <w:proofErr w:type="spellStart"/>
+      <w:r>
+        <w:t>Rust</w:t>
+      </w:r>
+      <w:proofErr w:type="spellEnd"/>
+      <w:r>
+        <w:t xml:space="preserve"> особенно безопасным для разработки системного</w:t>
       </w:r>
       <w:r>
         <w:t xml:space="preserve"> ПО</w:t>
@@ -4771,26 +5456,55 @@
       </w:r>
     </w:p>
     <w:p>
-      <w:r>
-        <w:t xml:space="preserve">Rust также обладает </w:t>
+      <w:proofErr w:type="spellStart"/>
+      <w:r>
+        <w:t>Rust</w:t>
+      </w:r>
+      <w:proofErr w:type="spellEnd"/>
+      <w:r>
+        <w:t xml:space="preserve"> также обладает </w:t>
       </w:r>
       <w:r>
         <w:t>эффективной</w:t>
       </w:r>
       <w:r>
-        <w:t xml:space="preserve"> системой типов и статическим анализом, что позволяет выявлять ошибки во время компиляции. Это сильно упрощает отладку и повышает качество разрабатываемого кода. Кроме того, Rust предоставляет механизм </w:t>
+        <w:t xml:space="preserve"> системой типов и статическим анализом, что позволяет выявлять ошибки во время компиляции. Это сильно упрощает отладку и повышает качество разрабатываемого кода. Кроме того, </w:t>
+      </w:r>
+      <w:proofErr w:type="spellStart"/>
+      <w:r>
+        <w:t>Rust</w:t>
+      </w:r>
+      <w:proofErr w:type="spellEnd"/>
+      <w:r>
+        <w:t xml:space="preserve"> предоставляет механизм </w:t>
       </w:r>
       <w:r>
         <w:t>автоматического управления памятью</w:t>
       </w:r>
       <w:r>
-        <w:t xml:space="preserve">. Rust является компилируемым языком программирования, который </w:t>
+        <w:t xml:space="preserve">. </w:t>
+      </w:r>
+      <w:proofErr w:type="spellStart"/>
+      <w:r>
+        <w:t>Rust</w:t>
+      </w:r>
+      <w:proofErr w:type="spellEnd"/>
+      <w:r>
+        <w:t xml:space="preserve"> является компилируемым языком программирования, который </w:t>
       </w:r>
       <w:r>
         <w:t>показывает</w:t>
       </w:r>
       <w:r>
-        <w:t xml:space="preserve"> отличную производительность. Rust все еще развивается и не так широко распространен, как другие языки, но</w:t>
+        <w:t xml:space="preserve"> отличную производительность. </w:t>
+      </w:r>
+      <w:proofErr w:type="spellStart"/>
+      <w:r>
+        <w:t>Rust</w:t>
+      </w:r>
+      <w:proofErr w:type="spellEnd"/>
+      <w:r>
+        <w:t xml:space="preserve"> все еще развивается и не так широко распространен, как другие языки, но</w:t>
       </w:r>
       <w:r>
         <w:t xml:space="preserve"> потенциально может</w:t>
@@ -4906,7 +5620,6 @@
           <w:b/>
           <w:bCs/>
         </w:rPr>
-        <w:lastRenderedPageBreak/>
         <w:t>2.</w:t>
       </w:r>
       <w:r>
@@ -4933,7 +5646,11 @@
     </w:p>
     <w:p>
       <w:r>
-        <w:t xml:space="preserve">Для проведения исследования быстродействия языков программирования были выбраны 3 алгоритма. Операции, выполняемые в них, являются самыми распространенными операциями, которые выполняет процессор. Следовательно, эти операции будут выполнятся чаще всего в эмуляторе встраиваемых систем. Необходимо, чтобы язык программирования, на котором будет реализован эмулятор максимально быстро мог выполнять именно эти операции. </w:t>
+        <w:t xml:space="preserve">Для проведения исследования быстродействия языков программирования были выбраны 3 алгоритма. Операции, выполняемые в них, являются самыми распространенными операциями, которые выполняет процессор. Следовательно, эти операции будут выполнятся чаще всего в эмуляторе встраиваемых систем. Необходимо, чтобы язык программирования, на </w:t>
+      </w:r>
+      <w:r>
+        <w:lastRenderedPageBreak/>
+        <w:t xml:space="preserve">котором будет реализован эмулятор максимально быстро мог выполнять именно эти операции. </w:t>
       </w:r>
       <w:r>
         <w:t xml:space="preserve">В приведенных алгоритмах не рассматриваются вспомогательные операции, такие как выделение памяти, чтение данных, вывод результатов. </w:t>
@@ -5073,7 +5790,7 @@
                     <pic:cNvPicPr/>
                   </pic:nvPicPr>
                   <pic:blipFill>
-                    <a:blip r:embed="rId15"/>
+                    <a:blip r:embed="rId16"/>
                     <a:stretch>
                       <a:fillRect/>
                     </a:stretch>
@@ -5108,20 +5825,23 @@
           <w:b/>
           <w:bCs/>
         </w:rPr>
+        <w:t>Быстрая сортировка</w:t>
+      </w:r>
+      <w:r>
+        <w:t xml:space="preserve"> – </w:t>
+      </w:r>
+      <w:r>
+        <w:t>представляет собой один из наиболее эффективных методов сортировки массивов данных.</w:t>
+      </w:r>
+      <w:r>
+        <w:t xml:space="preserve"> </w:t>
+      </w:r>
+      <w:r>
+        <w:t xml:space="preserve">Алгоритм быстрой сортировки реализуется путем выбора опорного элемента из исходного массива и последующего разделения массива на две подгруппы: элементы, меньшие опорного, и элементы, большие опорного. Эти подгруппы </w:t>
+      </w:r>
+      <w:r>
         <w:lastRenderedPageBreak/>
-        <w:t>Быстрая сортировка</w:t>
-      </w:r>
-      <w:r>
-        <w:t xml:space="preserve"> – </w:t>
-      </w:r>
-      <w:r>
-        <w:t>представляет собой один из наиболее эффективных методов сортировки массивов данных.</w:t>
-      </w:r>
-      <w:r>
-        <w:t xml:space="preserve"> </w:t>
-      </w:r>
-      <w:r>
-        <w:t>Алгоритм быстрой сортировки реализуется путем выбора опорного элемента из исходного массива и последующего разделения массива на две подгруппы: элементы, меньшие опорного, и элементы, большие опорного. Эти подгруппы рекурсивно подвергаются процессу сортировки с использованием быстрой сортировки, пока не</w:t>
+        <w:t>рекурсивно подвергаются процессу сортировки с использованием быстрой сортировки, пока не</w:t>
       </w:r>
       <w:r>
         <w:t xml:space="preserve"> будет</w:t>
@@ -5163,7 +5883,15 @@
         </m:r>
       </m:oMath>
       <w:r>
-        <w:t xml:space="preserve"> - количество элементов в массиве. Однако, в худшем случае, его временная сложность может достигать </w:t>
+        <w:t xml:space="preserve"> - количество элемент</w:t>
+      </w:r>
+      <w:proofErr w:type="spellStart"/>
+      <w:r>
+        <w:t>ов</w:t>
+      </w:r>
+      <w:proofErr w:type="spellEnd"/>
+      <w:r>
+        <w:t xml:space="preserve"> в массиве. Однако, в худшем случае, его временная сложность может достигать </w:t>
       </w:r>
       <m:oMath>
         <m:r>
@@ -5252,7 +5980,7 @@
                     </pic:cNvPicPr>
                   </pic:nvPicPr>
                   <pic:blipFill>
-                    <a:blip r:embed="rId16">
+                    <a:blip r:embed="rId17">
                       <a:extLst>
                         <a:ext uri="{28A0092B-C50C-407E-A947-70E740481C1C}">
                           <a14:useLocalDpi xmlns:a14="http://schemas.microsoft.com/office/drawing/2010/main" val="0"/>
@@ -5307,24 +6035,61 @@
           <w:b/>
           <w:bCs/>
         </w:rPr>
-        <w:t>Программный алгоритм решета Аткина</w:t>
-      </w:r>
-      <w:r>
-        <w:t xml:space="preserve"> является эффективным и быстрым методом для нахождения простых чисел в заданном числовом интервале. Этот алгоритм получил свое название в честь его автора, перуанского математика Дж.Аткина, и имеет широкое применение в области криптографии, анализа данных и других прикладных задач.</w:t>
-      </w:r>
-    </w:p>
-    <w:p>
-      <w:r>
-        <w:t xml:space="preserve">Решето Аткина основывается на идее использования квадратных шаблонов для определения простоты чисел в заданном интервале. В отличие от других алгоритмов, которые </w:t>
-      </w:r>
-      <w:r>
-        <w:lastRenderedPageBreak/>
-        <w:t>используют деление на простые числа, решето Аткина опирается на решение квадратных сравнений.</w:t>
-      </w:r>
-    </w:p>
-    <w:p>
-      <w:r>
-        <w:t xml:space="preserve">Процесс алгоритма начинается с инициализации специального булевого массива размером </w:t>
+        <w:t xml:space="preserve">Программный алгоритм решета </w:t>
+      </w:r>
+      <w:proofErr w:type="spellStart"/>
+      <w:r>
+        <w:rPr>
+          <w:b/>
+          <w:bCs/>
+        </w:rPr>
+        <w:t>Аткина</w:t>
+      </w:r>
+      <w:proofErr w:type="spellEnd"/>
+      <w:r>
+        <w:t xml:space="preserve"> является эффективным и быстрым методом для нахождения простых чисел в заданном числовом интервале. Этот алгоритм получил свое название в честь его автора, перуанского математика </w:t>
+      </w:r>
+      <w:proofErr w:type="spellStart"/>
+      <w:r>
+        <w:t>Дж.Аткина</w:t>
+      </w:r>
+      <w:proofErr w:type="spellEnd"/>
+      <w:r>
+        <w:t>, и имеет широкое применение в области криптографии, анализа данных и других прикладных задач.</w:t>
+      </w:r>
+    </w:p>
+    <w:p>
+      <w:r>
+        <w:t xml:space="preserve">Решето </w:t>
+      </w:r>
+      <w:proofErr w:type="spellStart"/>
+      <w:r>
+        <w:t>Аткина</w:t>
+      </w:r>
+      <w:proofErr w:type="spellEnd"/>
+      <w:r>
+        <w:t xml:space="preserve"> основывается на идее использования квадратных шаблонов для определения простоты чисел в заданном интервале. В отличие от других алгоритмов, которые используют деление на простые числа, решето </w:t>
+      </w:r>
+      <w:proofErr w:type="spellStart"/>
+      <w:r>
+        <w:t>Аткина</w:t>
+      </w:r>
+      <w:proofErr w:type="spellEnd"/>
+      <w:r>
+        <w:t xml:space="preserve"> опирается на решение квадратных сравнений.</w:t>
+      </w:r>
+    </w:p>
+    <w:p>
+      <w:r>
+        <w:t xml:space="preserve">Процесс алгоритма начинается с инициализации специального </w:t>
+      </w:r>
+      <w:proofErr w:type="spellStart"/>
+      <w:r>
+        <w:t>булевого</w:t>
+      </w:r>
+      <w:proofErr w:type="spellEnd"/>
+      <w:r>
+        <w:t xml:space="preserve"> массива размером </w:t>
       </w:r>
       <m:oMath>
         <m:r>
@@ -5346,7 +6111,19 @@
         </m:r>
       </m:oMath>
       <w:r>
-        <w:t xml:space="preserve"> - верхняя граница интервала, в котором требуется найти простые числа. Затем, начиная с трех, происходит перебор чисел из заданного интервала. При нахождении числа </w:t>
+        <w:t xml:space="preserve"> - верхняя граница ин</w:t>
+      </w:r>
+      <w:proofErr w:type="spellStart"/>
+      <w:r>
+        <w:t>тервала</w:t>
+      </w:r>
+      <w:proofErr w:type="spellEnd"/>
+      <w:r>
+        <w:t xml:space="preserve">, в котором требуется найти простые числа. Затем, начиная с трех, происходит перебор чисел из заданного интервала. При нахождении </w:t>
+      </w:r>
+      <w:r>
+        <w:lastRenderedPageBreak/>
+        <w:t xml:space="preserve">числа </w:t>
       </w:r>
       <m:oMath>
         <m:r>
@@ -5370,8 +6147,13 @@
         <w:t xml:space="preserve">Блок схема алгоритма </w:t>
       </w:r>
       <w:r>
-        <w:t>решето Аткина</w:t>
-      </w:r>
+        <w:t xml:space="preserve">решето </w:t>
+      </w:r>
+      <w:proofErr w:type="spellStart"/>
+      <w:r>
+        <w:t>Аткина</w:t>
+      </w:r>
+      <w:proofErr w:type="spellEnd"/>
       <w:r>
         <w:t xml:space="preserve"> представлена на рисунке 1</w:t>
       </w:r>
@@ -5406,7 +6188,7 @@
                     <pic:cNvPicPr/>
                   </pic:nvPicPr>
                   <pic:blipFill>
-                    <a:blip r:embed="rId17"/>
+                    <a:blip r:embed="rId18"/>
                     <a:stretch>
                       <a:fillRect/>
                     </a:stretch>
@@ -5441,8 +6223,13 @@
         <w:t xml:space="preserve"> – Блок схема алгоритма </w:t>
       </w:r>
       <w:r>
-        <w:t>решето Аткина</w:t>
-      </w:r>
+        <w:t xml:space="preserve">решето </w:t>
+      </w:r>
+      <w:proofErr w:type="spellStart"/>
+      <w:r>
+        <w:t>Аткина</w:t>
+      </w:r>
+      <w:proofErr w:type="spellEnd"/>
     </w:p>
     <w:p/>
     <w:p>
@@ -5533,28 +6320,138 @@
         <w:t xml:space="preserve"> на </w:t>
       </w:r>
       <w:r>
-        <w:t xml:space="preserve">скорость </w:t>
-      </w:r>
+        <w:t>скорость исполнения алгоритмов</w:t>
+      </w:r>
+      <w:r>
+        <w:t xml:space="preserve">. В качестве основы использовались стандартные сценарии </w:t>
+      </w:r>
+      <w:r>
+        <w:t>тестирования языков программирования на быстродействие.</w:t>
+      </w:r>
+    </w:p>
+    <w:p>
+      <w:r>
+        <w:t>Программное средство для проведения тестирования установлено на виртуальную машину с ОС</w:t>
+      </w:r>
+      <w:r>
+        <w:t xml:space="preserve"> семейства Linux Ubuntu 22.04</w:t>
+      </w:r>
+      <w:r>
+        <w:t>. Параметры виртуальной машины:</w:t>
+      </w:r>
+    </w:p>
+    <w:p>
+      <w:pPr>
+        <w:rPr>
+          <w:lang w:val="en-US"/>
+        </w:rPr>
+      </w:pPr>
+      <w:r>
+        <w:rPr>
+          <w:lang w:val="en-US"/>
+        </w:rPr>
+        <w:t xml:space="preserve">- </w:t>
+      </w:r>
+      <w:r>
+        <w:t>Процессор</w:t>
+      </w:r>
+      <w:r>
+        <w:rPr>
+          <w:lang w:val="en-US"/>
+        </w:rPr>
+        <w:t xml:space="preserve"> </w:t>
+      </w:r>
+      <w:r>
+        <w:rPr>
+          <w:lang w:val="en-US"/>
+        </w:rPr>
+        <w:t>AMD</w:t>
+      </w:r>
+      <w:r>
+        <w:rPr>
+          <w:lang w:val="en-US"/>
+        </w:rPr>
+        <w:t xml:space="preserve"> </w:t>
+      </w:r>
+      <w:r>
+        <w:rPr>
+          <w:lang w:val="en-US"/>
+        </w:rPr>
+        <w:t>Ryzen</w:t>
+      </w:r>
+      <w:r>
+        <w:rPr>
+          <w:lang w:val="en-US"/>
+        </w:rPr>
+        <w:t xml:space="preserve"> 5 5600</w:t>
+      </w:r>
+      <w:r>
+        <w:rPr>
+          <w:lang w:val="en-US"/>
+        </w:rPr>
+        <w:t>U</w:t>
+      </w:r>
+      <w:r>
+        <w:rPr>
+          <w:lang w:val="en-US"/>
+        </w:rPr>
+        <w:t xml:space="preserve"> </w:t>
+      </w:r>
+      <w:r>
+        <w:rPr>
+          <w:lang w:val="en-US"/>
+        </w:rPr>
+        <w:t>with</w:t>
+      </w:r>
+      <w:r>
+        <w:rPr>
+          <w:lang w:val="en-US"/>
+        </w:rPr>
+        <w:t xml:space="preserve"> </w:t>
+      </w:r>
+      <w:r>
+        <w:rPr>
+          <w:lang w:val="en-US"/>
+        </w:rPr>
+        <w:t>Radeon</w:t>
+      </w:r>
+      <w:r>
+        <w:rPr>
+          <w:lang w:val="en-US"/>
+        </w:rPr>
+        <w:t xml:space="preserve"> </w:t>
+      </w:r>
+      <w:r>
+        <w:rPr>
+          <w:lang w:val="en-US"/>
+        </w:rPr>
+        <w:t>Graphics</w:t>
+      </w:r>
+      <w:r>
+        <w:rPr>
+          <w:lang w:val="en-US"/>
+        </w:rPr>
+        <w:t xml:space="preserve"> 2 </w:t>
+      </w:r>
+      <w:r>
+        <w:t>ядра</w:t>
+      </w:r>
+      <w:r>
+        <w:rPr>
+          <w:lang w:val="en-US"/>
+        </w:rPr>
+        <w:t>;</w:t>
+      </w:r>
+    </w:p>
+    <w:p>
       <w:r>
         <w:lastRenderedPageBreak/>
-        <w:t>исполнения алгоритмов</w:t>
-      </w:r>
-      <w:r>
-        <w:t xml:space="preserve">. В качестве основы использовались стандартные сценарии </w:t>
-      </w:r>
-      <w:r>
-        <w:t>тестирования языков программирования на быстродействие.</w:t>
-      </w:r>
-    </w:p>
-    <w:p>
-      <w:r>
-        <w:t>Программное средство для проведения тестирования установлено на виртуальную машину с ОС</w:t>
-      </w:r>
-      <w:r>
-        <w:t xml:space="preserve"> семейства Linux Ubuntu 22.04</w:t>
-      </w:r>
-      <w:r>
-        <w:t>. Параметры виртуальной машины:</w:t>
+        <w:t>- Оперативная память 4 Гб;</w:t>
+      </w:r>
+    </w:p>
+    <w:p>
+      <w:r>
+        <w:t>- Постоянная память 60 Гб;</w:t>
       </w:r>
     </w:p>
     <w:p>
@@ -5562,87 +6459,6 @@
         <w:t xml:space="preserve">- </w:t>
       </w:r>
       <w:r>
-        <w:t>Процессор</w:t>
-      </w:r>
-      <w:r>
-        <w:t xml:space="preserve"> </w:t>
-      </w:r>
-      <w:r>
-        <w:rPr>
-          <w:lang w:val="en-US"/>
-        </w:rPr>
-        <w:t>AMD</w:t>
-      </w:r>
-      <w:r>
-        <w:t xml:space="preserve"> </w:t>
-      </w:r>
-      <w:r>
-        <w:rPr>
-          <w:lang w:val="en-US"/>
-        </w:rPr>
-        <w:t>Ryzen</w:t>
-      </w:r>
-      <w:r>
-        <w:t xml:space="preserve"> 5 5600</w:t>
-      </w:r>
-      <w:r>
-        <w:rPr>
-          <w:lang w:val="en-US"/>
-        </w:rPr>
-        <w:t>U</w:t>
-      </w:r>
-      <w:r>
-        <w:t xml:space="preserve"> </w:t>
-      </w:r>
-      <w:r>
-        <w:rPr>
-          <w:lang w:val="en-US"/>
-        </w:rPr>
-        <w:t>with</w:t>
-      </w:r>
-      <w:r>
-        <w:t xml:space="preserve"> </w:t>
-      </w:r>
-      <w:r>
-        <w:rPr>
-          <w:lang w:val="en-US"/>
-        </w:rPr>
-        <w:t>Radeon</w:t>
-      </w:r>
-      <w:r>
-        <w:t xml:space="preserve"> </w:t>
-      </w:r>
-      <w:r>
-        <w:rPr>
-          <w:lang w:val="en-US"/>
-        </w:rPr>
-        <w:t>Graphics</w:t>
-      </w:r>
-      <w:r>
-        <w:t xml:space="preserve"> 2 </w:t>
-      </w:r>
-      <w:r>
-        <w:t>ядра</w:t>
-      </w:r>
-      <w:r>
-        <w:t>;</w:t>
-      </w:r>
-    </w:p>
-    <w:p>
-      <w:r>
-        <w:t>- Оперативная память 4 Гб;</w:t>
-      </w:r>
-    </w:p>
-    <w:p>
-      <w:r>
-        <w:t>- Постоянная память 60 Гб;</w:t>
-      </w:r>
-    </w:p>
-    <w:p>
-      <w:r>
-        <w:t xml:space="preserve">- </w:t>
-      </w:r>
-      <w:r>
         <w:t>Видео карта не используется.</w:t>
       </w:r>
     </w:p>
@@ -5715,7 +6531,15 @@
     </w:p>
     <w:p>
       <w:r>
-        <w:t>Для алгоритма решето Аткина программное средство</w:t>
+        <w:t xml:space="preserve">Для алгоритма решето </w:t>
+      </w:r>
+      <w:proofErr w:type="spellStart"/>
+      <w:r>
+        <w:t>Аткина</w:t>
+      </w:r>
+      <w:proofErr w:type="spellEnd"/>
+      <w:r>
+        <w:t xml:space="preserve"> программное средство</w:t>
       </w:r>
       <w:r>
         <w:t xml:space="preserve"> генерирует числа в диапазоне от 10000 до 15000. Для алгоритма перемножения матриц генерируются матрицы размером 2000 на 2000 элементов с числами в диапазоне от 0 до </w:t>
@@ -5802,11 +6626,7 @@
         <w:t xml:space="preserve"> были подвергнуты анализу с целью выявления основных тенденций и зависимостей. </w:t>
       </w:r>
       <w:r>
-        <w:t xml:space="preserve">Получившиеся результаты оказались не столь однозначными, как </w:t>
-      </w:r>
-      <w:r>
-        <w:lastRenderedPageBreak/>
-        <w:t>можно было предположить. На рисунках 12-14 представлены результаты проведенного исследования.</w:t>
+        <w:t>Получившиеся результаты оказались не столь однозначными, как можно было предположить. На рисунках 12-14 представлены результаты проведенного исследования.</w:t>
       </w:r>
     </w:p>
     <w:p>
@@ -5818,6 +6638,7 @@
         <w:rPr>
           <w:noProof/>
         </w:rPr>
+        <w:lastRenderedPageBreak/>
         <w:drawing>
           <wp:inline distT="0" distB="0" distL="0" distR="0" wp14:anchorId="23F22687" wp14:editId="72D2AF0B">
             <wp:extent cx="3852862" cy="2890273"/>
@@ -5836,7 +6657,7 @@
                     </pic:cNvPicPr>
                   </pic:nvPicPr>
                   <pic:blipFill>
-                    <a:blip r:embed="rId18" cstate="print">
+                    <a:blip r:embed="rId19" cstate="print">
                       <a:extLst>
                         <a:ext uri="{28A0092B-C50C-407E-A947-70E740481C1C}">
                           <a14:useLocalDpi xmlns:a14="http://schemas.microsoft.com/office/drawing/2010/main" val="0"/>
@@ -5887,12 +6708,14 @@
       <w:r>
         <w:t xml:space="preserve">На основании полученных результатов были подтверждены утверждения о компилируемых, интерпретируемых байт-код языках программирования. Быстрее всего перемножение матриц выполняют компилируемые языки, а интерпретируемые показывают худшие показатели. Байт-код языки занимают промежуточное положение между ними. Неожиданно высокий результат показал </w:t>
       </w:r>
+      <w:proofErr w:type="spellStart"/>
       <w:r>
         <w:rPr>
           <w:lang w:val="en-US"/>
         </w:rPr>
         <w:t>Cython</w:t>
       </w:r>
+      <w:proofErr w:type="spellEnd"/>
       <w:r>
         <w:t xml:space="preserve">, обойдя по скорости даже </w:t>
       </w:r>
@@ -5913,24 +6736,28 @@
       <w:r>
         <w:t xml:space="preserve">Написать про </w:t>
       </w:r>
+      <w:proofErr w:type="spellStart"/>
       <w:r>
         <w:rPr>
           <w:lang w:val="en-US"/>
         </w:rPr>
         <w:t>bigint</w:t>
       </w:r>
+      <w:proofErr w:type="spellEnd"/>
       <w:r>
         <w:t xml:space="preserve"> </w:t>
       </w:r>
       <w:r>
         <w:t xml:space="preserve">в </w:t>
       </w:r>
+      <w:proofErr w:type="spellStart"/>
       <w:r>
         <w:rPr>
           <w:lang w:val="en-US"/>
         </w:rPr>
         <w:t>js</w:t>
       </w:r>
+      <w:proofErr w:type="spellEnd"/>
     </w:p>
     <w:p>
       <w:pPr>
@@ -5959,7 +6786,7 @@
                     </pic:cNvPicPr>
                   </pic:nvPicPr>
                   <pic:blipFill>
-                    <a:blip r:embed="rId19" cstate="print">
+                    <a:blip r:embed="rId20" cstate="print">
                       <a:extLst>
                         <a:ext uri="{28A0092B-C50C-407E-A947-70E740481C1C}">
                           <a14:useLocalDpi xmlns:a14="http://schemas.microsoft.com/office/drawing/2010/main" val="0"/>
@@ -6014,7 +6841,6 @@
         <w:ind w:firstLine="708"/>
       </w:pPr>
       <w:r>
-        <w:lastRenderedPageBreak/>
         <w:t xml:space="preserve">Результаты данного тестирования показывают схожие результаты с тестированием скорости умножения матриц, однако язык </w:t>
       </w:r>
       <w:r>
@@ -6039,6 +6865,7 @@
         <w:rPr>
           <w:noProof/>
         </w:rPr>
+        <w:lastRenderedPageBreak/>
         <w:drawing>
           <wp:inline distT="0" distB="0" distL="0" distR="0" wp14:anchorId="3FD5D1A2" wp14:editId="24A8FCF2">
             <wp:extent cx="3833813" cy="2875984"/>
@@ -6057,7 +6884,7 @@
                     </pic:cNvPicPr>
                   </pic:nvPicPr>
                   <pic:blipFill>
-                    <a:blip r:embed="rId20" cstate="print">
+                    <a:blip r:embed="rId21" cstate="print">
                       <a:extLst>
                         <a:ext uri="{28A0092B-C50C-407E-A947-70E740481C1C}">
                           <a14:useLocalDpi xmlns:a14="http://schemas.microsoft.com/office/drawing/2010/main" val="0"/>
@@ -6098,8 +6925,13 @@
         <w:t xml:space="preserve">Рисунок 14 – Результаты тестирования алгоритма </w:t>
       </w:r>
       <w:r>
-        <w:t>решето Аткина</w:t>
-      </w:r>
+        <w:t xml:space="preserve">решето </w:t>
+      </w:r>
+      <w:proofErr w:type="spellStart"/>
+      <w:r>
+        <w:t>Аткина</w:t>
+      </w:r>
+      <w:proofErr w:type="spellEnd"/>
     </w:p>
     <w:p>
       <w:pPr>
@@ -6129,12 +6961,14 @@
       <w:r>
         <w:t xml:space="preserve">. В свою очередь </w:t>
       </w:r>
+      <w:proofErr w:type="spellStart"/>
       <w:r>
         <w:rPr>
           <w:lang w:val="en-US"/>
         </w:rPr>
         <w:t>Cython</w:t>
       </w:r>
+      <w:proofErr w:type="spellEnd"/>
       <w:r>
         <w:t xml:space="preserve"> </w:t>
       </w:r>
@@ -6236,11 +7070,7 @@
         <w:t xml:space="preserve"> </w:t>
       </w:r>
       <w:r>
-        <w:t xml:space="preserve">Однако, необходимо отметить, что результаты данного исследования являются </w:t>
-      </w:r>
-      <w:r>
-        <w:lastRenderedPageBreak/>
-        <w:t>относительными и могут зависеть от множества факторов, включая конкретную реализацию языка программирования, оптимизацию кода, аппаратное обеспечение и другие условия.</w:t>
+        <w:t>Однако, необходимо отметить, что результаты данного исследования являются относительными и могут зависеть от множества факторов, включая конкретную реализацию языка программирования, оптимизацию кода, аппаратное обеспечение и другие условия.</w:t>
       </w:r>
     </w:p>
     <w:p/>
@@ -6257,6 +7087,7 @@
           <w:b/>
           <w:bCs/>
         </w:rPr>
+        <w:lastRenderedPageBreak/>
         <w:t>Обсуждение</w:t>
       </w:r>
     </w:p>
@@ -6359,16 +7190,16 @@
     </w:p>
     <w:p>
       <w:r>
-        <w:t xml:space="preserve">В данной работе было проведено исследование характеристик быстродействия современных языков программирования при выполнении операций и алгоритмов, часто используемых при эмуляции встраиваемых систем. Было разработано программное средство, позволяющее оценить производительность различных языков программирования при </w:t>
+        <w:t>В данной работе было проведено исследование характеристик быстродействия современных языков программирования при выполнении операций и алгоритмов, часто используемых при эмуляции встраиваемых систем. Было разработано программное средство, позволяющее оценить производительность различных языков программирования при выполнении заданных алгоритмов. Предложены рекомендации по использованию средств разработки ПО для создания эффективного эмулятора встраиваемых систем.</w:t>
+      </w:r>
+    </w:p>
+    <w:p>
+      <w:r>
+        <w:t xml:space="preserve">Результаты исследования могут быть полезны для инженеров и разработчиков, работающих в области проектирования встраиваемых систем и разработки программного </w:t>
       </w:r>
       <w:r>
         <w:lastRenderedPageBreak/>
-        <w:t>выполнении заданных алгоритмов. Предложены рекомендации по использованию средств разработки ПО для создания эффективного эмулятора встраиваемых систем.</w:t>
-      </w:r>
-    </w:p>
-    <w:p>
-      <w:r>
-        <w:t>Результаты исследования могут быть полезны для инженеров и разработчиков, работающих в области проектирования встраиваемых систем и разработки программного обеспечения под них. Получившиеся рекомендации помогут повысить эффективность разработки и тестирования ПО для встраиваемых систем, а также снизить возможные риски и проблемы, связанные с некорректным поведением эмулятора.</w:t>
+        <w:t>обеспечения под них. Получившиеся рекомендации помогут повысить эффективность разработки и тестирования ПО для встраиваемых систем, а также снизить возможные риски и проблемы, связанные с некорректным поведением эмулятора.</w:t>
       </w:r>
     </w:p>
     <w:p>
@@ -6411,7 +7242,15 @@
         </w:numPr>
       </w:pPr>
       <w:r>
-        <w:t>Петров Алексей Александрович, Кольманович Антон Сергеевич Встраиваемые системы // Научные исследования. 2018. №5 (24).</w:t>
+        <w:t xml:space="preserve">Петров Алексей Александрович, </w:t>
+      </w:r>
+      <w:proofErr w:type="spellStart"/>
+      <w:r>
+        <w:t>Кольманович</w:t>
+      </w:r>
+      <w:proofErr w:type="spellEnd"/>
+      <w:r>
+        <w:t xml:space="preserve"> Антон Сергеевич Встраиваемые системы // Научные исследования. 2018. №5 (24).</w:t>
       </w:r>
     </w:p>
     <w:p>
@@ -6425,12 +7264,14 @@
           <w:lang w:val="en-US"/>
         </w:rPr>
       </w:pPr>
+      <w:proofErr w:type="spellStart"/>
       <w:r>
         <w:rPr>
           <w:lang w:val="en-US"/>
         </w:rPr>
         <w:t>Zobov</w:t>
       </w:r>
+      <w:proofErr w:type="spellEnd"/>
       <w:r>
         <w:rPr>
           <w:lang w:val="en-US"/>
@@ -6461,6 +7302,7 @@
         </w:rPr>
         <w:t xml:space="preserve">., </w:t>
       </w:r>
+      <w:proofErr w:type="spellStart"/>
       <w:r>
         <w:rPr>
           <w:lang w:val="en-US"/>
@@ -6473,6 +7315,7 @@
         </w:rPr>
         <w:t>lasov</w:t>
       </w:r>
+      <w:proofErr w:type="spellEnd"/>
       <w:r>
         <w:rPr>
           <w:lang w:val="en-US"/>
@@ -6503,6 +7346,7 @@
         </w:rPr>
         <w:t xml:space="preserve">., </w:t>
       </w:r>
+      <w:proofErr w:type="spellStart"/>
       <w:r>
         <w:rPr>
           <w:lang w:val="en-US"/>
@@ -6515,6 +7359,7 @@
         </w:rPr>
         <w:t>uravleva</w:t>
       </w:r>
+      <w:proofErr w:type="spellEnd"/>
       <w:r>
         <w:rPr>
           <w:lang w:val="en-US"/>
@@ -6561,7 +7406,21 @@
         <w:rPr>
           <w:lang w:val="en-US"/>
         </w:rPr>
-        <w:t>he building data collection devices problems analysis in the industrial iot paradigm</w:t>
+        <w:t xml:space="preserve">he building data collection devices problems analysis in the industrial </w:t>
+      </w:r>
+      <w:proofErr w:type="spellStart"/>
+      <w:r>
+        <w:rPr>
+          <w:lang w:val="en-US"/>
+        </w:rPr>
+        <w:t>iot</w:t>
+      </w:r>
+      <w:proofErr w:type="spellEnd"/>
+      <w:r>
+        <w:rPr>
+          <w:lang w:val="en-US"/>
+        </w:rPr>
+        <w:t xml:space="preserve"> paradigm</w:t>
       </w:r>
       <w:r>
         <w:rPr>
@@ -6613,13 +7472,29 @@
         </w:rPr>
       </w:pPr>
       <w:r>
-        <w:t xml:space="preserve">Ефимов С.Н., Терсков В.А., Галушин П.В., Ярков К.В. </w:t>
+        <w:t xml:space="preserve">Ефимов С.Н., </w:t>
+      </w:r>
+      <w:proofErr w:type="spellStart"/>
+      <w:r>
+        <w:t>Терсков</w:t>
+      </w:r>
+      <w:proofErr w:type="spellEnd"/>
+      <w:r>
+        <w:t xml:space="preserve"> В.А., Галушин П.В., Ярков К.В. </w:t>
       </w:r>
       <w:r>
         <w:t>М</w:t>
       </w:r>
       <w:r>
-        <w:t>одель надежности многопроцессорных аппаратно-программных комплексов систем управления реального времени с мультиверсионным программным обеспечением // Вестник МГТУ им. Н.Э. Баумана. Серия «Приборостроение». 2021. №4 (137).</w:t>
+        <w:t xml:space="preserve">одель надежности многопроцессорных аппаратно-программных комплексов систем управления реального времени с </w:t>
+      </w:r>
+      <w:proofErr w:type="spellStart"/>
+      <w:r>
+        <w:t>мультиверсионным</w:t>
+      </w:r>
+      <w:proofErr w:type="spellEnd"/>
+      <w:r>
+        <w:t xml:space="preserve"> программным обеспечением // Вестник МГТУ им. Н.Э. Баумана. Серия «Приборостроение». 2021. №4 (137).</w:t>
       </w:r>
     </w:p>
     <w:p>
@@ -6649,7 +7524,49 @@
         <w:rPr>
           <w:lang w:val="en-US"/>
         </w:rPr>
-        <w:t>Peter Boonstoppel, Cristian Cadar, Dawson Engler, RWset: Attacking Path Explosion in Constraint-Based Test Generation // Lecture Notes in Computer Science book series (LNTCS, volume 4963)</w:t>
+        <w:t xml:space="preserve">Peter </w:t>
+      </w:r>
+      <w:proofErr w:type="spellStart"/>
+      <w:r>
+        <w:rPr>
+          <w:lang w:val="en-US"/>
+        </w:rPr>
+        <w:t>Boonstoppel</w:t>
+      </w:r>
+      <w:proofErr w:type="spellEnd"/>
+      <w:r>
+        <w:rPr>
+          <w:lang w:val="en-US"/>
+        </w:rPr>
+        <w:t xml:space="preserve">, Cristian </w:t>
+      </w:r>
+      <w:proofErr w:type="spellStart"/>
+      <w:r>
+        <w:rPr>
+          <w:lang w:val="en-US"/>
+        </w:rPr>
+        <w:t>Cadar</w:t>
+      </w:r>
+      <w:proofErr w:type="spellEnd"/>
+      <w:r>
+        <w:rPr>
+          <w:lang w:val="en-US"/>
+        </w:rPr>
+        <w:t xml:space="preserve">, Dawson Engler, </w:t>
+      </w:r>
+      <w:proofErr w:type="spellStart"/>
+      <w:r>
+        <w:rPr>
+          <w:lang w:val="en-US"/>
+        </w:rPr>
+        <w:t>RWset</w:t>
+      </w:r>
+      <w:proofErr w:type="spellEnd"/>
+      <w:r>
+        <w:rPr>
+          <w:lang w:val="en-US"/>
+        </w:rPr>
+        <w:t>: Attacking Path Explosion in Constraint-Based Test Generation // Lecture Notes in Computer Science book series (LNTCS, volume 4963)</w:t>
       </w:r>
     </w:p>
     <w:p>
@@ -6667,19 +7584,55 @@
         <w:rPr>
           <w:lang w:val="en-US"/>
         </w:rPr>
-        <w:t>Sepulveda Rodriguez L. E., Chavarro-Porras J.C., Sanabria-Ordonez J.A., et al. A Survey of Virtualization Technologies: Towards a New Taxonomic Proposal //</w:t>
-      </w:r>
-      <w:r>
-        <w:rPr>
-          <w:lang w:val="en-US"/>
-        </w:rPr>
-        <w:t xml:space="preserve"> </w:t>
-      </w:r>
-      <w:r>
-        <w:rPr>
-          <w:lang w:val="en-US"/>
-        </w:rPr>
-        <w:t>Ingenieria E Investigacion, 2022, 42, (3):e97363.</w:t>
+        <w:t xml:space="preserve">Sepulveda Rodriguez L. E., </w:t>
+      </w:r>
+      <w:proofErr w:type="spellStart"/>
+      <w:r>
+        <w:rPr>
+          <w:lang w:val="en-US"/>
+        </w:rPr>
+        <w:t>Chavarro</w:t>
+      </w:r>
+      <w:proofErr w:type="spellEnd"/>
+      <w:r>
+        <w:rPr>
+          <w:lang w:val="en-US"/>
+        </w:rPr>
+        <w:t>-Porras J.C., Sanabria-Ordonez J.A., et al. A Survey of Virtualization Technologies: Towards a New Taxonomic Proposal //</w:t>
+      </w:r>
+      <w:r>
+        <w:rPr>
+          <w:lang w:val="en-US"/>
+        </w:rPr>
+        <w:t xml:space="preserve"> </w:t>
+      </w:r>
+      <w:proofErr w:type="spellStart"/>
+      <w:r>
+        <w:rPr>
+          <w:lang w:val="en-US"/>
+        </w:rPr>
+        <w:t>Ingenieria</w:t>
+      </w:r>
+      <w:proofErr w:type="spellEnd"/>
+      <w:r>
+        <w:rPr>
+          <w:lang w:val="en-US"/>
+        </w:rPr>
+        <w:t xml:space="preserve"> E </w:t>
+      </w:r>
+      <w:proofErr w:type="spellStart"/>
+      <w:r>
+        <w:rPr>
+          <w:lang w:val="en-US"/>
+        </w:rPr>
+        <w:t>Investigacion</w:t>
+      </w:r>
+      <w:proofErr w:type="spellEnd"/>
+      <w:r>
+        <w:rPr>
+          <w:lang w:val="en-US"/>
+        </w:rPr>
+        <w:t>, 2022, 42, (3):e97363.</w:t>
       </w:r>
     </w:p>
     <w:p>
@@ -6690,8 +7643,13 @@
           <w:numId w:val="3"/>
         </w:numPr>
       </w:pPr>
-      <w:r>
-        <w:t xml:space="preserve">Сельвесюк Н.И., </w:t>
+      <w:proofErr w:type="spellStart"/>
+      <w:r>
+        <w:t>Сельвесюк</w:t>
+      </w:r>
+      <w:proofErr w:type="spellEnd"/>
+      <w:r>
+        <w:t xml:space="preserve"> Н.И., </w:t>
       </w:r>
       <w:r>
         <w:t>О</w:t>
@@ -6703,11 +7661,16 @@
         <w:t>Р</w:t>
       </w:r>
       <w:r>
-        <w:t>усанов П.В., К</w:t>
+        <w:t xml:space="preserve">усанов П.В., </w:t>
+      </w:r>
+      <w:proofErr w:type="spellStart"/>
+      <w:r>
+        <w:t>К</w:t>
       </w:r>
       <w:r>
         <w:t>омахин</w:t>
       </w:r>
+      <w:proofErr w:type="spellEnd"/>
       <w:r>
         <w:t xml:space="preserve"> М.О.</w:t>
       </w:r>
@@ -6767,16 +7730,53 @@
         <w:t xml:space="preserve"> </w:t>
       </w:r>
       <w:r>
-        <w:t>2010 Fifth Annual ChinaGrid Conference,</w:t>
-      </w:r>
-      <w:r>
-        <w:rPr>
-          <w:lang w:val="en-US"/>
-        </w:rPr>
-        <w:t xml:space="preserve"> </w:t>
-      </w:r>
-      <w:r>
-        <w:t>Guangzhou, China, 2010, pp. 117-123.</w:t>
+        <w:t xml:space="preserve">2010 </w:t>
+      </w:r>
+      <w:proofErr w:type="spellStart"/>
+      <w:r>
+        <w:t>Fifth</w:t>
+      </w:r>
+      <w:proofErr w:type="spellEnd"/>
+      <w:r>
+        <w:t xml:space="preserve"> </w:t>
+      </w:r>
+      <w:proofErr w:type="spellStart"/>
+      <w:r>
+        <w:t>Annual</w:t>
+      </w:r>
+      <w:proofErr w:type="spellEnd"/>
+      <w:r>
+        <w:t xml:space="preserve"> </w:t>
+      </w:r>
+      <w:proofErr w:type="spellStart"/>
+      <w:r>
+        <w:t>ChinaGrid</w:t>
+      </w:r>
+      <w:proofErr w:type="spellEnd"/>
+      <w:r>
+        <w:t xml:space="preserve"> Conference,</w:t>
+      </w:r>
+      <w:r>
+        <w:rPr>
+          <w:lang w:val="en-US"/>
+        </w:rPr>
+        <w:t xml:space="preserve"> </w:t>
+      </w:r>
+      <w:proofErr w:type="spellStart"/>
+      <w:r>
+        <w:t>Guangzhou</w:t>
+      </w:r>
+      <w:proofErr w:type="spellEnd"/>
+      <w:r>
+        <w:t xml:space="preserve">, China, 2010, </w:t>
+      </w:r>
+      <w:proofErr w:type="spellStart"/>
+      <w:r>
+        <w:t>pp</w:t>
+      </w:r>
+      <w:proofErr w:type="spellEnd"/>
+      <w:r>
+        <w:t>. 117-123.</w:t>
       </w:r>
     </w:p>
     <w:p>
@@ -6818,7 +7818,21 @@
         <w:rPr>
           <w:lang w:val="en-US"/>
         </w:rPr>
-        <w:t>2015 2nd International Conference on Computing for Sustainable Global Development (INDIACom),</w:t>
+        <w:t>2015 2nd International Conference on Computing for Sustainable Global Development (</w:t>
+      </w:r>
+      <w:proofErr w:type="spellStart"/>
+      <w:r>
+        <w:rPr>
+          <w:lang w:val="en-US"/>
+        </w:rPr>
+        <w:t>INDIACom</w:t>
+      </w:r>
+      <w:proofErr w:type="spellEnd"/>
+      <w:r>
+        <w:rPr>
+          <w:lang w:val="en-US"/>
+        </w:rPr>
+        <w:t>),</w:t>
       </w:r>
       <w:r>
         <w:rPr>
@@ -6860,7 +7874,15 @@
         <w:t xml:space="preserve"> </w:t>
       </w:r>
       <w:r>
-        <w:t>Проблемы разработки перспективных микро- и наноэлектронных систем (МЭС).</w:t>
+        <w:t xml:space="preserve">Проблемы разработки перспективных микро- и </w:t>
+      </w:r>
+      <w:proofErr w:type="spellStart"/>
+      <w:r>
+        <w:t>наноэлектронных</w:t>
+      </w:r>
+      <w:proofErr w:type="spellEnd"/>
+      <w:r>
+        <w:t xml:space="preserve"> систем (МЭС).</w:t>
       </w:r>
       <w:r>
         <w:t xml:space="preserve"> </w:t>
@@ -6902,7 +7924,21 @@
         <w:rPr>
           <w:lang w:val="en-US"/>
         </w:rPr>
-        <w:t>The Diagnosis of Mistakes in Programmes on the EDSAC</w:t>
+        <w:t xml:space="preserve">The Diagnosis of Mistakes in </w:t>
+      </w:r>
+      <w:proofErr w:type="spellStart"/>
+      <w:r>
+        <w:rPr>
+          <w:lang w:val="en-US"/>
+        </w:rPr>
+        <w:t>Programmes</w:t>
+      </w:r>
+      <w:proofErr w:type="spellEnd"/>
+      <w:r>
+        <w:rPr>
+          <w:lang w:val="en-US"/>
+        </w:rPr>
+        <w:t xml:space="preserve"> on the EDSAC</w:t>
       </w:r>
       <w:r>
         <w:rPr>
@@ -6939,7 +7975,21 @@
           <w:lang w:val="en-US"/>
         </w:rPr>
         <w:lastRenderedPageBreak/>
-        <w:t>Jakob Engblom, Guillaume Girard, Bengt Werner</w:t>
+        <w:t xml:space="preserve">Jakob </w:t>
+      </w:r>
+      <w:proofErr w:type="spellStart"/>
+      <w:r>
+        <w:rPr>
+          <w:lang w:val="en-US"/>
+        </w:rPr>
+        <w:t>Engblom</w:t>
+      </w:r>
+      <w:proofErr w:type="spellEnd"/>
+      <w:r>
+        <w:rPr>
+          <w:lang w:val="en-US"/>
+        </w:rPr>
+        <w:t>, Guillaume Girard, Bengt Werner</w:t>
       </w:r>
       <w:r>
         <w:rPr>
@@ -7038,8 +8088,44 @@
         <w:rPr>
           <w:lang w:val="en-US"/>
         </w:rPr>
-        <w:t>Stefan Marr, Benoit Daloze, and Hanspeter Mössenböck</w:t>
-      </w:r>
+        <w:t xml:space="preserve">Stefan Marr, Benoit </w:t>
+      </w:r>
+      <w:proofErr w:type="spellStart"/>
+      <w:r>
+        <w:rPr>
+          <w:lang w:val="en-US"/>
+        </w:rPr>
+        <w:t>Daloze</w:t>
+      </w:r>
+      <w:proofErr w:type="spellEnd"/>
+      <w:r>
+        <w:rPr>
+          <w:lang w:val="en-US"/>
+        </w:rPr>
+        <w:t xml:space="preserve">, and </w:t>
+      </w:r>
+      <w:proofErr w:type="spellStart"/>
+      <w:r>
+        <w:rPr>
+          <w:lang w:val="en-US"/>
+        </w:rPr>
+        <w:t>Hanspeter</w:t>
+      </w:r>
+      <w:proofErr w:type="spellEnd"/>
+      <w:r>
+        <w:rPr>
+          <w:lang w:val="en-US"/>
+        </w:rPr>
+        <w:t xml:space="preserve"> </w:t>
+      </w:r>
+      <w:proofErr w:type="spellStart"/>
+      <w:r>
+        <w:rPr>
+          <w:lang w:val="en-US"/>
+        </w:rPr>
+        <w:t>Mössenböck</w:t>
+      </w:r>
+      <w:proofErr w:type="spellEnd"/>
       <w:r>
         <w:rPr>
           <w:lang w:val="en-US"/>
@@ -7097,7 +8183,7 @@
           <w:numId w:val="3"/>
         </w:numPr>
       </w:pPr>
-      <w:hyperlink r:id="rId21" w:history="1">
+      <w:hyperlink r:id="rId22" w:history="1">
         <w:r>
           <w:rPr>
             <w:rStyle w:val="Hyperlink"/>
@@ -7114,7 +8200,7 @@
           <w:numId w:val="3"/>
         </w:numPr>
       </w:pPr>
-      <w:hyperlink r:id="rId22" w:history="1">
+      <w:hyperlink r:id="rId23" w:history="1">
         <w:r>
           <w:rPr>
             <w:rStyle w:val="Hyperlink"/>
@@ -7131,7 +8217,7 @@
           <w:numId w:val="3"/>
         </w:numPr>
       </w:pPr>
-      <w:hyperlink r:id="rId23" w:history="1">
+      <w:hyperlink r:id="rId24" w:history="1">
         <w:r>
           <w:rPr>
             <w:rStyle w:val="Hyperlink"/>
@@ -7148,7 +8234,7 @@
           <w:numId w:val="3"/>
         </w:numPr>
       </w:pPr>
-      <w:hyperlink r:id="rId24" w:history="1">
+      <w:hyperlink r:id="rId25" w:history="1">
         <w:r>
           <w:rPr>
             <w:rStyle w:val="Hyperlink"/>
@@ -7178,7 +8264,15 @@
         </w:numPr>
       </w:pPr>
       <w:r>
-        <w:t>Коровин И.В., Пулькин И.А., Веранян А.С. Исследование скоростей выполнения базовых математических задач популярных языков программирования // Экономика и качество систем связи. 2019. №3 (13).</w:t>
+        <w:t xml:space="preserve">Коровин И.В., Пулькин И.А., </w:t>
+      </w:r>
+      <w:proofErr w:type="spellStart"/>
+      <w:r>
+        <w:t>Веранян</w:t>
+      </w:r>
+      <w:proofErr w:type="spellEnd"/>
+      <w:r>
+        <w:t xml:space="preserve"> А.С. Исследование скоростей выполнения базовых математических задач популярных языков программирования // Экономика и качество систем связи. 2019. №3 (13).</w:t>
       </w:r>
     </w:p>
     <w:p>
@@ -7190,7 +8284,15 @@
         </w:numPr>
       </w:pPr>
       <w:r>
-        <w:t>Фролов В.А., Галактионов В.А., Санжаров В.В. ИССЛЕДОВАНИЕ ТЕХНОЛОГИИ RISC-V // Труды ИСП РАН. 2020. №2. URL: https://cyberleninka.ru/article/n/issledovanie-tehnologii-risc-v (дата обращения: 11.02.2024).</w:t>
+        <w:t xml:space="preserve">Фролов В.А., Галактионов В.А., </w:t>
+      </w:r>
+      <w:proofErr w:type="spellStart"/>
+      <w:r>
+        <w:t>Санжаров</w:t>
+      </w:r>
+      <w:proofErr w:type="spellEnd"/>
+      <w:r>
+        <w:t xml:space="preserve"> В.В. ИССЛЕДОВАНИЕ ТЕХНОЛОГИИ RISC-V // Труды ИСП РАН. 2020. №2. URL: https://cyberleninka.ru/article/n/issledovanie-tehnologii-risc-v (дата обращения: 11.02.2024).</w:t>
       </w:r>
     </w:p>
     <w:p>
@@ -7211,7 +8313,6 @@
         <w:rPr>
           <w:b/>
           <w:bCs/>
-          <w:lang w:val="en-US"/>
         </w:rPr>
       </w:pPr>
       <w:r>
@@ -7273,7 +8374,15 @@
         <w:t xml:space="preserve"> кандидат технических наук,</w:t>
       </w:r>
       <w:r>
-        <w:t xml:space="preserve"> доцент кафедры ИУ4 «Проектирование и технология производства электронной аппаратуры» МГТУ им. Н.Э. Баумана, Москва, Россия. Email: gladkikhalexei@gmail.com</w:t>
+        <w:t xml:space="preserve"> доцент кафедры ИУ4 «Проектирование и технология производства электронной аппаратуры» МГТУ им. Н.Э. Баумана, Москва, Россия. </w:t>
+      </w:r>
+      <w:proofErr w:type="spellStart"/>
+      <w:r>
+        <w:t>Email</w:t>
+      </w:r>
+      <w:proofErr w:type="spellEnd"/>
+      <w:r>
+        <w:t>: gladkikhalexei@gmail.com</w:t>
       </w:r>
     </w:p>
     <w:p/>
@@ -7392,31 +8501,67 @@
           <w:lang w:val="en-US"/>
         </w:rPr>
       </w:pPr>
-      <w:r>
-        <w:rPr>
-          <w:lang w:val="en-US"/>
-        </w:rPr>
-        <w:t>Gladkikh Aleksey Alekseevich, Candidate of Technical Sciences, Associate Professor of the Department of Engineering Unit 4 “Design and Production Technology of Electronic Equipment” MSTU. N.E. Bauman, Moscow, Russia. Email: gladkikhalexei@gmail.com</w:t>
-      </w:r>
-    </w:p>
-    <w:p>
-      <w:pPr>
-        <w:rPr>
-          <w:lang w:val="en-US"/>
-        </w:rPr>
-      </w:pPr>
-    </w:p>
-    <w:p>
-      <w:pPr>
-        <w:rPr>
-          <w:lang w:val="en-US"/>
-        </w:rPr>
-      </w:pPr>
-      <w:r>
-        <w:rPr>
-          <w:lang w:val="en-US"/>
-        </w:rPr>
-        <w:t>Kutaev Kirill Sergeevich, Master of the Department of IU4 "Design and Manufacturing Technology of Electronic Equipment", MSTU named after. N.E. Bauman, Moscow, Russia. Email: kirSM2010@gmail.com</w:t>
+      <w:proofErr w:type="spellStart"/>
+      <w:r>
+        <w:rPr>
+          <w:lang w:val="en-US"/>
+        </w:rPr>
+        <w:t>Gladkikh</w:t>
+      </w:r>
+      <w:proofErr w:type="spellEnd"/>
+      <w:r>
+        <w:rPr>
+          <w:lang w:val="en-US"/>
+        </w:rPr>
+        <w:t xml:space="preserve"> Aleksey </w:t>
+      </w:r>
+      <w:proofErr w:type="spellStart"/>
+      <w:r>
+        <w:rPr>
+          <w:lang w:val="en-US"/>
+        </w:rPr>
+        <w:t>Alekseevich</w:t>
+      </w:r>
+      <w:proofErr w:type="spellEnd"/>
+      <w:r>
+        <w:rPr>
+          <w:lang w:val="en-US"/>
+        </w:rPr>
+        <w:t>, Candidate of Technical Sciences, Associate Professor of the Department of Engineering Unit 4 “Design and Production Technology of Electronic Equipment” MSTU. N.E. Bauman, Moscow, Russia. Email: gladkikhalexei@gmail.com</w:t>
+      </w:r>
+    </w:p>
+    <w:p>
+      <w:pPr>
+        <w:rPr>
+          <w:lang w:val="en-US"/>
+        </w:rPr>
+      </w:pPr>
+    </w:p>
+    <w:p>
+      <w:pPr>
+        <w:rPr>
+          <w:lang w:val="en-US"/>
+        </w:rPr>
+      </w:pPr>
+      <w:r>
+        <w:rPr>
+          <w:lang w:val="en-US"/>
+        </w:rPr>
+        <w:t xml:space="preserve">Kutaev Kirill </w:t>
+      </w:r>
+      <w:proofErr w:type="spellStart"/>
+      <w:r>
+        <w:rPr>
+          <w:lang w:val="en-US"/>
+        </w:rPr>
+        <w:t>Sergeevich</w:t>
+      </w:r>
+      <w:proofErr w:type="spellEnd"/>
+      <w:r>
+        <w:rPr>
+          <w:lang w:val="en-US"/>
+        </w:rPr>
+        <w:t>, Master of the Department of IU4 "Design and Manufacturing Technology of Electronic Equipment", MSTU named after. N.E. Bauman, Moscow, Russia. Email: kirSM2010@gmail.com</w:t>
       </w:r>
     </w:p>
     <w:p>

</xml_diff>

<commit_message>
Final article for AI
</commit_message>
<xml_diff>
--- a/docs/article/article.docx
+++ b/docs/article/article.docx
@@ -201,21 +201,7 @@
         <w:rPr>
           <w:lang w:val="en-US"/>
         </w:rPr>
-        <w:t xml:space="preserve"> A.A., </w:t>
-      </w:r>
-      <w:proofErr w:type="spellStart"/>
-      <w:r>
-        <w:rPr>
-          <w:lang w:val="en-US"/>
-        </w:rPr>
-        <w:t>Kutaev</w:t>
-      </w:r>
-      <w:proofErr w:type="spellEnd"/>
-      <w:r>
-        <w:rPr>
-          <w:lang w:val="en-US"/>
-        </w:rPr>
-        <w:t xml:space="preserve"> K.S.</w:t>
+        <w:t xml:space="preserve"> A.A., Kutaev K.S.</w:t>
       </w:r>
     </w:p>
     <w:p>
@@ -1695,14 +1681,24 @@
       </w:r>
     </w:p>
     <w:p>
+      <w:proofErr w:type="spellStart"/>
       <w:r>
         <w:rPr>
           <w:b/>
           <w:bCs/>
           <w:lang w:val="en-US"/>
         </w:rPr>
-        <w:t>KOPYCAT</w:t>
-      </w:r>
+        <w:t>K</w:t>
+      </w:r>
+      <w:r>
+        <w:rPr>
+          <w:b/>
+          <w:bCs/>
+          <w:lang w:val="en-US"/>
+        </w:rPr>
+        <w:t>opycat</w:t>
+      </w:r>
+      <w:proofErr w:type="spellEnd"/>
       <w:r>
         <w:t xml:space="preserve"> – отечественный эмулятор аппаратных платформ, позволяет осуществлять низкоуровневую программную эмуляцию произвольных аппаратных систем и их отладку через интерфейс </w:t>
       </w:r>
@@ -1838,28 +1834,35 @@
       <w:r>
         <w:t xml:space="preserve"> – Архитектура эмулятора </w:t>
       </w:r>
-      <w:r>
-        <w:rPr>
-          <w:lang w:val="en-US"/>
-        </w:rPr>
-        <w:t>KOPYCAT</w:t>
-      </w:r>
-      <w:r>
-        <w:t xml:space="preserve"> для эмуляции МК серии STM32</w:t>
-      </w:r>
-    </w:p>
-    <w:p>
-      <w:r>
-        <w:t>Одним из конкурентных преимуществ K</w:t>
-      </w:r>
-      <w:r>
-        <w:rPr>
-          <w:lang w:val="en-US"/>
-        </w:rPr>
-        <w:t>OPYCAT</w:t>
-      </w:r>
-      <w:r>
-        <w:t xml:space="preserve"> является наличие удобного </w:t>
+      <w:proofErr w:type="spellStart"/>
+      <w:r>
+        <w:rPr>
+          <w:lang w:val="en-US"/>
+        </w:rPr>
+        <w:t>Kopycat</w:t>
+      </w:r>
+      <w:proofErr w:type="spellEnd"/>
+      <w:r>
+        <w:t xml:space="preserve"> </w:t>
+      </w:r>
+      <w:r>
+        <w:t>для эмуляции МК серии STM32</w:t>
+      </w:r>
+    </w:p>
+    <w:p>
+      <w:r>
+        <w:t xml:space="preserve">Одним из конкурентных преимуществ </w:t>
+      </w:r>
+      <w:proofErr w:type="spellStart"/>
+      <w:r>
+        <w:t>Kopycat</w:t>
+      </w:r>
+      <w:proofErr w:type="spellEnd"/>
+      <w:r>
+        <w:t xml:space="preserve"> </w:t>
+      </w:r>
+      <w:r>
+        <w:t xml:space="preserve">является наличие удобного </w:t>
       </w:r>
       <w:r>
         <w:t>комплект</w:t>
@@ -2923,7 +2926,7 @@
     </w:p>
     <w:tbl>
       <w:tblPr>
-        <w:tblStyle w:val="a4"/>
+        <w:tblStyle w:val="TableGrid"/>
         <w:tblW w:w="0" w:type="auto"/>
         <w:tblLayout w:type="fixed"/>
         <w:tblLook w:val="04A0" w:firstRow="1" w:lastRow="0" w:firstColumn="1" w:lastColumn="0" w:noHBand="0" w:noVBand="1"/>
@@ -3141,12 +3144,14 @@
                 <w:lang w:val="en-US"/>
               </w:rPr>
             </w:pPr>
+            <w:proofErr w:type="spellStart"/>
             <w:r>
               <w:rPr>
                 <w:lang w:val="en-US"/>
               </w:rPr>
-              <w:t>KOPYCAT</w:t>
+              <w:t>Kopycat</w:t>
             </w:r>
+            <w:proofErr w:type="spellEnd"/>
           </w:p>
         </w:tc>
         <w:tc>
@@ -3634,11 +3639,10 @@
         <w:rPr>
           <w:noProof/>
         </w:rPr>
-        <w:lastRenderedPageBreak/>
         <w:drawing>
-          <wp:inline distT="0" distB="0" distL="0" distR="0" wp14:anchorId="08109199" wp14:editId="6972CC6B">
-            <wp:extent cx="4576334" cy="5275747"/>
-            <wp:effectExtent l="0" t="0" r="0" b="1270"/>
+          <wp:inline distT="0" distB="0" distL="0" distR="0" wp14:anchorId="08109199" wp14:editId="54F5E172">
+            <wp:extent cx="3672573" cy="4233862"/>
+            <wp:effectExtent l="0" t="0" r="4445" b="0"/>
             <wp:docPr id="8" name="Picture 8"/>
             <wp:cNvGraphicFramePr>
               <a:graphicFrameLocks xmlns:a="http://schemas.openxmlformats.org/drawingml/2006/main" noChangeAspect="1"/>
@@ -3668,7 +3672,7 @@
                   <pic:spPr bwMode="auto">
                     <a:xfrm>
                       <a:off x="0" y="0"/>
-                      <a:ext cx="4593639" cy="5295697"/>
+                      <a:ext cx="3690179" cy="4254159"/>
                     </a:xfrm>
                     <a:prstGeom prst="rect">
                       <a:avLst/>
@@ -3731,7 +3735,11 @@
         <w:t>подготовленных алгоритмов</w:t>
       </w:r>
       <w:r>
-        <w:t xml:space="preserve"> для заданных языков программирования. </w:t>
+        <w:t xml:space="preserve"> для заданных языков </w:t>
+      </w:r>
+      <w:r>
+        <w:lastRenderedPageBreak/>
+        <w:t xml:space="preserve">программирования. </w:t>
       </w:r>
       <w:r>
         <w:t>Оно также позволяет вести журналирование результатов тестирования, строить гистограмму на основе результатов тестирования, генерировать необходимые входные данные для проведения тестирования, а также запускать последовательность одинаковых тестов и вычислять среднее значение результатов проведенных тестов. Вывод справочных данных о</w:t>
@@ -3808,268 +3816,271 @@
         <w:jc w:val="center"/>
       </w:pPr>
       <w:r>
+        <w:t xml:space="preserve">Рисунок </w:t>
+      </w:r>
+      <w:r>
+        <w:t>7</w:t>
+      </w:r>
+      <w:r>
+        <w:t xml:space="preserve"> - </w:t>
+      </w:r>
+      <w:r>
+        <w:t>Вывод справочных данных о использовании программного средства «FPLB»</w:t>
+      </w:r>
+    </w:p>
+    <w:p>
+      <w:r>
+        <w:t xml:space="preserve"> </w:t>
+      </w:r>
+      <w:r>
+        <w:t>Для разработки</w:t>
+      </w:r>
+      <w:r>
+        <w:t xml:space="preserve"> </w:t>
+      </w:r>
+      <w:r>
+        <w:t>программного средства «FPLB»</w:t>
+      </w:r>
+      <w:r>
+        <w:t xml:space="preserve"> был выбран язык программирования </w:t>
+      </w:r>
+      <w:r>
+        <w:rPr>
+          <w:lang w:val="en-US"/>
+        </w:rPr>
+        <w:t>Python</w:t>
+      </w:r>
+      <w:r>
+        <w:t>, так как на нем легко разрабатывать, отлаживать и поддерживать ПО</w:t>
+      </w:r>
+      <w:r>
+        <w:t xml:space="preserve">. </w:t>
+      </w:r>
+      <w:r>
+        <w:t xml:space="preserve">Он </w:t>
+      </w:r>
+      <w:r>
+        <w:t>имеет больш</w:t>
+      </w:r>
+      <w:r>
+        <w:t>ое</w:t>
+      </w:r>
+      <w:r>
+        <w:t xml:space="preserve"> и активное сообщество разработчиков, что обеспечивает наличие множества ресурсов, документации, библиотек и инструментов для разработки.</w:t>
+      </w:r>
+      <w:r>
+        <w:t xml:space="preserve"> </w:t>
+      </w:r>
+      <w:r>
+        <w:t xml:space="preserve">В качестве окружения для исполнения </w:t>
+      </w:r>
+      <w:r>
+        <w:t>тестов</w:t>
+      </w:r>
+      <w:r>
+        <w:t xml:space="preserve"> была выбрана контейнерная платформа </w:t>
+      </w:r>
+      <w:r>
+        <w:rPr>
+          <w:lang w:val="en-US"/>
+        </w:rPr>
+        <w:t>Docker</w:t>
+      </w:r>
+      <w:r>
+        <w:t>. Это распространенный</w:t>
+      </w:r>
+      <w:r>
+        <w:t xml:space="preserve"> легкий и автономный выполняемый контейнер, который включает в себя вс</w:t>
+      </w:r>
+      <w:r>
+        <w:t>ё</w:t>
+      </w:r>
+      <w:r>
+        <w:t xml:space="preserve"> необходимое</w:t>
+      </w:r>
+      <w:r>
+        <w:t xml:space="preserve"> окружени</w:t>
+      </w:r>
+      <w:r>
+        <w:t>е</w:t>
+      </w:r>
+      <w:r>
+        <w:t xml:space="preserve"> для запуска </w:t>
+      </w:r>
+      <w:r>
+        <w:t>ПО</w:t>
+      </w:r>
+      <w:r>
+        <w:t>, в том числе библиотеки, системные инструменты и среду выполнения</w:t>
+      </w:r>
+      <w:r>
+        <w:t>.</w:t>
+      </w:r>
+      <w:r>
+        <w:t xml:space="preserve"> Он позволяет поддерживать окружение</w:t>
+      </w:r>
+      <w:r>
+        <w:t xml:space="preserve"> тестируемых алгоритмов</w:t>
+      </w:r>
+      <w:r>
+        <w:t xml:space="preserve"> в одном и том же стабильном состоянии, что позволяет снизить влияние </w:t>
+      </w:r>
+      <w:r>
+        <w:t xml:space="preserve">различных процессов, </w:t>
+      </w:r>
+      <w:r>
+        <w:t>выполняющихся</w:t>
+      </w:r>
+      <w:r>
+        <w:t xml:space="preserve"> </w:t>
+      </w:r>
+      <w:r>
+        <w:t>в вычислительной системе,</w:t>
+      </w:r>
+      <w:r>
+        <w:t xml:space="preserve"> </w:t>
+      </w:r>
+      <w:r>
+        <w:t xml:space="preserve">на которой </w:t>
+      </w:r>
+      <w:r>
+        <w:t>проходит</w:t>
+      </w:r>
+      <w:r>
+        <w:t xml:space="preserve"> тестирование.</w:t>
+      </w:r>
+    </w:p>
+    <w:p>
+      <w:r>
+        <w:t xml:space="preserve">Для </w:t>
+      </w:r>
+      <w:r>
+        <w:t>оценки быстродействия выполнения тестируемого ПО</w:t>
+      </w:r>
+      <w:r>
+        <w:t xml:space="preserve"> был использован метод, </w:t>
+      </w:r>
+      <w:r>
+        <w:t>предложенный</w:t>
+      </w:r>
+      <w:r>
+        <w:t xml:space="preserve"> в исследовании «С</w:t>
+      </w:r>
+      <w:r>
+        <w:t>равнительное тестирование языков программирования</w:t>
+      </w:r>
+      <w:r>
+        <w:t>» </w:t>
+      </w:r>
+      <w:r>
+        <w:t>[1</w:t>
+      </w:r>
+      <w:r>
+        <w:t>6</w:t>
+      </w:r>
+      <w:r>
+        <w:t>].</w:t>
+      </w:r>
+      <w:r>
+        <w:t xml:space="preserve"> Значение времени исполнения </w:t>
+      </w:r>
+      <w:r>
+        <w:t xml:space="preserve">тестируемого ПО </w:t>
+      </w:r>
+      <w:r>
+        <w:t xml:space="preserve">на определенном языке программирования </w:t>
+      </w:r>
+      <w:r>
+        <w:t>измеряется</w:t>
+      </w:r>
+      <w:r>
+        <w:t xml:space="preserve"> </w:t>
+      </w:r>
+      <w:r>
+        <w:t>с помощью</w:t>
+      </w:r>
+      <w:r>
+        <w:t xml:space="preserve"> ПО «</w:t>
+      </w:r>
+      <w:r>
+        <w:rPr>
+          <w:lang w:val="en-US"/>
+        </w:rPr>
+        <w:t>time</w:t>
+      </w:r>
+      <w:r>
+        <w:t xml:space="preserve">». Это стандартная </w:t>
+      </w:r>
+      <w:proofErr w:type="spellStart"/>
+      <w:r>
+        <w:rPr>
+          <w:lang w:val="en-US"/>
+        </w:rPr>
+        <w:t>unix</w:t>
+      </w:r>
+      <w:proofErr w:type="spellEnd"/>
+      <w:r>
+        <w:t>-</w:t>
+      </w:r>
+      <w:r>
+        <w:t xml:space="preserve">утилита, которая </w:t>
+      </w:r>
+      <w:r>
+        <w:t xml:space="preserve">выводит статистическое сообщение </w:t>
+      </w:r>
+      <w:r>
+        <w:t xml:space="preserve">о </w:t>
+      </w:r>
+      <w:r>
+        <w:t>времени</w:t>
+      </w:r>
+      <w:r>
+        <w:t>, затраченном на выполнение переданного на вход утилите ПО</w:t>
+      </w:r>
+      <w:r>
+        <w:t>.</w:t>
+      </w:r>
+    </w:p>
+    <w:p>
+      <w:r>
+        <w:t>Выбор алгоритмов, скорость выполнения которых будет тестироваться, был основан на</w:t>
+      </w:r>
+      <w:r>
+        <w:t xml:space="preserve"> </w:t>
+      </w:r>
+      <w:r>
+        <w:t>работе «</w:t>
+      </w:r>
+      <w:r>
+        <w:t>Исследование скоростей выполнения базовых математических задач популярных языков программирования</w:t>
+      </w:r>
+      <w:r>
+        <w:t>» </w:t>
+      </w:r>
+      <w:r>
+        <w:t>[</w:t>
+      </w:r>
+      <w:r>
+        <w:t>2</w:t>
+      </w:r>
+      <w:r>
+        <w:t>4</w:t>
+      </w:r>
+      <w:r>
+        <w:t xml:space="preserve">]. </w:t>
+      </w:r>
+      <w:r>
+        <w:t xml:space="preserve">Так как целью работы является </w:t>
+      </w:r>
+      <w:r>
+        <w:t>исследование характеристики быстродействия языков программирования в выполнении алгоритмов, наиболее часто используемых в процессе эмуляции встраиваемых систем</w:t>
+      </w:r>
+      <w:r>
+        <w:t xml:space="preserve">, то необходимо выбрать те </w:t>
+      </w:r>
+      <w:r>
         <w:lastRenderedPageBreak/>
-        <w:t xml:space="preserve">Рисунок </w:t>
-      </w:r>
-      <w:r>
-        <w:t>7</w:t>
-      </w:r>
-      <w:r>
-        <w:t xml:space="preserve"> - </w:t>
-      </w:r>
-      <w:r>
-        <w:t>Вывод справочных данных о использовании программного средства «FPLB»</w:t>
-      </w:r>
-    </w:p>
-    <w:p>
-      <w:r>
-        <w:t xml:space="preserve"> </w:t>
-      </w:r>
-      <w:r>
-        <w:t>Для разработки</w:t>
-      </w:r>
-      <w:r>
-        <w:t xml:space="preserve"> </w:t>
-      </w:r>
-      <w:r>
-        <w:t>программного средства «FPLB»</w:t>
-      </w:r>
-      <w:r>
-        <w:t xml:space="preserve"> был выбран язык программирования </w:t>
-      </w:r>
-      <w:r>
-        <w:rPr>
-          <w:lang w:val="en-US"/>
-        </w:rPr>
-        <w:t>Python</w:t>
-      </w:r>
-      <w:r>
-        <w:t>, так как на нем легко разрабатывать, отлаживать и поддерживать ПО</w:t>
-      </w:r>
-      <w:r>
-        <w:t xml:space="preserve">. </w:t>
-      </w:r>
-      <w:r>
-        <w:t xml:space="preserve">Он </w:t>
-      </w:r>
-      <w:r>
-        <w:t>имеет больш</w:t>
-      </w:r>
-      <w:r>
-        <w:t>ое</w:t>
-      </w:r>
-      <w:r>
-        <w:t xml:space="preserve"> и активное сообщество разработчиков, что обеспечивает наличие множества ресурсов, документации, библиотек и инструментов для разработки.</w:t>
-      </w:r>
-      <w:r>
-        <w:t xml:space="preserve"> </w:t>
-      </w:r>
-      <w:r>
-        <w:t xml:space="preserve">В качестве окружения для исполнения </w:t>
-      </w:r>
-      <w:r>
-        <w:t>тестов</w:t>
-      </w:r>
-      <w:r>
-        <w:t xml:space="preserve"> была выбрана контейнерная платформа </w:t>
-      </w:r>
-      <w:r>
-        <w:rPr>
-          <w:lang w:val="en-US"/>
-        </w:rPr>
-        <w:t>Docker</w:t>
-      </w:r>
-      <w:r>
-        <w:t>. Это распространенный</w:t>
-      </w:r>
-      <w:r>
-        <w:t xml:space="preserve"> легкий и автономный выполняемый контейнер, который включает в себя вс</w:t>
-      </w:r>
-      <w:r>
-        <w:t>ё</w:t>
-      </w:r>
-      <w:r>
-        <w:t xml:space="preserve"> необходимое</w:t>
-      </w:r>
-      <w:r>
-        <w:t xml:space="preserve"> окружени</w:t>
-      </w:r>
-      <w:r>
-        <w:t>е</w:t>
-      </w:r>
-      <w:r>
-        <w:t xml:space="preserve"> для запуска </w:t>
-      </w:r>
-      <w:r>
-        <w:t>ПО</w:t>
-      </w:r>
-      <w:r>
-        <w:t>, в том числе библиотеки, системные инструменты и среду выполнения</w:t>
-      </w:r>
-      <w:r>
-        <w:t>.</w:t>
-      </w:r>
-      <w:r>
-        <w:t xml:space="preserve"> Он позволяет поддерживать окружение</w:t>
-      </w:r>
-      <w:r>
-        <w:t xml:space="preserve"> тестируемых алгоритмов</w:t>
-      </w:r>
-      <w:r>
-        <w:t xml:space="preserve"> в одном и том же стабильном состоянии, что позволяет снизить влияние </w:t>
-      </w:r>
-      <w:r>
-        <w:t xml:space="preserve">различных процессов, </w:t>
-      </w:r>
-      <w:r>
-        <w:t>выполняющихся</w:t>
-      </w:r>
-      <w:r>
-        <w:t xml:space="preserve"> </w:t>
-      </w:r>
-      <w:r>
-        <w:t>в вычислительной системе,</w:t>
-      </w:r>
-      <w:r>
-        <w:t xml:space="preserve"> </w:t>
-      </w:r>
-      <w:r>
-        <w:t xml:space="preserve">на которой </w:t>
-      </w:r>
-      <w:r>
-        <w:t>проходит</w:t>
-      </w:r>
-      <w:r>
-        <w:t xml:space="preserve"> тестирование.</w:t>
-      </w:r>
-    </w:p>
-    <w:p>
-      <w:r>
-        <w:t xml:space="preserve">Для </w:t>
-      </w:r>
-      <w:r>
-        <w:t>оценки быстродействия выполнения тестируемого ПО</w:t>
-      </w:r>
-      <w:r>
-        <w:t xml:space="preserve"> был использован метод, </w:t>
-      </w:r>
-      <w:r>
-        <w:t>предложенный</w:t>
-      </w:r>
-      <w:r>
-        <w:t xml:space="preserve"> в исследовании «С</w:t>
-      </w:r>
-      <w:r>
-        <w:t>равнительное тестирование языков программирования</w:t>
-      </w:r>
-      <w:r>
-        <w:t>» </w:t>
-      </w:r>
-      <w:r>
-        <w:t>[1</w:t>
-      </w:r>
-      <w:r>
-        <w:t>6</w:t>
-      </w:r>
-      <w:r>
-        <w:t>].</w:t>
-      </w:r>
-      <w:r>
-        <w:t xml:space="preserve"> Значение времени исполнения </w:t>
-      </w:r>
-      <w:r>
-        <w:t xml:space="preserve">тестируемого ПО </w:t>
-      </w:r>
-      <w:r>
-        <w:t xml:space="preserve">на определенном языке программирования </w:t>
-      </w:r>
-      <w:r>
-        <w:t>измеряется</w:t>
-      </w:r>
-      <w:r>
-        <w:t xml:space="preserve"> </w:t>
-      </w:r>
-      <w:r>
-        <w:t>с помощью</w:t>
-      </w:r>
-      <w:r>
-        <w:t xml:space="preserve"> ПО «</w:t>
-      </w:r>
-      <w:r>
-        <w:rPr>
-          <w:lang w:val="en-US"/>
-        </w:rPr>
-        <w:t>time</w:t>
-      </w:r>
-      <w:r>
-        <w:t xml:space="preserve">». Это стандартная </w:t>
-      </w:r>
-      <w:proofErr w:type="spellStart"/>
-      <w:r>
-        <w:rPr>
-          <w:lang w:val="en-US"/>
-        </w:rPr>
-        <w:t>unix</w:t>
-      </w:r>
-      <w:proofErr w:type="spellEnd"/>
-      <w:r>
-        <w:t>-</w:t>
-      </w:r>
-      <w:r>
-        <w:t xml:space="preserve">утилита, которая </w:t>
-      </w:r>
-      <w:r>
-        <w:t xml:space="preserve">выводит статистическое сообщение </w:t>
-      </w:r>
-      <w:r>
-        <w:t xml:space="preserve">о </w:t>
-      </w:r>
-      <w:r>
-        <w:t>времени</w:t>
-      </w:r>
-      <w:r>
-        <w:t>, затраченном на выполнение переданного на вход утилите ПО</w:t>
-      </w:r>
-      <w:r>
-        <w:t>.</w:t>
-      </w:r>
-    </w:p>
-    <w:p>
-      <w:r>
-        <w:t>Выбор алгоритмов, скорость выполнения которых будет тестироваться, был основан на</w:t>
-      </w:r>
-      <w:r>
-        <w:t xml:space="preserve"> </w:t>
-      </w:r>
-      <w:r>
-        <w:t>работе «</w:t>
-      </w:r>
-      <w:r>
-        <w:t>Исследование скоростей выполнения базовых математических задач популярных языков программирования</w:t>
-      </w:r>
-      <w:r>
-        <w:t>» </w:t>
-      </w:r>
-      <w:r>
-        <w:t>[</w:t>
-      </w:r>
-      <w:r>
-        <w:t>2</w:t>
-      </w:r>
-      <w:r>
-        <w:t>4</w:t>
-      </w:r>
-      <w:r>
-        <w:t xml:space="preserve">]. </w:t>
-      </w:r>
-      <w:r>
-        <w:t xml:space="preserve">Так как целью работы является </w:t>
-      </w:r>
-      <w:r>
-        <w:t>исследование характеристики быстродействия языков программирования в выполнении алгоритмов, наиболее часто используемых в процессе эмуляции встраиваемых систем</w:t>
-      </w:r>
-      <w:r>
-        <w:t>, то необходимо выбрать те алгоритмы, которые содержат в себе операции, чаще всего используемые в работе эмулятора. Этими операциями являются чтение и запись данных в память, а также базовые арифметические операции. Это связано со спецификой работы современных процессорных архитектур</w:t>
+        <w:t>алгоритмы, которые содержат в себе операции, чаще всего используемые в работе эмулятора. Этими операциями являются чтение и запись данных в память, а также базовые арифметические операции. Это связано со спецификой работы современных процессорных архитектур</w:t>
       </w:r>
       <w:r>
         <w:t> </w:t>
@@ -4238,7 +4249,6 @@
     </w:p>
     <w:p>
       <w:r>
-        <w:lastRenderedPageBreak/>
         <w:t>Программное обеспечение</w:t>
       </w:r>
       <w:r>
@@ -4464,6 +4474,7 @@
         <w:rPr>
           <w:noProof/>
         </w:rPr>
+        <w:lastRenderedPageBreak/>
         <w:drawing>
           <wp:inline distT="0" distB="0" distL="0" distR="0" wp14:anchorId="762E9EF2" wp14:editId="7665087C">
             <wp:extent cx="3081338" cy="2280152"/>
@@ -4572,555 +4583,555 @@
         <w:t>процессором</w:t>
       </w:r>
       <w:r>
-        <w:t xml:space="preserve">. Во время компиляции компилятор анализирует весь исходный код и создает исполняемый файл, </w:t>
+        <w:t xml:space="preserve">. Во время компиляции компилятор анализирует весь исходный код и создает исполняемый файл, который содержит </w:t>
+      </w:r>
+      <w:r>
+        <w:t>машинный код</w:t>
+      </w:r>
+      <w:r>
+        <w:t xml:space="preserve"> </w:t>
+      </w:r>
+      <w:r>
+        <w:t>ПО</w:t>
+      </w:r>
+      <w:r>
+        <w:t>.</w:t>
+      </w:r>
+      <w:r>
+        <w:t xml:space="preserve"> </w:t>
+      </w:r>
+      <w:r>
+        <w:t xml:space="preserve">Исполняемый файл является </w:t>
+      </w:r>
+      <w:r>
+        <w:t>машинно-зависимым</w:t>
+      </w:r>
+      <w:r>
+        <w:t>, таким образом</w:t>
+      </w:r>
+      <w:r>
+        <w:t>,</w:t>
+      </w:r>
+      <w:r>
+        <w:t xml:space="preserve"> для каждой</w:t>
+      </w:r>
+      <w:r>
+        <w:t xml:space="preserve"> процессорной</w:t>
+      </w:r>
+      <w:r>
+        <w:t xml:space="preserve"> архитектуры необходимо проводить отдельный процесс компиляции. </w:t>
+      </w:r>
+      <w:r>
+        <w:t xml:space="preserve">Языки программирования, которые используют компиляцию как способ </w:t>
+      </w:r>
+      <w:r>
+        <w:t>преобразования</w:t>
+      </w:r>
+      <w:r>
+        <w:t xml:space="preserve"> исходного кода в процессорные инструкции</w:t>
+      </w:r>
+      <w:r>
+        <w:t>,</w:t>
+      </w:r>
+      <w:r>
+        <w:t xml:space="preserve"> называют компилируемыми языками.</w:t>
+      </w:r>
+    </w:p>
+    <w:p>
+      <w:r>
+        <w:t>Одним из главных преимуществ компилируемых языков является их способность генерировать оптимизированный</w:t>
+      </w:r>
+      <w:r>
+        <w:t xml:space="preserve"> по</w:t>
+      </w:r>
+      <w:r>
+        <w:t xml:space="preserve"> критериям</w:t>
+      </w:r>
+      <w:r>
+        <w:t xml:space="preserve"> времени и памяти</w:t>
+      </w:r>
+      <w:r>
+        <w:t xml:space="preserve"> машинный код.</w:t>
+      </w:r>
+      <w:r>
+        <w:t xml:space="preserve"> </w:t>
+      </w:r>
+      <w:r>
+        <w:t>Большинство компилируемых языков программирования требуют явного объявления</w:t>
+      </w:r>
+      <w:r>
+        <w:t xml:space="preserve"> размеров и</w:t>
+      </w:r>
+      <w:r>
+        <w:t xml:space="preserve"> типов данных переменных. Это позволяет более эффективно использовать ресурсы</w:t>
+      </w:r>
+      <w:r>
+        <w:t xml:space="preserve"> вычислительной</w:t>
+      </w:r>
+      <w:r>
+        <w:t xml:space="preserve"> </w:t>
+      </w:r>
+      <w:r>
+        <w:t>системы</w:t>
+      </w:r>
+      <w:r>
+        <w:t xml:space="preserve"> и на ранних этапах разработки обнаруживать ошибки типизации, что способствует повышению надежности и безопасности </w:t>
+      </w:r>
+      <w:r>
+        <w:t>ПО</w:t>
+      </w:r>
+      <w:r>
+        <w:t>.</w:t>
+      </w:r>
+    </w:p>
+    <w:p>
+      <w:r>
+        <w:t xml:space="preserve">Разработка </w:t>
+      </w:r>
+      <w:r>
+        <w:t>ПО</w:t>
+      </w:r>
+      <w:r>
+        <w:t xml:space="preserve"> на компилируемых языках может быть более трудоемкой, поскольку такие языки обычно требуют более строгого синтаксиса и языковых конструкций. Ошибка в исходном коде может привести к сложно обнаружимым ошибкам компиляции, что требует дополнительного времени на отладку</w:t>
+      </w:r>
+      <w:r>
+        <w:t>, поиск и</w:t>
+      </w:r>
+      <w:r>
+        <w:t xml:space="preserve"> исправление п</w:t>
+      </w:r>
+      <w:r>
+        <w:t>ричины ошибки</w:t>
+      </w:r>
+      <w:r>
+        <w:t>.</w:t>
+      </w:r>
+      <w:r>
+        <w:t xml:space="preserve"> </w:t>
+      </w:r>
+      <w:r>
+        <w:t>Компилируемые языки программирования требуют повторной компиляции программного кода при каждом изменении, что может быть трудоемким и затратным процессом при работе с больши</w:t>
+      </w:r>
+      <w:r>
+        <w:t>м ПО</w:t>
+      </w:r>
+      <w:r>
+        <w:t xml:space="preserve">. Это приводит к снижению гибкости и скорости разработки </w:t>
+      </w:r>
+      <w:r>
+        <w:t>ПО</w:t>
+      </w:r>
+      <w:r>
+        <w:t>.</w:t>
+      </w:r>
+      <w:r>
+        <w:t xml:space="preserve"> </w:t>
+      </w:r>
+      <w:r>
+        <w:t>К</w:t>
+      </w:r>
+      <w:r>
+        <w:t xml:space="preserve"> распространенным</w:t>
+      </w:r>
+      <w:r>
+        <w:t xml:space="preserve"> компилируемым языкам программирования относятся </w:t>
+      </w:r>
+      <w:r>
+        <w:rPr>
+          <w:lang w:val="en-US"/>
+        </w:rPr>
+        <w:t>C</w:t>
+      </w:r>
+      <w:r>
+        <w:t xml:space="preserve">, </w:t>
+      </w:r>
+      <w:r>
+        <w:rPr>
+          <w:lang w:val="en-US"/>
+        </w:rPr>
+        <w:t>C</w:t>
+      </w:r>
+      <w:r>
+        <w:t xml:space="preserve">++, </w:t>
+      </w:r>
+      <w:r>
+        <w:rPr>
+          <w:lang w:val="en-US"/>
+        </w:rPr>
+        <w:t>Rust</w:t>
+      </w:r>
+      <w:r>
+        <w:t xml:space="preserve">, </w:t>
+      </w:r>
+      <w:r>
+        <w:rPr>
+          <w:lang w:val="en-US"/>
+        </w:rPr>
+        <w:t>Go</w:t>
+      </w:r>
+      <w:r>
+        <w:t>.</w:t>
+      </w:r>
+    </w:p>
+    <w:p>
+      <w:r>
+        <w:t xml:space="preserve">Интерпретация </w:t>
+      </w:r>
+      <w:r>
+        <w:t>–</w:t>
+      </w:r>
+      <w:r>
+        <w:t xml:space="preserve"> это процесс выполнения исходного кода путем его анализа и последовательной интерпретации</w:t>
+      </w:r>
+      <w:r>
+        <w:t xml:space="preserve"> </w:t>
+      </w:r>
+      <w:r>
+        <w:t>отдельным ПО</w:t>
+      </w:r>
+      <w:r>
+        <w:t xml:space="preserve"> интерпретатором во время </w:t>
+      </w:r>
+      <w:r>
+        <w:t>исполнения ПО</w:t>
+      </w:r>
+      <w:r>
+        <w:t xml:space="preserve">. В отличие от компилированных языков программирования, где исходный код предварительно </w:t>
       </w:r>
       <w:r>
         <w:lastRenderedPageBreak/>
-        <w:t xml:space="preserve">который содержит </w:t>
+        <w:t xml:space="preserve">преобразуется в </w:t>
+      </w:r>
+      <w:r>
+        <w:t>процессорные инструкции</w:t>
+      </w:r>
+      <w:r>
+        <w:t xml:space="preserve"> и сохраняется в виде исполняемого файла, при интерпретации </w:t>
+      </w:r>
+      <w:r>
+        <w:t>ПО</w:t>
+      </w:r>
+      <w:r>
+        <w:t xml:space="preserve"> каждая </w:t>
+      </w:r>
+      <w:r>
+        <w:t>синтаксическая единица исходного кода</w:t>
+      </w:r>
+      <w:r>
+        <w:t xml:space="preserve"> анализируется и выполняется непосредственно в процессе </w:t>
+      </w:r>
+      <w:r>
+        <w:t>работы</w:t>
+      </w:r>
+      <w:r>
+        <w:t xml:space="preserve"> </w:t>
+      </w:r>
+      <w:r>
+        <w:t>ПО</w:t>
+      </w:r>
+      <w:r>
+        <w:t>.</w:t>
+      </w:r>
+      <w:r>
+        <w:t xml:space="preserve"> </w:t>
+      </w:r>
+      <w:r>
+        <w:t xml:space="preserve">Языки программирования, которые используют </w:t>
+      </w:r>
+      <w:r>
+        <w:t>интерпретацию</w:t>
+      </w:r>
+      <w:r>
+        <w:t xml:space="preserve"> как способ трансляции исходного кода в </w:t>
       </w:r>
       <w:r>
         <w:t>машинный код</w:t>
       </w:r>
       <w:r>
-        <w:t xml:space="preserve"> </w:t>
+        <w:t>,</w:t>
+      </w:r>
+      <w:r>
+        <w:t xml:space="preserve"> называют </w:t>
+      </w:r>
+      <w:r>
+        <w:t>интерпретируемыми</w:t>
+      </w:r>
+      <w:r>
+        <w:t xml:space="preserve"> языками.</w:t>
+      </w:r>
+    </w:p>
+    <w:p>
+      <w:r>
+        <w:t xml:space="preserve">Одним из основных преимуществ интерпретации программ является ее платформенная независимость. </w:t>
+      </w:r>
+      <w:r>
+        <w:t>И</w:t>
+      </w:r>
+      <w:r>
+        <w:t>нтерпретируемые языки программирования</w:t>
+      </w:r>
+      <w:r>
+        <w:t xml:space="preserve"> в большинстве случаев</w:t>
+      </w:r>
+      <w:r>
+        <w:t xml:space="preserve"> </w:t>
+      </w:r>
+      <w:r>
+        <w:t xml:space="preserve">могут быть выполнены на различных платформах без необходимости </w:t>
+      </w:r>
+      <w:r>
+        <w:t>модификации исходного</w:t>
+      </w:r>
+      <w:r>
+        <w:t xml:space="preserve"> кода.</w:t>
+      </w:r>
+      <w:r>
+        <w:t xml:space="preserve"> </w:t>
+      </w:r>
+      <w:r>
+        <w:t xml:space="preserve">При интерпретации </w:t>
       </w:r>
       <w:r>
         <w:t>ПО</w:t>
       </w:r>
       <w:r>
+        <w:t xml:space="preserve"> </w:t>
+      </w:r>
+      <w:r>
+        <w:t>проще</w:t>
+      </w:r>
+      <w:r>
+        <w:t xml:space="preserve"> отслеживать и исправлять ошибки, так как интерпретатор выполняет код построчно. </w:t>
+      </w:r>
+      <w:r>
+        <w:t>Интерпретируемые языки</w:t>
+      </w:r>
+      <w:r>
+        <w:t xml:space="preserve"> программирования</w:t>
+      </w:r>
+      <w:r>
+        <w:t xml:space="preserve"> обычно поддерживают динамическую типизацию, что означает, что типы переменных могут быть определены во время выполнения </w:t>
+      </w:r>
+      <w:r>
+        <w:t>ПО</w:t>
+      </w:r>
+      <w:r>
         <w:t>.</w:t>
       </w:r>
-      <w:r>
-        <w:t xml:space="preserve"> </w:t>
-      </w:r>
-      <w:r>
-        <w:t xml:space="preserve">Исполняемый файл является </w:t>
-      </w:r>
-      <w:r>
-        <w:t>машинно-зависимым</w:t>
-      </w:r>
-      <w:r>
-        <w:t>, таким образом</w:t>
-      </w:r>
-      <w:r>
-        <w:t>,</w:t>
-      </w:r>
-      <w:r>
-        <w:t xml:space="preserve"> для каждой</w:t>
-      </w:r>
-      <w:r>
-        <w:t xml:space="preserve"> процессорной</w:t>
-      </w:r>
-      <w:r>
-        <w:t xml:space="preserve"> архитектуры необходимо проводить отдельный процесс компиляции. </w:t>
-      </w:r>
-      <w:r>
-        <w:t xml:space="preserve">Языки программирования, которые используют компиляцию как способ </w:t>
-      </w:r>
-      <w:r>
-        <w:t>преобразования</w:t>
-      </w:r>
-      <w:r>
-        <w:t xml:space="preserve"> исходного кода в процессорные инструкции</w:t>
-      </w:r>
-      <w:r>
-        <w:t>,</w:t>
-      </w:r>
-      <w:r>
-        <w:t xml:space="preserve"> называют компилируемыми языками.</w:t>
-      </w:r>
-    </w:p>
-    <w:p>
-      <w:r>
-        <w:t>Одним из главных преимуществ компилируемых языков является их способность генерировать оптимизированный</w:t>
-      </w:r>
-      <w:r>
-        <w:t xml:space="preserve"> по</w:t>
-      </w:r>
-      <w:r>
-        <w:t xml:space="preserve"> критериям</w:t>
-      </w:r>
-      <w:r>
-        <w:t xml:space="preserve"> времени и памяти</w:t>
-      </w:r>
-      <w:r>
-        <w:t xml:space="preserve"> машинный код.</w:t>
-      </w:r>
-      <w:r>
-        <w:t xml:space="preserve"> </w:t>
-      </w:r>
-      <w:r>
-        <w:t>Большинство компилируемых языков программирования требуют явного объявления</w:t>
-      </w:r>
-      <w:r>
-        <w:t xml:space="preserve"> размеров и</w:t>
-      </w:r>
-      <w:r>
-        <w:t xml:space="preserve"> типов данных переменных. Это позволяет более эффективно использовать ресурсы</w:t>
-      </w:r>
-      <w:r>
-        <w:t xml:space="preserve"> вычислительной</w:t>
-      </w:r>
-      <w:r>
-        <w:t xml:space="preserve"> </w:t>
-      </w:r>
-      <w:r>
-        <w:t>системы</w:t>
-      </w:r>
-      <w:r>
-        <w:t xml:space="preserve"> и на ранних этапах разработки обнаруживать ошибки типизации, что способствует повышению надежности и безопасности </w:t>
+    </w:p>
+    <w:p>
+      <w:r>
+        <w:t xml:space="preserve">Однако, интерпретация </w:t>
       </w:r>
       <w:r>
         <w:t>ПО</w:t>
       </w:r>
       <w:r>
+        <w:t xml:space="preserve"> также имеет свои минусы. Один из основных недостатков </w:t>
+      </w:r>
+      <w:r>
+        <w:t>–</w:t>
+      </w:r>
+      <w:r>
+        <w:t xml:space="preserve"> это низкая производительность по сравнению с компилируемыми языками программирования. Поскольку интерпретатор </w:t>
+      </w:r>
+      <w:r>
+        <w:t>производит анализ и выполнение исходного кода</w:t>
+      </w:r>
+      <w:r>
+        <w:t xml:space="preserve">, время выполнения может быть дольше, чем у </w:t>
+      </w:r>
+      <w:r>
+        <w:t>ПО</w:t>
+      </w:r>
+      <w:r>
+        <w:t>, скомпилированно</w:t>
+      </w:r>
+      <w:r>
+        <w:t>го</w:t>
+      </w:r>
+      <w:r>
+        <w:t xml:space="preserve"> в машинный код. Это особенно заметно при обработке больших объемов данных или выполнении </w:t>
+      </w:r>
+      <w:r>
+        <w:t>высоконагруженных</w:t>
+      </w:r>
+      <w:r>
+        <w:t xml:space="preserve"> вычислений.</w:t>
+      </w:r>
+      <w:r>
+        <w:t xml:space="preserve"> </w:t>
+      </w:r>
+      <w:r>
+        <w:t xml:space="preserve">К </w:t>
+      </w:r>
+      <w:r>
+        <w:t>распространенным</w:t>
+      </w:r>
+      <w:r>
+        <w:t xml:space="preserve"> интерпретируемым языкам программирования относятся </w:t>
+      </w:r>
+      <w:r>
+        <w:rPr>
+          <w:lang w:val="en-US"/>
+        </w:rPr>
+        <w:t>Python</w:t>
+      </w:r>
+      <w:r>
+        <w:t xml:space="preserve">, </w:t>
+      </w:r>
+      <w:r>
+        <w:rPr>
+          <w:lang w:val="en-US"/>
+        </w:rPr>
+        <w:t>JavaScript</w:t>
+      </w:r>
+      <w:r>
+        <w:t xml:space="preserve">, </w:t>
+      </w:r>
+      <w:r>
+        <w:rPr>
+          <w:lang w:val="en-US"/>
+        </w:rPr>
+        <w:t>PHP</w:t>
+      </w:r>
+      <w:r>
+        <w:t xml:space="preserve">, </w:t>
+      </w:r>
+      <w:r>
+        <w:rPr>
+          <w:lang w:val="en-US"/>
+        </w:rPr>
+        <w:t>Ruby</w:t>
+      </w:r>
+      <w:r>
+        <w:t xml:space="preserve">, </w:t>
+      </w:r>
+      <w:r>
+        <w:rPr>
+          <w:lang w:val="en-US"/>
+        </w:rPr>
+        <w:t>SQL</w:t>
+      </w:r>
+      <w:r>
+        <w:t xml:space="preserve">, </w:t>
+      </w:r>
+      <w:r>
+        <w:rPr>
+          <w:lang w:val="en-US"/>
+        </w:rPr>
+        <w:t>bash</w:t>
+      </w:r>
+      <w:r>
         <w:t>.</w:t>
       </w:r>
     </w:p>
     <w:p>
       <w:r>
-        <w:t xml:space="preserve">Разработка </w:t>
+        <w:t>Существуют также байт-код языки программирования, которые используют как компиляцию, так и интерпретацию</w:t>
+      </w:r>
+      <w:r>
+        <w:t xml:space="preserve"> для преобразования исходного кода в машинный код</w:t>
+      </w:r>
+      <w:r>
+        <w:t xml:space="preserve">. </w:t>
+      </w:r>
+      <w:r>
+        <w:t>Байт-код языки программирования представля</w:t>
+      </w:r>
+      <w:r>
+        <w:t>ют</w:t>
+      </w:r>
+      <w:r>
+        <w:t xml:space="preserve"> исходный код программы в промежуточной форме. Компилятор преобразует исходный код в последовательность инструкций, которые являются низкоуровневыми и промежуточными для выполнения на виртуальной машине или интерпретаторе. Этот промежуточный код называется байт-кодом, поскольку он представлен в виде последовательности байтов.</w:t>
+      </w:r>
+    </w:p>
+    <w:p>
+      <w:r>
+        <w:t xml:space="preserve">Одним из основных преимуществ использования байт-кода является платформенная независимость. Построение виртуальной машины или интерпретатора, который выполняет байт-код, позволяет запускать </w:t>
       </w:r>
       <w:r>
         <w:t>ПО</w:t>
       </w:r>
       <w:r>
-        <w:t xml:space="preserve"> на компилируемых языках может быть более трудоемкой, поскольку такие языки обычно требуют более строгого синтаксиса и языковых конструкций. Ошибка в исходном коде может привести к сложно обнаружимым ошибкам компиляции, что требует дополнительного времени на отладку</w:t>
-      </w:r>
-      <w:r>
-        <w:t>, поиск и</w:t>
-      </w:r>
-      <w:r>
-        <w:t xml:space="preserve"> исправление п</w:t>
-      </w:r>
-      <w:r>
-        <w:t>ричины ошибки</w:t>
+        <w:t xml:space="preserve"> на разных платформах без изменения исходного кода.</w:t>
+      </w:r>
+      <w:r>
+        <w:t xml:space="preserve"> </w:t>
+      </w:r>
+      <w:r>
+        <w:t xml:space="preserve">Байт-код также часто используется для улучшения производительности </w:t>
+      </w:r>
+      <w:r>
+        <w:t>ПО</w:t>
+      </w:r>
+      <w:r>
+        <w:t xml:space="preserve">. Он может быть скомпилирован наиболее эффективным образом для конкретной виртуальной машины или интерпретатора, что приводит к </w:t>
+      </w:r>
+      <w:r>
+        <w:t>повышению эффективности</w:t>
+      </w:r>
+      <w:r>
+        <w:t xml:space="preserve"> выполнению </w:t>
+      </w:r>
+      <w:r>
+        <w:t>ПО</w:t>
       </w:r>
       <w:r>
         <w:t>.</w:t>
       </w:r>
       <w:r>
-        <w:t xml:space="preserve"> </w:t>
-      </w:r>
-      <w:r>
-        <w:t>Компилируемые языки программирования требуют повторной компиляции программного кода при каждом изменении, что может быть трудоемким и затратным процессом при работе с больши</w:t>
-      </w:r>
-      <w:r>
-        <w:t>м ПО</w:t>
-      </w:r>
-      <w:r>
-        <w:t xml:space="preserve">. Это приводит к снижению гибкости и скорости разработки </w:t>
-      </w:r>
-      <w:r>
-        <w:t>ПО</w:t>
+        <w:t xml:space="preserve"> К </w:t>
+      </w:r>
+      <w:r>
+        <w:t xml:space="preserve">распространенным </w:t>
+      </w:r>
+      <w:r>
+        <w:t xml:space="preserve">байт-код языкам программирования относятся </w:t>
+      </w:r>
+      <w:r>
+        <w:rPr>
+          <w:lang w:val="en-US"/>
+        </w:rPr>
+        <w:t>Java</w:t>
+      </w:r>
+      <w:r>
+        <w:t xml:space="preserve">, </w:t>
+      </w:r>
+      <w:r>
+        <w:rPr>
+          <w:lang w:val="en-US"/>
+        </w:rPr>
+        <w:t>C</w:t>
+      </w:r>
+      <w:r>
+        <w:t xml:space="preserve">#, </w:t>
+      </w:r>
+      <w:r>
+        <w:rPr>
+          <w:lang w:val="en-US"/>
+        </w:rPr>
+        <w:t>Kotlin</w:t>
+      </w:r>
+      <w:r>
+        <w:t xml:space="preserve"> </w:t>
+      </w:r>
+      <w:r>
+        <w:t xml:space="preserve">и </w:t>
+      </w:r>
+      <w:r>
+        <w:rPr>
+          <w:lang w:val="en-US"/>
+        </w:rPr>
+        <w:t>Scala</w:t>
       </w:r>
       <w:r>
         <w:t>.</w:t>
       </w:r>
-      <w:r>
-        <w:t xml:space="preserve"> </w:t>
-      </w:r>
-      <w:r>
-        <w:t>К</w:t>
-      </w:r>
-      <w:r>
-        <w:t xml:space="preserve"> распространенным</w:t>
-      </w:r>
-      <w:r>
-        <w:t xml:space="preserve"> компилируемым языкам программирования относятся </w:t>
-      </w:r>
-      <w:r>
-        <w:rPr>
-          <w:lang w:val="en-US"/>
-        </w:rPr>
-        <w:t>C</w:t>
-      </w:r>
-      <w:r>
-        <w:t xml:space="preserve">, </w:t>
-      </w:r>
-      <w:r>
-        <w:rPr>
-          <w:lang w:val="en-US"/>
-        </w:rPr>
-        <w:t>C</w:t>
-      </w:r>
-      <w:r>
-        <w:t xml:space="preserve">++, </w:t>
-      </w:r>
-      <w:r>
-        <w:rPr>
-          <w:lang w:val="en-US"/>
-        </w:rPr>
-        <w:t>Rust</w:t>
-      </w:r>
-      <w:r>
-        <w:t xml:space="preserve">, </w:t>
-      </w:r>
-      <w:r>
-        <w:rPr>
-          <w:lang w:val="en-US"/>
-        </w:rPr>
-        <w:t>Go</w:t>
-      </w:r>
-      <w:r>
-        <w:t>.</w:t>
-      </w:r>
-    </w:p>
-    <w:p>
-      <w:r>
-        <w:t xml:space="preserve">Интерпретация </w:t>
-      </w:r>
-      <w:r>
-        <w:t>–</w:t>
-      </w:r>
-      <w:r>
-        <w:t xml:space="preserve"> это процесс выполнения исходного кода путем его анализа и последовательной интерпретации</w:t>
-      </w:r>
-      <w:r>
-        <w:t xml:space="preserve"> </w:t>
-      </w:r>
-      <w:r>
-        <w:t>отдельным ПО</w:t>
-      </w:r>
-      <w:r>
-        <w:t xml:space="preserve"> интерпретатором во время </w:t>
-      </w:r>
-      <w:r>
-        <w:t>исполнения ПО</w:t>
-      </w:r>
-      <w:r>
-        <w:t xml:space="preserve">. В отличие от компилированных языков программирования, где исходный код предварительно преобразуется в </w:t>
-      </w:r>
-      <w:r>
-        <w:t>процессорные инструкции</w:t>
-      </w:r>
-      <w:r>
-        <w:t xml:space="preserve"> и сохраняется в виде исполняемого файла, при интерпретации </w:t>
-      </w:r>
-      <w:r>
-        <w:t>ПО</w:t>
-      </w:r>
-      <w:r>
-        <w:t xml:space="preserve"> каждая </w:t>
-      </w:r>
-      <w:r>
-        <w:t>синтаксическая единица исходного кода</w:t>
-      </w:r>
-      <w:r>
-        <w:t xml:space="preserve"> анализируется и выполняется непосредственно в процессе </w:t>
-      </w:r>
-      <w:r>
-        <w:t>работы</w:t>
-      </w:r>
-      <w:r>
-        <w:t xml:space="preserve"> </w:t>
-      </w:r>
-      <w:r>
-        <w:t>ПО</w:t>
-      </w:r>
-      <w:r>
-        <w:t>.</w:t>
-      </w:r>
-      <w:r>
-        <w:t xml:space="preserve"> </w:t>
-      </w:r>
-      <w:r>
-        <w:t xml:space="preserve">Языки программирования, которые используют </w:t>
-      </w:r>
-      <w:r>
-        <w:t>интерпретацию</w:t>
-      </w:r>
-      <w:r>
-        <w:t xml:space="preserve"> как способ трансляции исходного кода в </w:t>
-      </w:r>
-      <w:r>
-        <w:t>машинный код</w:t>
-      </w:r>
-      <w:r>
-        <w:t>,</w:t>
-      </w:r>
-      <w:r>
-        <w:t xml:space="preserve"> называют </w:t>
-      </w:r>
-      <w:r>
-        <w:t>интерпретируемыми</w:t>
-      </w:r>
-      <w:r>
-        <w:t xml:space="preserve"> языками.</w:t>
-      </w:r>
-    </w:p>
-    <w:p>
-      <w:r>
-        <w:t xml:space="preserve">Одним из основных преимуществ интерпретации программ является ее платформенная независимость. </w:t>
-      </w:r>
-      <w:r>
-        <w:t>И</w:t>
-      </w:r>
-      <w:r>
-        <w:t>нтерпретируемые языки программирования</w:t>
-      </w:r>
-      <w:r>
-        <w:t xml:space="preserve"> в большинстве случаев</w:t>
-      </w:r>
-      <w:r>
-        <w:t xml:space="preserve"> </w:t>
-      </w:r>
-      <w:r>
-        <w:t xml:space="preserve">могут быть выполнены на различных платформах без необходимости </w:t>
-      </w:r>
-      <w:r>
-        <w:t>модификации исходного</w:t>
-      </w:r>
-      <w:r>
-        <w:t xml:space="preserve"> кода.</w:t>
-      </w:r>
-      <w:r>
-        <w:t xml:space="preserve"> </w:t>
-      </w:r>
-      <w:r>
-        <w:t xml:space="preserve">При интерпретации </w:t>
-      </w:r>
-      <w:r>
-        <w:t>ПО</w:t>
-      </w:r>
-      <w:r>
-        <w:t xml:space="preserve"> </w:t>
-      </w:r>
-      <w:r>
-        <w:t>проще</w:t>
-      </w:r>
-      <w:r>
-        <w:t xml:space="preserve"> отслеживать и исправлять ошибки, так как интерпретатор выполняет код построчно. </w:t>
-      </w:r>
-      <w:r>
-        <w:t>Интерпретируемые языки</w:t>
-      </w:r>
-      <w:r>
-        <w:t xml:space="preserve"> программирования</w:t>
-      </w:r>
-      <w:r>
-        <w:t xml:space="preserve"> обычно поддерживают динамическую типизацию, что означает, что типы переменных могут быть определены во время выполнения </w:t>
-      </w:r>
-      <w:r>
-        <w:t>ПО</w:t>
-      </w:r>
-      <w:r>
-        <w:t>.</w:t>
-      </w:r>
     </w:p>
     <w:p>
       <w:r>
         <w:lastRenderedPageBreak/>
-        <w:t xml:space="preserve">Однако, интерпретация </w:t>
-      </w:r>
-      <w:r>
-        <w:t>ПО</w:t>
-      </w:r>
-      <w:r>
-        <w:t xml:space="preserve"> также имеет свои минусы. Один из основных недостатков </w:t>
-      </w:r>
-      <w:r>
-        <w:t>–</w:t>
-      </w:r>
-      <w:r>
-        <w:t xml:space="preserve"> это низкая производительность по сравнению с компилируемыми языками программирования. Поскольку интерпретатор </w:t>
-      </w:r>
-      <w:r>
-        <w:t>производит анализ и выполнение исходного кода</w:t>
-      </w:r>
-      <w:r>
-        <w:t xml:space="preserve">, время выполнения может быть дольше, чем у </w:t>
-      </w:r>
-      <w:r>
-        <w:t>ПО</w:t>
-      </w:r>
-      <w:r>
-        <w:t>, скомпилированно</w:t>
-      </w:r>
-      <w:r>
-        <w:t>го</w:t>
-      </w:r>
-      <w:r>
-        <w:t xml:space="preserve"> в машинный код. Это особенно заметно при обработке больших объемов данных или выполнении </w:t>
-      </w:r>
-      <w:r>
-        <w:t>высоконагруженных</w:t>
-      </w:r>
-      <w:r>
-        <w:t xml:space="preserve"> вычислений.</w:t>
-      </w:r>
-      <w:r>
-        <w:t xml:space="preserve"> </w:t>
-      </w:r>
-      <w:r>
-        <w:t xml:space="preserve">К </w:t>
-      </w:r>
-      <w:r>
-        <w:t>распространенным</w:t>
-      </w:r>
-      <w:r>
-        <w:t xml:space="preserve"> интерпретируемым языкам программирования относятся </w:t>
-      </w:r>
-      <w:r>
-        <w:rPr>
-          <w:lang w:val="en-US"/>
-        </w:rPr>
-        <w:t>Python</w:t>
-      </w:r>
-      <w:r>
-        <w:t xml:space="preserve">, </w:t>
-      </w:r>
-      <w:r>
-        <w:rPr>
-          <w:lang w:val="en-US"/>
-        </w:rPr>
-        <w:t>JavaScript</w:t>
-      </w:r>
-      <w:r>
-        <w:t xml:space="preserve">, </w:t>
-      </w:r>
-      <w:r>
-        <w:rPr>
-          <w:lang w:val="en-US"/>
-        </w:rPr>
-        <w:t>PHP</w:t>
-      </w:r>
-      <w:r>
-        <w:t xml:space="preserve">, </w:t>
-      </w:r>
-      <w:r>
-        <w:rPr>
-          <w:lang w:val="en-US"/>
-        </w:rPr>
-        <w:t>Ruby</w:t>
-      </w:r>
-      <w:r>
-        <w:t xml:space="preserve">, </w:t>
-      </w:r>
-      <w:r>
-        <w:rPr>
-          <w:lang w:val="en-US"/>
-        </w:rPr>
-        <w:t>SQL</w:t>
-      </w:r>
-      <w:r>
-        <w:t xml:space="preserve">, </w:t>
-      </w:r>
-      <w:r>
-        <w:rPr>
-          <w:lang w:val="en-US"/>
-        </w:rPr>
-        <w:t>bash</w:t>
-      </w:r>
-      <w:r>
-        <w:t>.</w:t>
-      </w:r>
-    </w:p>
-    <w:p>
-      <w:r>
-        <w:t>Существуют также байт-код языки программирования, которые используют как компиляцию, так и интерпретацию</w:t>
-      </w:r>
-      <w:r>
-        <w:t xml:space="preserve"> для преобразования исходного кода в машинный код</w:t>
-      </w:r>
-      <w:r>
-        <w:t xml:space="preserve">. </w:t>
-      </w:r>
-      <w:r>
-        <w:t>Байт-код языки программирования представля</w:t>
-      </w:r>
-      <w:r>
-        <w:t>ют</w:t>
-      </w:r>
-      <w:r>
-        <w:t xml:space="preserve"> исходный код программы в промежуточной форме. Компилятор преобразует исходный код в последовательность инструкций, которые являются низкоуровневыми и промежуточными для выполнения на виртуальной машине или интерпретаторе. Этот промежуточный код называется байт-кодом, поскольку он представлен в виде последовательности байтов.</w:t>
-      </w:r>
-    </w:p>
-    <w:p>
-      <w:r>
-        <w:t xml:space="preserve">Одним из основных преимуществ использования байт-кода является платформенная независимость. Построение виртуальной машины или интерпретатора, который выполняет байт-код, позволяет запускать </w:t>
-      </w:r>
-      <w:r>
-        <w:t>ПО</w:t>
-      </w:r>
-      <w:r>
-        <w:t xml:space="preserve"> на разных платформах без изменения исходного кода.</w:t>
-      </w:r>
-      <w:r>
-        <w:t xml:space="preserve"> </w:t>
-      </w:r>
-      <w:r>
-        <w:t xml:space="preserve">Байт-код также часто используется для улучшения производительности </w:t>
-      </w:r>
-      <w:r>
-        <w:t>ПО</w:t>
-      </w:r>
-      <w:r>
-        <w:t xml:space="preserve">. Он может быть скомпилирован наиболее эффективным образом для конкретной виртуальной машины или интерпретатора, что приводит к </w:t>
-      </w:r>
-      <w:r>
-        <w:t>повышению эффективности</w:t>
-      </w:r>
-      <w:r>
-        <w:t xml:space="preserve"> выполнению </w:t>
-      </w:r>
-      <w:r>
-        <w:t>ПО</w:t>
-      </w:r>
-      <w:r>
-        <w:t>.</w:t>
-      </w:r>
-      <w:r>
-        <w:t xml:space="preserve"> К </w:t>
-      </w:r>
-      <w:r>
-        <w:t xml:space="preserve">распространенным </w:t>
-      </w:r>
-      <w:r>
-        <w:t xml:space="preserve">байт-код языкам программирования относятся </w:t>
-      </w:r>
-      <w:r>
-        <w:rPr>
-          <w:lang w:val="en-US"/>
-        </w:rPr>
-        <w:t>Java</w:t>
-      </w:r>
-      <w:r>
-        <w:t xml:space="preserve">, </w:t>
-      </w:r>
-      <w:r>
-        <w:rPr>
-          <w:lang w:val="en-US"/>
-        </w:rPr>
-        <w:t>C</w:t>
-      </w:r>
-      <w:r>
-        <w:t xml:space="preserve">#, </w:t>
-      </w:r>
-      <w:r>
-        <w:rPr>
-          <w:lang w:val="en-US"/>
-        </w:rPr>
-        <w:t>Kotlin</w:t>
-      </w:r>
-      <w:r>
-        <w:t xml:space="preserve"> </w:t>
-      </w:r>
-      <w:r>
-        <w:t xml:space="preserve">и </w:t>
-      </w:r>
-      <w:r>
-        <w:rPr>
-          <w:lang w:val="en-US"/>
-        </w:rPr>
-        <w:t>Scala</w:t>
-      </w:r>
-      <w:r>
-        <w:t>.</w:t>
-      </w:r>
-    </w:p>
-    <w:p>
-      <w:r>
         <w:t xml:space="preserve">С использованием результатов </w:t>
       </w:r>
       <w:r>
@@ -5144,7 +5155,6 @@
         <w:rPr>
           <w:noProof/>
         </w:rPr>
-        <w:lastRenderedPageBreak/>
         <w:drawing>
           <wp:inline distT="0" distB="0" distL="0" distR="0" wp14:anchorId="22164921" wp14:editId="22CD4430">
             <wp:extent cx="5143500" cy="3198070"/>
@@ -5356,6 +5366,7 @@
     </w:p>
     <w:p>
       <w:r>
+        <w:lastRenderedPageBreak/>
         <w:t>- количество интегрированных абстракций и синтаксиса – набор конструкций, абстракций, парадигм и специальных средств, которые повышают эффективность разработки с использованием языка программирования;</w:t>
       </w:r>
     </w:p>
@@ -5367,11 +5378,7 @@
         <w:t>типичных повторяющихся</w:t>
       </w:r>
       <w:r>
-        <w:t xml:space="preserve"> процессов, наличие компилятора или интерпретатора без </w:t>
-      </w:r>
-      <w:r>
-        <w:lastRenderedPageBreak/>
-        <w:t>программных ошибок, наличие эффективной системы отладки разрабатываемого программного продукта.</w:t>
+        <w:t xml:space="preserve"> процессов, наличие компилятора или интерпретатора без программных ошибок, наличие эффективной системы отладки разрабатываемого программного продукта.</w:t>
       </w:r>
     </w:p>
     <w:p>
@@ -5575,6 +5582,7 @@
         <w:t>веб-</w:t>
       </w:r>
       <w:r>
+        <w:lastRenderedPageBreak/>
         <w:t>разработки. JavaScript также может быть использован для разработки серверной части веб-приложений с использованием платформы Node.js. Это позволяет разрабатывать полноценн</w:t>
       </w:r>
       <w:r>
@@ -5622,11 +5630,7 @@
         <w:t>тродействие</w:t>
       </w:r>
       <w:r>
-        <w:t xml:space="preserve">. JavaScript является одним из самых распространенных языков </w:t>
-      </w:r>
-      <w:r>
-        <w:lastRenderedPageBreak/>
-        <w:t>программирования и имеет огромную аудиторию разработчиков. JavaScript пред</w:t>
+        <w:t>. JavaScript является одним из самых распространенных языков программирования и имеет огромную аудиторию разработчиков. JavaScript пред</w:t>
       </w:r>
       <w:r>
         <w:t>оставляет</w:t>
@@ -5916,7 +5920,11 @@
         <w:t>доступа к памяти</w:t>
       </w:r>
       <w:r>
-        <w:t xml:space="preserve">, которая позволяет предотвратить ошибки, связанные с несогласованным доступом к памяти. Это делает </w:t>
+        <w:t xml:space="preserve">, которая </w:t>
+      </w:r>
+      <w:r>
+        <w:lastRenderedPageBreak/>
+        <w:t xml:space="preserve">позволяет предотвратить ошибки, связанные с несогласованным доступом к памяти. Это делает </w:t>
       </w:r>
       <w:proofErr w:type="spellStart"/>
       <w:r>
@@ -5946,11 +5954,7 @@
         <w:t>эффективной</w:t>
       </w:r>
       <w:r>
-        <w:t xml:space="preserve"> системой типов и статическим анализом, что позволяет выявлять ошибки во время компиляции. Это сильно упрощает отладку и повышает </w:t>
-      </w:r>
-      <w:r>
-        <w:lastRenderedPageBreak/>
-        <w:t xml:space="preserve">качество разрабатываемого кода. Кроме того, </w:t>
+        <w:t xml:space="preserve"> системой типов и статическим анализом, что позволяет выявлять ошибки во время компиляции. Это сильно упрощает отладку и повышает качество разрабатываемого кода. Кроме того, </w:t>
       </w:r>
       <w:proofErr w:type="spellStart"/>
       <w:r>
@@ -6154,7 +6158,11 @@
     </w:p>
     <w:p>
       <w:r>
-        <w:t>Для проведения исследования быстродействия языков программирования были выбраны 3 алгоритма. Операции, выполняемые в них, являются самыми распространенными операциями, которые выполняет процессор. Следовательно, эти операции будут выполнятся чаще всего в эмуляторе встраиваемых систем. Необходимо, чтобы</w:t>
+        <w:t xml:space="preserve">Для проведения исследования быстродействия языков программирования были выбраны 3 алгоритма. Операции, выполняемые в них, являются самыми распространенными </w:t>
+      </w:r>
+      <w:r>
+        <w:lastRenderedPageBreak/>
+        <w:t>операциями, которые выполняет процессор. Следовательно, эти операции будут выполнятся чаще всего в эмуляторе встраиваемых систем. Необходимо, чтобы</w:t>
       </w:r>
       <w:r>
         <w:t xml:space="preserve"> ПО, разработанное на</w:t>
@@ -6186,7 +6194,6 @@
     </w:p>
     <w:p>
       <w:r>
-        <w:lastRenderedPageBreak/>
         <w:t>Рассмотрим выбранные алгоритмы подробнее.</w:t>
       </w:r>
     </w:p>
@@ -6335,7 +6342,11 @@
         <w:t xml:space="preserve"> </w:t>
       </w:r>
       <w:r>
-        <w:t>Алгоритм быстрой сортировки реализуется путем выбора опорного элемента из исходного массива и последующего разделения массива на две подгруппы: элементы, меньшие опорного, и элементы, большие опорного. Эти подгруппы рекурсивно подвергаются процессу сортировки с использованием быстрой сортировки, пока не</w:t>
+        <w:t xml:space="preserve">Алгоритм быстрой сортировки реализуется путем выбора опорного элемента из исходного массива и последующего разделения массива на две </w:t>
+      </w:r>
+      <w:r>
+        <w:lastRenderedPageBreak/>
+        <w:t>подгруппы: элементы, меньшие опорного, и элементы, большие опорного. Эти подгруппы рекурсивно подвергаются процессу сортировки с использованием быстрой сортировки, пока не</w:t>
       </w:r>
       <w:r>
         <w:t xml:space="preserve"> будет</w:t>
@@ -6377,11 +6388,7 @@
         </m:r>
       </m:oMath>
       <w:r>
-        <w:t xml:space="preserve"> - количество элементов в массиве. Однако, в </w:t>
-      </w:r>
-      <w:r>
-        <w:lastRenderedPageBreak/>
-        <w:t xml:space="preserve">худшем случае, его временная сложность может достигать </w:t>
+        <w:t xml:space="preserve"> - количество элементов в массиве. Однако, в худшем случае, его временная сложность может достигать </w:t>
       </w:r>
       <m:oMath>
         <m:r>
@@ -6648,6 +6655,7 @@
         <w:t xml:space="preserve"> </w:t>
       </w:r>
       <w:r>
+        <w:lastRenderedPageBreak/>
         <w:t>и проверка их на простоту.</w:t>
       </w:r>
       <w:r>
@@ -6694,7 +6702,6 @@
     </w:p>
     <w:p>
       <w:r>
-        <w:lastRenderedPageBreak/>
         <w:t xml:space="preserve">Обоснованием данного выбора является то, что для проверки быстродействия ПО, разработанного на определенном языке программирования, необходимо выполнить задачу нагрузки вычислительной системы по выполнению определенных математических операций, а не задачу поиска простых чисел. По этой причине разработанный алгоритм не сохраняет найденные числа, кроме последнего. </w:t>
       </w:r>
       <w:r>
@@ -6854,6 +6861,7 @@
           <w:b/>
           <w:bCs/>
         </w:rPr>
+        <w:lastRenderedPageBreak/>
         <w:t>4.</w:t>
       </w:r>
       <w:r>
@@ -6914,11 +6922,7 @@
         <w:t xml:space="preserve"> на </w:t>
       </w:r>
       <w:r>
-        <w:t xml:space="preserve">скорость </w:t>
-      </w:r>
-      <w:r>
-        <w:lastRenderedPageBreak/>
-        <w:t>исполнения алгоритмов</w:t>
+        <w:t>скорость исполнения алгоритмов</w:t>
       </w:r>
       <w:r>
         <w:t xml:space="preserve">. В качестве основы использовались стандартные сценарии </w:t>
@@ -7324,7 +7328,11 @@
         <w:t xml:space="preserve"> Получившиеся столбчатые диаграммы</w:t>
       </w:r>
       <w:r>
-        <w:t xml:space="preserve"> из программного средства «</w:t>
+        <w:t xml:space="preserve"> из </w:t>
+      </w:r>
+      <w:r>
+        <w:lastRenderedPageBreak/>
+        <w:t>программного средства «</w:t>
       </w:r>
       <w:r>
         <w:rPr>
@@ -7354,7 +7362,6 @@
         <w:rPr>
           <w:noProof/>
         </w:rPr>
-        <w:lastRenderedPageBreak/>
         <w:drawing>
           <wp:inline distT="0" distB="0" distL="0" distR="0" wp14:anchorId="797A1CEA" wp14:editId="600F4895">
             <wp:extent cx="3150563" cy="2364034"/>
@@ -7597,6 +7604,7 @@
         <w:ind w:firstLine="708"/>
       </w:pPr>
       <w:r>
+        <w:lastRenderedPageBreak/>
         <w:t xml:space="preserve">Результаты исследования коррелируют с результатами анализа языков программирования и их классификации по критерию </w:t>
       </w:r>
       <w:r>
@@ -7627,11 +7635,7 @@
         <w:t xml:space="preserve"> </w:t>
       </w:r>
       <w:r>
-        <w:t xml:space="preserve">показывают наилучшее </w:t>
-      </w:r>
-      <w:r>
-        <w:lastRenderedPageBreak/>
-        <w:t>быстродействие в проведенном исследовании.</w:t>
+        <w:t>показывают наилучшее быстродействие в проведенном исследовании.</w:t>
       </w:r>
       <w:r>
         <w:t xml:space="preserve"> Их результаты примерно равны с учетом случайной погрешности.</w:t>
@@ -8030,17 +8034,17 @@
         <w:t xml:space="preserve"> преобразования исходного кода в процессорные инструкции</w:t>
       </w:r>
       <w:r>
-        <w:t xml:space="preserve">. Также были выявлены особенности поведения ПО, разработанного на некоторых языках программирования. </w:t>
+        <w:t xml:space="preserve">. Также были выявлены особенности поведения ПО, разработанного на некоторых языках </w:t>
+      </w:r>
+      <w:r>
+        <w:lastRenderedPageBreak/>
+        <w:t xml:space="preserve">программирования. </w:t>
       </w:r>
       <w:r>
         <w:t>Из результатов исследования следует, что скорость работы языков программирования может значительно различаться в зависимости от их особенностей и оптимизаций</w:t>
       </w:r>
       <w:r>
-        <w:t xml:space="preserve">. Однако, следует отметить, что скорость работы не является единственным </w:t>
-      </w:r>
-      <w:r>
-        <w:lastRenderedPageBreak/>
-        <w:t>критерием при выборе языка программирования, учитывать также следует удобство использования, доступность разработчиков и другие факторы.</w:t>
+        <w:t>. Однако, следует отметить, что скорость работы не является единственным критерием при выборе языка программирования, учитывать также следует удобство использования, доступность разработчиков и другие факторы.</w:t>
       </w:r>
     </w:p>
     <w:p>
@@ -8310,6 +8314,7 @@
     </w:p>
     <w:p>
       <w:r>
+        <w:lastRenderedPageBreak/>
         <w:t>Т</w:t>
       </w:r>
       <w:r>
@@ -8322,11 +8327,7 @@
         <w:t xml:space="preserve"> исследовании не была учтена или использована JIT-компиляция. Она представляет собой эффективный инструмент по увлечению быстродействия интерпретируемых и байт-код языков программирования.</w:t>
       </w:r>
       <w:r>
-        <w:t xml:space="preserve"> Это </w:t>
-      </w:r>
-      <w:r>
-        <w:lastRenderedPageBreak/>
-        <w:t xml:space="preserve">связано с комплексным алгоритмом поведения </w:t>
+        <w:t xml:space="preserve"> Это связано с комплексным алгоритмом поведения </w:t>
       </w:r>
       <w:r>
         <w:rPr>
@@ -8488,7 +8489,11 @@
     </w:p>
     <w:p>
       <w:r>
-        <w:t xml:space="preserve"> Проведен сравнительный анализ и исследование существующих решений эмуляторов встраиваемых систем. Выявлена потребность в разработке эмулятора, который будет обладать высокими характеристиками быстродействия и удобством реализации новых модулей. Выявлена необходимость в проведении сравнительного тестирования быстродействия различных языков программирования.</w:t>
+        <w:t xml:space="preserve"> Проведен сравнительный анализ и исследование существующих решений эмуляторов встраиваемых систем. Выявлена потребность в разработке эмулятора, который будет обладать высокими характеристиками быстродействия и удобством реализации новых модулей. Выявлена необходимость в проведении сравнительного тестирования быстродействия </w:t>
+      </w:r>
+      <w:r>
+        <w:lastRenderedPageBreak/>
+        <w:t>различных языков программирования.</w:t>
       </w:r>
       <w:r>
         <w:t xml:space="preserve"> </w:t>
@@ -8517,7 +8522,6 @@
     </w:p>
     <w:p>
       <w:r>
-        <w:lastRenderedPageBreak/>
         <w:t>Проведен анализ ис</w:t>
       </w:r>
       <w:r>
@@ -8687,7 +8691,7 @@
     </w:p>
     <w:p>
       <w:pPr>
-        <w:pStyle w:val="a3"/>
+        <w:pStyle w:val="ListParagraph"/>
         <w:numPr>
           <w:ilvl w:val="0"/>
           <w:numId w:val="3"/>
@@ -8708,7 +8712,7 @@
     </w:p>
     <w:p>
       <w:pPr>
-        <w:pStyle w:val="a3"/>
+        <w:pStyle w:val="ListParagraph"/>
         <w:numPr>
           <w:ilvl w:val="0"/>
           <w:numId w:val="3"/>
@@ -8915,7 +8919,7 @@
     </w:p>
     <w:p>
       <w:pPr>
-        <w:pStyle w:val="a3"/>
+        <w:pStyle w:val="ListParagraph"/>
         <w:numPr>
           <w:ilvl w:val="0"/>
           <w:numId w:val="3"/>
@@ -8954,7 +8958,7 @@
     </w:p>
     <w:p>
       <w:pPr>
-        <w:pStyle w:val="a3"/>
+        <w:pStyle w:val="ListParagraph"/>
         <w:numPr>
           <w:ilvl w:val="0"/>
           <w:numId w:val="3"/>
@@ -8967,7 +8971,7 @@
     </w:p>
     <w:p>
       <w:pPr>
-        <w:pStyle w:val="a3"/>
+        <w:pStyle w:val="ListParagraph"/>
         <w:numPr>
           <w:ilvl w:val="0"/>
           <w:numId w:val="3"/>
@@ -9034,7 +9038,7 @@
     </w:p>
     <w:p>
       <w:pPr>
-        <w:pStyle w:val="a3"/>
+        <w:pStyle w:val="ListParagraph"/>
         <w:numPr>
           <w:ilvl w:val="0"/>
           <w:numId w:val="3"/>
@@ -9064,7 +9068,7 @@
     </w:p>
     <w:p>
       <w:pPr>
-        <w:pStyle w:val="a3"/>
+        <w:pStyle w:val="ListParagraph"/>
         <w:numPr>
           <w:ilvl w:val="0"/>
           <w:numId w:val="3"/>
@@ -9145,7 +9149,7 @@
     </w:p>
     <w:p>
       <w:pPr>
-        <w:pStyle w:val="a3"/>
+        <w:pStyle w:val="ListParagraph"/>
         <w:numPr>
           <w:ilvl w:val="0"/>
           <w:numId w:val="3"/>
@@ -9205,7 +9209,7 @@
     </w:p>
     <w:p>
       <w:pPr>
-        <w:pStyle w:val="a3"/>
+        <w:pStyle w:val="ListParagraph"/>
         <w:numPr>
           <w:ilvl w:val="0"/>
           <w:numId w:val="3"/>
@@ -9291,7 +9295,7 @@
     </w:p>
     <w:p>
       <w:pPr>
-        <w:pStyle w:val="a3"/>
+        <w:pStyle w:val="ListParagraph"/>
         <w:numPr>
           <w:ilvl w:val="0"/>
           <w:numId w:val="3"/>
@@ -9346,7 +9350,7 @@
     </w:p>
     <w:p>
       <w:pPr>
-        <w:pStyle w:val="a3"/>
+        <w:pStyle w:val="ListParagraph"/>
         <w:numPr>
           <w:ilvl w:val="0"/>
           <w:numId w:val="3"/>
@@ -9401,7 +9405,7 @@
     </w:p>
     <w:p>
       <w:pPr>
-        <w:pStyle w:val="a3"/>
+        <w:pStyle w:val="ListParagraph"/>
         <w:numPr>
           <w:ilvl w:val="0"/>
           <w:numId w:val="3"/>
@@ -9464,7 +9468,7 @@
     </w:p>
     <w:p>
       <w:pPr>
-        <w:pStyle w:val="a3"/>
+        <w:pStyle w:val="ListParagraph"/>
         <w:numPr>
           <w:ilvl w:val="0"/>
           <w:numId w:val="3"/>
@@ -9527,7 +9531,7 @@
     </w:p>
     <w:p>
       <w:pPr>
-        <w:pStyle w:val="a3"/>
+        <w:pStyle w:val="ListParagraph"/>
         <w:numPr>
           <w:ilvl w:val="0"/>
           <w:numId w:val="3"/>
@@ -9579,7 +9583,7 @@
     </w:p>
     <w:p>
       <w:pPr>
-        <w:pStyle w:val="a3"/>
+        <w:pStyle w:val="ListParagraph"/>
         <w:numPr>
           <w:ilvl w:val="0"/>
           <w:numId w:val="3"/>
@@ -9658,7 +9662,7 @@
     </w:p>
     <w:p>
       <w:pPr>
-        <w:pStyle w:val="a3"/>
+        <w:pStyle w:val="ListParagraph"/>
         <w:numPr>
           <w:ilvl w:val="0"/>
           <w:numId w:val="3"/>
@@ -9671,7 +9675,7 @@
     </w:p>
     <w:p>
       <w:pPr>
-        <w:pStyle w:val="a3"/>
+        <w:pStyle w:val="ListParagraph"/>
         <w:numPr>
           <w:ilvl w:val="0"/>
           <w:numId w:val="3"/>
@@ -9704,7 +9708,7 @@
       <w:hyperlink r:id="rId22" w:history="1">
         <w:r>
           <w:rPr>
-            <w:rStyle w:val="a5"/>
+            <w:rStyle w:val="Hyperlink"/>
           </w:rPr>
           <w:t>https://www.qemu.org/</w:t>
         </w:r>
@@ -9715,14 +9719,14 @@
     </w:p>
     <w:p>
       <w:pPr>
-        <w:pStyle w:val="a3"/>
+        <w:pStyle w:val="ListParagraph"/>
         <w:numPr>
           <w:ilvl w:val="0"/>
           <w:numId w:val="3"/>
         </w:numPr>
         <w:ind w:firstLine="720"/>
         <w:rPr>
-          <w:rStyle w:val="a5"/>
+          <w:rStyle w:val="Hyperlink"/>
           <w:color w:val="auto"/>
           <w:u w:val="none"/>
         </w:rPr>
@@ -9730,26 +9734,28 @@
       <w:r>
         <w:t xml:space="preserve">Эмулятор </w:t>
       </w:r>
-      <w:r>
-        <w:rPr>
-          <w:lang w:val="en-US"/>
-        </w:rPr>
-        <w:t>KOPYCAT</w:t>
-      </w:r>
+      <w:proofErr w:type="spellStart"/>
+      <w:r>
+        <w:rPr>
+          <w:lang w:val="en-US"/>
+        </w:rPr>
+        <w:t>Kopycat</w:t>
+      </w:r>
+      <w:proofErr w:type="spellEnd"/>
       <w:r>
         <w:t xml:space="preserve">, URL </w:t>
       </w:r>
       <w:hyperlink r:id="rId23" w:history="1">
         <w:r>
           <w:rPr>
-            <w:rStyle w:val="a5"/>
+            <w:rStyle w:val="Hyperlink"/>
           </w:rPr>
           <w:t>https://kopycat.ru/</w:t>
         </w:r>
       </w:hyperlink>
       <w:r>
         <w:rPr>
-          <w:rStyle w:val="a5"/>
+          <w:rStyle w:val="Hyperlink"/>
           <w:u w:val="none"/>
         </w:rPr>
         <w:t xml:space="preserve"> </w:t>
@@ -9757,7 +9763,7 @@
       <w:bookmarkStart w:id="0" w:name="_Hlk159097469"/>
       <w:r>
         <w:rPr>
-          <w:rStyle w:val="a5"/>
+          <w:rStyle w:val="Hyperlink"/>
           <w:color w:val="auto"/>
           <w:u w:val="none"/>
         </w:rPr>
@@ -9767,7 +9773,7 @@
     </w:p>
     <w:p>
       <w:pPr>
-        <w:pStyle w:val="a3"/>
+        <w:pStyle w:val="ListParagraph"/>
         <w:numPr>
           <w:ilvl w:val="0"/>
           <w:numId w:val="3"/>
@@ -9804,7 +9810,7 @@
     </w:p>
     <w:p>
       <w:pPr>
-        <w:pStyle w:val="a3"/>
+        <w:pStyle w:val="ListParagraph"/>
         <w:numPr>
           <w:ilvl w:val="0"/>
           <w:numId w:val="3"/>
@@ -9835,79 +9841,79 @@
       <w:hyperlink r:id="rId24" w:history="1">
         <w:r>
           <w:rPr>
-            <w:rStyle w:val="a5"/>
+            <w:rStyle w:val="Hyperlink"/>
             <w:lang w:val="en-US"/>
           </w:rPr>
           <w:t>https</w:t>
         </w:r>
         <w:r>
           <w:rPr>
-            <w:rStyle w:val="a5"/>
+            <w:rStyle w:val="Hyperlink"/>
           </w:rPr>
           <w:t>://</w:t>
         </w:r>
         <w:r>
           <w:rPr>
-            <w:rStyle w:val="a5"/>
+            <w:rStyle w:val="Hyperlink"/>
             <w:lang w:val="en-US"/>
           </w:rPr>
           <w:t>www</w:t>
         </w:r>
         <w:r>
           <w:rPr>
-            <w:rStyle w:val="a5"/>
+            <w:rStyle w:val="Hyperlink"/>
           </w:rPr>
           <w:t>.</w:t>
         </w:r>
         <w:r>
           <w:rPr>
-            <w:rStyle w:val="a5"/>
+            <w:rStyle w:val="Hyperlink"/>
             <w:lang w:val="en-US"/>
           </w:rPr>
           <w:t>unicorn</w:t>
         </w:r>
         <w:r>
           <w:rPr>
-            <w:rStyle w:val="a5"/>
+            <w:rStyle w:val="Hyperlink"/>
           </w:rPr>
           <w:t>-</w:t>
         </w:r>
         <w:r>
           <w:rPr>
-            <w:rStyle w:val="a5"/>
+            <w:rStyle w:val="Hyperlink"/>
             <w:lang w:val="en-US"/>
           </w:rPr>
           <w:t>engine</w:t>
         </w:r>
         <w:r>
           <w:rPr>
-            <w:rStyle w:val="a5"/>
+            <w:rStyle w:val="Hyperlink"/>
           </w:rPr>
           <w:t>.</w:t>
         </w:r>
         <w:r>
           <w:rPr>
-            <w:rStyle w:val="a5"/>
+            <w:rStyle w:val="Hyperlink"/>
             <w:lang w:val="en-US"/>
           </w:rPr>
           <w:t>org</w:t>
         </w:r>
         <w:r>
           <w:rPr>
-            <w:rStyle w:val="a5"/>
+            <w:rStyle w:val="Hyperlink"/>
           </w:rPr>
           <w:t>/</w:t>
         </w:r>
       </w:hyperlink>
       <w:r>
         <w:rPr>
-          <w:rStyle w:val="a5"/>
-        </w:rPr>
-        <w:t xml:space="preserve"> </w:t>
-      </w:r>
-      <w:r>
-        <w:rPr>
-          <w:rStyle w:val="a5"/>
+          <w:rStyle w:val="Hyperlink"/>
+        </w:rPr>
+        <w:t xml:space="preserve"> </w:t>
+      </w:r>
+      <w:r>
+        <w:rPr>
+          <w:rStyle w:val="Hyperlink"/>
           <w:color w:val="auto"/>
           <w:u w:val="none"/>
         </w:rPr>
@@ -9916,7 +9922,7 @@
     </w:p>
     <w:p>
       <w:pPr>
-        <w:pStyle w:val="a3"/>
+        <w:pStyle w:val="ListParagraph"/>
         <w:numPr>
           <w:ilvl w:val="0"/>
           <w:numId w:val="3"/>
@@ -9950,34 +9956,34 @@
       <w:hyperlink r:id="rId25" w:history="1">
         <w:r>
           <w:rPr>
-            <w:rStyle w:val="a5"/>
+            <w:rStyle w:val="Hyperlink"/>
             <w:lang w:val="en-US"/>
           </w:rPr>
           <w:t>https</w:t>
         </w:r>
         <w:r>
           <w:rPr>
-            <w:rStyle w:val="a5"/>
+            <w:rStyle w:val="Hyperlink"/>
           </w:rPr>
           <w:t>://</w:t>
         </w:r>
         <w:r>
           <w:rPr>
-            <w:rStyle w:val="a5"/>
+            <w:rStyle w:val="Hyperlink"/>
             <w:lang w:val="en-US"/>
           </w:rPr>
           <w:t>www</w:t>
         </w:r>
         <w:r>
           <w:rPr>
-            <w:rStyle w:val="a5"/>
+            <w:rStyle w:val="Hyperlink"/>
           </w:rPr>
           <w:t>.</w:t>
         </w:r>
         <w:proofErr w:type="spellStart"/>
         <w:r>
           <w:rPr>
-            <w:rStyle w:val="a5"/>
+            <w:rStyle w:val="Hyperlink"/>
             <w:lang w:val="en-US"/>
           </w:rPr>
           <w:t>labcenter</w:t>
@@ -9985,20 +9991,20 @@
         <w:proofErr w:type="spellEnd"/>
         <w:r>
           <w:rPr>
-            <w:rStyle w:val="a5"/>
+            <w:rStyle w:val="Hyperlink"/>
           </w:rPr>
           <w:t>.</w:t>
         </w:r>
         <w:r>
           <w:rPr>
-            <w:rStyle w:val="a5"/>
+            <w:rStyle w:val="Hyperlink"/>
             <w:lang w:val="en-US"/>
           </w:rPr>
           <w:t>com</w:t>
         </w:r>
         <w:r>
           <w:rPr>
-            <w:rStyle w:val="a5"/>
+            <w:rStyle w:val="Hyperlink"/>
           </w:rPr>
           <w:t>/</w:t>
         </w:r>
@@ -10009,7 +10015,7 @@
     </w:p>
     <w:p>
       <w:pPr>
-        <w:pStyle w:val="a3"/>
+        <w:pStyle w:val="ListParagraph"/>
         <w:numPr>
           <w:ilvl w:val="0"/>
           <w:numId w:val="3"/>
@@ -10043,34 +10049,34 @@
       <w:hyperlink r:id="rId26" w:history="1">
         <w:r>
           <w:rPr>
-            <w:rStyle w:val="a5"/>
+            <w:rStyle w:val="Hyperlink"/>
             <w:lang w:val="en-US"/>
           </w:rPr>
           <w:t>https</w:t>
         </w:r>
         <w:r>
           <w:rPr>
-            <w:rStyle w:val="a5"/>
+            <w:rStyle w:val="Hyperlink"/>
           </w:rPr>
           <w:t>://</w:t>
         </w:r>
         <w:r>
           <w:rPr>
-            <w:rStyle w:val="a5"/>
+            <w:rStyle w:val="Hyperlink"/>
             <w:lang w:val="en-US"/>
           </w:rPr>
           <w:t>www</w:t>
         </w:r>
         <w:r>
           <w:rPr>
-            <w:rStyle w:val="a5"/>
+            <w:rStyle w:val="Hyperlink"/>
           </w:rPr>
           <w:t>.</w:t>
         </w:r>
         <w:proofErr w:type="spellStart"/>
         <w:r>
           <w:rPr>
-            <w:rStyle w:val="a5"/>
+            <w:rStyle w:val="Hyperlink"/>
             <w:lang w:val="en-US"/>
           </w:rPr>
           <w:t>keil</w:t>
@@ -10078,27 +10084,27 @@
         <w:proofErr w:type="spellEnd"/>
         <w:r>
           <w:rPr>
-            <w:rStyle w:val="a5"/>
+            <w:rStyle w:val="Hyperlink"/>
           </w:rPr>
           <w:t>.</w:t>
         </w:r>
         <w:r>
           <w:rPr>
-            <w:rStyle w:val="a5"/>
+            <w:rStyle w:val="Hyperlink"/>
             <w:lang w:val="en-US"/>
           </w:rPr>
           <w:t>com</w:t>
         </w:r>
         <w:r>
           <w:rPr>
-            <w:rStyle w:val="a5"/>
+            <w:rStyle w:val="Hyperlink"/>
           </w:rPr>
           <w:t>/</w:t>
         </w:r>
       </w:hyperlink>
       <w:r>
         <w:rPr>
-          <w:rStyle w:val="a5"/>
+          <w:rStyle w:val="Hyperlink"/>
         </w:rPr>
         <w:t xml:space="preserve"> </w:t>
       </w:r>
@@ -10108,7 +10114,7 @@
     </w:p>
     <w:p>
       <w:pPr>
-        <w:pStyle w:val="a3"/>
+        <w:pStyle w:val="ListParagraph"/>
         <w:numPr>
           <w:ilvl w:val="0"/>
           <w:numId w:val="3"/>
@@ -10142,21 +10148,21 @@
       <w:hyperlink r:id="rId27" w:history="1">
         <w:r>
           <w:rPr>
-            <w:rStyle w:val="a5"/>
+            <w:rStyle w:val="Hyperlink"/>
             <w:lang w:val="en-US"/>
           </w:rPr>
           <w:t>https</w:t>
         </w:r>
         <w:r>
           <w:rPr>
-            <w:rStyle w:val="a5"/>
+            <w:rStyle w:val="Hyperlink"/>
           </w:rPr>
           <w:t>://</w:t>
         </w:r>
         <w:proofErr w:type="spellStart"/>
         <w:r>
           <w:rPr>
-            <w:rStyle w:val="a5"/>
+            <w:rStyle w:val="Hyperlink"/>
             <w:lang w:val="en-US"/>
           </w:rPr>
           <w:t>github</w:t>
@@ -10164,40 +10170,40 @@
         <w:proofErr w:type="spellEnd"/>
         <w:r>
           <w:rPr>
-            <w:rStyle w:val="a5"/>
+            <w:rStyle w:val="Hyperlink"/>
           </w:rPr>
           <w:t>.</w:t>
         </w:r>
         <w:r>
           <w:rPr>
-            <w:rStyle w:val="a5"/>
+            <w:rStyle w:val="Hyperlink"/>
             <w:lang w:val="en-US"/>
           </w:rPr>
           <w:t>com</w:t>
         </w:r>
         <w:r>
           <w:rPr>
-            <w:rStyle w:val="a5"/>
+            <w:rStyle w:val="Hyperlink"/>
           </w:rPr>
           <w:t>/</w:t>
         </w:r>
         <w:r>
           <w:rPr>
-            <w:rStyle w:val="a5"/>
+            <w:rStyle w:val="Hyperlink"/>
             <w:lang w:val="en-US"/>
           </w:rPr>
           <w:t>eleven</w:t>
         </w:r>
         <w:r>
           <w:rPr>
-            <w:rStyle w:val="a5"/>
+            <w:rStyle w:val="Hyperlink"/>
           </w:rPr>
           <w:t>5150/</w:t>
         </w:r>
         <w:proofErr w:type="spellStart"/>
         <w:r>
           <w:rPr>
-            <w:rStyle w:val="a5"/>
+            <w:rStyle w:val="Hyperlink"/>
             <w:lang w:val="en-US"/>
           </w:rPr>
           <w:t>mips</w:t>
@@ -10205,52 +10211,52 @@
         <w:proofErr w:type="spellEnd"/>
         <w:r>
           <w:rPr>
-            <w:rStyle w:val="a5"/>
+            <w:rStyle w:val="Hyperlink"/>
           </w:rPr>
           <w:t>-</w:t>
         </w:r>
         <w:r>
           <w:rPr>
-            <w:rStyle w:val="a5"/>
+            <w:rStyle w:val="Hyperlink"/>
             <w:lang w:val="en-US"/>
           </w:rPr>
           <w:t>emulation</w:t>
         </w:r>
         <w:r>
           <w:rPr>
-            <w:rStyle w:val="a5"/>
+            <w:rStyle w:val="Hyperlink"/>
           </w:rPr>
           <w:t>/</w:t>
         </w:r>
         <w:r>
           <w:rPr>
-            <w:rStyle w:val="a5"/>
+            <w:rStyle w:val="Hyperlink"/>
             <w:lang w:val="en-US"/>
           </w:rPr>
           <w:t>tree</w:t>
         </w:r>
         <w:r>
           <w:rPr>
-            <w:rStyle w:val="a5"/>
+            <w:rStyle w:val="Hyperlink"/>
           </w:rPr>
           <w:t>/</w:t>
         </w:r>
         <w:r>
           <w:rPr>
-            <w:rStyle w:val="a5"/>
+            <w:rStyle w:val="Hyperlink"/>
             <w:lang w:val="en-US"/>
           </w:rPr>
           <w:t>main</w:t>
         </w:r>
         <w:r>
           <w:rPr>
-            <w:rStyle w:val="a5"/>
+            <w:rStyle w:val="Hyperlink"/>
           </w:rPr>
           <w:t>/</w:t>
         </w:r>
         <w:r>
           <w:rPr>
-            <w:rStyle w:val="a5"/>
+            <w:rStyle w:val="Hyperlink"/>
             <w:lang w:val="en-US"/>
           </w:rPr>
           <w:t>benchmarking</w:t>
@@ -10283,7 +10289,7 @@
     </w:p>
     <w:p>
       <w:pPr>
-        <w:pStyle w:val="a3"/>
+        <w:pStyle w:val="ListParagraph"/>
         <w:numPr>
           <w:ilvl w:val="0"/>
           <w:numId w:val="3"/>
@@ -10304,7 +10310,7 @@
     </w:p>
     <w:p>
       <w:pPr>
-        <w:pStyle w:val="a3"/>
+        <w:pStyle w:val="ListParagraph"/>
         <w:numPr>
           <w:ilvl w:val="0"/>
           <w:numId w:val="3"/>
@@ -10354,7 +10360,7 @@
     </w:p>
     <w:p>
       <w:pPr>
-        <w:pStyle w:val="a3"/>
+        <w:pStyle w:val="ListParagraph"/>
         <w:ind w:left="360" w:firstLine="0"/>
         <w:jc w:val="center"/>
         <w:rPr>
@@ -10374,7 +10380,7 @@
     </w:p>
     <w:p>
       <w:pPr>
-        <w:pStyle w:val="a3"/>
+        <w:pStyle w:val="ListParagraph"/>
         <w:numPr>
           <w:ilvl w:val="0"/>
           <w:numId w:val="6"/>
@@ -10437,7 +10443,7 @@
     </w:p>
     <w:p>
       <w:pPr>
-        <w:pStyle w:val="a3"/>
+        <w:pStyle w:val="ListParagraph"/>
         <w:numPr>
           <w:ilvl w:val="0"/>
           <w:numId w:val="6"/>
@@ -10508,7 +10514,7 @@
     </w:p>
     <w:p>
       <w:pPr>
-        <w:pStyle w:val="a3"/>
+        <w:pStyle w:val="ListParagraph"/>
         <w:numPr>
           <w:ilvl w:val="0"/>
           <w:numId w:val="6"/>
@@ -10621,7 +10627,7 @@
     </w:p>
     <w:p>
       <w:pPr>
-        <w:pStyle w:val="a3"/>
+        <w:pStyle w:val="ListParagraph"/>
         <w:numPr>
           <w:ilvl w:val="0"/>
           <w:numId w:val="6"/>
@@ -10678,7 +10684,7 @@
     </w:p>
     <w:p>
       <w:pPr>
-        <w:pStyle w:val="a3"/>
+        <w:pStyle w:val="ListParagraph"/>
         <w:numPr>
           <w:ilvl w:val="0"/>
           <w:numId w:val="6"/>
@@ -10741,7 +10747,7 @@
     </w:p>
     <w:p>
       <w:pPr>
-        <w:pStyle w:val="a3"/>
+        <w:pStyle w:val="ListParagraph"/>
         <w:numPr>
           <w:ilvl w:val="0"/>
           <w:numId w:val="6"/>
@@ -10798,7 +10804,7 @@
     </w:p>
     <w:p>
       <w:pPr>
-        <w:pStyle w:val="a3"/>
+        <w:pStyle w:val="ListParagraph"/>
         <w:numPr>
           <w:ilvl w:val="0"/>
           <w:numId w:val="6"/>
@@ -10875,7 +10881,7 @@
     </w:p>
     <w:p>
       <w:pPr>
-        <w:pStyle w:val="a3"/>
+        <w:pStyle w:val="ListParagraph"/>
         <w:numPr>
           <w:ilvl w:val="0"/>
           <w:numId w:val="6"/>
@@ -10946,7 +10952,7 @@
     </w:p>
     <w:p>
       <w:pPr>
-        <w:pStyle w:val="a3"/>
+        <w:pStyle w:val="ListParagraph"/>
         <w:numPr>
           <w:ilvl w:val="0"/>
           <w:numId w:val="6"/>
@@ -10981,7 +10987,7 @@
     </w:p>
     <w:p>
       <w:pPr>
-        <w:pStyle w:val="a3"/>
+        <w:pStyle w:val="ListParagraph"/>
         <w:numPr>
           <w:ilvl w:val="0"/>
           <w:numId w:val="6"/>
@@ -11002,7 +11008,7 @@
     </w:p>
     <w:p>
       <w:pPr>
-        <w:pStyle w:val="a3"/>
+        <w:pStyle w:val="ListParagraph"/>
         <w:numPr>
           <w:ilvl w:val="0"/>
           <w:numId w:val="6"/>
@@ -11014,19 +11020,11 @@
           <w:lang w:val="en-US"/>
         </w:rPr>
       </w:pPr>
-      <w:proofErr w:type="spellStart"/>
-      <w:r>
-        <w:rPr>
-          <w:lang w:val="en-US"/>
-        </w:rPr>
-        <w:t>Uzenkov</w:t>
-      </w:r>
-      <w:proofErr w:type="spellEnd"/>
-      <w:r>
-        <w:rPr>
-          <w:lang w:val="en-US"/>
-        </w:rPr>
-        <w:t xml:space="preserve"> D.A., </w:t>
+      <w:r>
+        <w:rPr>
+          <w:lang w:val="en-US"/>
+        </w:rPr>
+        <w:t xml:space="preserve">Uzenkov D.A., </w:t>
       </w:r>
       <w:proofErr w:type="spellStart"/>
       <w:r>
@@ -11073,7 +11071,7 @@
     </w:p>
     <w:p>
       <w:pPr>
-        <w:pStyle w:val="a3"/>
+        <w:pStyle w:val="ListParagraph"/>
         <w:numPr>
           <w:ilvl w:val="0"/>
           <w:numId w:val="6"/>
@@ -11095,7 +11093,7 @@
     </w:p>
     <w:p>
       <w:pPr>
-        <w:pStyle w:val="a3"/>
+        <w:pStyle w:val="ListParagraph"/>
         <w:numPr>
           <w:ilvl w:val="0"/>
           <w:numId w:val="6"/>
@@ -11130,7 +11128,7 @@
     </w:p>
     <w:p>
       <w:pPr>
-        <w:pStyle w:val="a3"/>
+        <w:pStyle w:val="ListParagraph"/>
         <w:numPr>
           <w:ilvl w:val="0"/>
           <w:numId w:val="6"/>
@@ -11151,7 +11149,7 @@
     </w:p>
     <w:p>
       <w:pPr>
-        <w:pStyle w:val="a3"/>
+        <w:pStyle w:val="ListParagraph"/>
         <w:numPr>
           <w:ilvl w:val="0"/>
           <w:numId w:val="6"/>
@@ -11214,7 +11212,7 @@
     </w:p>
     <w:p>
       <w:pPr>
-        <w:pStyle w:val="a3"/>
+        <w:pStyle w:val="ListParagraph"/>
         <w:numPr>
           <w:ilvl w:val="0"/>
           <w:numId w:val="6"/>
@@ -11305,7 +11303,7 @@
     </w:p>
     <w:p>
       <w:pPr>
-        <w:pStyle w:val="a3"/>
+        <w:pStyle w:val="ListParagraph"/>
         <w:numPr>
           <w:ilvl w:val="0"/>
           <w:numId w:val="6"/>
@@ -11334,7 +11332,7 @@
     </w:p>
     <w:p>
       <w:pPr>
-        <w:pStyle w:val="a3"/>
+        <w:pStyle w:val="ListParagraph"/>
         <w:numPr>
           <w:ilvl w:val="0"/>
           <w:numId w:val="6"/>
@@ -11346,16 +11344,30 @@
           <w:lang w:val="en-US"/>
         </w:rPr>
       </w:pPr>
-      <w:r>
-        <w:rPr>
-          <w:lang w:val="en-US"/>
-        </w:rPr>
-        <w:t>KOPYCAT emulator, URL https://kopycat.ru/ (access date: 11/14/2023)</w:t>
-      </w:r>
-    </w:p>
-    <w:p>
-      <w:pPr>
-        <w:pStyle w:val="a3"/>
+      <w:proofErr w:type="spellStart"/>
+      <w:r>
+        <w:rPr>
+          <w:lang w:val="en-US"/>
+        </w:rPr>
+        <w:t>Kopycat</w:t>
+      </w:r>
+      <w:proofErr w:type="spellEnd"/>
+      <w:r>
+        <w:rPr>
+          <w:lang w:val="en-US"/>
+        </w:rPr>
+        <w:t xml:space="preserve"> </w:t>
+      </w:r>
+      <w:r>
+        <w:rPr>
+          <w:lang w:val="en-US"/>
+        </w:rPr>
+        <w:t>emulator, URL https://kopycat.ru/ (access date: 11/14/2023)</w:t>
+      </w:r>
+    </w:p>
+    <w:p>
+      <w:pPr>
+        <w:pStyle w:val="ListParagraph"/>
         <w:numPr>
           <w:ilvl w:val="0"/>
           <w:numId w:val="6"/>
@@ -11474,7 +11486,7 @@
     </w:p>
     <w:p>
       <w:pPr>
-        <w:pStyle w:val="a3"/>
+        <w:pStyle w:val="ListParagraph"/>
         <w:numPr>
           <w:ilvl w:val="0"/>
           <w:numId w:val="6"/>
@@ -11495,7 +11507,7 @@
     </w:p>
     <w:p>
       <w:pPr>
-        <w:pStyle w:val="a3"/>
+        <w:pStyle w:val="ListParagraph"/>
         <w:numPr>
           <w:ilvl w:val="0"/>
           <w:numId w:val="6"/>
@@ -11516,7 +11528,7 @@
     </w:p>
     <w:p>
       <w:pPr>
-        <w:pStyle w:val="a3"/>
+        <w:pStyle w:val="ListParagraph"/>
         <w:numPr>
           <w:ilvl w:val="0"/>
           <w:numId w:val="6"/>
@@ -11537,7 +11549,7 @@
     </w:p>
     <w:p>
       <w:pPr>
-        <w:pStyle w:val="a3"/>
+        <w:pStyle w:val="ListParagraph"/>
         <w:numPr>
           <w:ilvl w:val="0"/>
           <w:numId w:val="6"/>
@@ -11558,7 +11570,7 @@
     </w:p>
     <w:p>
       <w:pPr>
-        <w:pStyle w:val="a3"/>
+        <w:pStyle w:val="ListParagraph"/>
         <w:numPr>
           <w:ilvl w:val="0"/>
           <w:numId w:val="6"/>
@@ -11607,7 +11619,7 @@
     </w:p>
     <w:p>
       <w:pPr>
-        <w:pStyle w:val="a3"/>
+        <w:pStyle w:val="ListParagraph"/>
         <w:numPr>
           <w:ilvl w:val="0"/>
           <w:numId w:val="6"/>
@@ -11886,19 +11898,11 @@
           <w:lang w:val="en-US"/>
         </w:rPr>
       </w:pPr>
-      <w:proofErr w:type="spellStart"/>
-      <w:r>
-        <w:rPr>
-          <w:lang w:val="en-US"/>
-        </w:rPr>
-        <w:t>Kutaev</w:t>
-      </w:r>
-      <w:proofErr w:type="spellEnd"/>
-      <w:r>
-        <w:rPr>
-          <w:lang w:val="en-US"/>
-        </w:rPr>
-        <w:t xml:space="preserve"> Kirill </w:t>
+      <w:r>
+        <w:rPr>
+          <w:lang w:val="en-US"/>
+        </w:rPr>
+        <w:t xml:space="preserve">Kutaev Kirill </w:t>
       </w:r>
       <w:proofErr w:type="spellStart"/>
       <w:r>
@@ -12929,7 +12933,7 @@
     <w:lsdException w:name="Unresolved Mention" w:semiHidden="1" w:unhideWhenUsed="1"/>
     <w:lsdException w:name="Smart Link" w:semiHidden="1" w:unhideWhenUsed="1"/>
   </w:latentStyles>
-  <w:style w:type="paragraph" w:default="1" w:styleId="a">
+  <w:style w:type="paragraph" w:default="1" w:styleId="Normal">
     <w:name w:val="Normal"/>
     <w:qFormat/>
     <w:rsid w:val="008A2114"/>
@@ -12946,11 +12950,11 @@
       <w14:ligatures w14:val="standardContextual"/>
     </w:rPr>
   </w:style>
-  <w:style w:type="paragraph" w:styleId="1">
+  <w:style w:type="paragraph" w:styleId="Heading1">
     <w:name w:val="heading 1"/>
-    <w:basedOn w:val="a"/>
-    <w:next w:val="a"/>
-    <w:link w:val="10"/>
+    <w:basedOn w:val="Normal"/>
+    <w:next w:val="Normal"/>
+    <w:link w:val="Heading1Char"/>
     <w:uiPriority w:val="9"/>
     <w:qFormat/>
     <w:rsid w:val="008A2114"/>
@@ -12969,11 +12973,11 @@
       <w:szCs w:val="32"/>
     </w:rPr>
   </w:style>
-  <w:style w:type="paragraph" w:styleId="2">
+  <w:style w:type="paragraph" w:styleId="Heading2">
     <w:name w:val="heading 2"/>
-    <w:basedOn w:val="a"/>
-    <w:next w:val="a"/>
-    <w:link w:val="20"/>
+    <w:basedOn w:val="Normal"/>
+    <w:next w:val="Normal"/>
+    <w:link w:val="Heading2Char"/>
     <w:uiPriority w:val="9"/>
     <w:semiHidden/>
     <w:unhideWhenUsed/>
@@ -12992,13 +12996,13 @@
       <w:szCs w:val="26"/>
     </w:rPr>
   </w:style>
-  <w:style w:type="character" w:default="1" w:styleId="a0">
+  <w:style w:type="character" w:default="1" w:styleId="DefaultParagraphFont">
     <w:name w:val="Default Paragraph Font"/>
     <w:uiPriority w:val="1"/>
     <w:semiHidden/>
     <w:unhideWhenUsed/>
   </w:style>
-  <w:style w:type="table" w:default="1" w:styleId="a1">
+  <w:style w:type="table" w:default="1" w:styleId="TableNormal">
     <w:name w:val="Normal Table"/>
     <w:uiPriority w:val="99"/>
     <w:semiHidden/>
@@ -13013,16 +13017,16 @@
       </w:tblCellMar>
     </w:tblPr>
   </w:style>
-  <w:style w:type="numbering" w:default="1" w:styleId="a2">
+  <w:style w:type="numbering" w:default="1" w:styleId="NoList">
     <w:name w:val="No List"/>
     <w:uiPriority w:val="99"/>
     <w:semiHidden/>
     <w:unhideWhenUsed/>
   </w:style>
-  <w:style w:type="character" w:customStyle="1" w:styleId="10">
-    <w:name w:val="Заголовок 1 Знак"/>
-    <w:basedOn w:val="a0"/>
-    <w:link w:val="1"/>
+  <w:style w:type="character" w:customStyle="1" w:styleId="Heading1Char">
+    <w:name w:val="Heading 1 Char"/>
+    <w:basedOn w:val="DefaultParagraphFont"/>
+    <w:link w:val="Heading1"/>
     <w:uiPriority w:val="9"/>
     <w:rsid w:val="008A2114"/>
     <w:rPr>
@@ -13035,9 +13039,9 @@
       <w14:ligatures w14:val="standardContextual"/>
     </w:rPr>
   </w:style>
-  <w:style w:type="paragraph" w:styleId="a3">
+  <w:style w:type="paragraph" w:styleId="ListParagraph">
     <w:name w:val="List Paragraph"/>
-    <w:basedOn w:val="a"/>
+    <w:basedOn w:val="Normal"/>
     <w:uiPriority w:val="34"/>
     <w:qFormat/>
     <w:rsid w:val="00185007"/>
@@ -13046,9 +13050,9 @@
       <w:contextualSpacing/>
     </w:pPr>
   </w:style>
-  <w:style w:type="table" w:styleId="a4">
+  <w:style w:type="table" w:styleId="TableGrid">
     <w:name w:val="Table Grid"/>
-    <w:basedOn w:val="a1"/>
+    <w:basedOn w:val="TableNormal"/>
     <w:uiPriority w:val="39"/>
     <w:rsid w:val="00185007"/>
     <w:pPr>
@@ -13071,10 +13075,10 @@
       </w:tblBorders>
     </w:tblPr>
   </w:style>
-  <w:style w:type="character" w:customStyle="1" w:styleId="20">
-    <w:name w:val="Заголовок 2 Знак"/>
-    <w:basedOn w:val="a0"/>
-    <w:link w:val="2"/>
+  <w:style w:type="character" w:customStyle="1" w:styleId="Heading2Char">
+    <w:name w:val="Heading 2 Char"/>
+    <w:basedOn w:val="DefaultParagraphFont"/>
+    <w:link w:val="Heading2"/>
     <w:uiPriority w:val="9"/>
     <w:semiHidden/>
     <w:rsid w:val="003C7F4E"/>
@@ -13087,9 +13091,9 @@
       <w14:ligatures w14:val="standardContextual"/>
     </w:rPr>
   </w:style>
-  <w:style w:type="character" w:styleId="a5">
+  <w:style w:type="character" w:styleId="Hyperlink">
     <w:name w:val="Hyperlink"/>
-    <w:basedOn w:val="a0"/>
+    <w:basedOn w:val="DefaultParagraphFont"/>
     <w:uiPriority w:val="99"/>
     <w:unhideWhenUsed/>
     <w:rsid w:val="00814A03"/>
@@ -13098,9 +13102,9 @@
       <w:u w:val="single"/>
     </w:rPr>
   </w:style>
-  <w:style w:type="character" w:styleId="a6">
+  <w:style w:type="character" w:styleId="UnresolvedMention">
     <w:name w:val="Unresolved Mention"/>
-    <w:basedOn w:val="a0"/>
+    <w:basedOn w:val="DefaultParagraphFont"/>
     <w:uiPriority w:val="99"/>
     <w:semiHidden/>
     <w:unhideWhenUsed/>
@@ -13110,9 +13114,9 @@
       <w:shd w:val="clear" w:color="auto" w:fill="E1DFDD"/>
     </w:rPr>
   </w:style>
-  <w:style w:type="character" w:styleId="a7">
+  <w:style w:type="character" w:styleId="FollowedHyperlink">
     <w:name w:val="FollowedHyperlink"/>
-    <w:basedOn w:val="a0"/>
+    <w:basedOn w:val="DefaultParagraphFont"/>
     <w:uiPriority w:val="99"/>
     <w:semiHidden/>
     <w:unhideWhenUsed/>

</xml_diff>